<commit_message>
add VBA button file & .gitignore file
</commit_message>
<xml_diff>
--- a/Git_Cmd_Knowledgebase.docx
+++ b/Git_Cmd_Knowledgebase.docx
@@ -164,6 +164,489 @@
       <w:proofErr w:type="spellEnd"/>
     </w:p>
     <w:p/>
+    <w:p>
+      <w:proofErr w:type="spellStart"/>
+      <w:r>
+        <w:t>C</w:t>
+      </w:r>
+      <w:r>
+        <w:t>ls</w:t>
+      </w:r>
+      <w:proofErr w:type="spellEnd"/>
+      <w:r>
+        <w:t xml:space="preserve"> </w:t>
+      </w:r>
+      <w:proofErr w:type="gramStart"/>
+      <w:r>
+        <w:t>( to</w:t>
+      </w:r>
+      <w:proofErr w:type="gramEnd"/>
+      <w:r>
+        <w:t xml:space="preserve"> clear command history )</w:t>
+      </w:r>
+    </w:p>
+    <w:p/>
+    <w:p>
+      <w:hyperlink r:id="rId6" w:history="1">
+        <w:r>
+          <w:rPr>
+            <w:rStyle w:val="Hyperlink"/>
+          </w:rPr>
+          <w:t>https://helpdeskgeek.com/how-to/redirect-output-from-comman</w:t>
+        </w:r>
+        <w:bookmarkStart w:id="0" w:name="_GoBack"/>
+        <w:bookmarkEnd w:id="0"/>
+        <w:r>
+          <w:rPr>
+            <w:rStyle w:val="Hyperlink"/>
+          </w:rPr>
+          <w:t>d-line-to-text-file/</w:t>
+        </w:r>
+      </w:hyperlink>
+      <w:r>
+        <w:t xml:space="preserve">             </w:t>
+      </w:r>
+      <w:r>
+        <w:rPr>
+          <w:color w:val="FF0000"/>
+        </w:rPr>
+        <w:t>- save command</w:t>
+      </w:r>
+    </w:p>
+    <w:p/>
+    <w:p>
+      <w:pPr>
+        <w:pBdr>
+          <w:top w:val="dashed" w:sz="6" w:space="15" w:color="2F6FAB"/>
+          <w:left w:val="dashed" w:sz="6" w:space="8" w:color="2F6FAB"/>
+          <w:bottom w:val="dashed" w:sz="6" w:space="15" w:color="2F6FAB"/>
+          <w:right w:val="dashed" w:sz="6" w:space="8" w:color="2F6FAB"/>
+        </w:pBdr>
+        <w:shd w:val="clear" w:color="auto" w:fill="F9F9F9"/>
+        <w:tabs>
+          <w:tab w:val="left" w:pos="916"/>
+          <w:tab w:val="left" w:pos="1832"/>
+          <w:tab w:val="left" w:pos="2748"/>
+          <w:tab w:val="left" w:pos="3664"/>
+          <w:tab w:val="left" w:pos="4580"/>
+          <w:tab w:val="left" w:pos="5496"/>
+          <w:tab w:val="left" w:pos="6412"/>
+          <w:tab w:val="left" w:pos="7328"/>
+          <w:tab w:val="left" w:pos="8244"/>
+          <w:tab w:val="left" w:pos="9160"/>
+          <w:tab w:val="left" w:pos="10076"/>
+          <w:tab w:val="left" w:pos="10992"/>
+          <w:tab w:val="left" w:pos="11908"/>
+          <w:tab w:val="left" w:pos="12824"/>
+          <w:tab w:val="left" w:pos="13740"/>
+          <w:tab w:val="left" w:pos="14656"/>
+        </w:tabs>
+        <w:spacing w:after="150" w:line="264" w:lineRule="atLeast"/>
+        <w:rPr>
+          <w:rFonts w:ascii="Courier New" w:eastAsia="Times New Roman" w:hAnsi="Courier New" w:cs="Courier New"/>
+          <w:color w:val="000000"/>
+          <w:sz w:val="20"/>
+          <w:szCs w:val="20"/>
+          <w:lang w:eastAsia="en-AU"/>
+        </w:rPr>
+      </w:pPr>
+      <w:proofErr w:type="spellStart"/>
+      <w:proofErr w:type="gramStart"/>
+      <w:r>
+        <w:rPr>
+          <w:rFonts w:ascii="Courier New" w:eastAsia="Times New Roman" w:hAnsi="Courier New" w:cs="Courier New"/>
+          <w:color w:val="000000"/>
+          <w:sz w:val="20"/>
+          <w:szCs w:val="20"/>
+          <w:lang w:eastAsia="en-AU"/>
+        </w:rPr>
+        <w:t>doskey</w:t>
+      </w:r>
+      <w:proofErr w:type="spellEnd"/>
+      <w:proofErr w:type="gramEnd"/>
+      <w:r>
+        <w:rPr>
+          <w:rFonts w:ascii="Courier New" w:eastAsia="Times New Roman" w:hAnsi="Courier New" w:cs="Courier New"/>
+          <w:color w:val="000000"/>
+          <w:sz w:val="20"/>
+          <w:szCs w:val="20"/>
+          <w:lang w:eastAsia="en-AU"/>
+        </w:rPr>
+        <w:t xml:space="preserve"> /</w:t>
+      </w:r>
+      <w:proofErr w:type="spellStart"/>
+      <w:r>
+        <w:rPr>
+          <w:rFonts w:ascii="Courier New" w:eastAsia="Times New Roman" w:hAnsi="Courier New" w:cs="Courier New"/>
+          <w:color w:val="000000"/>
+          <w:sz w:val="20"/>
+          <w:szCs w:val="20"/>
+          <w:lang w:eastAsia="en-AU"/>
+        </w:rPr>
+        <w:t>listsize</w:t>
+      </w:r>
+      <w:proofErr w:type="spellEnd"/>
+      <w:r>
+        <w:rPr>
+          <w:rFonts w:ascii="Courier New" w:eastAsia="Times New Roman" w:hAnsi="Courier New" w:cs="Courier New"/>
+          <w:color w:val="000000"/>
+          <w:sz w:val="20"/>
+          <w:szCs w:val="20"/>
+          <w:lang w:eastAsia="en-AU"/>
+        </w:rPr>
+        <w:t>=0</w:t>
+      </w:r>
+    </w:p>
+    <w:p/>
+    <w:p>
+      <w:pPr>
+        <w:rPr>
+          <w:color w:val="FF0000"/>
+        </w:rPr>
+      </w:pPr>
+      <w:proofErr w:type="gramStart"/>
+      <w:r>
+        <w:rPr>
+          <w:color w:val="FF0000"/>
+        </w:rPr>
+        <w:t>save  command</w:t>
+      </w:r>
+      <w:proofErr w:type="gramEnd"/>
+      <w:r>
+        <w:rPr>
+          <w:color w:val="FF0000"/>
+        </w:rPr>
+        <w:t xml:space="preserve"> history to a file</w:t>
+      </w:r>
+    </w:p>
+    <w:p>
+      <w:pPr>
+        <w:pStyle w:val="HTMLPreformatted"/>
+        <w:pBdr>
+          <w:top w:val="dashed" w:sz="6" w:space="15" w:color="2F6FAB"/>
+          <w:left w:val="dashed" w:sz="6" w:space="8" w:color="2F6FAB"/>
+          <w:bottom w:val="dashed" w:sz="6" w:space="15" w:color="2F6FAB"/>
+          <w:right w:val="dashed" w:sz="6" w:space="8" w:color="2F6FAB"/>
+        </w:pBdr>
+        <w:shd w:val="clear" w:color="auto" w:fill="F9F9F9"/>
+        <w:spacing w:after="150" w:line="264" w:lineRule="atLeast"/>
+        <w:rPr>
+          <w:color w:val="000000"/>
+        </w:rPr>
+      </w:pPr>
+      <w:proofErr w:type="spellStart"/>
+      <w:proofErr w:type="gramStart"/>
+      <w:r>
+        <w:rPr>
+          <w:color w:val="000000"/>
+        </w:rPr>
+        <w:t>doskey</w:t>
+      </w:r>
+      <w:proofErr w:type="spellEnd"/>
+      <w:proofErr w:type="gramEnd"/>
+      <w:r>
+        <w:rPr>
+          <w:color w:val="000000"/>
+        </w:rPr>
+        <w:t xml:space="preserve"> /history &gt; C:\Users\name\Desktop\commands.txt</w:t>
+      </w:r>
+    </w:p>
+    <w:p/>
+    <w:p>
+      <w:pPr>
+        <w:rPr>
+          <w:color w:val="FF0000"/>
+        </w:rPr>
+      </w:pPr>
+      <w:proofErr w:type="spellStart"/>
+      <w:proofErr w:type="gramStart"/>
+      <w:r>
+        <w:rPr>
+          <w:color w:val="FF0000"/>
+        </w:rPr>
+        <w:t>out</w:t>
+      </w:r>
+      <w:proofErr w:type="gramEnd"/>
+      <w:r>
+        <w:rPr>
+          <w:color w:val="FF0000"/>
+        </w:rPr>
+        <w:t xml:space="preserve"> put</w:t>
+      </w:r>
+      <w:proofErr w:type="spellEnd"/>
+      <w:r>
+        <w:rPr>
+          <w:color w:val="FF0000"/>
+        </w:rPr>
+        <w:t xml:space="preserve"> file:</w:t>
+      </w:r>
+    </w:p>
+    <w:p>
+      <w:pPr>
+        <w:pStyle w:val="HTMLPreformatted"/>
+        <w:shd w:val="clear" w:color="auto" w:fill="F3F3F4"/>
+        <w:spacing w:after="390"/>
+        <w:rPr>
+          <w:rFonts w:ascii="Consolas" w:hAnsi="Consolas" w:cs="Consolas"/>
+          <w:color w:val="1C1E1F"/>
+        </w:rPr>
+      </w:pPr>
+      <w:proofErr w:type="gramStart"/>
+      <w:r>
+        <w:rPr>
+          <w:rFonts w:ascii="Consolas" w:hAnsi="Consolas" w:cs="Consolas"/>
+          <w:color w:val="1C1E1F"/>
+        </w:rPr>
+        <w:lastRenderedPageBreak/>
+        <w:t>ipconfig</w:t>
+      </w:r>
+      <w:proofErr w:type="gramEnd"/>
+      <w:r>
+        <w:rPr>
+          <w:rFonts w:ascii="Consolas" w:hAnsi="Consolas" w:cs="Consolas"/>
+          <w:color w:val="1C1E1F"/>
+        </w:rPr>
+        <w:t xml:space="preserve"> /all &gt; c:\my_directory\network_info.txt</w:t>
+      </w:r>
+    </w:p>
+    <w:p/>
+    <w:p>
+      <w:proofErr w:type="gramStart"/>
+      <w:r>
+        <w:t>output</w:t>
+      </w:r>
+      <w:proofErr w:type="gramEnd"/>
+      <w:r>
+        <w:t xml:space="preserve"> file :</w:t>
+      </w:r>
+    </w:p>
+    <w:p>
+      <w:r>
+        <w:rPr>
+          <w:rStyle w:val="Strong"/>
+          <w:rFonts w:ascii="Lucida Sans Unicode" w:hAnsi="Lucida Sans Unicode" w:cs="Lucida Sans Unicode"/>
+          <w:color w:val="111111"/>
+          <w:sz w:val="23"/>
+          <w:szCs w:val="23"/>
+          <w:shd w:val="clear" w:color="auto" w:fill="FFFFFF"/>
+        </w:rPr>
+        <w:t>NOTE:</w:t>
+      </w:r>
+      <w:r>
+        <w:rPr>
+          <w:rFonts w:ascii="Lucida Sans Unicode" w:hAnsi="Lucida Sans Unicode" w:cs="Lucida Sans Unicode"/>
+          <w:color w:val="111111"/>
+          <w:sz w:val="23"/>
+          <w:szCs w:val="23"/>
+          <w:shd w:val="clear" w:color="auto" w:fill="FFFFFF"/>
+        </w:rPr>
+        <w:t> If you saved the file to a different directory, be sure to put the full path to the file after “</w:t>
+      </w:r>
+      <w:r>
+        <w:rPr>
+          <w:rStyle w:val="Strong"/>
+          <w:rFonts w:ascii="Lucida Sans Unicode" w:hAnsi="Lucida Sans Unicode" w:cs="Lucida Sans Unicode"/>
+          <w:color w:val="111111"/>
+          <w:sz w:val="23"/>
+          <w:szCs w:val="23"/>
+          <w:shd w:val="clear" w:color="auto" w:fill="FFFFFF"/>
+        </w:rPr>
+        <w:t>notepad.exe</w:t>
+      </w:r>
+      <w:r>
+        <w:rPr>
+          <w:rFonts w:ascii="Lucida Sans Unicode" w:hAnsi="Lucida Sans Unicode" w:cs="Lucida Sans Unicode"/>
+          <w:color w:val="111111"/>
+          <w:sz w:val="23"/>
+          <w:szCs w:val="23"/>
+          <w:shd w:val="clear" w:color="auto" w:fill="FFFFFF"/>
+        </w:rPr>
+        <w:t>” on the command line as follows:</w:t>
+      </w:r>
+    </w:p>
+    <w:p>
+      <w:pPr>
+        <w:pStyle w:val="HTMLPreformatted"/>
+        <w:shd w:val="clear" w:color="auto" w:fill="F3F3F4"/>
+        <w:spacing w:after="390"/>
+        <w:rPr>
+          <w:rFonts w:ascii="Consolas" w:hAnsi="Consolas" w:cs="Consolas"/>
+          <w:color w:val="1C1E1F"/>
+        </w:rPr>
+      </w:pPr>
+      <w:r>
+        <w:rPr>
+          <w:rFonts w:ascii="Consolas" w:hAnsi="Consolas" w:cs="Consolas"/>
+          <w:color w:val="1C1E1F"/>
+        </w:rPr>
+        <w:t>notepad.exe network_info.txt</w:t>
+      </w:r>
+    </w:p>
+    <w:p>
+      <w:pPr>
+        <w:pStyle w:val="HTMLPreformatted"/>
+        <w:shd w:val="clear" w:color="auto" w:fill="F3F3F4"/>
+        <w:spacing w:after="390"/>
+        <w:rPr>
+          <w:rFonts w:ascii="Consolas" w:hAnsi="Consolas" w:cs="Consolas"/>
+          <w:color w:val="1C1E1F"/>
+        </w:rPr>
+      </w:pPr>
+      <w:r>
+        <w:rPr>
+          <w:rFonts w:ascii="Consolas" w:hAnsi="Consolas" w:cs="Consolas"/>
+          <w:color w:val="1C1E1F"/>
+        </w:rPr>
+        <w:t>notepad.exe C:\my_directory\network_info.txt</w:t>
+      </w:r>
+    </w:p>
+    <w:p>
+      <w:pPr>
+        <w:pStyle w:val="NormalWeb"/>
+        <w:shd w:val="clear" w:color="auto" w:fill="FFFFFF"/>
+        <w:spacing w:before="0" w:beforeAutospacing="0" w:after="390" w:afterAutospacing="0"/>
+        <w:rPr>
+          <w:rStyle w:val="Strong"/>
+          <w:rFonts w:ascii="Lucida Sans Unicode" w:hAnsi="Lucida Sans Unicode" w:cs="Lucida Sans Unicode"/>
+          <w:color w:val="111111"/>
+          <w:sz w:val="23"/>
+          <w:szCs w:val="23"/>
+        </w:rPr>
+      </w:pPr>
+    </w:p>
+    <w:p>
+      <w:pPr>
+        <w:pStyle w:val="NormalWeb"/>
+        <w:shd w:val="clear" w:color="auto" w:fill="FFFFFF"/>
+        <w:spacing w:before="0" w:beforeAutospacing="0" w:after="390" w:afterAutospacing="0"/>
+        <w:rPr>
+          <w:rFonts w:ascii="Lucida Sans Unicode" w:hAnsi="Lucida Sans Unicode" w:cs="Lucida Sans Unicode"/>
+          <w:color w:val="111111"/>
+          <w:sz w:val="23"/>
+          <w:szCs w:val="23"/>
+        </w:rPr>
+      </w:pPr>
+      <w:r>
+        <w:rPr>
+          <w:rStyle w:val="Strong"/>
+          <w:rFonts w:ascii="Lucida Sans Unicode" w:hAnsi="Lucida Sans Unicode" w:cs="Lucida Sans Unicode"/>
+          <w:color w:val="111111"/>
+          <w:sz w:val="23"/>
+          <w:szCs w:val="23"/>
+        </w:rPr>
+        <w:t>NOTE:</w:t>
+      </w:r>
+      <w:r>
+        <w:rPr>
+          <w:rFonts w:ascii="Lucida Sans Unicode" w:hAnsi="Lucida Sans Unicode" w:cs="Lucida Sans Unicode"/>
+          <w:color w:val="111111"/>
+          <w:sz w:val="23"/>
+          <w:szCs w:val="23"/>
+        </w:rPr>
+        <w:t> If you use the same filename a second time, that file will be overwritten and any output it previously contained will be lost. To preserve your previous output, use a different filename or you can append the output to the end of an existing file. To append data to an existing file, use two redirection symbols as shown below:</w:t>
+      </w:r>
+    </w:p>
+    <w:p>
+      <w:pPr>
+        <w:pStyle w:val="HTMLPreformatted"/>
+        <w:shd w:val="clear" w:color="auto" w:fill="F3F3F4"/>
+        <w:spacing w:after="390"/>
+        <w:rPr>
+          <w:rFonts w:ascii="Consolas" w:hAnsi="Consolas" w:cs="Consolas"/>
+          <w:color w:val="1C1E1F"/>
+        </w:rPr>
+      </w:pPr>
+      <w:proofErr w:type="spellStart"/>
+      <w:proofErr w:type="gramStart"/>
+      <w:r>
+        <w:rPr>
+          <w:rFonts w:ascii="Consolas" w:hAnsi="Consolas" w:cs="Consolas"/>
+          <w:color w:val="1C1E1F"/>
+        </w:rPr>
+        <w:t>dir</w:t>
+      </w:r>
+      <w:proofErr w:type="spellEnd"/>
+      <w:proofErr w:type="gramEnd"/>
+      <w:r>
+        <w:rPr>
+          <w:rFonts w:ascii="Consolas" w:hAnsi="Consolas" w:cs="Consolas"/>
+          <w:color w:val="1C1E1F"/>
+        </w:rPr>
+        <w:t xml:space="preserve"> c:\my_music &gt;&gt; network_info.txt</w:t>
+      </w:r>
+    </w:p>
+    <w:p>
+      <w:pPr>
+        <w:pStyle w:val="NormalWeb"/>
+        <w:shd w:val="clear" w:color="auto" w:fill="FFFFFF"/>
+        <w:spacing w:before="0" w:beforeAutospacing="0" w:after="390" w:afterAutospacing="0"/>
+        <w:rPr>
+          <w:rFonts w:ascii="Lucida Sans Unicode" w:hAnsi="Lucida Sans Unicode" w:cs="Lucida Sans Unicode"/>
+          <w:color w:val="111111"/>
+          <w:sz w:val="23"/>
+          <w:szCs w:val="23"/>
+        </w:rPr>
+      </w:pPr>
+      <w:r>
+        <w:rPr>
+          <w:rStyle w:val="Strong"/>
+          <w:rFonts w:ascii="Lucida Sans Unicode" w:hAnsi="Lucida Sans Unicode" w:cs="Lucida Sans Unicode"/>
+          <w:color w:val="111111"/>
+          <w:sz w:val="23"/>
+          <w:szCs w:val="23"/>
+        </w:rPr>
+        <w:t>NOTE:</w:t>
+      </w:r>
+      <w:r>
+        <w:rPr>
+          <w:rFonts w:ascii="Lucida Sans Unicode" w:hAnsi="Lucida Sans Unicode" w:cs="Lucida Sans Unicode"/>
+          <w:color w:val="111111"/>
+          <w:sz w:val="23"/>
+          <w:szCs w:val="23"/>
+        </w:rPr>
+        <w:t> Redirection is also useful for saving directory listings. The previous command saves a listing of the </w:t>
+      </w:r>
+      <w:r>
+        <w:rPr>
+          <w:rStyle w:val="Strong"/>
+          <w:rFonts w:ascii="Lucida Sans Unicode" w:hAnsi="Lucida Sans Unicode" w:cs="Lucida Sans Unicode"/>
+          <w:color w:val="111111"/>
+          <w:sz w:val="23"/>
+          <w:szCs w:val="23"/>
+        </w:rPr>
+        <w:t>c:\my_music</w:t>
+      </w:r>
+      <w:r>
+        <w:rPr>
+          <w:rFonts w:ascii="Lucida Sans Unicode" w:hAnsi="Lucida Sans Unicode" w:cs="Lucida Sans Unicode"/>
+          <w:color w:val="111111"/>
+          <w:sz w:val="23"/>
+          <w:szCs w:val="23"/>
+        </w:rPr>
+        <w:t> directory into the end of the </w:t>
+      </w:r>
+      <w:r>
+        <w:rPr>
+          <w:rStyle w:val="Strong"/>
+          <w:rFonts w:ascii="Lucida Sans Unicode" w:hAnsi="Lucida Sans Unicode" w:cs="Lucida Sans Unicode"/>
+          <w:color w:val="111111"/>
+          <w:sz w:val="23"/>
+          <w:szCs w:val="23"/>
+        </w:rPr>
+        <w:t>network_info.txt</w:t>
+      </w:r>
+      <w:r>
+        <w:rPr>
+          <w:rFonts w:ascii="Lucida Sans Unicode" w:hAnsi="Lucida Sans Unicode" w:cs="Lucida Sans Unicode"/>
+          <w:color w:val="111111"/>
+          <w:sz w:val="23"/>
+          <w:szCs w:val="23"/>
+        </w:rPr>
+        <w:t> file. Enjoy!</w:t>
+      </w:r>
+    </w:p>
+    <w:p/>
+    <w:p/>
     <w:p/>
     <w:p>
       <w:r>
@@ -245,6 +728,7 @@
     </w:p>
     <w:p>
       <w:r>
+        <w:lastRenderedPageBreak/>
         <w:t xml:space="preserve">Git </w:t>
       </w:r>
       <w:proofErr w:type="spellStart"/>
@@ -265,7 +749,6 @@
     </w:p>
     <w:p>
       <w:r>
-        <w:lastRenderedPageBreak/>
         <w:t>Git diff</w:t>
       </w:r>
     </w:p>
@@ -295,8 +778,6 @@
       <w:r>
         <w:t>rm</w:t>
       </w:r>
-      <w:bookmarkStart w:id="0" w:name="_GoBack"/>
-      <w:bookmarkEnd w:id="0"/>
       <w:proofErr w:type="spellEnd"/>
     </w:p>
     <w:p>
@@ -329,6 +810,7 @@
       </w:r>
       <w:proofErr w:type="gramEnd"/>
     </w:p>
+    <w:p/>
     <w:p/>
     <w:p>
       <w:r>
@@ -799,6 +1281,84 @@
       <w:u w:val="single"/>
     </w:rPr>
   </w:style>
+  <w:style w:type="paragraph" w:styleId="HTMLPreformatted">
+    <w:name w:val="HTML Preformatted"/>
+    <w:basedOn w:val="Normal"/>
+    <w:link w:val="HTMLPreformattedChar"/>
+    <w:uiPriority w:val="99"/>
+    <w:semiHidden/>
+    <w:unhideWhenUsed/>
+    <w:rsid w:val="007D0C6A"/>
+    <w:pPr>
+      <w:tabs>
+        <w:tab w:val="left" w:pos="916"/>
+        <w:tab w:val="left" w:pos="1832"/>
+        <w:tab w:val="left" w:pos="2748"/>
+        <w:tab w:val="left" w:pos="3664"/>
+        <w:tab w:val="left" w:pos="4580"/>
+        <w:tab w:val="left" w:pos="5496"/>
+        <w:tab w:val="left" w:pos="6412"/>
+        <w:tab w:val="left" w:pos="7328"/>
+        <w:tab w:val="left" w:pos="8244"/>
+        <w:tab w:val="left" w:pos="9160"/>
+        <w:tab w:val="left" w:pos="10076"/>
+        <w:tab w:val="left" w:pos="10992"/>
+        <w:tab w:val="left" w:pos="11908"/>
+        <w:tab w:val="left" w:pos="12824"/>
+        <w:tab w:val="left" w:pos="13740"/>
+        <w:tab w:val="left" w:pos="14656"/>
+      </w:tabs>
+      <w:spacing w:after="0" w:line="240" w:lineRule="auto"/>
+    </w:pPr>
+    <w:rPr>
+      <w:rFonts w:ascii="Courier New" w:eastAsia="Times New Roman" w:hAnsi="Courier New" w:cs="Courier New"/>
+      <w:sz w:val="20"/>
+      <w:szCs w:val="20"/>
+      <w:lang w:eastAsia="en-AU"/>
+    </w:rPr>
+  </w:style>
+  <w:style w:type="character" w:customStyle="1" w:styleId="HTMLPreformattedChar">
+    <w:name w:val="HTML Preformatted Char"/>
+    <w:basedOn w:val="DefaultParagraphFont"/>
+    <w:link w:val="HTMLPreformatted"/>
+    <w:uiPriority w:val="99"/>
+    <w:semiHidden/>
+    <w:rsid w:val="007D0C6A"/>
+    <w:rPr>
+      <w:rFonts w:ascii="Courier New" w:eastAsia="Times New Roman" w:hAnsi="Courier New" w:cs="Courier New"/>
+      <w:sz w:val="20"/>
+      <w:szCs w:val="20"/>
+      <w:lang w:eastAsia="en-AU"/>
+    </w:rPr>
+  </w:style>
+  <w:style w:type="character" w:styleId="Strong">
+    <w:name w:val="Strong"/>
+    <w:basedOn w:val="DefaultParagraphFont"/>
+    <w:uiPriority w:val="22"/>
+    <w:qFormat/>
+    <w:rsid w:val="00F6355C"/>
+    <w:rPr>
+      <w:b/>
+      <w:bCs/>
+    </w:rPr>
+  </w:style>
+  <w:style w:type="paragraph" w:styleId="NormalWeb">
+    <w:name w:val="Normal (Web)"/>
+    <w:basedOn w:val="Normal"/>
+    <w:uiPriority w:val="99"/>
+    <w:semiHidden/>
+    <w:unhideWhenUsed/>
+    <w:rsid w:val="00F6355C"/>
+    <w:pPr>
+      <w:spacing w:before="100" w:beforeAutospacing="1" w:after="100" w:afterAutospacing="1" w:line="240" w:lineRule="auto"/>
+    </w:pPr>
+    <w:rPr>
+      <w:rFonts w:ascii="Times New Roman" w:eastAsia="Times New Roman" w:hAnsi="Times New Roman" w:cs="Times New Roman"/>
+      <w:sz w:val="24"/>
+      <w:szCs w:val="24"/>
+      <w:lang w:eastAsia="en-AU"/>
+    </w:rPr>
+  </w:style>
 </w:styles>
 </file>
 

</xml_diff>

<commit_message>
Update Git_Cmd_Knowledgebase.docx file, Update MI_Sim_Code.txt file
</commit_message>
<xml_diff>
--- a/Git_Cmd_Knowledgebase.docx
+++ b/Git_Cmd_Knowledgebase.docx
@@ -7,18 +7,41 @@
         <w:rPr>
           <w:b/>
           <w:color w:val="FF0000"/>
+          <w:sz w:val="36"/>
+          <w:u w:val="single"/>
         </w:rPr>
       </w:pPr>
       <w:r>
         <w:rPr>
           <w:b/>
           <w:color w:val="FF0000"/>
+          <w:sz w:val="36"/>
+          <w:highlight w:val="yellow"/>
+          <w:u w:val="single"/>
         </w:rPr>
         <w:t>Git Tutorial:</w:t>
       </w:r>
     </w:p>
     <w:p>
-      <w:r>
+      <w:pPr>
+        <w:rPr>
+          <w:b/>
+          <w:color w:val="FF0000"/>
+          <w:sz w:val="36"/>
+          <w:u w:val="single"/>
+        </w:rPr>
+      </w:pPr>
+    </w:p>
+    <w:p>
+      <w:pPr>
+        <w:rPr>
+          <w:color w:val="FF0000"/>
+        </w:rPr>
+      </w:pPr>
+      <w:r>
+        <w:rPr>
+          <w:color w:val="FF0000"/>
+        </w:rPr>
         <w:t>6/8/2018</w:t>
       </w:r>
     </w:p>
@@ -60,7 +83,6 @@
         <w:tab/>
       </w:r>
     </w:p>
-    <w:p/>
     <w:p>
       <w:pPr>
         <w:tabs>
@@ -70,159 +92,446 @@
     </w:p>
     <w:p>
       <w:pPr>
-        <w:rPr>
-          <w:b/>
-          <w:color w:val="FF0000"/>
-        </w:rPr>
-      </w:pPr>
-      <w:proofErr w:type="spellStart"/>
-      <w:proofErr w:type="gramStart"/>
-      <w:r>
-        <w:rPr>
-          <w:b/>
-          <w:color w:val="FF0000"/>
-        </w:rPr>
-        <w:t>Cmd</w:t>
-      </w:r>
-      <w:proofErr w:type="spellEnd"/>
-      <w:r>
-        <w:rPr>
-          <w:b/>
-          <w:color w:val="FF0000"/>
-        </w:rPr>
-        <w:t xml:space="preserve">  command</w:t>
-      </w:r>
-      <w:proofErr w:type="gramEnd"/>
-    </w:p>
-    <w:p>
-      <w:proofErr w:type="spellStart"/>
-      <w:r>
-        <w:t>Pwd</w:t>
-      </w:r>
-      <w:proofErr w:type="spellEnd"/>
-    </w:p>
-    <w:p>
-      <w:proofErr w:type="gramStart"/>
-      <w:r>
-        <w:t>Cd ..</w:t>
-      </w:r>
-      <w:proofErr w:type="gramEnd"/>
-    </w:p>
-    <w:p>
-      <w:r>
-        <w:t xml:space="preserve">Cd </w:t>
-      </w:r>
-    </w:p>
-    <w:p>
-      <w:r>
-        <w:t xml:space="preserve">Dir </w:t>
-      </w:r>
-    </w:p>
-    <w:p>
-      <w:r>
-        <w:t>Dir –all</w:t>
-      </w:r>
-    </w:p>
-    <w:p>
-      <w:r>
-        <w:t>Ls –la</w:t>
-      </w:r>
-    </w:p>
-    <w:p>
-      <w:r>
-        <w:t xml:space="preserve">Type </w:t>
-      </w:r>
-    </w:p>
-    <w:p>
-      <w:r>
-        <w:t xml:space="preserve">Echo </w:t>
-      </w:r>
-      <w:proofErr w:type="gramStart"/>
-      <w:r>
-        <w:t>“  ‘’</w:t>
-      </w:r>
-      <w:proofErr w:type="gramEnd"/>
-      <w:r>
-        <w:t xml:space="preserve"> &gt;&gt;  myfile.txt</w:t>
-      </w:r>
-    </w:p>
-    <w:p>
-      <w:r>
-        <w:t xml:space="preserve">Del </w:t>
-      </w:r>
-      <w:proofErr w:type="spellStart"/>
-      <w:r>
-        <w:t>txt.file</w:t>
-      </w:r>
-      <w:proofErr w:type="spellEnd"/>
-    </w:p>
-    <w:p>
-      <w:proofErr w:type="spellStart"/>
-      <w:r>
-        <w:t>Color</w:t>
-      </w:r>
-      <w:proofErr w:type="spellEnd"/>
-    </w:p>
-    <w:p/>
-    <w:p>
-      <w:proofErr w:type="spellStart"/>
-      <w:r>
-        <w:t>C</w:t>
-      </w:r>
-      <w:r>
-        <w:t>ls</w:t>
-      </w:r>
-      <w:proofErr w:type="spellEnd"/>
-      <w:r>
-        <w:t xml:space="preserve"> </w:t>
-      </w:r>
-      <w:proofErr w:type="gramStart"/>
-      <w:r>
-        <w:t>( to</w:t>
-      </w:r>
-      <w:proofErr w:type="gramEnd"/>
-      <w:r>
-        <w:t xml:space="preserve"> clear command history )</w:t>
-      </w:r>
-    </w:p>
-    <w:p/>
-    <w:p>
+        <w:tabs>
+          <w:tab w:val="left" w:pos="284"/>
+        </w:tabs>
+        <w:rPr>
+          <w:color w:val="FF0000"/>
+        </w:rPr>
+      </w:pPr>
+      <w:r>
+        <w:rPr>
+          <w:color w:val="FF0000"/>
+        </w:rPr>
+        <w:t>7/8/2018</w:t>
+      </w:r>
+      <w:r>
+        <w:rPr>
+          <w:color w:val="FF0000"/>
+        </w:rPr>
+        <w:t xml:space="preserve"> – in the evening at home</w:t>
+      </w:r>
+    </w:p>
+    <w:p>
+      <w:pPr>
+        <w:tabs>
+          <w:tab w:val="left" w:pos="284"/>
+        </w:tabs>
+        <w:rPr>
+          <w:color w:val="FF0000"/>
+        </w:rPr>
+      </w:pPr>
+      <w:r>
+        <w:rPr>
+          <w:color w:val="FF0000"/>
+          <w:highlight w:val="green"/>
+        </w:rPr>
+        <w:t>How to delete file using Git</w:t>
+      </w:r>
+    </w:p>
+    <w:p>
+      <w:pPr>
+        <w:spacing w:after="0"/>
+      </w:pPr>
+      <w:r>
+        <w:t xml:space="preserve">1. </w:t>
+      </w:r>
       <w:hyperlink r:id="rId6" w:history="1">
         <w:r>
           <w:rPr>
             <w:rStyle w:val="Hyperlink"/>
           </w:rPr>
-          <w:t>https://helpdeskgeek.com/how-to/redirect-output-from-comman</w:t>
+          <w:t>https://stackoverflow.com/questions/2047465/how-can-i-delete-a-file-from-git-repo/2047477</w:t>
         </w:r>
-        <w:bookmarkStart w:id="0" w:name="_GoBack"/>
-        <w:bookmarkEnd w:id="0"/>
+      </w:hyperlink>
+    </w:p>
+    <w:p>
+      <w:pPr>
+        <w:spacing w:after="0"/>
+      </w:pPr>
+    </w:p>
+    <w:p>
+      <w:pPr>
+        <w:spacing w:after="0"/>
+      </w:pPr>
+      <w:r>
+        <w:rPr>
+          <w:rStyle w:val="HTMLCode"/>
+          <w:rFonts w:ascii="Consolas" w:eastAsiaTheme="minorHAnsi" w:hAnsi="Consolas" w:cs="Consolas"/>
+          <w:b/>
+          <w:color w:val="FF0000"/>
+          <w:sz w:val="24"/>
+          <w:bdr w:val="none" w:sz="0" w:space="0" w:color="auto" w:frame="1"/>
+          <w:shd w:val="clear" w:color="auto" w:fill="EFF0F1"/>
+        </w:rPr>
+        <w:t>Warning:</w:t>
+      </w:r>
+      <w:r>
+        <w:rPr>
+          <w:rStyle w:val="HTMLCode"/>
+          <w:rFonts w:ascii="Consolas" w:eastAsiaTheme="minorHAnsi" w:hAnsi="Consolas" w:cs="Consolas"/>
+          <w:color w:val="242729"/>
+          <w:bdr w:val="none" w:sz="0" w:space="0" w:color="auto" w:frame="1"/>
+          <w:shd w:val="clear" w:color="auto" w:fill="EFF0F1"/>
+        </w:rPr>
+        <w:t xml:space="preserve"> git </w:t>
+      </w:r>
+      <w:proofErr w:type="spellStart"/>
+      <w:r>
+        <w:rPr>
+          <w:rStyle w:val="HTMLCode"/>
+          <w:rFonts w:ascii="Consolas" w:eastAsiaTheme="minorHAnsi" w:hAnsi="Consolas" w:cs="Consolas"/>
+          <w:color w:val="242729"/>
+          <w:bdr w:val="none" w:sz="0" w:space="0" w:color="auto" w:frame="1"/>
+          <w:shd w:val="clear" w:color="auto" w:fill="EFF0F1"/>
+        </w:rPr>
+        <w:t>rm</w:t>
+      </w:r>
+      <w:proofErr w:type="spellEnd"/>
+      <w:r>
+        <w:rPr>
+          <w:rStyle w:val="comment-copy"/>
+          <w:rFonts w:ascii="Arial" w:hAnsi="Arial" w:cs="Arial"/>
+          <w:color w:val="242729"/>
+          <w:sz w:val="20"/>
+          <w:szCs w:val="20"/>
+          <w:bdr w:val="none" w:sz="0" w:space="0" w:color="auto" w:frame="1"/>
+          <w:shd w:val="clear" w:color="auto" w:fill="FFFFFF"/>
+        </w:rPr>
+        <w:t> is the right answer, but remember that the file will still be there in history. If you want to remove a file because it had sensitive information, you'll need to do something more drastic. (Changing history, especially for content you've already pushed, is a drastic action, and should be avoided if possible.)</w:t>
+      </w:r>
+      <w:r>
+        <w:rPr>
+          <w:rFonts w:ascii="Arial" w:hAnsi="Arial" w:cs="Arial"/>
+          <w:color w:val="242729"/>
+          <w:sz w:val="20"/>
+          <w:szCs w:val="20"/>
+          <w:shd w:val="clear" w:color="auto" w:fill="FFFFFF"/>
+        </w:rPr>
+        <w:t> – </w:t>
+      </w:r>
+      <w:hyperlink r:id="rId7" w:tooltip="182,774 reputation" w:history="1">
+        <w:r>
+          <w:rPr>
+            <w:rStyle w:val="Hyperlink"/>
+            <w:rFonts w:ascii="Arial" w:hAnsi="Arial" w:cs="Arial"/>
+            <w:color w:val="0077CC"/>
+            <w:bdr w:val="none" w:sz="0" w:space="0" w:color="auto" w:frame="1"/>
+            <w:shd w:val="clear" w:color="auto" w:fill="FFFFFF"/>
+          </w:rPr>
+          <w:t xml:space="preserve">Keith </w:t>
+        </w:r>
+        <w:proofErr w:type="spellStart"/>
+        <w:r>
+          <w:rPr>
+            <w:rStyle w:val="Hyperlink"/>
+            <w:rFonts w:ascii="Arial" w:hAnsi="Arial" w:cs="Arial"/>
+            <w:color w:val="0077CC"/>
+            <w:bdr w:val="none" w:sz="0" w:space="0" w:color="auto" w:frame="1"/>
+            <w:shd w:val="clear" w:color="auto" w:fill="FFFFFF"/>
+          </w:rPr>
+          <w:t>Thompson</w:t>
+        </w:r>
+      </w:hyperlink>
+      <w:hyperlink r:id="rId8" w:anchor="comment23856805_2047465" w:history="1">
+        <w:r>
+          <w:rPr>
+            <w:rStyle w:val="relativetime-clean"/>
+            <w:rFonts w:ascii="inherit" w:hAnsi="inherit" w:cs="Arial"/>
+            <w:color w:val="005999"/>
+            <w:sz w:val="20"/>
+            <w:szCs w:val="20"/>
+            <w:bdr w:val="none" w:sz="0" w:space="0" w:color="auto" w:frame="1"/>
+            <w:shd w:val="clear" w:color="auto" w:fill="FFFFFF"/>
+          </w:rPr>
+          <w:t>May</w:t>
+        </w:r>
+        <w:proofErr w:type="spellEnd"/>
+        <w:r>
+          <w:rPr>
+            <w:rStyle w:val="relativetime-clean"/>
+            <w:rFonts w:ascii="inherit" w:hAnsi="inherit" w:cs="Arial"/>
+            <w:color w:val="005999"/>
+            <w:sz w:val="20"/>
+            <w:szCs w:val="20"/>
+            <w:bdr w:val="none" w:sz="0" w:space="0" w:color="auto" w:frame="1"/>
+            <w:shd w:val="clear" w:color="auto" w:fill="FFFFFF"/>
+          </w:rPr>
+          <w:t xml:space="preserve"> 16 '13 at 21:06</w:t>
+        </w:r>
+      </w:hyperlink>
+      <w:r>
+        <w:rPr>
+          <w:rFonts w:ascii="Arial" w:hAnsi="Arial" w:cs="Arial"/>
+          <w:color w:val="242729"/>
+          <w:sz w:val="20"/>
+          <w:szCs w:val="20"/>
+          <w:shd w:val="clear" w:color="auto" w:fill="FFFFFF"/>
+        </w:rPr>
+        <w:t> </w:t>
+      </w:r>
+    </w:p>
+    <w:p>
+      <w:pPr>
+        <w:spacing w:after="0"/>
+      </w:pPr>
+    </w:p>
+    <w:p>
+      <w:pPr>
+        <w:spacing w:after="0"/>
+      </w:pPr>
+      <w:proofErr w:type="gramStart"/>
+      <w:r>
+        <w:t>2.</w:t>
+      </w:r>
+      <w:proofErr w:type="gramEnd"/>
+      <w:r>
+        <w:fldChar w:fldCharType="begin"/>
+      </w:r>
+      <w:r>
+        <w:instrText xml:space="preserve"> HYPERLINK "https://git-scm.com/docs/git-rm" </w:instrText>
+      </w:r>
+      <w:r>
+        <w:fldChar w:fldCharType="separate"/>
+      </w:r>
+      <w:r>
+        <w:rPr>
+          <w:rStyle w:val="Hyperlink"/>
+        </w:rPr>
+        <w:t>https://git-scm.com/docs/git-rm</w:t>
+      </w:r>
+      <w:r>
+        <w:rPr>
+          <w:rStyle w:val="Hyperlink"/>
+        </w:rPr>
+        <w:fldChar w:fldCharType="end"/>
+      </w:r>
+    </w:p>
+    <w:p>
+      <w:pPr>
+        <w:spacing w:after="0"/>
+      </w:pPr>
+    </w:p>
+    <w:p>
+      <w:pPr>
+        <w:spacing w:after="0"/>
+      </w:pPr>
+      <w:proofErr w:type="gramStart"/>
+      <w:r>
+        <w:t>3.</w:t>
+      </w:r>
+      <w:proofErr w:type="gramEnd"/>
+      <w:r>
+        <w:fldChar w:fldCharType="begin"/>
+      </w:r>
+      <w:r>
+        <w:instrText xml:space="preserve"> HYPERLINK "https://www.google.com.au/search?source=hp&amp;ei=M5dpW_WiJtP4hwOG3rzQDA&amp;q=git+how+to+ignore+files+already+in+repository&amp;oq=git+how+to+ignore+&amp;gs_l=mobile-gws-wiz-hp.1.1.0l5.1191.14383..16832...9.0..0.317.5752.0j16j11j1......0....1.......0..5j46j0i</w:instrText>
+      </w:r>
+      <w:r>
+        <w:instrText xml:space="preserve">131j46i131j0i10.0-4Az-hZTOc" </w:instrText>
+      </w:r>
+      <w:r>
+        <w:fldChar w:fldCharType="separate"/>
+      </w:r>
+      <w:r>
+        <w:rPr>
+          <w:rStyle w:val="Hyperlink"/>
+        </w:rPr>
+        <w:t>https://www.google.com.au/search?source=hp&amp;ei=M5dpW_WiJtP4hwOG3rzQDA&amp;q=git+how+to+ignore+files+already+in+repository&amp;oq=git+how+to+ignore+&amp;gs_l=mobile-gws-wiz-hp.1.1.0l5.1191.14383..16832...9.0..0.317.5752.0j16j11j1......0....1.......0..5j46j0i131j46i131j0i10.0-4Az-hZTOc</w:t>
+      </w:r>
+      <w:r>
+        <w:rPr>
+          <w:rStyle w:val="Hyperlink"/>
+        </w:rPr>
+        <w:fldChar w:fldCharType="end"/>
+      </w:r>
+    </w:p>
+    <w:p>
+      <w:pPr>
+        <w:spacing w:after="0"/>
+      </w:pPr>
+    </w:p>
+    <w:p>
+      <w:pPr>
+        <w:spacing w:after="0"/>
+      </w:pPr>
+      <w:proofErr w:type="gramStart"/>
+      <w:r>
+        <w:t>4.</w:t>
+      </w:r>
+      <w:proofErr w:type="gramEnd"/>
+      <w:r>
+        <w:fldChar w:fldCharType="begin"/>
+      </w:r>
+      <w:r>
+        <w:instrText xml:space="preserve"> HYPERLINK "https://gist.github.com/tsrivishnu/a2f3adbbca9fcad5f3597af301ad1abb" </w:instrText>
+      </w:r>
+      <w:r>
+        <w:fldChar w:fldCharType="separate"/>
+      </w:r>
+      <w:r>
+        <w:rPr>
+          <w:rStyle w:val="Hyperlink"/>
+        </w:rPr>
+        <w:t>https://gist.github.com/tsrivishnu/a2f3adbbca9fcad5f3597af301ad1abb</w:t>
+      </w:r>
+      <w:r>
+        <w:rPr>
+          <w:rStyle w:val="Hyperlink"/>
+        </w:rPr>
+        <w:fldChar w:fldCharType="end"/>
+      </w:r>
+    </w:p>
+    <w:p>
+      <w:pPr>
+        <w:tabs>
+          <w:tab w:val="left" w:pos="284"/>
+        </w:tabs>
+      </w:pPr>
+    </w:p>
+    <w:p>
+      <w:pPr>
+        <w:tabs>
+          <w:tab w:val="left" w:pos="284"/>
+        </w:tabs>
+      </w:pPr>
+    </w:p>
+    <w:p>
+      <w:pPr>
+        <w:tabs>
+          <w:tab w:val="left" w:pos="284"/>
+        </w:tabs>
+        <w:rPr>
+          <w:color w:val="FF0000"/>
+        </w:rPr>
+      </w:pPr>
+      <w:r>
+        <w:rPr>
+          <w:color w:val="FF0000"/>
+        </w:rPr>
+        <w:t>8/8/2018</w:t>
+      </w:r>
+    </w:p>
+    <w:p>
+      <w:pPr>
+        <w:tabs>
+          <w:tab w:val="left" w:pos="284"/>
+        </w:tabs>
+        <w:rPr>
+          <w:color w:val="FF0000"/>
+        </w:rPr>
+      </w:pPr>
+      <w:r>
+        <w:rPr>
+          <w:color w:val="FF0000"/>
+        </w:rPr>
+        <w:t>Popular git command</w:t>
+      </w:r>
+    </w:p>
+    <w:p>
+      <w:pPr>
+        <w:tabs>
+          <w:tab w:val="left" w:pos="284"/>
+        </w:tabs>
+      </w:pPr>
+      <w:hyperlink r:id="rId9" w:history="1">
         <w:r>
           <w:rPr>
             <w:rStyle w:val="Hyperlink"/>
           </w:rPr>
-          <w:t>d-line-to-text-file/</w:t>
+          <w:t>https://orga.cat/posts/most-useful-git-commands</w:t>
         </w:r>
       </w:hyperlink>
-      <w:r>
-        <w:t xml:space="preserve">             </w:t>
-      </w:r>
-      <w:r>
-        <w:rPr>
-          <w:color w:val="FF0000"/>
-        </w:rPr>
-        <w:t>- save command</w:t>
-      </w:r>
-    </w:p>
-    <w:p/>
-    <w:p>
-      <w:pPr>
-        <w:pBdr>
-          <w:top w:val="dashed" w:sz="6" w:space="15" w:color="2F6FAB"/>
-          <w:left w:val="dashed" w:sz="6" w:space="8" w:color="2F6FAB"/>
-          <w:bottom w:val="dashed" w:sz="6" w:space="15" w:color="2F6FAB"/>
-          <w:right w:val="dashed" w:sz="6" w:space="8" w:color="2F6FAB"/>
-        </w:pBdr>
-        <w:shd w:val="clear" w:color="auto" w:fill="F9F9F9"/>
+    </w:p>
+    <w:p>
+      <w:pPr>
+        <w:tabs>
+          <w:tab w:val="left" w:pos="284"/>
+        </w:tabs>
+      </w:pPr>
+    </w:p>
+    <w:p>
+      <w:pPr>
+        <w:tabs>
+          <w:tab w:val="left" w:pos="284"/>
+        </w:tabs>
+        <w:rPr>
+          <w:color w:val="FF0000"/>
+        </w:rPr>
+      </w:pPr>
+      <w:proofErr w:type="gramStart"/>
+      <w:r>
+        <w:rPr>
+          <w:color w:val="FF0000"/>
+        </w:rPr>
+        <w:t>what</w:t>
+      </w:r>
+      <w:proofErr w:type="gramEnd"/>
+      <w:r>
+        <w:rPr>
+          <w:color w:val="FF0000"/>
+        </w:rPr>
+        <w:t xml:space="preserve"> does git cat –file stand for</w:t>
+      </w:r>
+    </w:p>
+    <w:p>
+      <w:pPr>
+        <w:tabs>
+          <w:tab w:val="left" w:pos="284"/>
+        </w:tabs>
+      </w:pPr>
+      <w:hyperlink r:id="rId10" w:history="1">
+        <w:r>
+          <w:rPr>
+            <w:rStyle w:val="Hyperlink"/>
+          </w:rPr>
+          <w:t>https://stackoverflow.com/questions/38177026/what-does-cat-file-stand-for-in-git</w:t>
+        </w:r>
+      </w:hyperlink>
+    </w:p>
+    <w:p>
+      <w:pPr>
+        <w:tabs>
+          <w:tab w:val="left" w:pos="284"/>
+        </w:tabs>
+      </w:pPr>
+    </w:p>
+    <w:p>
+      <w:pPr>
+        <w:tabs>
+          <w:tab w:val="left" w:pos="284"/>
+        </w:tabs>
+      </w:pPr>
+    </w:p>
+    <w:p>
+      <w:pPr>
+        <w:spacing w:before="360" w:after="0" w:line="360" w:lineRule="atLeast"/>
+        <w:outlineLvl w:val="2"/>
+        <w:rPr>
+          <w:rFonts w:ascii="Arial" w:eastAsia="Times New Roman" w:hAnsi="Arial" w:cs="Arial"/>
+          <w:b/>
+          <w:bCs/>
+          <w:color w:val="3F3F3F"/>
+          <w:sz w:val="24"/>
+          <w:szCs w:val="24"/>
+          <w:lang w:eastAsia="en-AU"/>
+        </w:rPr>
+      </w:pPr>
+      <w:r>
+        <w:rPr>
+          <w:rFonts w:ascii="Arial" w:eastAsia="Times New Roman" w:hAnsi="Arial" w:cs="Arial"/>
+          <w:b/>
+          <w:bCs/>
+          <w:color w:val="3F3F3F"/>
+          <w:sz w:val="24"/>
+          <w:szCs w:val="24"/>
+          <w:lang w:eastAsia="en-AU"/>
+        </w:rPr>
+        <w:t>Rename/move and remove files</w:t>
+      </w:r>
+    </w:p>
+    <w:p>
+      <w:pPr>
         <w:tabs>
           <w:tab w:val="left" w:pos="916"/>
           <w:tab w:val="left" w:pos="1832"/>
@@ -241,6 +550,750 @@
           <w:tab w:val="left" w:pos="13740"/>
           <w:tab w:val="left" w:pos="14656"/>
         </w:tabs>
+        <w:spacing w:before="120" w:after="120" w:line="360" w:lineRule="atLeast"/>
+        <w:rPr>
+          <w:rFonts w:ascii="Courier New" w:eastAsia="Times New Roman" w:hAnsi="Courier New" w:cs="Courier New"/>
+          <w:color w:val="3F3F3F"/>
+          <w:sz w:val="19"/>
+          <w:szCs w:val="19"/>
+          <w:lang w:eastAsia="en-AU"/>
+        </w:rPr>
+      </w:pPr>
+      <w:proofErr w:type="gramStart"/>
+      <w:r>
+        <w:rPr>
+          <w:rFonts w:ascii="Courier New" w:eastAsia="Times New Roman" w:hAnsi="Courier New" w:cs="Courier New"/>
+          <w:color w:val="3F3F3F"/>
+          <w:sz w:val="19"/>
+          <w:szCs w:val="19"/>
+          <w:lang w:eastAsia="en-AU"/>
+        </w:rPr>
+        <w:t>git</w:t>
+      </w:r>
+      <w:proofErr w:type="gramEnd"/>
+      <w:r>
+        <w:rPr>
+          <w:rFonts w:ascii="Courier New" w:eastAsia="Times New Roman" w:hAnsi="Courier New" w:cs="Courier New"/>
+          <w:color w:val="3F3F3F"/>
+          <w:sz w:val="19"/>
+          <w:szCs w:val="19"/>
+          <w:lang w:eastAsia="en-AU"/>
+        </w:rPr>
+        <w:t xml:space="preserve"> </w:t>
+      </w:r>
+      <w:proofErr w:type="spellStart"/>
+      <w:r>
+        <w:rPr>
+          <w:rFonts w:ascii="Courier New" w:eastAsia="Times New Roman" w:hAnsi="Courier New" w:cs="Courier New"/>
+          <w:color w:val="3F3F3F"/>
+          <w:sz w:val="19"/>
+          <w:szCs w:val="19"/>
+          <w:lang w:eastAsia="en-AU"/>
+        </w:rPr>
+        <w:t>rm</w:t>
+      </w:r>
+      <w:proofErr w:type="spellEnd"/>
+      <w:r>
+        <w:rPr>
+          <w:rFonts w:ascii="Courier New" w:eastAsia="Times New Roman" w:hAnsi="Courier New" w:cs="Courier New"/>
+          <w:color w:val="3F3F3F"/>
+          <w:sz w:val="19"/>
+          <w:szCs w:val="19"/>
+          <w:lang w:eastAsia="en-AU"/>
+        </w:rPr>
+        <w:t xml:space="preserve"> removeme.txt </w:t>
+      </w:r>
+      <w:proofErr w:type="spellStart"/>
+      <w:r>
+        <w:rPr>
+          <w:rFonts w:ascii="Courier New" w:eastAsia="Times New Roman" w:hAnsi="Courier New" w:cs="Courier New"/>
+          <w:color w:val="3F3F3F"/>
+          <w:sz w:val="19"/>
+          <w:szCs w:val="19"/>
+          <w:lang w:eastAsia="en-AU"/>
+        </w:rPr>
+        <w:t>tmp</w:t>
+      </w:r>
+      <w:proofErr w:type="spellEnd"/>
+      <w:r>
+        <w:rPr>
+          <w:rFonts w:ascii="Courier New" w:eastAsia="Times New Roman" w:hAnsi="Courier New" w:cs="Courier New"/>
+          <w:color w:val="3F3F3F"/>
+          <w:sz w:val="19"/>
+          <w:szCs w:val="19"/>
+          <w:lang w:eastAsia="en-AU"/>
+        </w:rPr>
+        <w:t>/crap.txt</w:t>
+      </w:r>
+    </w:p>
+    <w:p>
+      <w:pPr>
+        <w:tabs>
+          <w:tab w:val="left" w:pos="916"/>
+          <w:tab w:val="left" w:pos="1832"/>
+          <w:tab w:val="left" w:pos="2748"/>
+          <w:tab w:val="left" w:pos="3664"/>
+          <w:tab w:val="left" w:pos="4580"/>
+          <w:tab w:val="left" w:pos="5496"/>
+          <w:tab w:val="left" w:pos="6412"/>
+          <w:tab w:val="left" w:pos="7328"/>
+          <w:tab w:val="left" w:pos="8244"/>
+          <w:tab w:val="left" w:pos="9160"/>
+          <w:tab w:val="left" w:pos="10076"/>
+          <w:tab w:val="left" w:pos="10992"/>
+          <w:tab w:val="left" w:pos="11908"/>
+          <w:tab w:val="left" w:pos="12824"/>
+          <w:tab w:val="left" w:pos="13740"/>
+          <w:tab w:val="left" w:pos="14656"/>
+        </w:tabs>
+        <w:spacing w:before="120" w:after="120" w:line="360" w:lineRule="atLeast"/>
+        <w:rPr>
+          <w:rFonts w:ascii="Courier New" w:eastAsia="Times New Roman" w:hAnsi="Courier New" w:cs="Courier New"/>
+          <w:color w:val="3F3F3F"/>
+          <w:sz w:val="19"/>
+          <w:szCs w:val="19"/>
+          <w:lang w:eastAsia="en-AU"/>
+        </w:rPr>
+      </w:pPr>
+      <w:proofErr w:type="gramStart"/>
+      <w:r>
+        <w:rPr>
+          <w:rFonts w:ascii="Courier New" w:eastAsia="Times New Roman" w:hAnsi="Courier New" w:cs="Courier New"/>
+          <w:color w:val="3F3F3F"/>
+          <w:sz w:val="19"/>
+          <w:szCs w:val="19"/>
+          <w:lang w:eastAsia="en-AU"/>
+        </w:rPr>
+        <w:t>git</w:t>
+      </w:r>
+      <w:proofErr w:type="gramEnd"/>
+      <w:r>
+        <w:rPr>
+          <w:rFonts w:ascii="Courier New" w:eastAsia="Times New Roman" w:hAnsi="Courier New" w:cs="Courier New"/>
+          <w:color w:val="3F3F3F"/>
+          <w:sz w:val="19"/>
+          <w:szCs w:val="19"/>
+          <w:lang w:eastAsia="en-AU"/>
+        </w:rPr>
+        <w:t xml:space="preserve"> mv file_oldname.txt file_newname.txt</w:t>
+      </w:r>
+    </w:p>
+    <w:p>
+      <w:pPr>
+        <w:tabs>
+          <w:tab w:val="left" w:pos="916"/>
+          <w:tab w:val="left" w:pos="1832"/>
+          <w:tab w:val="left" w:pos="2748"/>
+          <w:tab w:val="left" w:pos="3664"/>
+          <w:tab w:val="left" w:pos="4580"/>
+          <w:tab w:val="left" w:pos="5496"/>
+          <w:tab w:val="left" w:pos="6412"/>
+          <w:tab w:val="left" w:pos="7328"/>
+          <w:tab w:val="left" w:pos="8244"/>
+          <w:tab w:val="left" w:pos="9160"/>
+          <w:tab w:val="left" w:pos="10076"/>
+          <w:tab w:val="left" w:pos="10992"/>
+          <w:tab w:val="left" w:pos="11908"/>
+          <w:tab w:val="left" w:pos="12824"/>
+          <w:tab w:val="left" w:pos="13740"/>
+          <w:tab w:val="left" w:pos="14656"/>
+        </w:tabs>
+        <w:spacing w:before="120" w:after="120" w:line="360" w:lineRule="atLeast"/>
+        <w:rPr>
+          <w:rFonts w:ascii="Courier New" w:eastAsia="Times New Roman" w:hAnsi="Courier New" w:cs="Courier New"/>
+          <w:color w:val="3F3F3F"/>
+          <w:sz w:val="19"/>
+          <w:szCs w:val="19"/>
+          <w:lang w:eastAsia="en-AU"/>
+        </w:rPr>
+      </w:pPr>
+      <w:proofErr w:type="gramStart"/>
+      <w:r>
+        <w:rPr>
+          <w:rFonts w:ascii="Courier New" w:eastAsia="Times New Roman" w:hAnsi="Courier New" w:cs="Courier New"/>
+          <w:color w:val="3F3F3F"/>
+          <w:sz w:val="19"/>
+          <w:szCs w:val="19"/>
+          <w:lang w:eastAsia="en-AU"/>
+        </w:rPr>
+        <w:t>git</w:t>
+      </w:r>
+      <w:proofErr w:type="gramEnd"/>
+      <w:r>
+        <w:rPr>
+          <w:rFonts w:ascii="Courier New" w:eastAsia="Times New Roman" w:hAnsi="Courier New" w:cs="Courier New"/>
+          <w:color w:val="3F3F3F"/>
+          <w:sz w:val="19"/>
+          <w:szCs w:val="19"/>
+          <w:lang w:eastAsia="en-AU"/>
+        </w:rPr>
+        <w:t xml:space="preserve"> commit -m "deleting 2 files, renaming 1"</w:t>
+      </w:r>
+    </w:p>
+    <w:p>
+      <w:pPr>
+        <w:tabs>
+          <w:tab w:val="left" w:pos="284"/>
+        </w:tabs>
+      </w:pPr>
+    </w:p>
+    <w:p>
+      <w:pPr>
+        <w:tabs>
+          <w:tab w:val="left" w:pos="284"/>
+        </w:tabs>
+      </w:pPr>
+    </w:p>
+    <w:p>
+      <w:pPr>
+        <w:tabs>
+          <w:tab w:val="left" w:pos="284"/>
+        </w:tabs>
+        <w:rPr>
+          <w:color w:val="FF0000"/>
+        </w:rPr>
+      </w:pPr>
+      <w:proofErr w:type="gramStart"/>
+      <w:r>
+        <w:rPr>
+          <w:color w:val="FF0000"/>
+        </w:rPr>
+        <w:lastRenderedPageBreak/>
+        <w:t>show</w:t>
+      </w:r>
+      <w:proofErr w:type="gramEnd"/>
+      <w:r>
+        <w:rPr>
+          <w:color w:val="FF0000"/>
+        </w:rPr>
+        <w:t xml:space="preserve"> content of a file – very good </w:t>
+      </w:r>
+    </w:p>
+    <w:p>
+      <w:pPr>
+        <w:tabs>
+          <w:tab w:val="left" w:pos="284"/>
+        </w:tabs>
+      </w:pPr>
+      <w:hyperlink r:id="rId11" w:history="1">
+        <w:r>
+          <w:rPr>
+            <w:rStyle w:val="Hyperlink"/>
+          </w:rPr>
+          <w:t>https://stackoverflow.com/questions/5153199/git-show-content-of-file-as-it-will-look-like-after-committing/5153379</w:t>
+        </w:r>
+      </w:hyperlink>
+    </w:p>
+    <w:p>
+      <w:pPr>
+        <w:tabs>
+          <w:tab w:val="left" w:pos="284"/>
+        </w:tabs>
+      </w:pPr>
+      <w:proofErr w:type="gramStart"/>
+      <w:r>
+        <w:t>cat</w:t>
+      </w:r>
+      <w:proofErr w:type="gramEnd"/>
+      <w:r>
+        <w:t xml:space="preserve"> myhdfile.txt</w:t>
+      </w:r>
+    </w:p>
+    <w:p>
+      <w:pPr>
+        <w:tabs>
+          <w:tab w:val="left" w:pos="284"/>
+        </w:tabs>
+      </w:pPr>
+      <w:proofErr w:type="gramStart"/>
+      <w:r>
+        <w:t>git</w:t>
+      </w:r>
+      <w:proofErr w:type="gramEnd"/>
+      <w:r>
+        <w:t xml:space="preserve"> show :myhdfile.txt</w:t>
+      </w:r>
+    </w:p>
+    <w:p>
+      <w:pPr>
+        <w:tabs>
+          <w:tab w:val="left" w:pos="284"/>
+        </w:tabs>
+      </w:pPr>
+    </w:p>
+    <w:p>
+      <w:pPr>
+        <w:tabs>
+          <w:tab w:val="left" w:pos="284"/>
+        </w:tabs>
+      </w:pPr>
+    </w:p>
+    <w:p>
+      <w:pPr>
+        <w:tabs>
+          <w:tab w:val="left" w:pos="284"/>
+        </w:tabs>
+      </w:pPr>
+      <w:r>
+        <w:t>--</w:t>
+      </w:r>
+    </w:p>
+    <w:p>
+      <w:pPr>
+        <w:tabs>
+          <w:tab w:val="left" w:pos="284"/>
+        </w:tabs>
+        <w:rPr>
+          <w:b/>
+          <w:color w:val="FF0000"/>
+        </w:rPr>
+      </w:pPr>
+      <w:r>
+        <w:rPr>
+          <w:rFonts w:ascii="Segoe UI" w:hAnsi="Segoe UI" w:cs="Segoe UI"/>
+          <w:b/>
+          <w:color w:val="FF0000"/>
+          <w:shd w:val="clear" w:color="auto" w:fill="FFFFFF"/>
+        </w:rPr>
+        <w:t>Most commonly used git tips and tricks.</w:t>
+      </w:r>
+    </w:p>
+    <w:p>
+      <w:pPr>
+        <w:tabs>
+          <w:tab w:val="left" w:pos="284"/>
+        </w:tabs>
+      </w:pPr>
+      <w:hyperlink r:id="rId12" w:history="1">
+        <w:r>
+          <w:rPr>
+            <w:rStyle w:val="Hyperlink"/>
+          </w:rPr>
+          <w:t>https://github.com/git-tips/tips</w:t>
+        </w:r>
+      </w:hyperlink>
+    </w:p>
+    <w:p>
+      <w:pPr>
+        <w:tabs>
+          <w:tab w:val="left" w:pos="284"/>
+        </w:tabs>
+        <w:rPr>
+          <w:color w:val="FF0000"/>
+        </w:rPr>
+      </w:pPr>
+      <w:proofErr w:type="gramStart"/>
+      <w:r>
+        <w:rPr>
+          <w:color w:val="FF0000"/>
+        </w:rPr>
+        <w:t>can</w:t>
+      </w:r>
+      <w:proofErr w:type="gramEnd"/>
+      <w:r>
+        <w:rPr>
+          <w:color w:val="FF0000"/>
+        </w:rPr>
+        <w:t xml:space="preserve"> change to Chinese !</w:t>
+      </w:r>
+    </w:p>
+    <w:p>
+      <w:pPr>
+        <w:tabs>
+          <w:tab w:val="left" w:pos="284"/>
+        </w:tabs>
+        <w:rPr>
+          <w:color w:val="FF0000"/>
+        </w:rPr>
+      </w:pPr>
+    </w:p>
+    <w:p>
+      <w:pPr>
+        <w:tabs>
+          <w:tab w:val="left" w:pos="284"/>
+        </w:tabs>
+        <w:rPr>
+          <w:color w:val="FF0000"/>
+        </w:rPr>
+      </w:pPr>
+      <w:r>
+        <w:rPr>
+          <w:noProof/>
+          <w:lang w:eastAsia="en-AU"/>
+        </w:rPr>
+        <w:drawing>
+          <wp:inline distT="0" distB="0" distL="0" distR="0" wp14:anchorId="4BB64206" wp14:editId="25D34F42">
+            <wp:extent cx="6210935" cy="4023995"/>
+            <wp:effectExtent l="0" t="0" r="0" b="0"/>
+            <wp:docPr id="1" name="Picture 1"/>
+            <wp:cNvGraphicFramePr>
+              <a:graphicFrameLocks xmlns:a="http://schemas.openxmlformats.org/drawingml/2006/main" noChangeAspect="1"/>
+            </wp:cNvGraphicFramePr>
+            <a:graphic xmlns:a="http://schemas.openxmlformats.org/drawingml/2006/main">
+              <a:graphicData uri="http://schemas.openxmlformats.org/drawingml/2006/picture">
+                <pic:pic xmlns:pic="http://schemas.openxmlformats.org/drawingml/2006/picture">
+                  <pic:nvPicPr>
+                    <pic:cNvPr id="1" name=""/>
+                    <pic:cNvPicPr/>
+                  </pic:nvPicPr>
+                  <pic:blipFill>
+                    <a:blip r:embed="rId13"/>
+                    <a:stretch>
+                      <a:fillRect/>
+                    </a:stretch>
+                  </pic:blipFill>
+                  <pic:spPr>
+                    <a:xfrm>
+                      <a:off x="0" y="0"/>
+                      <a:ext cx="6210935" cy="4023995"/>
+                    </a:xfrm>
+                    <a:prstGeom prst="rect">
+                      <a:avLst/>
+                    </a:prstGeom>
+                  </pic:spPr>
+                </pic:pic>
+              </a:graphicData>
+            </a:graphic>
+          </wp:inline>
+        </w:drawing>
+      </w:r>
+    </w:p>
+    <w:p>
+      <w:pPr>
+        <w:tabs>
+          <w:tab w:val="left" w:pos="284"/>
+        </w:tabs>
+      </w:pPr>
+    </w:p>
+    <w:p>
+      <w:pPr>
+        <w:tabs>
+          <w:tab w:val="left" w:pos="284"/>
+        </w:tabs>
+      </w:pPr>
+      <w:r>
+        <w:rPr>
+          <w:noProof/>
+          <w:lang w:eastAsia="en-AU"/>
+        </w:rPr>
+        <w:lastRenderedPageBreak/>
+        <w:drawing>
+          <wp:inline distT="0" distB="0" distL="0" distR="0" wp14:anchorId="0D00A5B7" wp14:editId="27FB1464">
+            <wp:extent cx="6210935" cy="3830320"/>
+            <wp:effectExtent l="0" t="0" r="0" b="0"/>
+            <wp:docPr id="2" name="Picture 2"/>
+            <wp:cNvGraphicFramePr>
+              <a:graphicFrameLocks xmlns:a="http://schemas.openxmlformats.org/drawingml/2006/main" noChangeAspect="1"/>
+            </wp:cNvGraphicFramePr>
+            <a:graphic xmlns:a="http://schemas.openxmlformats.org/drawingml/2006/main">
+              <a:graphicData uri="http://schemas.openxmlformats.org/drawingml/2006/picture">
+                <pic:pic xmlns:pic="http://schemas.openxmlformats.org/drawingml/2006/picture">
+                  <pic:nvPicPr>
+                    <pic:cNvPr id="1" name=""/>
+                    <pic:cNvPicPr/>
+                  </pic:nvPicPr>
+                  <pic:blipFill>
+                    <a:blip r:embed="rId14"/>
+                    <a:stretch>
+                      <a:fillRect/>
+                    </a:stretch>
+                  </pic:blipFill>
+                  <pic:spPr>
+                    <a:xfrm>
+                      <a:off x="0" y="0"/>
+                      <a:ext cx="6210935" cy="3830320"/>
+                    </a:xfrm>
+                    <a:prstGeom prst="rect">
+                      <a:avLst/>
+                    </a:prstGeom>
+                  </pic:spPr>
+                </pic:pic>
+              </a:graphicData>
+            </a:graphic>
+          </wp:inline>
+        </w:drawing>
+      </w:r>
+    </w:p>
+    <w:p>
+      <w:pPr>
+        <w:tabs>
+          <w:tab w:val="left" w:pos="284"/>
+        </w:tabs>
+      </w:pPr>
+      <w:bookmarkStart w:id="0" w:name="_GoBack"/>
+      <w:bookmarkEnd w:id="0"/>
+    </w:p>
+    <w:p>
+      <w:pPr>
+        <w:tabs>
+          <w:tab w:val="left" w:pos="284"/>
+        </w:tabs>
+      </w:pPr>
+    </w:p>
+    <w:p>
+      <w:pPr>
+        <w:rPr>
+          <w:b/>
+          <w:color w:val="FF0000"/>
+          <w:sz w:val="36"/>
+          <w:u w:val="single"/>
+        </w:rPr>
+      </w:pPr>
+      <w:proofErr w:type="spellStart"/>
+      <w:proofErr w:type="gramStart"/>
+      <w:r>
+        <w:rPr>
+          <w:b/>
+          <w:color w:val="FF0000"/>
+          <w:sz w:val="36"/>
+          <w:highlight w:val="yellow"/>
+          <w:u w:val="single"/>
+        </w:rPr>
+        <w:t>Cmd</w:t>
+      </w:r>
+      <w:proofErr w:type="spellEnd"/>
+      <w:r>
+        <w:rPr>
+          <w:b/>
+          <w:color w:val="FF0000"/>
+          <w:sz w:val="36"/>
+          <w:highlight w:val="yellow"/>
+          <w:u w:val="single"/>
+        </w:rPr>
+        <w:t xml:space="preserve">  command</w:t>
+      </w:r>
+      <w:proofErr w:type="gramEnd"/>
+    </w:p>
+    <w:p>
+      <w:proofErr w:type="spellStart"/>
+      <w:r>
+        <w:t>Pwd</w:t>
+      </w:r>
+      <w:proofErr w:type="spellEnd"/>
+    </w:p>
+    <w:p>
+      <w:proofErr w:type="gramStart"/>
+      <w:r>
+        <w:t>Cd ..</w:t>
+      </w:r>
+      <w:proofErr w:type="gramEnd"/>
+    </w:p>
+    <w:p>
+      <w:r>
+        <w:t xml:space="preserve">Cd </w:t>
+      </w:r>
+    </w:p>
+    <w:p>
+      <w:r>
+        <w:t xml:space="preserve">Dir </w:t>
+      </w:r>
+    </w:p>
+    <w:p>
+      <w:r>
+        <w:t>Dir –all</w:t>
+      </w:r>
+    </w:p>
+    <w:p>
+      <w:r>
+        <w:t>Ls –la</w:t>
+      </w:r>
+    </w:p>
+    <w:p>
+      <w:r>
+        <w:t xml:space="preserve">Type </w:t>
+      </w:r>
+    </w:p>
+    <w:p>
+      <w:r>
+        <w:t xml:space="preserve">Echo </w:t>
+      </w:r>
+      <w:proofErr w:type="gramStart"/>
+      <w:r>
+        <w:t>“  ‘’</w:t>
+      </w:r>
+      <w:proofErr w:type="gramEnd"/>
+      <w:r>
+        <w:t xml:space="preserve"> &gt;&gt;  myfile.txt</w:t>
+      </w:r>
+      <w:r>
+        <w:tab/>
+      </w:r>
+      <w:r>
+        <w:tab/>
+        <w:t>append more line</w:t>
+      </w:r>
+    </w:p>
+    <w:p>
+      <w:r>
+        <w:t xml:space="preserve">Echo </w:t>
+      </w:r>
+      <w:proofErr w:type="gramStart"/>
+      <w:r>
+        <w:t>“  ‘’</w:t>
+      </w:r>
+      <w:proofErr w:type="gramEnd"/>
+      <w:r>
+        <w:t xml:space="preserve"> &gt;  myfile.txt</w:t>
+      </w:r>
+      <w:r>
+        <w:tab/>
+        <w:t xml:space="preserve">           overwrite all line</w:t>
+      </w:r>
+    </w:p>
+    <w:p>
+      <w:r>
+        <w:t>Type f2.txt         -- Open &amp; Display the file content</w:t>
+      </w:r>
+    </w:p>
+    <w:p>
+      <w:r>
+        <w:t xml:space="preserve">Or simple </w:t>
+      </w:r>
+    </w:p>
+    <w:p>
+      <w:r>
+        <w:t xml:space="preserve">C:\&gt;F2.txt </w:t>
+      </w:r>
+      <w:r>
+        <w:sym w:font="Wingdings" w:char="F0E0"/>
+      </w:r>
+      <w:r>
+        <w:t xml:space="preserve"> then </w:t>
+      </w:r>
+      <w:proofErr w:type="gramStart"/>
+      <w:r>
+        <w:t>‘Enter’  to</w:t>
+      </w:r>
+      <w:proofErr w:type="gramEnd"/>
+      <w:r>
+        <w:t xml:space="preserve"> Open &amp; Display the text file</w:t>
+      </w:r>
+    </w:p>
+    <w:p>
+      <w:r>
+        <w:t xml:space="preserve">Del </w:t>
+      </w:r>
+      <w:proofErr w:type="spellStart"/>
+      <w:r>
+        <w:t>txt.file</w:t>
+      </w:r>
+      <w:proofErr w:type="spellEnd"/>
+    </w:p>
+    <w:p>
+      <w:proofErr w:type="spellStart"/>
+      <w:r>
+        <w:t>Color</w:t>
+      </w:r>
+      <w:proofErr w:type="spellEnd"/>
+    </w:p>
+    <w:p/>
+    <w:p>
+      <w:proofErr w:type="spellStart"/>
+      <w:r>
+        <w:t>Cls</w:t>
+      </w:r>
+      <w:proofErr w:type="spellEnd"/>
+      <w:r>
+        <w:t xml:space="preserve"> </w:t>
+      </w:r>
+      <w:proofErr w:type="gramStart"/>
+      <w:r>
+        <w:t>( to</w:t>
+      </w:r>
+      <w:proofErr w:type="gramEnd"/>
+      <w:r>
+        <w:t xml:space="preserve"> clear command history )</w:t>
+      </w:r>
+    </w:p>
+    <w:p>
+      <w:pPr>
+        <w:rPr>
+          <w:b/>
+          <w:color w:val="FF0000"/>
+        </w:rPr>
+      </w:pPr>
+    </w:p>
+    <w:p>
+      <w:proofErr w:type="spellStart"/>
+      <w:proofErr w:type="gramStart"/>
+      <w:r>
+        <w:rPr>
+          <w:color w:val="FF0000"/>
+        </w:rPr>
+        <w:lastRenderedPageBreak/>
+        <w:t>doskey</w:t>
+      </w:r>
+      <w:proofErr w:type="spellEnd"/>
+      <w:proofErr w:type="gramEnd"/>
+      <w:r>
+        <w:rPr>
+          <w:color w:val="FF0000"/>
+        </w:rPr>
+        <w:t xml:space="preserve"> /history ( </w:t>
+      </w:r>
+      <w:proofErr w:type="spellStart"/>
+      <w:r>
+        <w:rPr>
+          <w:color w:val="FF0000"/>
+        </w:rPr>
+        <w:t>cmd</w:t>
+      </w:r>
+      <w:proofErr w:type="spellEnd"/>
+      <w:r>
+        <w:rPr>
+          <w:color w:val="FF0000"/>
+        </w:rPr>
+        <w:t xml:space="preserve"> )   - show command history</w:t>
+      </w:r>
+    </w:p>
+    <w:p/>
+    <w:p>
+      <w:hyperlink r:id="rId15" w:history="1">
+        <w:r>
+          <w:rPr>
+            <w:rStyle w:val="Hyperlink"/>
+          </w:rPr>
+          <w:t>https://helpdeskgeek.com/how-to/redirect-output-from-command-line-to-text-file/</w:t>
+        </w:r>
+      </w:hyperlink>
+      <w:r>
+        <w:t xml:space="preserve">             </w:t>
+      </w:r>
+      <w:r>
+        <w:rPr>
+          <w:color w:val="FF0000"/>
+        </w:rPr>
+        <w:t>- save command</w:t>
+      </w:r>
+    </w:p>
+    <w:p/>
+    <w:p>
+      <w:pPr>
+        <w:pBdr>
+          <w:top w:val="dashed" w:sz="6" w:space="15" w:color="2F6FAB"/>
+          <w:left w:val="dashed" w:sz="6" w:space="8" w:color="2F6FAB"/>
+          <w:bottom w:val="dashed" w:sz="6" w:space="15" w:color="2F6FAB"/>
+          <w:right w:val="dashed" w:sz="6" w:space="8" w:color="2F6FAB"/>
+        </w:pBdr>
+        <w:shd w:val="clear" w:color="auto" w:fill="F9F9F9"/>
+        <w:tabs>
+          <w:tab w:val="left" w:pos="916"/>
+          <w:tab w:val="left" w:pos="1832"/>
+          <w:tab w:val="left" w:pos="2748"/>
+          <w:tab w:val="left" w:pos="3664"/>
+          <w:tab w:val="left" w:pos="4580"/>
+          <w:tab w:val="left" w:pos="5496"/>
+          <w:tab w:val="left" w:pos="6412"/>
+          <w:tab w:val="left" w:pos="7328"/>
+          <w:tab w:val="left" w:pos="8244"/>
+          <w:tab w:val="left" w:pos="9160"/>
+          <w:tab w:val="left" w:pos="10076"/>
+          <w:tab w:val="left" w:pos="10992"/>
+          <w:tab w:val="left" w:pos="11908"/>
+          <w:tab w:val="left" w:pos="12824"/>
+          <w:tab w:val="left" w:pos="13740"/>
+          <w:tab w:val="left" w:pos="14656"/>
+        </w:tabs>
         <w:spacing w:after="150" w:line="264" w:lineRule="atLeast"/>
         <w:rPr>
           <w:rFonts w:ascii="Courier New" w:eastAsia="Times New Roman" w:hAnsi="Courier New" w:cs="Courier New"/>
@@ -397,7 +1450,6 @@
           <w:rFonts w:ascii="Consolas" w:hAnsi="Consolas" w:cs="Consolas"/>
           <w:color w:val="1C1E1F"/>
         </w:rPr>
-        <w:lastRenderedPageBreak/>
         <w:t>ipconfig</w:t>
       </w:r>
       <w:proofErr w:type="gramEnd"/>
@@ -646,6 +1698,360 @@
       </w:r>
     </w:p>
     <w:p/>
+    <w:p>
+      <w:r>
+        <w:rPr>
+          <w:color w:val="FF0000"/>
+        </w:rPr>
+        <w:t xml:space="preserve">Cat f2.txt </w:t>
+      </w:r>
+      <w:r>
+        <w:tab/>
+        <w:t xml:space="preserve">-- </w:t>
+      </w:r>
+      <w:proofErr w:type="spellStart"/>
+      <w:r>
+        <w:t>cmd</w:t>
+      </w:r>
+      <w:proofErr w:type="spellEnd"/>
+      <w:r>
+        <w:t xml:space="preserve"> command line to display file content. Cat stand for concatenate </w:t>
+      </w:r>
+    </w:p>
+    <w:p>
+      <w:hyperlink r:id="rId16" w:history="1">
+        <w:r>
+          <w:rPr>
+            <w:rStyle w:val="Hyperlink"/>
+          </w:rPr>
+          <w:t>https://stackoverflow.com/questions/38177026/what-does-cat-file-stand-for-in-git</w:t>
+        </w:r>
+      </w:hyperlink>
+    </w:p>
+    <w:p>
+      <w:pPr>
+        <w:shd w:val="clear" w:color="auto" w:fill="FFFFFF"/>
+        <w:spacing w:after="0" w:line="240" w:lineRule="auto"/>
+        <w:textAlignment w:val="baseline"/>
+        <w:rPr>
+          <w:rFonts w:ascii="Arial" w:eastAsia="Times New Roman" w:hAnsi="Arial" w:cs="Arial"/>
+          <w:color w:val="242729"/>
+          <w:sz w:val="23"/>
+          <w:szCs w:val="23"/>
+          <w:lang w:eastAsia="en-AU"/>
+        </w:rPr>
+      </w:pPr>
+      <w:r>
+        <w:rPr>
+          <w:rFonts w:ascii="Arial" w:eastAsia="Times New Roman" w:hAnsi="Arial" w:cs="Arial"/>
+          <w:color w:val="242729"/>
+          <w:sz w:val="23"/>
+          <w:szCs w:val="23"/>
+          <w:lang w:eastAsia="en-AU"/>
+        </w:rPr>
+        <w:lastRenderedPageBreak/>
+        <w:t>While </w:t>
+      </w:r>
+      <w:hyperlink r:id="rId17" w:history="1">
+        <w:r>
+          <w:rPr>
+            <w:rFonts w:ascii="Consolas" w:eastAsia="Times New Roman" w:hAnsi="Consolas" w:cs="Consolas"/>
+            <w:color w:val="005999"/>
+            <w:sz w:val="20"/>
+            <w:szCs w:val="20"/>
+            <w:bdr w:val="none" w:sz="0" w:space="0" w:color="auto" w:frame="1"/>
+            <w:shd w:val="clear" w:color="auto" w:fill="EFF0F1"/>
+            <w:lang w:eastAsia="en-AU"/>
+          </w:rPr>
+          <w:t>cat</w:t>
+        </w:r>
+      </w:hyperlink>
+      <w:r>
+        <w:rPr>
+          <w:rFonts w:ascii="Arial" w:eastAsia="Times New Roman" w:hAnsi="Arial" w:cs="Arial"/>
+          <w:color w:val="242729"/>
+          <w:sz w:val="23"/>
+          <w:szCs w:val="23"/>
+          <w:lang w:eastAsia="en-AU"/>
+        </w:rPr>
+        <w:t> does stand for "concatenate", what it actually does is simply display one or multiple files, in order of their appearance in the command line arguments to </w:t>
+      </w:r>
+      <w:r>
+        <w:rPr>
+          <w:rFonts w:ascii="Consolas" w:eastAsia="Times New Roman" w:hAnsi="Consolas" w:cs="Consolas"/>
+          <w:color w:val="242729"/>
+          <w:sz w:val="20"/>
+          <w:szCs w:val="20"/>
+          <w:bdr w:val="none" w:sz="0" w:space="0" w:color="auto" w:frame="1"/>
+          <w:shd w:val="clear" w:color="auto" w:fill="EFF0F1"/>
+          <w:lang w:eastAsia="en-AU"/>
+        </w:rPr>
+        <w:t>cat</w:t>
+      </w:r>
+      <w:r>
+        <w:rPr>
+          <w:rFonts w:ascii="Arial" w:eastAsia="Times New Roman" w:hAnsi="Arial" w:cs="Arial"/>
+          <w:color w:val="242729"/>
+          <w:sz w:val="23"/>
+          <w:szCs w:val="23"/>
+          <w:lang w:eastAsia="en-AU"/>
+        </w:rPr>
+        <w:t>. The common pattern to </w:t>
+      </w:r>
+      <w:proofErr w:type="spellStart"/>
+      <w:r>
+        <w:rPr>
+          <w:rFonts w:ascii="inherit" w:eastAsia="Times New Roman" w:hAnsi="inherit" w:cs="Arial"/>
+          <w:i/>
+          <w:iCs/>
+          <w:color w:val="242729"/>
+          <w:sz w:val="23"/>
+          <w:szCs w:val="23"/>
+          <w:bdr w:val="none" w:sz="0" w:space="0" w:color="auto" w:frame="1"/>
+          <w:lang w:eastAsia="en-AU"/>
+        </w:rPr>
+        <w:t>view</w:t>
+      </w:r>
+      <w:r>
+        <w:rPr>
+          <w:rFonts w:ascii="Arial" w:eastAsia="Times New Roman" w:hAnsi="Arial" w:cs="Arial"/>
+          <w:color w:val="242729"/>
+          <w:sz w:val="23"/>
+          <w:szCs w:val="23"/>
+          <w:lang w:eastAsia="en-AU"/>
+        </w:rPr>
+        <w:t>the</w:t>
+      </w:r>
+      <w:proofErr w:type="spellEnd"/>
+      <w:r>
+        <w:rPr>
+          <w:rFonts w:ascii="Arial" w:eastAsia="Times New Roman" w:hAnsi="Arial" w:cs="Arial"/>
+          <w:color w:val="242729"/>
+          <w:sz w:val="23"/>
+          <w:szCs w:val="23"/>
+          <w:lang w:eastAsia="en-AU"/>
+        </w:rPr>
+        <w:t xml:space="preserve"> contents of a file on Linux or *nix systems is:</w:t>
+      </w:r>
+    </w:p>
+    <w:p>
+      <w:pPr>
+        <w:shd w:val="clear" w:color="auto" w:fill="EFF0F1"/>
+        <w:tabs>
+          <w:tab w:val="left" w:pos="916"/>
+          <w:tab w:val="left" w:pos="1832"/>
+          <w:tab w:val="left" w:pos="2748"/>
+          <w:tab w:val="left" w:pos="3664"/>
+          <w:tab w:val="left" w:pos="4580"/>
+          <w:tab w:val="left" w:pos="5496"/>
+          <w:tab w:val="left" w:pos="6412"/>
+          <w:tab w:val="left" w:pos="7328"/>
+          <w:tab w:val="left" w:pos="8244"/>
+          <w:tab w:val="left" w:pos="9160"/>
+          <w:tab w:val="left" w:pos="10076"/>
+          <w:tab w:val="left" w:pos="10992"/>
+          <w:tab w:val="left" w:pos="11908"/>
+          <w:tab w:val="left" w:pos="12824"/>
+          <w:tab w:val="left" w:pos="13740"/>
+          <w:tab w:val="left" w:pos="14656"/>
+        </w:tabs>
+        <w:spacing w:after="0" w:line="240" w:lineRule="auto"/>
+        <w:textAlignment w:val="baseline"/>
+        <w:rPr>
+          <w:rFonts w:ascii="Consolas" w:eastAsia="Times New Roman" w:hAnsi="Consolas" w:cs="Consolas"/>
+          <w:color w:val="242729"/>
+          <w:sz w:val="20"/>
+          <w:szCs w:val="20"/>
+          <w:bdr w:val="none" w:sz="0" w:space="0" w:color="auto" w:frame="1"/>
+          <w:shd w:val="clear" w:color="auto" w:fill="EFF0F1"/>
+          <w:lang w:eastAsia="en-AU"/>
+        </w:rPr>
+      </w:pPr>
+      <w:proofErr w:type="gramStart"/>
+      <w:r>
+        <w:rPr>
+          <w:rFonts w:ascii="Consolas" w:eastAsia="Times New Roman" w:hAnsi="Consolas" w:cs="Consolas"/>
+          <w:color w:val="242729"/>
+          <w:sz w:val="20"/>
+          <w:szCs w:val="20"/>
+          <w:bdr w:val="none" w:sz="0" w:space="0" w:color="auto" w:frame="1"/>
+          <w:shd w:val="clear" w:color="auto" w:fill="EFF0F1"/>
+          <w:lang w:eastAsia="en-AU"/>
+        </w:rPr>
+        <w:t>cat</w:t>
+      </w:r>
+      <w:proofErr w:type="gramEnd"/>
+      <w:r>
+        <w:rPr>
+          <w:rFonts w:ascii="Consolas" w:eastAsia="Times New Roman" w:hAnsi="Consolas" w:cs="Consolas"/>
+          <w:color w:val="242729"/>
+          <w:sz w:val="20"/>
+          <w:szCs w:val="20"/>
+          <w:bdr w:val="none" w:sz="0" w:space="0" w:color="auto" w:frame="1"/>
+          <w:shd w:val="clear" w:color="auto" w:fill="EFF0F1"/>
+          <w:lang w:eastAsia="en-AU"/>
+        </w:rPr>
+        <w:t xml:space="preserve"> &lt;file&gt;</w:t>
+      </w:r>
+    </w:p>
+    <w:p>
+      <w:pPr>
+        <w:shd w:val="clear" w:color="auto" w:fill="FFFFFF"/>
+        <w:spacing w:after="0" w:line="240" w:lineRule="auto"/>
+        <w:textAlignment w:val="baseline"/>
+        <w:rPr>
+          <w:rFonts w:ascii="Arial" w:eastAsia="Times New Roman" w:hAnsi="Arial" w:cs="Arial"/>
+          <w:color w:val="242729"/>
+          <w:sz w:val="23"/>
+          <w:szCs w:val="23"/>
+          <w:lang w:eastAsia="en-AU"/>
+        </w:rPr>
+      </w:pPr>
+      <w:r>
+        <w:rPr>
+          <w:rFonts w:ascii="Arial" w:eastAsia="Times New Roman" w:hAnsi="Arial" w:cs="Arial"/>
+          <w:color w:val="242729"/>
+          <w:sz w:val="23"/>
+          <w:szCs w:val="23"/>
+          <w:lang w:eastAsia="en-AU"/>
+        </w:rPr>
+        <w:t>The main difference between </w:t>
+      </w:r>
+      <w:r>
+        <w:rPr>
+          <w:rFonts w:ascii="Consolas" w:eastAsia="Times New Roman" w:hAnsi="Consolas" w:cs="Consolas"/>
+          <w:color w:val="242729"/>
+          <w:sz w:val="20"/>
+          <w:szCs w:val="20"/>
+          <w:bdr w:val="none" w:sz="0" w:space="0" w:color="auto" w:frame="1"/>
+          <w:shd w:val="clear" w:color="auto" w:fill="EFF0F1"/>
+          <w:lang w:eastAsia="en-AU"/>
+        </w:rPr>
+        <w:t>cat</w:t>
+      </w:r>
+      <w:r>
+        <w:rPr>
+          <w:rFonts w:ascii="Arial" w:eastAsia="Times New Roman" w:hAnsi="Arial" w:cs="Arial"/>
+          <w:color w:val="242729"/>
+          <w:sz w:val="23"/>
+          <w:szCs w:val="23"/>
+          <w:lang w:eastAsia="en-AU"/>
+        </w:rPr>
+        <w:t> and Git's </w:t>
+      </w:r>
+      <w:hyperlink r:id="rId18" w:history="1">
+        <w:r>
+          <w:rPr>
+            <w:rFonts w:ascii="Consolas" w:eastAsia="Times New Roman" w:hAnsi="Consolas" w:cs="Consolas"/>
+            <w:color w:val="005999"/>
+            <w:sz w:val="20"/>
+            <w:szCs w:val="20"/>
+            <w:bdr w:val="none" w:sz="0" w:space="0" w:color="auto" w:frame="1"/>
+            <w:shd w:val="clear" w:color="auto" w:fill="EFF0F1"/>
+            <w:lang w:eastAsia="en-AU"/>
+          </w:rPr>
+          <w:t>cat-file</w:t>
+        </w:r>
+      </w:hyperlink>
+      <w:r>
+        <w:rPr>
+          <w:rFonts w:ascii="Arial" w:eastAsia="Times New Roman" w:hAnsi="Arial" w:cs="Arial"/>
+          <w:color w:val="242729"/>
+          <w:sz w:val="23"/>
+          <w:szCs w:val="23"/>
+          <w:lang w:eastAsia="en-AU"/>
+        </w:rPr>
+        <w:t> is that it only displays a single file (hence the </w:t>
+      </w:r>
+      <w:r>
+        <w:rPr>
+          <w:rFonts w:ascii="Consolas" w:eastAsia="Times New Roman" w:hAnsi="Consolas" w:cs="Consolas"/>
+          <w:color w:val="242729"/>
+          <w:sz w:val="20"/>
+          <w:szCs w:val="20"/>
+          <w:bdr w:val="none" w:sz="0" w:space="0" w:color="auto" w:frame="1"/>
+          <w:shd w:val="clear" w:color="auto" w:fill="EFF0F1"/>
+          <w:lang w:eastAsia="en-AU"/>
+        </w:rPr>
+        <w:t>-file</w:t>
+      </w:r>
+      <w:r>
+        <w:rPr>
+          <w:rFonts w:ascii="Arial" w:eastAsia="Times New Roman" w:hAnsi="Arial" w:cs="Arial"/>
+          <w:color w:val="242729"/>
+          <w:sz w:val="23"/>
+          <w:szCs w:val="23"/>
+          <w:lang w:eastAsia="en-AU"/>
+        </w:rPr>
+        <w:t> part). Git's </w:t>
+      </w:r>
+      <w:r>
+        <w:rPr>
+          <w:rFonts w:ascii="Consolas" w:eastAsia="Times New Roman" w:hAnsi="Consolas" w:cs="Consolas"/>
+          <w:color w:val="242729"/>
+          <w:sz w:val="20"/>
+          <w:szCs w:val="20"/>
+          <w:bdr w:val="none" w:sz="0" w:space="0" w:color="auto" w:frame="1"/>
+          <w:shd w:val="clear" w:color="auto" w:fill="EFF0F1"/>
+          <w:lang w:eastAsia="en-AU"/>
+        </w:rPr>
+        <w:t>cat-file</w:t>
+      </w:r>
+      <w:r>
+        <w:rPr>
+          <w:rFonts w:ascii="Arial" w:eastAsia="Times New Roman" w:hAnsi="Arial" w:cs="Arial"/>
+          <w:color w:val="242729"/>
+          <w:sz w:val="23"/>
+          <w:szCs w:val="23"/>
+          <w:lang w:eastAsia="en-AU"/>
+        </w:rPr>
+        <w:t xml:space="preserve"> doesn't really stand for "concatenate"; it simply is a reference to the </w:t>
+      </w:r>
+      <w:proofErr w:type="spellStart"/>
+      <w:r>
+        <w:rPr>
+          <w:rFonts w:ascii="Arial" w:eastAsia="Times New Roman" w:hAnsi="Arial" w:cs="Arial"/>
+          <w:color w:val="242729"/>
+          <w:sz w:val="23"/>
+          <w:szCs w:val="23"/>
+          <w:lang w:eastAsia="en-AU"/>
+        </w:rPr>
+        <w:t>behavior</w:t>
+      </w:r>
+      <w:proofErr w:type="spellEnd"/>
+      <w:r>
+        <w:rPr>
+          <w:rFonts w:ascii="Arial" w:eastAsia="Times New Roman" w:hAnsi="Arial" w:cs="Arial"/>
+          <w:color w:val="242729"/>
+          <w:sz w:val="23"/>
+          <w:szCs w:val="23"/>
+          <w:lang w:eastAsia="en-AU"/>
+        </w:rPr>
+        <w:t xml:space="preserve"> of the </w:t>
+      </w:r>
+      <w:r>
+        <w:rPr>
+          <w:rFonts w:ascii="Consolas" w:eastAsia="Times New Roman" w:hAnsi="Consolas" w:cs="Consolas"/>
+          <w:color w:val="242729"/>
+          <w:sz w:val="20"/>
+          <w:szCs w:val="20"/>
+          <w:bdr w:val="none" w:sz="0" w:space="0" w:color="auto" w:frame="1"/>
+          <w:shd w:val="clear" w:color="auto" w:fill="EFF0F1"/>
+          <w:lang w:eastAsia="en-AU"/>
+        </w:rPr>
+        <w:t>cat</w:t>
+      </w:r>
+      <w:r>
+        <w:rPr>
+          <w:rFonts w:ascii="Arial" w:eastAsia="Times New Roman" w:hAnsi="Arial" w:cs="Arial"/>
+          <w:color w:val="242729"/>
+          <w:sz w:val="23"/>
+          <w:szCs w:val="23"/>
+          <w:lang w:eastAsia="en-AU"/>
+        </w:rPr>
+        <w:t> command.</w:t>
+      </w:r>
+    </w:p>
     <w:p/>
     <w:p/>
     <w:p>
@@ -658,15 +2064,29 @@
         <w:rPr>
           <w:b/>
           <w:color w:val="FF0000"/>
+          <w:sz w:val="36"/>
+          <w:u w:val="single"/>
         </w:rPr>
       </w:pPr>
       <w:r>
         <w:rPr>
           <w:b/>
           <w:color w:val="FF0000"/>
+          <w:sz w:val="36"/>
+          <w:highlight w:val="yellow"/>
+          <w:u w:val="single"/>
         </w:rPr>
         <w:t>Git command</w:t>
       </w:r>
+      <w:r>
+        <w:rPr>
+          <w:b/>
+          <w:color w:val="FF0000"/>
+          <w:sz w:val="36"/>
+          <w:u w:val="single"/>
+        </w:rPr>
+        <w:t>:</w:t>
+      </w:r>
     </w:p>
     <w:p>
       <w:proofErr w:type="spellStart"/>
@@ -708,7 +2128,35 @@
       </w:r>
       <w:proofErr w:type="gramEnd"/>
       <w:r>
-        <w:t xml:space="preserve"> -A</w:t>
+        <w:t xml:space="preserve"> </w:t>
+      </w:r>
+      <w:r>
+        <w:t>–</w:t>
+      </w:r>
+      <w:r>
+        <w:t>A</w:t>
+      </w:r>
+    </w:p>
+    <w:p>
+      <w:r>
+        <w:t>Touch .</w:t>
+      </w:r>
+      <w:proofErr w:type="spellStart"/>
+      <w:r>
+        <w:t>gitignore</w:t>
+      </w:r>
+      <w:proofErr w:type="spellEnd"/>
+      <w:r>
+        <w:tab/>
+        <w:t>-- create .</w:t>
+      </w:r>
+      <w:proofErr w:type="spellStart"/>
+      <w:r>
+        <w:t>gitignore</w:t>
+      </w:r>
+      <w:proofErr w:type="spellEnd"/>
+      <w:r>
+        <w:t xml:space="preserve"> file</w:t>
       </w:r>
     </w:p>
     <w:p>
@@ -728,80 +2176,362 @@
     </w:p>
     <w:p>
       <w:r>
+        <w:t xml:space="preserve">Git </w:t>
+      </w:r>
+      <w:proofErr w:type="spellStart"/>
+      <w:r>
+        <w:t>init</w:t>
+      </w:r>
+      <w:proofErr w:type="spellEnd"/>
+    </w:p>
+    <w:p>
+      <w:r>
+        <w:t>Git clone</w:t>
+      </w:r>
+    </w:p>
+    <w:p>
+      <w:r>
+        <w:t>Git log</w:t>
+      </w:r>
+    </w:p>
+    <w:p>
+      <w:r>
+        <w:t>Git diff</w:t>
+      </w:r>
+    </w:p>
+    <w:p>
+      <w:r>
+        <w:t>Git merge</w:t>
+      </w:r>
+    </w:p>
+    <w:p>
+      <w:r>
+        <w:t xml:space="preserve">Git </w:t>
+      </w:r>
+      <w:proofErr w:type="gramStart"/>
+      <w:r>
+        <w:t>diff  -</w:t>
+      </w:r>
+      <w:proofErr w:type="gramEnd"/>
+      <w:r>
+        <w:t xml:space="preserve"> - staged</w:t>
+      </w:r>
+    </w:p>
+    <w:p>
+      <w:r>
+        <w:t xml:space="preserve">Git </w:t>
+      </w:r>
+      <w:proofErr w:type="spellStart"/>
+      <w:r>
+        <w:t>rm</w:t>
+      </w:r>
+      <w:proofErr w:type="spellEnd"/>
+      <w:r>
+        <w:t xml:space="preserve">       </w:t>
+      </w:r>
+    </w:p>
+    <w:p>
+      <w:r>
+        <w:t xml:space="preserve">Git </w:t>
+      </w:r>
+      <w:proofErr w:type="spellStart"/>
+      <w:r>
+        <w:t>rm</w:t>
+      </w:r>
+      <w:proofErr w:type="spellEnd"/>
+      <w:r>
+        <w:t xml:space="preserve"> –</w:t>
+      </w:r>
+      <w:proofErr w:type="spellStart"/>
+      <w:proofErr w:type="gramStart"/>
+      <w:r>
+        <w:t>rf</w:t>
+      </w:r>
+      <w:proofErr w:type="spellEnd"/>
+      <w:proofErr w:type="gramEnd"/>
+      <w:r>
+        <w:t xml:space="preserve"> .git</w:t>
+      </w:r>
+      <w:r>
+        <w:tab/>
+      </w:r>
+      <w:r>
+        <w:tab/>
+        <w:t>- remove .git so no longer track your project</w:t>
+      </w:r>
+    </w:p>
+    <w:p>
+      <w:r>
+        <w:t xml:space="preserve">Git </w:t>
+      </w:r>
+      <w:proofErr w:type="spellStart"/>
+      <w:r>
+        <w:t>init</w:t>
+      </w:r>
+      <w:proofErr w:type="spellEnd"/>
+      <w:r>
+        <w:t xml:space="preserve"> </w:t>
+      </w:r>
+      <w:r>
+        <w:tab/>
+      </w:r>
+      <w:r>
+        <w:tab/>
+      </w:r>
+      <w:r>
+        <w:tab/>
+        <w:t>- put it back, start to track your project</w:t>
+      </w:r>
+    </w:p>
+    <w:p>
+      <w:r>
+        <w:t>Git mv   -- change name /move</w:t>
+      </w:r>
+    </w:p>
+    <w:p>
+      <w:pPr>
+        <w:pStyle w:val="HTMLPreformatted"/>
+        <w:pBdr>
+          <w:top w:val="single" w:sz="12" w:space="8" w:color="DDDDDD"/>
+          <w:left w:val="single" w:sz="12" w:space="8" w:color="DDDDDD"/>
+          <w:bottom w:val="single" w:sz="12" w:space="8" w:color="DDDDDD"/>
+          <w:right w:val="single" w:sz="12" w:space="8" w:color="DDDDDD"/>
+        </w:pBdr>
+        <w:shd w:val="clear" w:color="auto" w:fill="333333"/>
+        <w:textAlignment w:val="baseline"/>
+        <w:rPr>
+          <w:color w:val="FFFFFF"/>
+        </w:rPr>
+      </w:pPr>
+      <w:proofErr w:type="gramStart"/>
+      <w:r>
+        <w:rPr>
+          <w:rStyle w:val="command"/>
+          <w:color w:val="FFFFFF"/>
+          <w:bdr w:val="none" w:sz="0" w:space="0" w:color="auto" w:frame="1"/>
+        </w:rPr>
+        <w:t>git</w:t>
+      </w:r>
+      <w:proofErr w:type="gramEnd"/>
+      <w:r>
+        <w:rPr>
+          <w:rStyle w:val="command"/>
+          <w:color w:val="FFFFFF"/>
+          <w:bdr w:val="none" w:sz="0" w:space="0" w:color="auto" w:frame="1"/>
+        </w:rPr>
+        <w:t xml:space="preserve"> mv </w:t>
+      </w:r>
+      <w:proofErr w:type="spellStart"/>
+      <w:r>
+        <w:rPr>
+          <w:rStyle w:val="Emphasis"/>
+          <w:rFonts w:ascii="inherit" w:hAnsi="inherit"/>
+          <w:color w:val="F9FE64"/>
+          <w:bdr w:val="none" w:sz="0" w:space="0" w:color="auto" w:frame="1"/>
+        </w:rPr>
+        <w:t>old_filename</w:t>
+      </w:r>
+      <w:proofErr w:type="spellEnd"/>
+      <w:r>
+        <w:rPr>
+          <w:rStyle w:val="command"/>
+          <w:color w:val="FFFFFF"/>
+          <w:bdr w:val="none" w:sz="0" w:space="0" w:color="auto" w:frame="1"/>
+        </w:rPr>
+        <w:t xml:space="preserve"> </w:t>
+      </w:r>
+      <w:proofErr w:type="spellStart"/>
+      <w:r>
+        <w:rPr>
+          <w:rStyle w:val="Emphasis"/>
+          <w:rFonts w:ascii="inherit" w:hAnsi="inherit"/>
+          <w:color w:val="F9FE64"/>
+          <w:bdr w:val="none" w:sz="0" w:space="0" w:color="auto" w:frame="1"/>
+        </w:rPr>
+        <w:t>new_filename</w:t>
+      </w:r>
+      <w:proofErr w:type="spellEnd"/>
+    </w:p>
+    <w:p/>
+    <w:p>
+      <w:pPr>
+        <w:pStyle w:val="HTMLPreformatted"/>
+        <w:pBdr>
+          <w:top w:val="single" w:sz="12" w:space="8" w:color="DDDDDD"/>
+          <w:left w:val="single" w:sz="12" w:space="8" w:color="DDDDDD"/>
+          <w:bottom w:val="single" w:sz="12" w:space="8" w:color="DDDDDD"/>
+          <w:right w:val="single" w:sz="12" w:space="8" w:color="DDDDDD"/>
+        </w:pBdr>
+        <w:shd w:val="clear" w:color="auto" w:fill="333333"/>
+        <w:textAlignment w:val="baseline"/>
+        <w:rPr>
+          <w:color w:val="FFFFFF"/>
+        </w:rPr>
+      </w:pPr>
+      <w:proofErr w:type="gramStart"/>
+      <w:r>
+        <w:rPr>
+          <w:rStyle w:val="command"/>
+          <w:color w:val="FFFFFF"/>
+          <w:bdr w:val="none" w:sz="0" w:space="0" w:color="auto" w:frame="1"/>
+        </w:rPr>
+        <w:t>git</w:t>
+      </w:r>
+      <w:proofErr w:type="gramEnd"/>
+      <w:r>
+        <w:rPr>
+          <w:rStyle w:val="command"/>
+          <w:color w:val="FFFFFF"/>
+          <w:bdr w:val="none" w:sz="0" w:space="0" w:color="auto" w:frame="1"/>
+        </w:rPr>
+        <w:t xml:space="preserve"> status</w:t>
+      </w:r>
+    </w:p>
+    <w:p/>
+    <w:p>
+      <w:pPr>
+        <w:pStyle w:val="HTMLPreformatted"/>
+        <w:pBdr>
+          <w:top w:val="single" w:sz="12" w:space="8" w:color="DDDDDD"/>
+          <w:left w:val="single" w:sz="12" w:space="8" w:color="DDDDDD"/>
+          <w:bottom w:val="single" w:sz="12" w:space="8" w:color="DDDDDD"/>
+          <w:right w:val="single" w:sz="12" w:space="8" w:color="DDDDDD"/>
+        </w:pBdr>
+        <w:shd w:val="clear" w:color="auto" w:fill="333333"/>
+        <w:textAlignment w:val="baseline"/>
+        <w:rPr>
+          <w:color w:val="FFFFFF"/>
+        </w:rPr>
+      </w:pPr>
+      <w:proofErr w:type="gramStart"/>
+      <w:r>
+        <w:rPr>
+          <w:rStyle w:val="command"/>
+          <w:color w:val="FFFFFF"/>
+          <w:bdr w:val="none" w:sz="0" w:space="0" w:color="auto" w:frame="1"/>
+        </w:rPr>
+        <w:t>git</w:t>
+      </w:r>
+      <w:proofErr w:type="gramEnd"/>
+      <w:r>
+        <w:rPr>
+          <w:rStyle w:val="command"/>
+          <w:color w:val="FFFFFF"/>
+          <w:bdr w:val="none" w:sz="0" w:space="0" w:color="auto" w:frame="1"/>
+        </w:rPr>
+        <w:t xml:space="preserve"> commit -m "Rename file"</w:t>
+      </w:r>
+    </w:p>
+    <w:p/>
+    <w:p>
+      <w:pPr>
+        <w:pStyle w:val="HTMLPreformatted"/>
+        <w:pBdr>
+          <w:top w:val="single" w:sz="12" w:space="8" w:color="DDDDDD"/>
+          <w:left w:val="single" w:sz="12" w:space="8" w:color="DDDDDD"/>
+          <w:bottom w:val="single" w:sz="12" w:space="8" w:color="DDDDDD"/>
+          <w:right w:val="single" w:sz="12" w:space="8" w:color="DDDDDD"/>
+        </w:pBdr>
+        <w:shd w:val="clear" w:color="auto" w:fill="333333"/>
+        <w:textAlignment w:val="baseline"/>
+        <w:rPr>
+          <w:color w:val="FFFFFF"/>
+        </w:rPr>
+      </w:pPr>
+      <w:proofErr w:type="gramStart"/>
+      <w:r>
+        <w:rPr>
+          <w:rStyle w:val="command"/>
+          <w:color w:val="FFFFFF"/>
+          <w:bdr w:val="none" w:sz="0" w:space="0" w:color="auto" w:frame="1"/>
+        </w:rPr>
         <w:lastRenderedPageBreak/>
-        <w:t xml:space="preserve">Git </w:t>
+        <w:t>git</w:t>
+      </w:r>
+      <w:proofErr w:type="gramEnd"/>
+      <w:r>
+        <w:rPr>
+          <w:rStyle w:val="command"/>
+          <w:color w:val="FFFFFF"/>
+          <w:bdr w:val="none" w:sz="0" w:space="0" w:color="auto" w:frame="1"/>
+        </w:rPr>
+        <w:t xml:space="preserve"> push origin </w:t>
+      </w:r>
+      <w:r>
+        <w:rPr>
+          <w:rStyle w:val="Emphasis"/>
+          <w:rFonts w:ascii="inherit" w:hAnsi="inherit"/>
+          <w:color w:val="F9FE64"/>
+          <w:bdr w:val="none" w:sz="0" w:space="0" w:color="auto" w:frame="1"/>
+        </w:rPr>
+        <w:t>your-branch</w:t>
+      </w:r>
+    </w:p>
+    <w:p/>
+    <w:p>
+      <w:r>
+        <w:t>Git checkout</w:t>
+      </w:r>
+    </w:p>
+    <w:p>
+      <w:r>
+        <w:t>Git branch</w:t>
+      </w:r>
+    </w:p>
+    <w:p>
+      <w:r>
+        <w:t>Git reset</w:t>
+      </w:r>
+      <w:r>
+        <w:tab/>
+      </w:r>
+      <w:r>
+        <w:tab/>
+        <w:t>- while file is in staging area, not commit yet</w:t>
+      </w:r>
+    </w:p>
+    <w:p/>
+    <w:p>
+      <w:r>
+        <w:t>H</w:t>
+      </w:r>
+      <w:r>
+        <w:t>istory</w:t>
+      </w:r>
+      <w:r>
+        <w:t xml:space="preserve"> </w:t>
+      </w:r>
+      <w:proofErr w:type="gramStart"/>
+      <w:r>
+        <w:t>( git</w:t>
+      </w:r>
+      <w:proofErr w:type="gramEnd"/>
+      <w:r>
+        <w:t xml:space="preserve"> ) / </w:t>
       </w:r>
       <w:proofErr w:type="spellStart"/>
       <w:r>
-        <w:t>init</w:t>
+        <w:t>doskey</w:t>
       </w:r>
       <w:proofErr w:type="spellEnd"/>
-    </w:p>
-    <w:p>
-      <w:r>
-        <w:t>Git clone</w:t>
-      </w:r>
-    </w:p>
-    <w:p>
-      <w:r>
-        <w:t>Git log</w:t>
-      </w:r>
-    </w:p>
-    <w:p>
-      <w:r>
-        <w:t>Git diff</w:t>
-      </w:r>
-    </w:p>
-    <w:p>
-      <w:r>
-        <w:t>Git merge</w:t>
-      </w:r>
-    </w:p>
-    <w:p>
-      <w:r>
-        <w:t xml:space="preserve">Git </w:t>
-      </w:r>
-      <w:proofErr w:type="gramStart"/>
-      <w:r>
-        <w:t>diff  -</w:t>
-      </w:r>
-      <w:proofErr w:type="gramEnd"/>
-      <w:r>
-        <w:t xml:space="preserve"> - staged</w:t>
-      </w:r>
-    </w:p>
-    <w:p>
-      <w:r>
-        <w:t xml:space="preserve">Git </w:t>
+      <w:r>
+        <w:t xml:space="preserve"> /history ( </w:t>
       </w:r>
       <w:proofErr w:type="spellStart"/>
       <w:r>
-        <w:t>rm</w:t>
+        <w:t>cmd</w:t>
       </w:r>
       <w:proofErr w:type="spellEnd"/>
-    </w:p>
-    <w:p>
-      <w:r>
-        <w:t>Git checkout</w:t>
-      </w:r>
-    </w:p>
-    <w:p>
-      <w:r>
-        <w:t>Git branch</w:t>
-      </w:r>
-    </w:p>
-    <w:p>
-      <w:r>
-        <w:t>Git reset</w:t>
-      </w:r>
-    </w:p>
-    <w:p/>
-    <w:p>
-      <w:proofErr w:type="gramStart"/>
-      <w:r>
-        <w:t>history</w:t>
-      </w:r>
-      <w:proofErr w:type="gramEnd"/>
+      <w:r>
+        <w:t xml:space="preserve"> )</w:t>
+      </w:r>
+      <w:r>
+        <w:tab/>
+      </w:r>
+      <w:r>
+        <w:tab/>
+        <w:t>-- show command history</w:t>
+      </w:r>
     </w:p>
     <w:p>
       <w:proofErr w:type="gramStart"/>
@@ -810,8 +2540,33 @@
       </w:r>
       <w:proofErr w:type="gramEnd"/>
     </w:p>
-    <w:p/>
-    <w:p/>
+    <w:p>
+      <w:proofErr w:type="gramStart"/>
+      <w:r>
+        <w:t>git</w:t>
+      </w:r>
+      <w:proofErr w:type="gramEnd"/>
+      <w:r>
+        <w:t xml:space="preserve"> show : f2.txt </w:t>
+      </w:r>
+      <w:r>
+        <w:tab/>
+      </w:r>
+      <w:r>
+        <w:tab/>
+        <w:t>- show content of the file</w:t>
+      </w:r>
+    </w:p>
+    <w:p>
+      <w:proofErr w:type="gramStart"/>
+      <w:r>
+        <w:t>cat</w:t>
+      </w:r>
+      <w:proofErr w:type="gramEnd"/>
+      <w:r>
+        <w:t xml:space="preserve"> f2.txt</w:t>
+      </w:r>
+    </w:p>
     <w:p>
       <w:r>
         <w:t>--</w:t>
@@ -841,7 +2596,7 @@
     <w:p/>
     <w:sectPr>
       <w:pgSz w:w="11906" w:h="16838"/>
-      <w:pgMar w:top="1440" w:right="991" w:bottom="1440" w:left="1134" w:header="708" w:footer="708" w:gutter="0"/>
+      <w:pgMar w:top="851" w:right="991" w:bottom="709" w:left="1134" w:header="708" w:footer="708" w:gutter="0"/>
       <w:cols w:space="708"/>
       <w:docGrid w:linePitch="360"/>
     </w:sectPr>
@@ -1243,6 +2998,26 @@
     <w:name w:val="Normal"/>
     <w:qFormat/>
   </w:style>
+  <w:style w:type="paragraph" w:styleId="Heading3">
+    <w:name w:val="heading 3"/>
+    <w:basedOn w:val="Normal"/>
+    <w:link w:val="Heading3Char"/>
+    <w:uiPriority w:val="9"/>
+    <w:qFormat/>
+    <w:rsid w:val="00A1598D"/>
+    <w:pPr>
+      <w:spacing w:before="100" w:beforeAutospacing="1" w:after="100" w:afterAutospacing="1" w:line="240" w:lineRule="auto"/>
+      <w:outlineLvl w:val="2"/>
+    </w:pPr>
+    <w:rPr>
+      <w:rFonts w:ascii="Times New Roman" w:eastAsia="Times New Roman" w:hAnsi="Times New Roman" w:cs="Times New Roman"/>
+      <w:b/>
+      <w:bCs/>
+      <w:sz w:val="27"/>
+      <w:szCs w:val="27"/>
+      <w:lang w:eastAsia="en-AU"/>
+    </w:rPr>
+  </w:style>
   <w:style w:type="character" w:default="1" w:styleId="DefaultParagraphFont">
     <w:name w:val="Default Paragraph Font"/>
     <w:uiPriority w:val="1"/>
@@ -1358,6 +3133,88 @@
       <w:szCs w:val="24"/>
       <w:lang w:eastAsia="en-AU"/>
     </w:rPr>
+  </w:style>
+  <w:style w:type="character" w:customStyle="1" w:styleId="Heading3Char">
+    <w:name w:val="Heading 3 Char"/>
+    <w:basedOn w:val="DefaultParagraphFont"/>
+    <w:link w:val="Heading3"/>
+    <w:uiPriority w:val="9"/>
+    <w:rsid w:val="00A1598D"/>
+    <w:rPr>
+      <w:rFonts w:ascii="Times New Roman" w:eastAsia="Times New Roman" w:hAnsi="Times New Roman" w:cs="Times New Roman"/>
+      <w:b/>
+      <w:bCs/>
+      <w:sz w:val="27"/>
+      <w:szCs w:val="27"/>
+      <w:lang w:eastAsia="en-AU"/>
+    </w:rPr>
+  </w:style>
+  <w:style w:type="character" w:customStyle="1" w:styleId="command">
+    <w:name w:val="command"/>
+    <w:basedOn w:val="DefaultParagraphFont"/>
+    <w:rsid w:val="00EF1988"/>
+  </w:style>
+  <w:style w:type="character" w:styleId="Emphasis">
+    <w:name w:val="Emphasis"/>
+    <w:basedOn w:val="DefaultParagraphFont"/>
+    <w:uiPriority w:val="20"/>
+    <w:qFormat/>
+    <w:rsid w:val="00EF1988"/>
+    <w:rPr>
+      <w:i/>
+      <w:iCs/>
+    </w:rPr>
+  </w:style>
+  <w:style w:type="character" w:styleId="FollowedHyperlink">
+    <w:name w:val="FollowedHyperlink"/>
+    <w:basedOn w:val="DefaultParagraphFont"/>
+    <w:uiPriority w:val="99"/>
+    <w:semiHidden/>
+    <w:unhideWhenUsed/>
+    <w:rsid w:val="00631F45"/>
+    <w:rPr>
+      <w:color w:val="954F72" w:themeColor="followedHyperlink"/>
+      <w:u w:val="single"/>
+    </w:rPr>
+  </w:style>
+  <w:style w:type="paragraph" w:styleId="ListParagraph">
+    <w:name w:val="List Paragraph"/>
+    <w:basedOn w:val="Normal"/>
+    <w:uiPriority w:val="34"/>
+    <w:qFormat/>
+    <w:rsid w:val="00631F45"/>
+    <w:pPr>
+      <w:ind w:left="720"/>
+      <w:contextualSpacing/>
+    </w:pPr>
+  </w:style>
+  <w:style w:type="character" w:customStyle="1" w:styleId="comment-copy">
+    <w:name w:val="comment-copy"/>
+    <w:basedOn w:val="DefaultParagraphFont"/>
+    <w:rsid w:val="00631F45"/>
+  </w:style>
+  <w:style w:type="character" w:styleId="HTMLCode">
+    <w:name w:val="HTML Code"/>
+    <w:basedOn w:val="DefaultParagraphFont"/>
+    <w:uiPriority w:val="99"/>
+    <w:semiHidden/>
+    <w:unhideWhenUsed/>
+    <w:rsid w:val="00631F45"/>
+    <w:rPr>
+      <w:rFonts w:ascii="Courier New" w:eastAsia="Times New Roman" w:hAnsi="Courier New" w:cs="Courier New"/>
+      <w:sz w:val="20"/>
+      <w:szCs w:val="20"/>
+    </w:rPr>
+  </w:style>
+  <w:style w:type="character" w:customStyle="1" w:styleId="comment-date">
+    <w:name w:val="comment-date"/>
+    <w:basedOn w:val="DefaultParagraphFont"/>
+    <w:rsid w:val="00631F45"/>
+  </w:style>
+  <w:style w:type="character" w:customStyle="1" w:styleId="relativetime-clean">
+    <w:name w:val="relativetime-clean"/>
+    <w:basedOn w:val="DefaultParagraphFont"/>
+    <w:rsid w:val="00631F45"/>
   </w:style>
 </w:styles>
 </file>

</xml_diff>

<commit_message>
change for VBA code,Git_Cmd_Knowledgebase, History_Git_Cmd_newGITTest,Sim.txt file 13-8-2018 10:23AM, It may include change made last week
</commit_message>
<xml_diff>
--- a/Git_Cmd_Knowledgebase.docx
+++ b/Git_Cmd_Knowledgebase.docx
@@ -46,7 +46,7 @@
       </w:r>
     </w:p>
     <w:p>
-      <w:hyperlink r:id="rId4" w:history="1">
+      <w:hyperlink r:id="rId5" w:history="1">
         <w:r>
           <w:rPr>
             <w:rStyle w:val="Hyperlink"/>
@@ -56,7 +56,7 @@
       </w:hyperlink>
     </w:p>
     <w:p>
-      <w:hyperlink r:id="rId5" w:history="1">
+      <w:hyperlink r:id="rId6" w:history="1">
         <w:r>
           <w:rPr>
             <w:rStyle w:val="Hyperlink"/>
@@ -136,7 +136,7 @@
       <w:r>
         <w:t xml:space="preserve">1. </w:t>
       </w:r>
-      <w:hyperlink r:id="rId6" w:history="1">
+      <w:hyperlink r:id="rId7" w:history="1">
         <w:r>
           <w:rPr>
             <w:rStyle w:val="Hyperlink"/>
@@ -210,7 +210,7 @@
         </w:rPr>
         <w:t> – </w:t>
       </w:r>
-      <w:hyperlink r:id="rId7" w:tooltip="182,774 reputation" w:history="1">
+      <w:hyperlink r:id="rId8" w:tooltip="182,774 reputation" w:history="1">
         <w:r>
           <w:rPr>
             <w:rStyle w:val="Hyperlink"/>
@@ -233,7 +233,7 @@
           <w:t>Thompson</w:t>
         </w:r>
       </w:hyperlink>
-      <w:hyperlink r:id="rId8" w:anchor="comment23856805_2047465" w:history="1">
+      <w:hyperlink r:id="rId9" w:anchor="comment23856805_2047465" w:history="1">
         <w:r>
           <w:rPr>
             <w:rStyle w:val="relativetime-clean"/>
@@ -315,6 +315,9 @@
     <w:p>
       <w:pPr>
         <w:spacing w:after="0"/>
+        <w:rPr>
+          <w:rStyle w:val="Hyperlink"/>
+        </w:rPr>
       </w:pPr>
       <w:proofErr w:type="gramStart"/>
       <w:r>
@@ -325,10 +328,7 @@
         <w:fldChar w:fldCharType="begin"/>
       </w:r>
       <w:r>
-        <w:instrText xml:space="preserve"> HYPERLINK "https://www.google.com.au/search?source=hp&amp;ei=M5dpW_WiJtP4hwOG3rzQDA&amp;q=git+how+to+ignore+files+already+in+repository&amp;oq=git+how+to+ignore+&amp;gs_l=mobile-gws-wiz-hp.1.1.0l5.1191.14383..16832...9.0..0.317.5752.0j16j11j1......0....1.......0..5j46j0i</w:instrText>
-      </w:r>
-      <w:r>
-        <w:instrText xml:space="preserve">131j46i131j0i10.0-4Az-hZTOc" </w:instrText>
+        <w:instrText xml:space="preserve"> HYPERLINK "https://www.google.com.au/search?source=hp&amp;ei=M5dpW_WiJtP4hwOG3rzQDA&amp;q=git+how+to+ignore+files+already+in+repository&amp;oq=git+how+to+ignore+&amp;gs_l=mobile-gws-wiz-hp.1.1.0l5.1191.14383..16832...9.0..0.317.5752.0j16j11j1......0....1.......0..5j46j0i131j46i131j0i10.0-4Az-hZTOc" </w:instrText>
       </w:r>
       <w:r>
         <w:fldChar w:fldCharType="separate"/>
@@ -355,8 +355,58 @@
       <w:pPr>
         <w:spacing w:after="0"/>
       </w:pPr>
+    </w:p>
+    <w:p>
+      <w:pPr>
+        <w:spacing w:after="0"/>
+      </w:pPr>
+      <w:r>
+        <w:rPr>
+          <w:color w:val="FF0000"/>
+        </w:rPr>
+        <w:t>.</w:t>
+      </w:r>
+      <w:proofErr w:type="spellStart"/>
+      <w:r>
+        <w:rPr>
+          <w:color w:val="FF0000"/>
+        </w:rPr>
+        <w:t>gitignore</w:t>
+      </w:r>
+      <w:proofErr w:type="spellEnd"/>
+      <w:r>
+        <w:rPr>
+          <w:color w:val="FF0000"/>
+        </w:rPr>
+        <w:t xml:space="preserve"> when Project and </w:t>
+      </w:r>
       <w:proofErr w:type="gramStart"/>
       <w:r>
+        <w:rPr>
+          <w:color w:val="FF0000"/>
+        </w:rPr>
+        <w:t>it’s</w:t>
+      </w:r>
+      <w:proofErr w:type="gramEnd"/>
+      <w:r>
+        <w:rPr>
+          <w:color w:val="FF0000"/>
+        </w:rPr>
+        <w:t xml:space="preserve"> files has been pushed...</w:t>
+      </w:r>
+      <w:r>
+        <w:rPr>
+          <w:color w:val="FF0000"/>
+        </w:rPr>
+        <w:t xml:space="preserve">  Good</w:t>
+      </w:r>
+    </w:p>
+    <w:p>
+      <w:pPr>
+        <w:spacing w:after="0"/>
+      </w:pPr>
+      <w:proofErr w:type="gramStart"/>
+      <w:r>
         <w:t>4.</w:t>
       </w:r>
       <w:proofErr w:type="gramEnd"/>
@@ -376,9 +426,6 @@
         <w:t>https://gist.github.com/tsrivishnu/a2f3adbbca9fcad5f3597af301ad1abb</w:t>
       </w:r>
       <w:r>
-        <w:rPr>
-          <w:rStyle w:val="Hyperlink"/>
-        </w:rPr>
         <w:fldChar w:fldCharType="end"/>
       </w:r>
     </w:p>
@@ -435,7 +482,7 @@
           <w:tab w:val="left" w:pos="284"/>
         </w:tabs>
       </w:pPr>
-      <w:hyperlink r:id="rId9" w:history="1">
+      <w:hyperlink r:id="rId10" w:history="1">
         <w:r>
           <w:rPr>
             <w:rStyle w:val="Hyperlink"/>
@@ -481,7 +528,7 @@
           <w:tab w:val="left" w:pos="284"/>
         </w:tabs>
       </w:pPr>
-      <w:hyperlink r:id="rId10" w:history="1">
+      <w:hyperlink r:id="rId11" w:history="1">
         <w:r>
           <w:rPr>
             <w:rStyle w:val="Hyperlink"/>
@@ -760,7 +807,6 @@
         <w:rPr>
           <w:color w:val="FF0000"/>
         </w:rPr>
-        <w:lastRenderedPageBreak/>
         <w:t>show</w:t>
       </w:r>
       <w:proofErr w:type="gramEnd"/>
@@ -777,7 +823,7 @@
           <w:tab w:val="left" w:pos="284"/>
         </w:tabs>
       </w:pPr>
-      <w:hyperlink r:id="rId11" w:history="1">
+      <w:hyperlink r:id="rId12" w:history="1">
         <w:r>
           <w:rPr>
             <w:rStyle w:val="Hyperlink"/>
@@ -867,7 +913,7 @@
           <w:tab w:val="left" w:pos="284"/>
         </w:tabs>
       </w:pPr>
-      <w:hyperlink r:id="rId12" w:history="1">
+      <w:hyperlink r:id="rId13" w:history="1">
         <w:r>
           <w:rPr>
             <w:rStyle w:val="Hyperlink"/>
@@ -929,62 +975,6 @@
             <wp:extent cx="6210935" cy="4023995"/>
             <wp:effectExtent l="0" t="0" r="0" b="0"/>
             <wp:docPr id="1" name="Picture 1"/>
-            <wp:cNvGraphicFramePr>
-              <a:graphicFrameLocks xmlns:a="http://schemas.openxmlformats.org/drawingml/2006/main" noChangeAspect="1"/>
-            </wp:cNvGraphicFramePr>
-            <a:graphic xmlns:a="http://schemas.openxmlformats.org/drawingml/2006/main">
-              <a:graphicData uri="http://schemas.openxmlformats.org/drawingml/2006/picture">
-                <pic:pic xmlns:pic="http://schemas.openxmlformats.org/drawingml/2006/picture">
-                  <pic:nvPicPr>
-                    <pic:cNvPr id="1" name=""/>
-                    <pic:cNvPicPr/>
-                  </pic:nvPicPr>
-                  <pic:blipFill>
-                    <a:blip r:embed="rId13"/>
-                    <a:stretch>
-                      <a:fillRect/>
-                    </a:stretch>
-                  </pic:blipFill>
-                  <pic:spPr>
-                    <a:xfrm>
-                      <a:off x="0" y="0"/>
-                      <a:ext cx="6210935" cy="4023995"/>
-                    </a:xfrm>
-                    <a:prstGeom prst="rect">
-                      <a:avLst/>
-                    </a:prstGeom>
-                  </pic:spPr>
-                </pic:pic>
-              </a:graphicData>
-            </a:graphic>
-          </wp:inline>
-        </w:drawing>
-      </w:r>
-    </w:p>
-    <w:p>
-      <w:pPr>
-        <w:tabs>
-          <w:tab w:val="left" w:pos="284"/>
-        </w:tabs>
-      </w:pPr>
-    </w:p>
-    <w:p>
-      <w:pPr>
-        <w:tabs>
-          <w:tab w:val="left" w:pos="284"/>
-        </w:tabs>
-      </w:pPr>
-      <w:r>
-        <w:rPr>
-          <w:noProof/>
-          <w:lang w:eastAsia="en-AU"/>
-        </w:rPr>
-        <w:lastRenderedPageBreak/>
-        <w:drawing>
-          <wp:inline distT="0" distB="0" distL="0" distR="0" wp14:anchorId="0D00A5B7" wp14:editId="27FB1464">
-            <wp:extent cx="6210935" cy="3830320"/>
-            <wp:effectExtent l="0" t="0" r="0" b="0"/>
-            <wp:docPr id="2" name="Picture 2"/>
             <wp:cNvGraphicFramePr>
               <a:graphicFrameLocks xmlns:a="http://schemas.openxmlformats.org/drawingml/2006/main" noChangeAspect="1"/>
             </wp:cNvGraphicFramePr>
@@ -1004,6 +994,62 @@
                   <pic:spPr>
                     <a:xfrm>
                       <a:off x="0" y="0"/>
+                      <a:ext cx="6210935" cy="4023995"/>
+                    </a:xfrm>
+                    <a:prstGeom prst="rect">
+                      <a:avLst/>
+                    </a:prstGeom>
+                  </pic:spPr>
+                </pic:pic>
+              </a:graphicData>
+            </a:graphic>
+          </wp:inline>
+        </w:drawing>
+      </w:r>
+    </w:p>
+    <w:p>
+      <w:pPr>
+        <w:tabs>
+          <w:tab w:val="left" w:pos="284"/>
+        </w:tabs>
+      </w:pPr>
+    </w:p>
+    <w:p>
+      <w:pPr>
+        <w:tabs>
+          <w:tab w:val="left" w:pos="284"/>
+        </w:tabs>
+      </w:pPr>
+      <w:r>
+        <w:rPr>
+          <w:noProof/>
+          <w:lang w:eastAsia="en-AU"/>
+        </w:rPr>
+        <w:lastRenderedPageBreak/>
+        <w:drawing>
+          <wp:inline distT="0" distB="0" distL="0" distR="0" wp14:anchorId="0D00A5B7" wp14:editId="27FB1464">
+            <wp:extent cx="6210935" cy="3830320"/>
+            <wp:effectExtent l="0" t="0" r="0" b="0"/>
+            <wp:docPr id="2" name="Picture 2"/>
+            <wp:cNvGraphicFramePr>
+              <a:graphicFrameLocks xmlns:a="http://schemas.openxmlformats.org/drawingml/2006/main" noChangeAspect="1"/>
+            </wp:cNvGraphicFramePr>
+            <a:graphic xmlns:a="http://schemas.openxmlformats.org/drawingml/2006/main">
+              <a:graphicData uri="http://schemas.openxmlformats.org/drawingml/2006/picture">
+                <pic:pic xmlns:pic="http://schemas.openxmlformats.org/drawingml/2006/picture">
+                  <pic:nvPicPr>
+                    <pic:cNvPr id="1" name=""/>
+                    <pic:cNvPicPr/>
+                  </pic:nvPicPr>
+                  <pic:blipFill>
+                    <a:blip r:embed="rId15"/>
+                    <a:stretch>
+                      <a:fillRect/>
+                    </a:stretch>
+                  </pic:blipFill>
+                  <pic:spPr>
+                    <a:xfrm>
+                      <a:off x="0" y="0"/>
                       <a:ext cx="6210935" cy="3830320"/>
                     </a:xfrm>
                     <a:prstGeom prst="rect">
@@ -1053,7 +1099,7 @@
           <w:tab w:val="left" w:pos="284"/>
         </w:tabs>
       </w:pPr>
-      <w:hyperlink r:id="rId15" w:history="1">
+      <w:hyperlink r:id="rId16" w:history="1">
         <w:r>
           <w:rPr>
             <w:rStyle w:val="Hyperlink"/>
@@ -1113,7 +1159,7 @@
           <w:tab w:val="left" w:pos="284"/>
         </w:tabs>
       </w:pPr>
-      <w:hyperlink r:id="rId16" w:history="1">
+      <w:hyperlink r:id="rId17" w:history="1">
         <w:r>
           <w:rPr>
             <w:rStyle w:val="Hyperlink"/>
@@ -1160,8 +1206,11 @@
         <w:tabs>
           <w:tab w:val="left" w:pos="284"/>
         </w:tabs>
-      </w:pPr>
-      <w:hyperlink r:id="rId17" w:history="1">
+        <w:rPr>
+          <w:rStyle w:val="Hyperlink"/>
+        </w:rPr>
+      </w:pPr>
+      <w:hyperlink r:id="rId18" w:history="1">
         <w:r>
           <w:rPr>
             <w:rStyle w:val="Hyperlink"/>
@@ -1176,7 +1225,14 @@
           <w:tab w:val="left" w:pos="284"/>
         </w:tabs>
       </w:pPr>
-      <w:hyperlink r:id="rId18" w:history="1">
+    </w:p>
+    <w:p>
+      <w:pPr>
+        <w:tabs>
+          <w:tab w:val="left" w:pos="284"/>
+        </w:tabs>
+      </w:pPr>
+      <w:hyperlink r:id="rId19" w:history="1">
         <w:r>
           <w:rPr>
             <w:rStyle w:val="Hyperlink"/>
@@ -1192,6 +1248,317 @@
         </w:tabs>
       </w:pPr>
     </w:p>
+    <w:p>
+      <w:pPr>
+        <w:rPr>
+          <w:b/>
+          <w:color w:val="FF0000"/>
+        </w:rPr>
+      </w:pPr>
+      <w:r>
+        <w:rPr>
+          <w:b/>
+          <w:color w:val="FF0000"/>
+        </w:rPr>
+        <w:t>9/8/2018</w:t>
+      </w:r>
+    </w:p>
+    <w:p>
+      <w:pPr>
+        <w:pStyle w:val="Heading1"/>
+        <w:shd w:val="clear" w:color="auto" w:fill="FFFFFF"/>
+        <w:spacing w:before="0"/>
+        <w:textAlignment w:val="baseline"/>
+        <w:rPr>
+          <w:rFonts w:ascii="Arial" w:hAnsi="Arial" w:cs="Arial"/>
+          <w:color w:val="FF0000"/>
+          <w:sz w:val="22"/>
+          <w:szCs w:val="22"/>
+        </w:rPr>
+      </w:pPr>
+      <w:hyperlink r:id="rId20" w:history="1">
+        <w:r>
+          <w:rPr>
+            <w:rStyle w:val="Hyperlink"/>
+            <w:rFonts w:ascii="inherit" w:hAnsi="inherit" w:cs="Arial"/>
+            <w:b/>
+            <w:bCs/>
+            <w:color w:val="FF0000"/>
+            <w:sz w:val="22"/>
+            <w:szCs w:val="22"/>
+            <w:bdr w:val="none" w:sz="0" w:space="0" w:color="auto" w:frame="1"/>
+          </w:rPr>
+          <w:t>How to revert a Git repository to a previous commit</w:t>
+        </w:r>
+      </w:hyperlink>
+    </w:p>
+    <w:p/>
+    <w:p>
+      <w:hyperlink r:id="rId21" w:history="1">
+        <w:r>
+          <w:rPr>
+            <w:rStyle w:val="Hyperlink"/>
+          </w:rPr>
+          <w:t>https://stackoverflow.com/questions/4114095/how-to-revert-a-git-repository-to-a-previous-commit</w:t>
+        </w:r>
+      </w:hyperlink>
+    </w:p>
+    <w:p/>
+    <w:p>
+      <w:pPr>
+        <w:rPr>
+          <w:b/>
+        </w:rPr>
+      </w:pPr>
+      <w:r>
+        <w:rPr>
+          <w:b/>
+        </w:rPr>
+        <w:t xml:space="preserve">Error </w:t>
+      </w:r>
+      <w:proofErr w:type="gramStart"/>
+      <w:r>
+        <w:rPr>
+          <w:b/>
+        </w:rPr>
+        <w:t>message :</w:t>
+      </w:r>
+      <w:proofErr w:type="gramEnd"/>
+    </w:p>
+    <w:p>
+      <w:pPr>
+        <w:pStyle w:val="Heading1"/>
+        <w:shd w:val="clear" w:color="auto" w:fill="FFFFFF"/>
+        <w:spacing w:before="0"/>
+        <w:textAlignment w:val="baseline"/>
+        <w:rPr>
+          <w:rFonts w:ascii="Arial" w:hAnsi="Arial" w:cs="Arial"/>
+          <w:color w:val="FF0000"/>
+          <w:sz w:val="22"/>
+          <w:szCs w:val="22"/>
+        </w:rPr>
+      </w:pPr>
+      <w:hyperlink r:id="rId22" w:history="1">
+        <w:r>
+          <w:rPr>
+            <w:rStyle w:val="Hyperlink"/>
+            <w:rFonts w:ascii="inherit" w:hAnsi="inherit" w:cs="Arial"/>
+            <w:b/>
+            <w:bCs/>
+            <w:color w:val="FF0000"/>
+            <w:sz w:val="22"/>
+            <w:szCs w:val="22"/>
+            <w:bdr w:val="none" w:sz="0" w:space="0" w:color="auto" w:frame="1"/>
+          </w:rPr>
+          <w:t>How to resolve git error: “</w:t>
+        </w:r>
+        <w:r>
+          <w:rPr>
+            <w:rStyle w:val="Hyperlink"/>
+            <w:rFonts w:ascii="inherit" w:hAnsi="inherit" w:cs="Arial"/>
+            <w:b/>
+            <w:bCs/>
+            <w:color w:val="FF0000"/>
+            <w:sz w:val="22"/>
+            <w:szCs w:val="22"/>
+            <w:highlight w:val="green"/>
+            <w:bdr w:val="none" w:sz="0" w:space="0" w:color="auto" w:frame="1"/>
+          </w:rPr>
+          <w:t>Updates were rejected because the tip of your current branch is behind</w:t>
+        </w:r>
+        <w:r>
+          <w:rPr>
+            <w:rStyle w:val="Hyperlink"/>
+            <w:rFonts w:ascii="inherit" w:hAnsi="inherit" w:cs="Arial"/>
+            <w:b/>
+            <w:bCs/>
+            <w:color w:val="FF0000"/>
+            <w:sz w:val="22"/>
+            <w:szCs w:val="22"/>
+            <w:bdr w:val="none" w:sz="0" w:space="0" w:color="auto" w:frame="1"/>
+          </w:rPr>
+          <w:t>”</w:t>
+        </w:r>
+      </w:hyperlink>
+    </w:p>
+    <w:p/>
+    <w:p>
+      <w:hyperlink r:id="rId23" w:history="1">
+        <w:r>
+          <w:rPr>
+            <w:rStyle w:val="Hyperlink"/>
+          </w:rPr>
+          <w:t>https://stackoverflow.com/questions/22532943/how-to-resolve-git-error-updates-were-rejected-because-</w:t>
+        </w:r>
+        <w:r>
+          <w:rPr>
+            <w:rStyle w:val="Hyperlink"/>
+            <w:color w:val="FF0000"/>
+          </w:rPr>
+          <w:t>the-tip-of-your-current</w:t>
+        </w:r>
+      </w:hyperlink>
+      <w:r>
+        <w:t xml:space="preserve">    -</w:t>
+      </w:r>
+      <w:r>
+        <w:rPr>
+          <w:b/>
+          <w:color w:val="FF0000"/>
+        </w:rPr>
+        <w:t>this link has topics about stash</w:t>
+      </w:r>
+    </w:p>
+    <w:p>
+      <w:pPr>
+        <w:rPr>
+          <w:b/>
+          <w:color w:val="FF0000"/>
+        </w:rPr>
+      </w:pPr>
+      <w:proofErr w:type="gramStart"/>
+      <w:r>
+        <w:rPr>
+          <w:b/>
+          <w:color w:val="FF0000"/>
+          <w:highlight w:val="green"/>
+        </w:rPr>
+        <w:t>about</w:t>
+      </w:r>
+      <w:proofErr w:type="gramEnd"/>
+      <w:r>
+        <w:rPr>
+          <w:b/>
+          <w:color w:val="FF0000"/>
+          <w:highlight w:val="green"/>
+        </w:rPr>
+        <w:t xml:space="preserve"> Git Stash</w:t>
+      </w:r>
+    </w:p>
+    <w:p>
+      <w:hyperlink r:id="rId24" w:history="1">
+        <w:r>
+          <w:rPr>
+            <w:rStyle w:val="Hyperlink"/>
+          </w:rPr>
+          <w:t>https://www.git-tower.com/learn/git/faq/save-changes-with-git-stash</w:t>
+        </w:r>
+      </w:hyperlink>
+    </w:p>
+    <w:p/>
+    <w:p/>
+    <w:p>
+      <w:r>
+        <w:rPr>
+          <w:b/>
+        </w:rPr>
+        <w:t xml:space="preserve">Error </w:t>
+      </w:r>
+      <w:proofErr w:type="gramStart"/>
+      <w:r>
+        <w:rPr>
+          <w:b/>
+        </w:rPr>
+        <w:t>message :</w:t>
+      </w:r>
+      <w:proofErr w:type="gramEnd"/>
+    </w:p>
+    <w:p>
+      <w:pPr>
+        <w:pStyle w:val="Heading1"/>
+        <w:shd w:val="clear" w:color="auto" w:fill="FFFFFF"/>
+        <w:spacing w:before="0"/>
+        <w:textAlignment w:val="baseline"/>
+        <w:rPr>
+          <w:rFonts w:ascii="Arial" w:hAnsi="Arial" w:cs="Arial"/>
+          <w:color w:val="FF0000"/>
+          <w:sz w:val="22"/>
+          <w:szCs w:val="22"/>
+        </w:rPr>
+      </w:pPr>
+      <w:hyperlink r:id="rId25" w:history="1">
+        <w:r>
+          <w:rPr>
+            <w:rStyle w:val="Hyperlink"/>
+            <w:rFonts w:ascii="inherit" w:hAnsi="inherit" w:cs="Arial"/>
+            <w:b/>
+            <w:bCs/>
+            <w:color w:val="FF0000"/>
+            <w:sz w:val="22"/>
+            <w:szCs w:val="22"/>
+            <w:bdr w:val="none" w:sz="0" w:space="0" w:color="auto" w:frame="1"/>
+          </w:rPr>
+          <w:t xml:space="preserve">Why does </w:t>
+        </w:r>
+        <w:proofErr w:type="spellStart"/>
+        <w:r>
+          <w:rPr>
+            <w:rStyle w:val="Hyperlink"/>
+            <w:rFonts w:ascii="inherit" w:hAnsi="inherit" w:cs="Arial"/>
+            <w:b/>
+            <w:bCs/>
+            <w:color w:val="FF0000"/>
+            <w:sz w:val="22"/>
+            <w:szCs w:val="22"/>
+            <w:bdr w:val="none" w:sz="0" w:space="0" w:color="auto" w:frame="1"/>
+          </w:rPr>
+          <w:t>git</w:t>
+        </w:r>
+        <w:proofErr w:type="spellEnd"/>
+        <w:r>
+          <w:rPr>
+            <w:rStyle w:val="Hyperlink"/>
+            <w:rFonts w:ascii="inherit" w:hAnsi="inherit" w:cs="Arial"/>
+            <w:b/>
+            <w:bCs/>
+            <w:color w:val="FF0000"/>
+            <w:sz w:val="22"/>
+            <w:szCs w:val="22"/>
+            <w:bdr w:val="none" w:sz="0" w:space="0" w:color="auto" w:frame="1"/>
+          </w:rPr>
+          <w:t xml:space="preserve"> say “</w:t>
+        </w:r>
+        <w:r>
+          <w:rPr>
+            <w:rStyle w:val="Hyperlink"/>
+            <w:rFonts w:ascii="inherit" w:hAnsi="inherit" w:cs="Arial"/>
+            <w:b/>
+            <w:bCs/>
+            <w:color w:val="FF0000"/>
+            <w:sz w:val="22"/>
+            <w:szCs w:val="22"/>
+            <w:highlight w:val="cyan"/>
+            <w:bdr w:val="none" w:sz="0" w:space="0" w:color="auto" w:frame="1"/>
+          </w:rPr>
+          <w:t>Pull is not possible because you have unmerged files</w:t>
+        </w:r>
+        <w:r>
+          <w:rPr>
+            <w:rStyle w:val="Hyperlink"/>
+            <w:rFonts w:ascii="inherit" w:hAnsi="inherit" w:cs="Arial"/>
+            <w:b/>
+            <w:bCs/>
+            <w:color w:val="FF0000"/>
+            <w:sz w:val="22"/>
+            <w:szCs w:val="22"/>
+            <w:bdr w:val="none" w:sz="0" w:space="0" w:color="auto" w:frame="1"/>
+          </w:rPr>
+          <w:t>”?</w:t>
+        </w:r>
+      </w:hyperlink>
+    </w:p>
+    <w:p/>
+    <w:p>
+      <w:hyperlink r:id="rId26" w:history="1">
+        <w:r>
+          <w:rPr>
+            <w:rStyle w:val="Hyperlink"/>
+          </w:rPr>
+          <w:t>https://stackoverflow.com/questions/26376832/why-does-git-say-pull-is-not-possible-because-you-have-unmerged-files</w:t>
+        </w:r>
+      </w:hyperlink>
+    </w:p>
+    <w:p/>
     <w:p/>
     <w:p>
       <w:r>
@@ -1272,7 +1639,6 @@
     </w:p>
     <w:p>
       <w:r>
-        <w:lastRenderedPageBreak/>
         <w:t>Touch .</w:t>
       </w:r>
       <w:proofErr w:type="spellStart"/>
@@ -1921,8 +2287,783 @@
       <w:r>
         <w:t xml:space="preserve"> –f to force to delete the file.</w:t>
       </w:r>
-      <w:bookmarkStart w:id="0" w:name="_GoBack"/>
-      <w:bookmarkEnd w:id="0"/>
+    </w:p>
+    <w:p>
+      <w:pPr>
+        <w:tabs>
+          <w:tab w:val="left" w:pos="284"/>
+        </w:tabs>
+      </w:pPr>
+    </w:p>
+    <w:p>
+      <w:pPr>
+        <w:tabs>
+          <w:tab w:val="left" w:pos="284"/>
+        </w:tabs>
+        <w:rPr>
+          <w:b/>
+          <w:color w:val="FF0000"/>
+          <w:sz w:val="24"/>
+        </w:rPr>
+      </w:pPr>
+      <w:r>
+        <w:rPr>
+          <w:b/>
+          <w:color w:val="FF0000"/>
+          <w:sz w:val="24"/>
+        </w:rPr>
+        <w:t>9/8/2018</w:t>
+      </w:r>
+    </w:p>
+    <w:p>
+      <w:pPr>
+        <w:tabs>
+          <w:tab w:val="left" w:pos="284"/>
+        </w:tabs>
+      </w:pPr>
+      <w:r>
+        <w:t>.</w:t>
+      </w:r>
+      <w:proofErr w:type="spellStart"/>
+      <w:r>
+        <w:t>gitignore</w:t>
+      </w:r>
+      <w:proofErr w:type="spellEnd"/>
+    </w:p>
+    <w:p>
+      <w:pPr>
+        <w:tabs>
+          <w:tab w:val="left" w:pos="284"/>
+        </w:tabs>
+      </w:pPr>
+      <w:r>
+        <w:lastRenderedPageBreak/>
+        <w:t xml:space="preserve">Note: when you want to revive a file from ignore file and put it back into active condition, git will treat it as new file; so even if you make some change to this newly revived file </w:t>
+      </w:r>
+      <w:proofErr w:type="gramStart"/>
+      <w:r>
+        <w:t>( F2.txt</w:t>
+      </w:r>
+      <w:proofErr w:type="gramEnd"/>
+      <w:r>
+        <w:t xml:space="preserve"> ) , you will not be able to use git diff to tell the difference between this file in working directory and file in remote.</w:t>
+      </w:r>
+    </w:p>
+    <w:p>
+      <w:pPr>
+        <w:tabs>
+          <w:tab w:val="left" w:pos="284"/>
+        </w:tabs>
+      </w:pPr>
+      <w:r>
+        <w:t>You have to add and commit  and push make it an active file ( like complete its life cycle) then if you make further changes after initialization, you are good to go – any further changes you make to F2.txt ( as re-activated ) you can use ‘git diff ‘ command.</w:t>
+      </w:r>
+    </w:p>
+    <w:p>
+      <w:pPr>
+        <w:tabs>
+          <w:tab w:val="left" w:pos="284"/>
+        </w:tabs>
+      </w:pPr>
+      <w:r>
+        <w:t>.</w:t>
+      </w:r>
+      <w:proofErr w:type="spellStart"/>
+      <w:r>
+        <w:t>gitignore</w:t>
+      </w:r>
+      <w:proofErr w:type="spellEnd"/>
+    </w:p>
+    <w:p>
+      <w:pPr>
+        <w:pStyle w:val="Heading2"/>
+        <w:pBdr>
+          <w:bottom w:val="single" w:sz="6" w:space="4" w:color="EAECEF"/>
+        </w:pBdr>
+        <w:spacing w:after="240"/>
+        <w:rPr>
+          <w:rFonts w:ascii="Segoe UI" w:hAnsi="Segoe UI" w:cs="Segoe UI"/>
+          <w:color w:val="FF0000"/>
+        </w:rPr>
+      </w:pPr>
+      <w:r>
+        <w:rPr>
+          <w:rFonts w:ascii="Segoe UI" w:hAnsi="Segoe UI" w:cs="Segoe UI"/>
+          <w:color w:val="FF0000"/>
+        </w:rPr>
+        <w:t>How can I ignore a file that is already committed to the repo?</w:t>
+      </w:r>
+    </w:p>
+    <w:p>
+      <w:pPr>
+        <w:pStyle w:val="NormalWeb"/>
+        <w:spacing w:before="0" w:beforeAutospacing="0" w:after="0" w:afterAutospacing="0"/>
+        <w:rPr>
+          <w:rFonts w:ascii="Segoe UI" w:hAnsi="Segoe UI" w:cs="Segoe UI"/>
+          <w:color w:val="24292E"/>
+        </w:rPr>
+      </w:pPr>
+      <w:r>
+        <w:rPr>
+          <w:rFonts w:ascii="Segoe UI" w:hAnsi="Segoe UI" w:cs="Segoe UI"/>
+          <w:color w:val="24292E"/>
+        </w:rPr>
+        <w:t>Below are the steps on how to ignore this file (</w:t>
+      </w:r>
+      <w:proofErr w:type="spellStart"/>
+      <w:r>
+        <w:rPr>
+          <w:rFonts w:ascii="Segoe UI" w:hAnsi="Segoe UI" w:cs="Segoe UI"/>
+          <w:color w:val="24292E"/>
+        </w:rPr>
+        <w:t>lets</w:t>
+      </w:r>
+      <w:proofErr w:type="spellEnd"/>
+      <w:r>
+        <w:rPr>
+          <w:rFonts w:ascii="Segoe UI" w:hAnsi="Segoe UI" w:cs="Segoe UI"/>
+          <w:color w:val="24292E"/>
+        </w:rPr>
+        <w:t xml:space="preserve"> say the filename is </w:t>
+      </w:r>
+      <w:r>
+        <w:rPr>
+          <w:rStyle w:val="HTMLCode"/>
+          <w:rFonts w:ascii="Consolas" w:hAnsi="Consolas" w:cs="Consolas"/>
+          <w:color w:val="24292E"/>
+        </w:rPr>
+        <w:t>config.py</w:t>
+      </w:r>
+      <w:r>
+        <w:rPr>
+          <w:rFonts w:ascii="Segoe UI" w:hAnsi="Segoe UI" w:cs="Segoe UI"/>
+          <w:color w:val="24292E"/>
+        </w:rPr>
+        <w:t>):</w:t>
+      </w:r>
+    </w:p>
+    <w:p>
+      <w:pPr>
+        <w:pStyle w:val="NormalWeb"/>
+        <w:numPr>
+          <w:ilvl w:val="0"/>
+          <w:numId w:val="1"/>
+        </w:numPr>
+        <w:spacing w:before="0" w:beforeAutospacing="0" w:after="0" w:afterAutospacing="0"/>
+        <w:rPr>
+          <w:rFonts w:ascii="Segoe UI" w:hAnsi="Segoe UI" w:cs="Segoe UI"/>
+          <w:color w:val="24292E"/>
+        </w:rPr>
+      </w:pPr>
+      <w:r>
+        <w:rPr>
+          <w:rFonts w:ascii="Segoe UI" w:hAnsi="Segoe UI" w:cs="Segoe UI"/>
+          <w:color w:val="24292E"/>
+        </w:rPr>
+        <w:t>Add it to </w:t>
+      </w:r>
+      <w:r>
+        <w:rPr>
+          <w:rStyle w:val="HTMLCode"/>
+          <w:rFonts w:ascii="Consolas" w:hAnsi="Consolas" w:cs="Consolas"/>
+          <w:color w:val="24292E"/>
+        </w:rPr>
+        <w:t>.</w:t>
+      </w:r>
+      <w:proofErr w:type="spellStart"/>
+      <w:r>
+        <w:rPr>
+          <w:rStyle w:val="HTMLCode"/>
+          <w:rFonts w:ascii="Consolas" w:hAnsi="Consolas" w:cs="Consolas"/>
+          <w:color w:val="24292E"/>
+        </w:rPr>
+        <w:t>gitignore</w:t>
+      </w:r>
+      <w:proofErr w:type="spellEnd"/>
+      <w:r>
+        <w:rPr>
+          <w:rFonts w:ascii="Segoe UI" w:hAnsi="Segoe UI" w:cs="Segoe UI"/>
+          <w:color w:val="24292E"/>
+        </w:rPr>
+        <w:t>:</w:t>
+      </w:r>
+    </w:p>
+    <w:p>
+      <w:pPr>
+        <w:pStyle w:val="HTMLPreformatted"/>
+        <w:shd w:val="clear" w:color="auto" w:fill="F6F8FA"/>
+        <w:ind w:left="720"/>
+        <w:rPr>
+          <w:rFonts w:ascii="Consolas" w:hAnsi="Consolas" w:cs="Consolas"/>
+          <w:color w:val="24292E"/>
+        </w:rPr>
+      </w:pPr>
+      <w:r>
+        <w:rPr>
+          <w:rStyle w:val="pl-c1"/>
+          <w:rFonts w:ascii="Consolas" w:hAnsi="Consolas" w:cs="Consolas"/>
+          <w:color w:val="005CC5"/>
+        </w:rPr>
+        <w:t xml:space="preserve">   $ echo "config.py" &gt;&gt; .</w:t>
+      </w:r>
+      <w:proofErr w:type="spellStart"/>
+      <w:r>
+        <w:rPr>
+          <w:rStyle w:val="pl-c1"/>
+          <w:rFonts w:ascii="Consolas" w:hAnsi="Consolas" w:cs="Consolas"/>
+          <w:color w:val="005CC5"/>
+        </w:rPr>
+        <w:t>gitignore</w:t>
+      </w:r>
+      <w:proofErr w:type="spellEnd"/>
+    </w:p>
+    <w:p>
+      <w:pPr>
+        <w:pStyle w:val="NormalWeb"/>
+        <w:numPr>
+          <w:ilvl w:val="0"/>
+          <w:numId w:val="1"/>
+        </w:numPr>
+        <w:spacing w:before="240" w:beforeAutospacing="0" w:after="240" w:afterAutospacing="0"/>
+        <w:rPr>
+          <w:rFonts w:ascii="Segoe UI" w:hAnsi="Segoe UI" w:cs="Segoe UI"/>
+          <w:color w:val="24292E"/>
+        </w:rPr>
+      </w:pPr>
+      <w:r>
+        <w:rPr>
+          <w:rFonts w:ascii="Segoe UI" w:hAnsi="Segoe UI" w:cs="Segoe UI"/>
+          <w:color w:val="24292E"/>
+        </w:rPr>
+        <w:t>Now tell git to not track this file by removing it from the index:</w:t>
+      </w:r>
+    </w:p>
+    <w:p>
+      <w:pPr>
+        <w:pStyle w:val="HTMLPreformatted"/>
+        <w:shd w:val="clear" w:color="auto" w:fill="F6F8FA"/>
+        <w:ind w:left="720"/>
+        <w:rPr>
+          <w:rFonts w:ascii="Consolas" w:hAnsi="Consolas" w:cs="Consolas"/>
+          <w:color w:val="24292E"/>
+        </w:rPr>
+      </w:pPr>
+      <w:r>
+        <w:rPr>
+          <w:rStyle w:val="pl-c1"/>
+          <w:rFonts w:ascii="Consolas" w:hAnsi="Consolas" w:cs="Consolas"/>
+          <w:color w:val="005CC5"/>
+        </w:rPr>
+        <w:t xml:space="preserve">   $ </w:t>
+      </w:r>
+      <w:proofErr w:type="gramStart"/>
+      <w:r>
+        <w:rPr>
+          <w:rStyle w:val="pl-c1"/>
+          <w:rFonts w:ascii="Consolas" w:hAnsi="Consolas" w:cs="Consolas"/>
+          <w:color w:val="005CC5"/>
+        </w:rPr>
+        <w:t>git</w:t>
+      </w:r>
+      <w:proofErr w:type="gramEnd"/>
+      <w:r>
+        <w:rPr>
+          <w:rStyle w:val="pl-c1"/>
+          <w:rFonts w:ascii="Consolas" w:hAnsi="Consolas" w:cs="Consolas"/>
+          <w:color w:val="005CC5"/>
+        </w:rPr>
+        <w:t xml:space="preserve"> </w:t>
+      </w:r>
+      <w:proofErr w:type="spellStart"/>
+      <w:r>
+        <w:rPr>
+          <w:rStyle w:val="pl-c1"/>
+          <w:rFonts w:ascii="Consolas" w:hAnsi="Consolas" w:cs="Consolas"/>
+          <w:color w:val="005CC5"/>
+        </w:rPr>
+        <w:t>rm</w:t>
+      </w:r>
+      <w:proofErr w:type="spellEnd"/>
+      <w:r>
+        <w:rPr>
+          <w:rStyle w:val="pl-c1"/>
+          <w:rFonts w:ascii="Consolas" w:hAnsi="Consolas" w:cs="Consolas"/>
+          <w:color w:val="005CC5"/>
+        </w:rPr>
+        <w:t xml:space="preserve"> --cached config.py</w:t>
+      </w:r>
+    </w:p>
+    <w:p>
+      <w:pPr>
+        <w:pStyle w:val="NormalWeb"/>
+        <w:numPr>
+          <w:ilvl w:val="0"/>
+          <w:numId w:val="1"/>
+        </w:numPr>
+        <w:spacing w:before="0" w:beforeAutospacing="0" w:after="0" w:afterAutospacing="0"/>
+        <w:rPr>
+          <w:rFonts w:ascii="Segoe UI" w:hAnsi="Segoe UI" w:cs="Segoe UI"/>
+          <w:color w:val="24292E"/>
+        </w:rPr>
+      </w:pPr>
+      <w:r>
+        <w:rPr>
+          <w:rFonts w:ascii="Segoe UI" w:hAnsi="Segoe UI" w:cs="Segoe UI"/>
+          <w:color w:val="24292E"/>
+        </w:rPr>
+        <w:t>Doing </w:t>
+      </w:r>
+      <w:r>
+        <w:rPr>
+          <w:rStyle w:val="HTMLCode"/>
+          <w:rFonts w:ascii="Consolas" w:hAnsi="Consolas" w:cs="Consolas"/>
+          <w:color w:val="24292E"/>
+        </w:rPr>
+        <w:t>git status</w:t>
+      </w:r>
+      <w:r>
+        <w:rPr>
+          <w:rFonts w:ascii="Segoe UI" w:hAnsi="Segoe UI" w:cs="Segoe UI"/>
+          <w:color w:val="24292E"/>
+        </w:rPr>
+        <w:t> shows you that you have deleted the file. However, if you do </w:t>
+      </w:r>
+      <w:r>
+        <w:rPr>
+          <w:rStyle w:val="HTMLCode"/>
+          <w:rFonts w:ascii="Consolas" w:hAnsi="Consolas" w:cs="Consolas"/>
+          <w:color w:val="24292E"/>
+        </w:rPr>
+        <w:t>ls</w:t>
+      </w:r>
+      <w:r>
+        <w:rPr>
+          <w:rFonts w:ascii="Segoe UI" w:hAnsi="Segoe UI" w:cs="Segoe UI"/>
+          <w:color w:val="24292E"/>
+        </w:rPr>
+        <w:t xml:space="preserve"> you will still see the file is still present on your local </w:t>
+      </w:r>
+      <w:proofErr w:type="spellStart"/>
+      <w:r>
+        <w:rPr>
+          <w:rFonts w:ascii="Segoe UI" w:hAnsi="Segoe UI" w:cs="Segoe UI"/>
+          <w:color w:val="24292E"/>
+        </w:rPr>
+        <w:t>filesytem</w:t>
+      </w:r>
+      <w:proofErr w:type="spellEnd"/>
+      <w:r>
+        <w:rPr>
+          <w:rFonts w:ascii="Segoe UI" w:hAnsi="Segoe UI" w:cs="Segoe UI"/>
+          <w:color w:val="24292E"/>
+        </w:rPr>
+        <w:t>.</w:t>
+      </w:r>
+    </w:p>
+    <w:p>
+      <w:pPr>
+        <w:pStyle w:val="NormalWeb"/>
+        <w:numPr>
+          <w:ilvl w:val="0"/>
+          <w:numId w:val="1"/>
+        </w:numPr>
+        <w:spacing w:before="0" w:beforeAutospacing="0" w:after="0" w:afterAutospacing="0"/>
+        <w:rPr>
+          <w:rFonts w:ascii="Segoe UI" w:hAnsi="Segoe UI" w:cs="Segoe UI"/>
+          <w:color w:val="24292E"/>
+        </w:rPr>
+      </w:pPr>
+      <w:r>
+        <w:rPr>
+          <w:rFonts w:ascii="Segoe UI" w:hAnsi="Segoe UI" w:cs="Segoe UI"/>
+          <w:color w:val="24292E"/>
+        </w:rPr>
+        <w:t>Now, add </w:t>
+      </w:r>
+      <w:r>
+        <w:rPr>
+          <w:rStyle w:val="HTMLCode"/>
+          <w:rFonts w:ascii="Consolas" w:hAnsi="Consolas" w:cs="Consolas"/>
+          <w:color w:val="24292E"/>
+        </w:rPr>
+        <w:t>.</w:t>
+      </w:r>
+      <w:proofErr w:type="spellStart"/>
+      <w:r>
+        <w:rPr>
+          <w:rStyle w:val="HTMLCode"/>
+          <w:rFonts w:ascii="Consolas" w:hAnsi="Consolas" w:cs="Consolas"/>
+          <w:color w:val="24292E"/>
+        </w:rPr>
+        <w:t>gitignore</w:t>
+      </w:r>
+      <w:proofErr w:type="spellEnd"/>
+      <w:r>
+        <w:rPr>
+          <w:rFonts w:ascii="Segoe UI" w:hAnsi="Segoe UI" w:cs="Segoe UI"/>
+          <w:color w:val="24292E"/>
+        </w:rPr>
+        <w:t> to index and commit:</w:t>
+      </w:r>
+    </w:p>
+    <w:p>
+      <w:pPr>
+        <w:pStyle w:val="HTMLPreformatted"/>
+        <w:numPr>
+          <w:ilvl w:val="0"/>
+          <w:numId w:val="1"/>
+        </w:numPr>
+        <w:shd w:val="clear" w:color="auto" w:fill="F6F8FA"/>
+        <w:tabs>
+          <w:tab w:val="clear" w:pos="720"/>
+        </w:tabs>
+        <w:rPr>
+          <w:rFonts w:ascii="Consolas" w:hAnsi="Consolas" w:cs="Consolas"/>
+          <w:color w:val="24292E"/>
+        </w:rPr>
+      </w:pPr>
+      <w:r>
+        <w:rPr>
+          <w:rStyle w:val="pl-c1"/>
+          <w:rFonts w:ascii="Consolas" w:hAnsi="Consolas" w:cs="Consolas"/>
+          <w:color w:val="005CC5"/>
+        </w:rPr>
+        <w:t xml:space="preserve">  $ git add .</w:t>
+      </w:r>
+      <w:proofErr w:type="spellStart"/>
+      <w:r>
+        <w:rPr>
+          <w:rStyle w:val="pl-c1"/>
+          <w:rFonts w:ascii="Consolas" w:hAnsi="Consolas" w:cs="Consolas"/>
+          <w:color w:val="005CC5"/>
+        </w:rPr>
+        <w:t>gitignore</w:t>
+      </w:r>
+      <w:proofErr w:type="spellEnd"/>
+    </w:p>
+    <w:p>
+      <w:pPr>
+        <w:pStyle w:val="HTMLPreformatted"/>
+        <w:shd w:val="clear" w:color="auto" w:fill="F6F8FA"/>
+        <w:ind w:left="720"/>
+        <w:rPr>
+          <w:rFonts w:ascii="Consolas" w:hAnsi="Consolas" w:cs="Consolas"/>
+          <w:color w:val="24292E"/>
+        </w:rPr>
+      </w:pPr>
+      <w:r>
+        <w:rPr>
+          <w:rStyle w:val="pl-c1"/>
+          <w:rFonts w:ascii="Consolas" w:hAnsi="Consolas" w:cs="Consolas"/>
+          <w:color w:val="005CC5"/>
+        </w:rPr>
+        <w:t xml:space="preserve">  $ </w:t>
+      </w:r>
+      <w:proofErr w:type="gramStart"/>
+      <w:r>
+        <w:rPr>
+          <w:rStyle w:val="pl-c1"/>
+          <w:rFonts w:ascii="Consolas" w:hAnsi="Consolas" w:cs="Consolas"/>
+          <w:color w:val="005CC5"/>
+        </w:rPr>
+        <w:t>git</w:t>
+      </w:r>
+      <w:proofErr w:type="gramEnd"/>
+      <w:r>
+        <w:rPr>
+          <w:rStyle w:val="pl-c1"/>
+          <w:rFonts w:ascii="Consolas" w:hAnsi="Consolas" w:cs="Consolas"/>
+          <w:color w:val="005CC5"/>
+        </w:rPr>
+        <w:t xml:space="preserve"> commit -m "Ignore config.py"</w:t>
+      </w:r>
+    </w:p>
+    <w:p>
+      <w:pPr>
+        <w:pStyle w:val="NormalWeb"/>
+        <w:spacing w:before="0" w:beforeAutospacing="0" w:after="0" w:afterAutospacing="0"/>
+        <w:rPr>
+          <w:rFonts w:ascii="Segoe UI" w:hAnsi="Segoe UI" w:cs="Segoe UI"/>
+          <w:color w:val="24292E"/>
+        </w:rPr>
+      </w:pPr>
+      <w:r>
+        <w:rPr>
+          <w:rStyle w:val="Strong"/>
+          <w:rFonts w:ascii="Segoe UI" w:hAnsi="Segoe UI" w:cs="Segoe UI"/>
+          <w:color w:val="24292E"/>
+        </w:rPr>
+        <w:t>Note:</w:t>
+      </w:r>
+      <w:r>
+        <w:rPr>
+          <w:rFonts w:ascii="Segoe UI" w:hAnsi="Segoe UI" w:cs="Segoe UI"/>
+          <w:color w:val="24292E"/>
+        </w:rPr>
+        <w:t> When other developers pull this commit, the file </w:t>
+      </w:r>
+      <w:r>
+        <w:rPr>
+          <w:rStyle w:val="HTMLCode"/>
+          <w:rFonts w:ascii="Consolas" w:hAnsi="Consolas" w:cs="Consolas"/>
+          <w:color w:val="24292E"/>
+        </w:rPr>
+        <w:t>config.py</w:t>
+      </w:r>
+      <w:r>
+        <w:rPr>
+          <w:rFonts w:ascii="Segoe UI" w:hAnsi="Segoe UI" w:cs="Segoe UI"/>
+          <w:color w:val="24292E"/>
+        </w:rPr>
+        <w:t> will be deleted from their local filesystem.</w:t>
+      </w:r>
+    </w:p>
+    <w:p>
+      <w:pPr>
+        <w:tabs>
+          <w:tab w:val="left" w:pos="284"/>
+        </w:tabs>
+      </w:pPr>
+    </w:p>
+    <w:p>
+      <w:pPr>
+        <w:tabs>
+          <w:tab w:val="left" w:pos="284"/>
+        </w:tabs>
+      </w:pPr>
+    </w:p>
+    <w:p>
+      <w:pPr>
+        <w:tabs>
+          <w:tab w:val="left" w:pos="284"/>
+        </w:tabs>
+      </w:pPr>
+      <w:r>
+        <w:t>--</w:t>
+      </w:r>
+    </w:p>
+    <w:p>
+      <w:pPr>
+        <w:pStyle w:val="Heading1"/>
+        <w:shd w:val="clear" w:color="auto" w:fill="FFFFFF"/>
+        <w:spacing w:before="0" w:after="75" w:line="810" w:lineRule="atLeast"/>
+        <w:textAlignment w:val="baseline"/>
+        <w:rPr>
+          <w:rFonts w:ascii="Poppins" w:hAnsi="Poppins"/>
+          <w:color w:val="FF0000"/>
+          <w:sz w:val="24"/>
+          <w:szCs w:val="24"/>
+          <w:u w:val="single"/>
+        </w:rPr>
+      </w:pPr>
+      <w:r>
+        <w:rPr>
+          <w:rFonts w:ascii="Poppins" w:hAnsi="Poppins"/>
+          <w:b/>
+          <w:bCs/>
+          <w:color w:val="FF0000"/>
+          <w:sz w:val="24"/>
+          <w:szCs w:val="24"/>
+          <w:u w:val="single"/>
+        </w:rPr>
+        <w:t>How to Get Current Date and Time in Bash Script</w:t>
+      </w:r>
+      <w:r>
+        <w:rPr>
+          <w:rFonts w:ascii="Poppins" w:hAnsi="Poppins"/>
+          <w:b/>
+          <w:bCs/>
+          <w:color w:val="FF0000"/>
+          <w:sz w:val="24"/>
+          <w:szCs w:val="24"/>
+          <w:u w:val="single"/>
+        </w:rPr>
+        <w:t xml:space="preserve"> – very good</w:t>
+      </w:r>
+    </w:p>
+    <w:p>
+      <w:pPr>
+        <w:tabs>
+          <w:tab w:val="left" w:pos="284"/>
+        </w:tabs>
+      </w:pPr>
+    </w:p>
+    <w:p>
+      <w:pPr>
+        <w:tabs>
+          <w:tab w:val="left" w:pos="284"/>
+        </w:tabs>
+      </w:pPr>
+      <w:hyperlink r:id="rId27" w:history="1">
+        <w:r>
+          <w:rPr>
+            <w:rStyle w:val="Hyperlink"/>
+          </w:rPr>
+          <w:t>https://tecadmin.net/get-current-date-and-time-in-bash/</w:t>
+        </w:r>
+      </w:hyperlink>
+    </w:p>
+    <w:p>
+      <w:pPr>
+        <w:tabs>
+          <w:tab w:val="left" w:pos="284"/>
+        </w:tabs>
+      </w:pPr>
+    </w:p>
+    <w:p>
+      <w:pPr>
+        <w:tabs>
+          <w:tab w:val="left" w:pos="284"/>
+        </w:tabs>
+      </w:pPr>
+      <w:r>
+        <w:rPr>
+          <w:noProof/>
+          <w:lang w:eastAsia="en-AU"/>
+        </w:rPr>
+        <w:drawing>
+          <wp:inline distT="0" distB="0" distL="0" distR="0" wp14:anchorId="204E5815" wp14:editId="61B7FA63">
+            <wp:extent cx="4486275" cy="1790700"/>
+            <wp:effectExtent l="0" t="0" r="9525" b="0"/>
+            <wp:docPr id="4" name="Picture 4"/>
+            <wp:cNvGraphicFramePr>
+              <a:graphicFrameLocks xmlns:a="http://schemas.openxmlformats.org/drawingml/2006/main" noChangeAspect="1"/>
+            </wp:cNvGraphicFramePr>
+            <a:graphic xmlns:a="http://schemas.openxmlformats.org/drawingml/2006/main">
+              <a:graphicData uri="http://schemas.openxmlformats.org/drawingml/2006/picture">
+                <pic:pic xmlns:pic="http://schemas.openxmlformats.org/drawingml/2006/picture">
+                  <pic:nvPicPr>
+                    <pic:cNvPr id="1" name=""/>
+                    <pic:cNvPicPr/>
+                  </pic:nvPicPr>
+                  <pic:blipFill>
+                    <a:blip r:embed="rId28"/>
+                    <a:stretch>
+                      <a:fillRect/>
+                    </a:stretch>
+                  </pic:blipFill>
+                  <pic:spPr>
+                    <a:xfrm>
+                      <a:off x="0" y="0"/>
+                      <a:ext cx="4486275" cy="1790700"/>
+                    </a:xfrm>
+                    <a:prstGeom prst="rect">
+                      <a:avLst/>
+                    </a:prstGeom>
+                  </pic:spPr>
+                </pic:pic>
+              </a:graphicData>
+            </a:graphic>
+          </wp:inline>
+        </w:drawing>
+      </w:r>
+    </w:p>
+    <w:p>
+      <w:pPr>
+        <w:tabs>
+          <w:tab w:val="left" w:pos="284"/>
+        </w:tabs>
+      </w:pPr>
+    </w:p>
+    <w:p>
+      <w:pPr>
+        <w:tabs>
+          <w:tab w:val="left" w:pos="284"/>
+        </w:tabs>
+      </w:pPr>
+    </w:p>
+    <w:p/>
+    <w:p>
+      <w:pPr>
+        <w:rPr>
+          <w:rStyle w:val="Hyperlink"/>
+        </w:rPr>
+      </w:pPr>
+      <w:hyperlink r:id="rId29" w:history="1">
+        <w:r>
+          <w:rPr>
+            <w:rStyle w:val="Hyperlink"/>
+          </w:rPr>
+          <w:t>https://tecadmin.net/get-current-date-and-time-in-bash/</w:t>
+        </w:r>
+      </w:hyperlink>
+      <w:r>
+        <w:rPr>
+          <w:rStyle w:val="Hyperlink"/>
+        </w:rPr>
+        <w:t xml:space="preserve">     </w:t>
+      </w:r>
+      <w:proofErr w:type="gramStart"/>
+      <w:r>
+        <w:rPr>
+          <w:rStyle w:val="Hyperlink"/>
+        </w:rPr>
+        <w:t xml:space="preserve">-  </w:t>
+      </w:r>
+      <w:r>
+        <w:rPr>
+          <w:rStyle w:val="Hyperlink"/>
+          <w:color w:val="FF0000"/>
+        </w:rPr>
+        <w:t>in</w:t>
+      </w:r>
+      <w:proofErr w:type="gramEnd"/>
+      <w:r>
+        <w:rPr>
+          <w:rStyle w:val="Hyperlink"/>
+          <w:color w:val="FF0000"/>
+        </w:rPr>
+        <w:t xml:space="preserve"> git bash</w:t>
+      </w:r>
+    </w:p>
+    <w:p>
+      <w:pPr>
+        <w:tabs>
+          <w:tab w:val="left" w:pos="284"/>
+        </w:tabs>
+      </w:pPr>
+      <w:r>
+        <w:rPr>
+          <w:noProof/>
+          <w:lang w:eastAsia="en-AU"/>
+        </w:rPr>
+        <w:lastRenderedPageBreak/>
+        <w:drawing>
+          <wp:inline distT="0" distB="0" distL="0" distR="0" wp14:anchorId="41324639" wp14:editId="40BCC549">
+            <wp:extent cx="5705475" cy="1384482"/>
+            <wp:effectExtent l="0" t="0" r="0" b="6350"/>
+            <wp:docPr id="7" name="Picture 7"/>
+            <wp:cNvGraphicFramePr>
+              <a:graphicFrameLocks xmlns:a="http://schemas.openxmlformats.org/drawingml/2006/main" noChangeAspect="1"/>
+            </wp:cNvGraphicFramePr>
+            <a:graphic xmlns:a="http://schemas.openxmlformats.org/drawingml/2006/main">
+              <a:graphicData uri="http://schemas.openxmlformats.org/drawingml/2006/picture">
+                <pic:pic xmlns:pic="http://schemas.openxmlformats.org/drawingml/2006/picture">
+                  <pic:nvPicPr>
+                    <pic:cNvPr id="1" name=""/>
+                    <pic:cNvPicPr/>
+                  </pic:nvPicPr>
+                  <pic:blipFill>
+                    <a:blip r:embed="rId30"/>
+                    <a:stretch>
+                      <a:fillRect/>
+                    </a:stretch>
+                  </pic:blipFill>
+                  <pic:spPr>
+                    <a:xfrm>
+                      <a:off x="0" y="0"/>
+                      <a:ext cx="5718429" cy="1387625"/>
+                    </a:xfrm>
+                    <a:prstGeom prst="rect">
+                      <a:avLst/>
+                    </a:prstGeom>
+                  </pic:spPr>
+                </pic:pic>
+              </a:graphicData>
+            </a:graphic>
+          </wp:inline>
+        </w:drawing>
+      </w:r>
     </w:p>
     <w:p>
       <w:pPr>
@@ -2148,7 +3289,7 @@
     </w:p>
     <w:p/>
     <w:p>
-      <w:hyperlink r:id="rId19" w:history="1">
+      <w:hyperlink r:id="rId31" w:history="1">
         <w:r>
           <w:rPr>
             <w:rStyle w:val="Hyperlink"/>
@@ -2293,6 +3434,7 @@
         <w:rPr>
           <w:color w:val="000000"/>
         </w:rPr>
+        <w:lastRenderedPageBreak/>
         <w:t>doskey</w:t>
       </w:r>
       <w:proofErr w:type="spellEnd"/>
@@ -2619,7 +3761,7 @@
       </w:r>
     </w:p>
     <w:p>
-      <w:hyperlink r:id="rId20" w:history="1">
+      <w:hyperlink r:id="rId32" w:history="1">
         <w:r>
           <w:rPr>
             <w:rStyle w:val="Hyperlink"/>
@@ -2651,7 +3793,7 @@
         </w:rPr>
         <w:t>While </w:t>
       </w:r>
-      <w:hyperlink r:id="rId21" w:history="1">
+      <w:hyperlink r:id="rId33" w:history="1">
         <w:r>
           <w:rPr>
             <w:rFonts w:ascii="Consolas" w:eastAsia="Times New Roman" w:hAnsi="Consolas" w:cs="Consolas"/>
@@ -2814,7 +3956,6 @@
           <w:szCs w:val="23"/>
           <w:lang w:eastAsia="en-AU"/>
         </w:rPr>
-        <w:lastRenderedPageBreak/>
         <w:t>The main difference between </w:t>
       </w:r>
       <w:r>
@@ -2839,7 +3980,7 @@
         </w:rPr>
         <w:t> and Git's </w:t>
       </w:r>
-      <w:hyperlink r:id="rId22" w:history="1">
+      <w:hyperlink r:id="rId34" w:history="1">
         <w:r>
           <w:rPr>
             <w:rFonts w:ascii="Consolas" w:eastAsia="Times New Roman" w:hAnsi="Consolas" w:cs="Consolas"/>
@@ -2953,14 +4094,1674 @@
       </w:r>
     </w:p>
     <w:p/>
+    <w:p>
+      <w:pPr>
+        <w:pStyle w:val="Heading1"/>
+        <w:shd w:val="clear" w:color="auto" w:fill="FFFFFF"/>
+        <w:spacing w:before="150" w:after="300"/>
+      </w:pPr>
+      <w:hyperlink r:id="rId35" w:history="1">
+        <w:r>
+          <w:rPr>
+            <w:rStyle w:val="Hyperlink"/>
+            <w:rFonts w:ascii="Lucida Sans Unicode" w:hAnsi="Lucida Sans Unicode" w:cs="Lucida Sans Unicode"/>
+            <w:b/>
+            <w:bCs/>
+            <w:color w:val="FF0000"/>
+            <w:sz w:val="24"/>
+            <w:szCs w:val="36"/>
+            <w:bdr w:val="none" w:sz="0" w:space="0" w:color="auto" w:frame="1"/>
+            <w:shd w:val="clear" w:color="auto" w:fill="EFEFEF"/>
+          </w:rPr>
+          <w:t>Basic DOS Commands</w:t>
+        </w:r>
+      </w:hyperlink>
+      <w:r>
+        <w:rPr>
+          <w:rFonts w:ascii="Lucida Sans Unicode" w:hAnsi="Lucida Sans Unicode" w:cs="Lucida Sans Unicode"/>
+          <w:b/>
+          <w:bCs/>
+          <w:color w:val="FF0000"/>
+          <w:sz w:val="24"/>
+          <w:szCs w:val="36"/>
+        </w:rPr>
+        <w:t xml:space="preserve"> -- good</w:t>
+      </w:r>
+    </w:p>
+    <w:p>
+      <w:hyperlink r:id="rId36" w:history="1">
+        <w:r>
+          <w:rPr>
+            <w:rStyle w:val="Hyperlink"/>
+          </w:rPr>
+          <w:t>https://perishablepress.com/basic-dos-commands/</w:t>
+        </w:r>
+      </w:hyperlink>
+    </w:p>
+    <w:p/>
+    <w:p>
+      <w:pPr>
+        <w:rPr>
+          <w:b/>
+          <w:color w:val="FF0000"/>
+        </w:rPr>
+      </w:pPr>
+      <w:r>
+        <w:rPr>
+          <w:b/>
+          <w:color w:val="FF0000"/>
+        </w:rPr>
+        <w:lastRenderedPageBreak/>
+        <w:t xml:space="preserve">Enter data and time in </w:t>
+      </w:r>
+      <w:proofErr w:type="spellStart"/>
+      <w:r>
+        <w:rPr>
+          <w:b/>
+          <w:color w:val="FF0000"/>
+        </w:rPr>
+        <w:t>Cmd</w:t>
+      </w:r>
+      <w:proofErr w:type="spellEnd"/>
+    </w:p>
+    <w:p/>
+    <w:p>
+      <w:r>
+        <w:t>C:\Users\yaoa\newGITTest&gt;</w:t>
+      </w:r>
+    </w:p>
+    <w:p>
+      <w:r>
+        <w:t>C:\Users\yaoa\newGITTest&gt;time/t</w:t>
+      </w:r>
+    </w:p>
+    <w:p>
+      <w:r>
+        <w:t>12:45 PM</w:t>
+      </w:r>
+    </w:p>
+    <w:p/>
+    <w:p>
+      <w:r>
+        <w:t>C:\Users\yaoa\newGITTest&gt;date /t</w:t>
+      </w:r>
+    </w:p>
+    <w:p>
+      <w:r>
+        <w:t>Thu 09/08/2018</w:t>
+      </w:r>
+    </w:p>
+    <w:p/>
+    <w:p>
+      <w:r>
+        <w:t>C:\Users\yaoa\newGITTest&gt;date /t &amp;&amp; time/t</w:t>
+      </w:r>
+    </w:p>
+    <w:p>
+      <w:r>
+        <w:t>Thu 09/08/2018</w:t>
+      </w:r>
+    </w:p>
+    <w:p>
+      <w:r>
+        <w:t>12:50 PM</w:t>
+      </w:r>
+    </w:p>
+    <w:p/>
+    <w:p>
+      <w:r>
+        <w:t>C:\Users\yaoa\newGITTest&gt;echo %date% %time%</w:t>
+      </w:r>
+    </w:p>
+    <w:p>
+      <w:r>
+        <w:t>Thu 09/08/2018 12:50:18.41</w:t>
+      </w:r>
+    </w:p>
+    <w:p>
+      <w:pPr>
+        <w:pBdr>
+          <w:bottom w:val="single" w:sz="6" w:space="1" w:color="auto"/>
+        </w:pBdr>
+      </w:pPr>
+    </w:p>
+    <w:p>
+      <w:pPr>
+        <w:rPr>
+          <w:color w:val="FF0000"/>
+        </w:rPr>
+      </w:pPr>
+      <w:r>
+        <w:rPr>
+          <w:color w:val="FF0000"/>
+        </w:rPr>
+        <w:t xml:space="preserve">Jump out Ctrl + U then enter twice to jump </w:t>
+      </w:r>
+      <w:proofErr w:type="gramStart"/>
+      <w:r>
+        <w:rPr>
+          <w:color w:val="FF0000"/>
+        </w:rPr>
+        <w:t>out :</w:t>
+      </w:r>
+      <w:proofErr w:type="gramEnd"/>
+      <w:r>
+        <w:rPr>
+          <w:color w:val="FF0000"/>
+        </w:rPr>
+        <w:t xml:space="preserve"> enter new time </w:t>
+      </w:r>
+    </w:p>
+    <w:p>
+      <w:r>
+        <w:rPr>
+          <w:noProof/>
+          <w:lang w:eastAsia="en-AU"/>
+        </w:rPr>
+        <w:drawing>
+          <wp:inline distT="0" distB="0" distL="0" distR="0" wp14:anchorId="22780986" wp14:editId="3EE20BE7">
+            <wp:extent cx="5886450" cy="1028700"/>
+            <wp:effectExtent l="0" t="0" r="0" b="0"/>
+            <wp:docPr id="3" name="Picture 3"/>
+            <wp:cNvGraphicFramePr>
+              <a:graphicFrameLocks xmlns:a="http://schemas.openxmlformats.org/drawingml/2006/main" noChangeAspect="1"/>
+            </wp:cNvGraphicFramePr>
+            <a:graphic xmlns:a="http://schemas.openxmlformats.org/drawingml/2006/main">
+              <a:graphicData uri="http://schemas.openxmlformats.org/drawingml/2006/picture">
+                <pic:pic xmlns:pic="http://schemas.openxmlformats.org/drawingml/2006/picture">
+                  <pic:nvPicPr>
+                    <pic:cNvPr id="1" name=""/>
+                    <pic:cNvPicPr/>
+                  </pic:nvPicPr>
+                  <pic:blipFill>
+                    <a:blip r:embed="rId37"/>
+                    <a:stretch>
+                      <a:fillRect/>
+                    </a:stretch>
+                  </pic:blipFill>
+                  <pic:spPr>
+                    <a:xfrm>
+                      <a:off x="0" y="0"/>
+                      <a:ext cx="5886450" cy="1028700"/>
+                    </a:xfrm>
+                    <a:prstGeom prst="rect">
+                      <a:avLst/>
+                    </a:prstGeom>
+                  </pic:spPr>
+                </pic:pic>
+              </a:graphicData>
+            </a:graphic>
+          </wp:inline>
+        </w:drawing>
+      </w:r>
+    </w:p>
+    <w:p>
+      <w:pPr>
+        <w:rPr>
+          <w:color w:val="FF0000"/>
+          <w:sz w:val="32"/>
+          <w:u w:val="single"/>
+        </w:rPr>
+      </w:pPr>
+      <w:r>
+        <w:rPr>
+          <w:color w:val="FF0000"/>
+          <w:sz w:val="32"/>
+          <w:u w:val="single"/>
+        </w:rPr>
+        <w:t>9/8/2018</w:t>
+      </w:r>
+    </w:p>
+    <w:p>
+      <w:pPr>
+        <w:rPr>
+          <w:color w:val="FF0000"/>
+        </w:rPr>
+      </w:pPr>
+      <w:r>
+        <w:rPr>
+          <w:color w:val="FF0000"/>
+        </w:rPr>
+        <w:t xml:space="preserve">--- </w:t>
+      </w:r>
+      <w:proofErr w:type="gramStart"/>
+      <w:r>
+        <w:rPr>
+          <w:color w:val="FF0000"/>
+        </w:rPr>
+        <w:t>get</w:t>
+      </w:r>
+      <w:proofErr w:type="gramEnd"/>
+      <w:r>
+        <w:rPr>
+          <w:color w:val="FF0000"/>
+        </w:rPr>
+        <w:t xml:space="preserve"> current data time in CMD</w:t>
+      </w:r>
+    </w:p>
+    <w:p>
+      <w:pPr>
+        <w:shd w:val="clear" w:color="auto" w:fill="EFF0F1"/>
+        <w:tabs>
+          <w:tab w:val="left" w:pos="916"/>
+          <w:tab w:val="left" w:pos="1832"/>
+          <w:tab w:val="left" w:pos="2748"/>
+          <w:tab w:val="left" w:pos="3664"/>
+          <w:tab w:val="left" w:pos="4580"/>
+          <w:tab w:val="left" w:pos="5496"/>
+          <w:tab w:val="left" w:pos="6412"/>
+          <w:tab w:val="left" w:pos="7328"/>
+          <w:tab w:val="left" w:pos="8244"/>
+          <w:tab w:val="left" w:pos="9160"/>
+          <w:tab w:val="left" w:pos="10076"/>
+          <w:tab w:val="left" w:pos="10992"/>
+          <w:tab w:val="left" w:pos="11908"/>
+          <w:tab w:val="left" w:pos="12824"/>
+          <w:tab w:val="left" w:pos="13740"/>
+          <w:tab w:val="left" w:pos="14656"/>
+        </w:tabs>
+        <w:spacing w:after="0" w:line="240" w:lineRule="auto"/>
+        <w:textAlignment w:val="baseline"/>
+        <w:rPr>
+          <w:rFonts w:ascii="Consolas" w:eastAsia="Times New Roman" w:hAnsi="Consolas" w:cs="Consolas"/>
+          <w:color w:val="242729"/>
+          <w:sz w:val="20"/>
+          <w:szCs w:val="20"/>
+          <w:bdr w:val="none" w:sz="0" w:space="0" w:color="auto" w:frame="1"/>
+          <w:shd w:val="clear" w:color="auto" w:fill="EFF0F1"/>
+          <w:lang w:eastAsia="en-AU"/>
+        </w:rPr>
+      </w:pPr>
+      <w:proofErr w:type="gramStart"/>
+      <w:r>
+        <w:rPr>
+          <w:rFonts w:ascii="Consolas" w:eastAsia="Times New Roman" w:hAnsi="Consolas" w:cs="Consolas"/>
+          <w:color w:val="242729"/>
+          <w:sz w:val="20"/>
+          <w:szCs w:val="20"/>
+          <w:bdr w:val="none" w:sz="0" w:space="0" w:color="auto" w:frame="1"/>
+          <w:shd w:val="clear" w:color="auto" w:fill="EFF0F1"/>
+          <w:lang w:eastAsia="en-AU"/>
+        </w:rPr>
+        <w:t>echo</w:t>
+      </w:r>
+      <w:proofErr w:type="gramEnd"/>
+      <w:r>
+        <w:rPr>
+          <w:rFonts w:ascii="Consolas" w:eastAsia="Times New Roman" w:hAnsi="Consolas" w:cs="Consolas"/>
+          <w:color w:val="242729"/>
+          <w:sz w:val="20"/>
+          <w:szCs w:val="20"/>
+          <w:bdr w:val="none" w:sz="0" w:space="0" w:color="auto" w:frame="1"/>
+          <w:shd w:val="clear" w:color="auto" w:fill="EFF0F1"/>
+          <w:lang w:eastAsia="en-AU"/>
+        </w:rPr>
+        <w:t xml:space="preserve"> %DATE%</w:t>
+      </w:r>
+    </w:p>
+    <w:p>
+      <w:pPr>
+        <w:shd w:val="clear" w:color="auto" w:fill="EFF0F1"/>
+        <w:tabs>
+          <w:tab w:val="left" w:pos="916"/>
+          <w:tab w:val="left" w:pos="1832"/>
+          <w:tab w:val="left" w:pos="2748"/>
+          <w:tab w:val="left" w:pos="3664"/>
+          <w:tab w:val="left" w:pos="4580"/>
+          <w:tab w:val="left" w:pos="5496"/>
+          <w:tab w:val="left" w:pos="6412"/>
+          <w:tab w:val="left" w:pos="7328"/>
+          <w:tab w:val="left" w:pos="8244"/>
+          <w:tab w:val="left" w:pos="9160"/>
+          <w:tab w:val="left" w:pos="10076"/>
+          <w:tab w:val="left" w:pos="10992"/>
+          <w:tab w:val="left" w:pos="11908"/>
+          <w:tab w:val="left" w:pos="12824"/>
+          <w:tab w:val="left" w:pos="13740"/>
+          <w:tab w:val="left" w:pos="14656"/>
+        </w:tabs>
+        <w:spacing w:after="0" w:line="240" w:lineRule="auto"/>
+        <w:textAlignment w:val="baseline"/>
+        <w:rPr>
+          <w:rFonts w:ascii="Consolas" w:eastAsia="Times New Roman" w:hAnsi="Consolas" w:cs="Consolas"/>
+          <w:color w:val="242729"/>
+          <w:sz w:val="20"/>
+          <w:szCs w:val="20"/>
+          <w:bdr w:val="none" w:sz="0" w:space="0" w:color="auto" w:frame="1"/>
+          <w:shd w:val="clear" w:color="auto" w:fill="EFF0F1"/>
+          <w:lang w:eastAsia="en-AU"/>
+        </w:rPr>
+      </w:pPr>
+      <w:proofErr w:type="gramStart"/>
+      <w:r>
+        <w:rPr>
+          <w:rFonts w:ascii="Consolas" w:eastAsia="Times New Roman" w:hAnsi="Consolas" w:cs="Consolas"/>
+          <w:color w:val="242729"/>
+          <w:sz w:val="20"/>
+          <w:szCs w:val="20"/>
+          <w:bdr w:val="none" w:sz="0" w:space="0" w:color="auto" w:frame="1"/>
+          <w:shd w:val="clear" w:color="auto" w:fill="EFF0F1"/>
+          <w:lang w:eastAsia="en-AU"/>
+        </w:rPr>
+        <w:t>echo</w:t>
+      </w:r>
+      <w:proofErr w:type="gramEnd"/>
+      <w:r>
+        <w:rPr>
+          <w:rFonts w:ascii="Consolas" w:eastAsia="Times New Roman" w:hAnsi="Consolas" w:cs="Consolas"/>
+          <w:color w:val="242729"/>
+          <w:sz w:val="20"/>
+          <w:szCs w:val="20"/>
+          <w:bdr w:val="none" w:sz="0" w:space="0" w:color="auto" w:frame="1"/>
+          <w:shd w:val="clear" w:color="auto" w:fill="EFF0F1"/>
+          <w:lang w:eastAsia="en-AU"/>
+        </w:rPr>
+        <w:t xml:space="preserve"> %TIME%</w:t>
+      </w:r>
+    </w:p>
+    <w:p>
+      <w:pPr>
+        <w:shd w:val="clear" w:color="auto" w:fill="EFF0F1"/>
+        <w:tabs>
+          <w:tab w:val="left" w:pos="916"/>
+          <w:tab w:val="left" w:pos="1832"/>
+          <w:tab w:val="left" w:pos="2748"/>
+          <w:tab w:val="left" w:pos="3664"/>
+          <w:tab w:val="left" w:pos="4580"/>
+          <w:tab w:val="left" w:pos="5496"/>
+          <w:tab w:val="left" w:pos="6412"/>
+          <w:tab w:val="left" w:pos="7328"/>
+          <w:tab w:val="left" w:pos="8244"/>
+          <w:tab w:val="left" w:pos="9160"/>
+          <w:tab w:val="left" w:pos="10076"/>
+          <w:tab w:val="left" w:pos="10992"/>
+          <w:tab w:val="left" w:pos="11908"/>
+          <w:tab w:val="left" w:pos="12824"/>
+          <w:tab w:val="left" w:pos="13740"/>
+          <w:tab w:val="left" w:pos="14656"/>
+        </w:tabs>
+        <w:spacing w:after="0" w:line="240" w:lineRule="auto"/>
+        <w:textAlignment w:val="baseline"/>
+        <w:rPr>
+          <w:rFonts w:ascii="Consolas" w:eastAsia="Times New Roman" w:hAnsi="Consolas" w:cs="Consolas"/>
+          <w:color w:val="242729"/>
+          <w:sz w:val="20"/>
+          <w:szCs w:val="20"/>
+          <w:bdr w:val="none" w:sz="0" w:space="0" w:color="auto" w:frame="1"/>
+          <w:shd w:val="clear" w:color="auto" w:fill="EFF0F1"/>
+          <w:lang w:eastAsia="en-AU"/>
+        </w:rPr>
+      </w:pPr>
+      <w:r>
+        <w:rPr>
+          <w:rFonts w:ascii="Consolas" w:eastAsia="Times New Roman" w:hAnsi="Consolas" w:cs="Consolas"/>
+          <w:color w:val="242729"/>
+          <w:sz w:val="20"/>
+          <w:szCs w:val="20"/>
+          <w:bdr w:val="none" w:sz="0" w:space="0" w:color="auto" w:frame="1"/>
+          <w:shd w:val="clear" w:color="auto" w:fill="EFF0F1"/>
+          <w:lang w:eastAsia="en-AU"/>
+        </w:rPr>
+        <w:t>set datetimef=%date:~-4%_%date:~3,2%_%date:~0,2%__%time:~0,2%_%time:~3,2%_%time:~6,2%</w:t>
+      </w:r>
+    </w:p>
+    <w:p>
+      <w:pPr>
+        <w:shd w:val="clear" w:color="auto" w:fill="EFF0F1"/>
+        <w:tabs>
+          <w:tab w:val="left" w:pos="916"/>
+          <w:tab w:val="left" w:pos="1832"/>
+          <w:tab w:val="left" w:pos="2748"/>
+          <w:tab w:val="left" w:pos="3664"/>
+          <w:tab w:val="left" w:pos="4580"/>
+          <w:tab w:val="left" w:pos="5496"/>
+          <w:tab w:val="left" w:pos="6412"/>
+          <w:tab w:val="left" w:pos="7328"/>
+          <w:tab w:val="left" w:pos="8244"/>
+          <w:tab w:val="left" w:pos="9160"/>
+          <w:tab w:val="left" w:pos="10076"/>
+          <w:tab w:val="left" w:pos="10992"/>
+          <w:tab w:val="left" w:pos="11908"/>
+          <w:tab w:val="left" w:pos="12824"/>
+          <w:tab w:val="left" w:pos="13740"/>
+          <w:tab w:val="left" w:pos="14656"/>
+        </w:tabs>
+        <w:spacing w:after="0" w:line="240" w:lineRule="auto"/>
+        <w:textAlignment w:val="baseline"/>
+        <w:rPr>
+          <w:rFonts w:ascii="Consolas" w:eastAsia="Times New Roman" w:hAnsi="Consolas" w:cs="Consolas"/>
+          <w:color w:val="242729"/>
+          <w:sz w:val="20"/>
+          <w:szCs w:val="20"/>
+          <w:bdr w:val="none" w:sz="0" w:space="0" w:color="auto" w:frame="1"/>
+          <w:shd w:val="clear" w:color="auto" w:fill="EFF0F1"/>
+          <w:lang w:eastAsia="en-AU"/>
+        </w:rPr>
+      </w:pPr>
+      <w:proofErr w:type="gramStart"/>
+      <w:r>
+        <w:rPr>
+          <w:rFonts w:ascii="Consolas" w:eastAsia="Times New Roman" w:hAnsi="Consolas" w:cs="Consolas"/>
+          <w:color w:val="242729"/>
+          <w:sz w:val="20"/>
+          <w:szCs w:val="20"/>
+          <w:bdr w:val="none" w:sz="0" w:space="0" w:color="auto" w:frame="1"/>
+          <w:shd w:val="clear" w:color="auto" w:fill="EFF0F1"/>
+          <w:lang w:eastAsia="en-AU"/>
+        </w:rPr>
+        <w:t>echo</w:t>
+      </w:r>
+      <w:proofErr w:type="gramEnd"/>
+      <w:r>
+        <w:rPr>
+          <w:rFonts w:ascii="Consolas" w:eastAsia="Times New Roman" w:hAnsi="Consolas" w:cs="Consolas"/>
+          <w:color w:val="242729"/>
+          <w:sz w:val="20"/>
+          <w:szCs w:val="20"/>
+          <w:bdr w:val="none" w:sz="0" w:space="0" w:color="auto" w:frame="1"/>
+          <w:shd w:val="clear" w:color="auto" w:fill="EFF0F1"/>
+          <w:lang w:eastAsia="en-AU"/>
+        </w:rPr>
+        <w:t xml:space="preserve"> %</w:t>
+      </w:r>
+      <w:proofErr w:type="spellStart"/>
+      <w:r>
+        <w:rPr>
+          <w:rFonts w:ascii="Consolas" w:eastAsia="Times New Roman" w:hAnsi="Consolas" w:cs="Consolas"/>
+          <w:color w:val="242729"/>
+          <w:sz w:val="20"/>
+          <w:szCs w:val="20"/>
+          <w:bdr w:val="none" w:sz="0" w:space="0" w:color="auto" w:frame="1"/>
+          <w:shd w:val="clear" w:color="auto" w:fill="EFF0F1"/>
+          <w:lang w:eastAsia="en-AU"/>
+        </w:rPr>
+        <w:t>datetimef</w:t>
+      </w:r>
+      <w:proofErr w:type="spellEnd"/>
+      <w:r>
+        <w:rPr>
+          <w:rFonts w:ascii="Consolas" w:eastAsia="Times New Roman" w:hAnsi="Consolas" w:cs="Consolas"/>
+          <w:color w:val="242729"/>
+          <w:sz w:val="20"/>
+          <w:szCs w:val="20"/>
+          <w:bdr w:val="none" w:sz="0" w:space="0" w:color="auto" w:frame="1"/>
+          <w:shd w:val="clear" w:color="auto" w:fill="EFF0F1"/>
+          <w:lang w:eastAsia="en-AU"/>
+        </w:rPr>
+        <w:t>%</w:t>
+      </w:r>
+    </w:p>
+    <w:p>
+      <w:pPr>
+        <w:shd w:val="clear" w:color="auto" w:fill="FFFFFF"/>
+        <w:spacing w:after="240" w:line="240" w:lineRule="auto"/>
+        <w:textAlignment w:val="baseline"/>
+        <w:rPr>
+          <w:rFonts w:ascii="Arial" w:eastAsia="Times New Roman" w:hAnsi="Arial" w:cs="Arial"/>
+          <w:color w:val="242729"/>
+          <w:sz w:val="23"/>
+          <w:szCs w:val="23"/>
+          <w:lang w:eastAsia="en-AU"/>
+        </w:rPr>
+      </w:pPr>
+    </w:p>
+    <w:p>
+      <w:pPr>
+        <w:shd w:val="clear" w:color="auto" w:fill="FFFFFF"/>
+        <w:spacing w:after="240" w:line="240" w:lineRule="auto"/>
+        <w:textAlignment w:val="baseline"/>
+        <w:rPr>
+          <w:rFonts w:ascii="Arial" w:eastAsia="Times New Roman" w:hAnsi="Arial" w:cs="Arial"/>
+          <w:color w:val="242729"/>
+          <w:sz w:val="23"/>
+          <w:szCs w:val="23"/>
+          <w:lang w:eastAsia="en-AU"/>
+        </w:rPr>
+      </w:pPr>
+      <w:proofErr w:type="gramStart"/>
+      <w:r>
+        <w:rPr>
+          <w:rFonts w:ascii="Arial" w:eastAsia="Times New Roman" w:hAnsi="Arial" w:cs="Arial"/>
+          <w:color w:val="242729"/>
+          <w:sz w:val="23"/>
+          <w:szCs w:val="23"/>
+          <w:lang w:eastAsia="en-AU"/>
+        </w:rPr>
+        <w:t>which</w:t>
+      </w:r>
+      <w:proofErr w:type="gramEnd"/>
+      <w:r>
+        <w:rPr>
+          <w:rFonts w:ascii="Arial" w:eastAsia="Times New Roman" w:hAnsi="Arial" w:cs="Arial"/>
+          <w:color w:val="242729"/>
+          <w:sz w:val="23"/>
+          <w:szCs w:val="23"/>
+          <w:lang w:eastAsia="en-AU"/>
+        </w:rPr>
+        <w:t xml:space="preserve"> gives:</w:t>
+      </w:r>
+    </w:p>
+    <w:p>
+      <w:pPr>
+        <w:shd w:val="clear" w:color="auto" w:fill="EFF0F1"/>
+        <w:tabs>
+          <w:tab w:val="left" w:pos="916"/>
+          <w:tab w:val="left" w:pos="1832"/>
+          <w:tab w:val="left" w:pos="2748"/>
+          <w:tab w:val="left" w:pos="3664"/>
+          <w:tab w:val="left" w:pos="4580"/>
+          <w:tab w:val="left" w:pos="5496"/>
+          <w:tab w:val="left" w:pos="6412"/>
+          <w:tab w:val="left" w:pos="7328"/>
+          <w:tab w:val="left" w:pos="8244"/>
+          <w:tab w:val="left" w:pos="9160"/>
+          <w:tab w:val="left" w:pos="10076"/>
+          <w:tab w:val="left" w:pos="10992"/>
+          <w:tab w:val="left" w:pos="11908"/>
+          <w:tab w:val="left" w:pos="12824"/>
+          <w:tab w:val="left" w:pos="13740"/>
+          <w:tab w:val="left" w:pos="14656"/>
+        </w:tabs>
+        <w:spacing w:after="0" w:line="240" w:lineRule="auto"/>
+        <w:textAlignment w:val="baseline"/>
+        <w:rPr>
+          <w:rFonts w:ascii="Consolas" w:eastAsia="Times New Roman" w:hAnsi="Consolas" w:cs="Consolas"/>
+          <w:color w:val="242729"/>
+          <w:sz w:val="20"/>
+          <w:szCs w:val="20"/>
+          <w:bdr w:val="none" w:sz="0" w:space="0" w:color="auto" w:frame="1"/>
+          <w:shd w:val="clear" w:color="auto" w:fill="EFF0F1"/>
+          <w:lang w:eastAsia="en-AU"/>
+        </w:rPr>
+      </w:pPr>
+      <w:r>
+        <w:rPr>
+          <w:rFonts w:ascii="Consolas" w:eastAsia="Times New Roman" w:hAnsi="Consolas" w:cs="Consolas"/>
+          <w:color w:val="242729"/>
+          <w:sz w:val="20"/>
+          <w:szCs w:val="20"/>
+          <w:bdr w:val="none" w:sz="0" w:space="0" w:color="auto" w:frame="1"/>
+          <w:shd w:val="clear" w:color="auto" w:fill="EFF0F1"/>
+          <w:lang w:eastAsia="en-AU"/>
+        </w:rPr>
+        <w:t>28/07/2009</w:t>
+      </w:r>
+    </w:p>
+    <w:p>
+      <w:pPr>
+        <w:shd w:val="clear" w:color="auto" w:fill="EFF0F1"/>
+        <w:tabs>
+          <w:tab w:val="left" w:pos="916"/>
+          <w:tab w:val="left" w:pos="1832"/>
+          <w:tab w:val="left" w:pos="2748"/>
+          <w:tab w:val="left" w:pos="3664"/>
+          <w:tab w:val="left" w:pos="4580"/>
+          <w:tab w:val="left" w:pos="5496"/>
+          <w:tab w:val="left" w:pos="6412"/>
+          <w:tab w:val="left" w:pos="7328"/>
+          <w:tab w:val="left" w:pos="8244"/>
+          <w:tab w:val="left" w:pos="9160"/>
+          <w:tab w:val="left" w:pos="10076"/>
+          <w:tab w:val="left" w:pos="10992"/>
+          <w:tab w:val="left" w:pos="11908"/>
+          <w:tab w:val="left" w:pos="12824"/>
+          <w:tab w:val="left" w:pos="13740"/>
+          <w:tab w:val="left" w:pos="14656"/>
+        </w:tabs>
+        <w:spacing w:after="0" w:line="240" w:lineRule="auto"/>
+        <w:textAlignment w:val="baseline"/>
+        <w:rPr>
+          <w:rFonts w:ascii="Consolas" w:eastAsia="Times New Roman" w:hAnsi="Consolas" w:cs="Consolas"/>
+          <w:color w:val="242729"/>
+          <w:sz w:val="20"/>
+          <w:szCs w:val="20"/>
+          <w:bdr w:val="none" w:sz="0" w:space="0" w:color="auto" w:frame="1"/>
+          <w:shd w:val="clear" w:color="auto" w:fill="EFF0F1"/>
+          <w:lang w:eastAsia="en-AU"/>
+        </w:rPr>
+      </w:pPr>
+      <w:r>
+        <w:rPr>
+          <w:rFonts w:ascii="Consolas" w:eastAsia="Times New Roman" w:hAnsi="Consolas" w:cs="Consolas"/>
+          <w:color w:val="242729"/>
+          <w:sz w:val="20"/>
+          <w:szCs w:val="20"/>
+          <w:bdr w:val="none" w:sz="0" w:space="0" w:color="auto" w:frame="1"/>
+          <w:shd w:val="clear" w:color="auto" w:fill="EFF0F1"/>
+          <w:lang w:eastAsia="en-AU"/>
+        </w:rPr>
+        <w:t xml:space="preserve"> 8:35:31.01</w:t>
+      </w:r>
+    </w:p>
+    <w:p>
+      <w:pPr>
+        <w:shd w:val="clear" w:color="auto" w:fill="EFF0F1"/>
+        <w:tabs>
+          <w:tab w:val="left" w:pos="916"/>
+          <w:tab w:val="left" w:pos="1832"/>
+          <w:tab w:val="left" w:pos="2748"/>
+          <w:tab w:val="left" w:pos="3664"/>
+          <w:tab w:val="left" w:pos="4580"/>
+          <w:tab w:val="left" w:pos="5496"/>
+          <w:tab w:val="left" w:pos="6412"/>
+          <w:tab w:val="left" w:pos="7328"/>
+          <w:tab w:val="left" w:pos="8244"/>
+          <w:tab w:val="left" w:pos="9160"/>
+          <w:tab w:val="left" w:pos="10076"/>
+          <w:tab w:val="left" w:pos="10992"/>
+          <w:tab w:val="left" w:pos="11908"/>
+          <w:tab w:val="left" w:pos="12824"/>
+          <w:tab w:val="left" w:pos="13740"/>
+          <w:tab w:val="left" w:pos="14656"/>
+        </w:tabs>
+        <w:spacing w:after="0" w:line="240" w:lineRule="auto"/>
+        <w:textAlignment w:val="baseline"/>
+        <w:rPr>
+          <w:rFonts w:ascii="Consolas" w:eastAsia="Times New Roman" w:hAnsi="Consolas" w:cs="Consolas"/>
+          <w:color w:val="242729"/>
+          <w:sz w:val="20"/>
+          <w:szCs w:val="20"/>
+          <w:lang w:eastAsia="en-AU"/>
+        </w:rPr>
+      </w:pPr>
+      <w:r>
+        <w:rPr>
+          <w:rFonts w:ascii="Consolas" w:eastAsia="Times New Roman" w:hAnsi="Consolas" w:cs="Consolas"/>
+          <w:color w:val="242729"/>
+          <w:sz w:val="20"/>
+          <w:szCs w:val="20"/>
+          <w:bdr w:val="none" w:sz="0" w:space="0" w:color="auto" w:frame="1"/>
+          <w:shd w:val="clear" w:color="auto" w:fill="EFF0F1"/>
+          <w:lang w:eastAsia="en-AU"/>
+        </w:rPr>
+        <w:t>2009_07_28__ 8_36_01</w:t>
+      </w:r>
+    </w:p>
+    <w:p/>
+    <w:p>
+      <w:hyperlink r:id="rId38" w:history="1">
+        <w:r>
+          <w:rPr>
+            <w:rStyle w:val="Hyperlink"/>
+          </w:rPr>
+          <w:t>https://stackoverflow.com/questions/1192476/format-date-and-time-in-a-windows-batch-script</w:t>
+        </w:r>
+      </w:hyperlink>
+    </w:p>
+    <w:p>
+      <w:pPr>
+        <w:rPr>
+          <w:b/>
+          <w:color w:val="FF0000"/>
+          <w:sz w:val="24"/>
+        </w:rPr>
+      </w:pPr>
+    </w:p>
+    <w:p>
+      <w:pPr>
+        <w:rPr>
+          <w:b/>
+          <w:color w:val="FF0000"/>
+          <w:sz w:val="24"/>
+        </w:rPr>
+      </w:pPr>
+      <w:proofErr w:type="spellStart"/>
+      <w:r>
+        <w:rPr>
+          <w:b/>
+          <w:color w:val="FF0000"/>
+          <w:sz w:val="24"/>
+        </w:rPr>
+        <w:t>CMd</w:t>
+      </w:r>
+      <w:proofErr w:type="spellEnd"/>
+      <w:r>
+        <w:rPr>
+          <w:b/>
+          <w:color w:val="FF0000"/>
+          <w:sz w:val="24"/>
+        </w:rPr>
+        <w:t xml:space="preserve"> – how to display time, date as your requirement</w:t>
+      </w:r>
+    </w:p>
+    <w:p>
+      <w:pPr>
+        <w:rPr>
+          <w:b/>
+          <w:color w:val="FF0000"/>
+          <w:sz w:val="24"/>
+        </w:rPr>
+      </w:pPr>
+    </w:p>
+    <w:p>
+      <w:pPr>
+        <w:pStyle w:val="ListParagraph"/>
+        <w:numPr>
+          <w:ilvl w:val="0"/>
+          <w:numId w:val="5"/>
+        </w:numPr>
+        <w:rPr>
+          <w:b/>
+          <w:color w:val="FF0000"/>
+          <w:sz w:val="24"/>
+        </w:rPr>
+      </w:pPr>
+    </w:p>
+    <w:p>
+      <w:hyperlink r:id="rId39" w:history="1">
+        <w:r>
+          <w:rPr>
+            <w:rStyle w:val="Hyperlink"/>
+          </w:rPr>
+          <w:t>https://stackoverflow.com/questions/36147552/what-does-date-4-4date-10-2date-7-2-time0-2time3-2-mean</w:t>
+        </w:r>
+      </w:hyperlink>
+      <w:r>
+        <w:tab/>
+      </w:r>
+      <w:r>
+        <w:tab/>
+      </w:r>
+      <w:r>
+        <w:rPr>
+          <w:color w:val="FF0000"/>
+        </w:rPr>
+        <w:t>-- very good</w:t>
+      </w:r>
+    </w:p>
+    <w:p>
+      <w:pPr>
+        <w:pStyle w:val="Heading1"/>
+        <w:shd w:val="clear" w:color="auto" w:fill="FFFFFF"/>
+        <w:spacing w:before="0" w:after="60"/>
+        <w:rPr>
+          <w:rFonts w:ascii="Helvetica" w:hAnsi="Helvetica"/>
+          <w:b/>
+          <w:bCs/>
+          <w:color w:val="333333"/>
+        </w:rPr>
+      </w:pPr>
+      <w:r>
+        <w:rPr>
+          <w:rFonts w:ascii="Helvetica" w:hAnsi="Helvetica"/>
+          <w:b/>
+          <w:bCs/>
+          <w:color w:val="333333"/>
+        </w:rPr>
+        <w:t xml:space="preserve"> </w:t>
+      </w:r>
+      <w:r>
+        <w:rPr>
+          <w:rFonts w:ascii="Helvetica" w:hAnsi="Helvetica"/>
+          <w:b/>
+          <w:bCs/>
+          <w:color w:val="FF0000"/>
+          <w:sz w:val="26"/>
+        </w:rPr>
+        <w:t>2.</w:t>
+      </w:r>
+    </w:p>
+    <w:p>
+      <w:pPr>
+        <w:pStyle w:val="Heading1"/>
+        <w:shd w:val="clear" w:color="auto" w:fill="FFFFFF"/>
+        <w:spacing w:before="0" w:after="60"/>
+      </w:pPr>
+      <w:r>
+        <w:rPr>
+          <w:rFonts w:ascii="Helvetica" w:hAnsi="Helvetica"/>
+          <w:bCs/>
+          <w:color w:val="FF0000"/>
+          <w:sz w:val="24"/>
+          <w:u w:val="single"/>
+        </w:rPr>
+        <w:t>Format Windows command line date</w:t>
+      </w:r>
+    </w:p>
+    <w:p>
+      <w:hyperlink r:id="rId40" w:history="1">
+        <w:r>
+          <w:rPr>
+            <w:rStyle w:val="Hyperlink"/>
+          </w:rPr>
+          <w:t>https://www.dev-notes.com/blog/2008/10/08/format-windows-command-line-date/</w:t>
+        </w:r>
+      </w:hyperlink>
+    </w:p>
+    <w:p>
+      <w:pPr>
+        <w:rPr>
+          <w:color w:val="FF0000"/>
+          <w:u w:val="single"/>
+        </w:rPr>
+      </w:pPr>
+      <w:r>
+        <w:rPr>
+          <w:color w:val="FF0000"/>
+          <w:u w:val="single"/>
+        </w:rPr>
+        <w:t xml:space="preserve">Also, above link shows you - </w:t>
+      </w:r>
+      <w:r>
+        <w:rPr>
+          <w:color w:val="FF0000"/>
+          <w:u w:val="single"/>
+        </w:rPr>
+        <w:t>batch file to display Date / Time using CMD</w:t>
+      </w:r>
+    </w:p>
+    <w:p/>
+    <w:p>
+      <w:proofErr w:type="gramStart"/>
+      <w:r>
+        <w:t>set</w:t>
+      </w:r>
+      <w:proofErr w:type="gramEnd"/>
+      <w:r>
+        <w:t xml:space="preserve"> </w:t>
+      </w:r>
+      <w:proofErr w:type="spellStart"/>
+      <w:r>
+        <w:t>backupcmd</w:t>
+      </w:r>
+      <w:proofErr w:type="spellEnd"/>
+      <w:r>
+        <w:t>=c:windowssystem32xcopy.exe /c /d /e /h /r /y</w:t>
+      </w:r>
+    </w:p>
+    <w:p>
+      <w:proofErr w:type="gramStart"/>
+      <w:r>
+        <w:t>set</w:t>
+      </w:r>
+      <w:proofErr w:type="gramEnd"/>
+      <w:r>
+        <w:t xml:space="preserve"> </w:t>
+      </w:r>
+      <w:proofErr w:type="spellStart"/>
+      <w:r>
+        <w:t>dt</w:t>
+      </w:r>
+      <w:proofErr w:type="spellEnd"/>
+      <w:r>
+        <w:t>=%date:~10,4%%date:~4,2%%date:~7,2%</w:t>
+      </w:r>
+    </w:p>
+    <w:p>
+      <w:r>
+        <w:t>%</w:t>
+      </w:r>
+      <w:proofErr w:type="spellStart"/>
+      <w:r>
+        <w:t>backupcmd</w:t>
+      </w:r>
+      <w:proofErr w:type="spellEnd"/>
+      <w:r>
+        <w:t>% C</w:t>
+      </w:r>
+      <w:proofErr w:type="gramStart"/>
+      <w:r>
+        <w:t>:stuff</w:t>
+      </w:r>
+      <w:proofErr w:type="gramEnd"/>
+      <w:r>
+        <w:t>*%dt%.txt D:backupstuff</w:t>
+      </w:r>
+    </w:p>
+    <w:p/>
+    <w:p>
+      <w:pPr>
+        <w:rPr>
+          <w:b/>
+          <w:color w:val="FF0000"/>
+          <w:sz w:val="28"/>
+        </w:rPr>
+      </w:pPr>
+      <w:r>
+        <w:rPr>
+          <w:b/>
+          <w:color w:val="FF0000"/>
+          <w:sz w:val="28"/>
+        </w:rPr>
+        <w:t>3.</w:t>
+      </w:r>
+      <w:bookmarkStart w:id="0" w:name="_GoBack"/>
+      <w:bookmarkEnd w:id="0"/>
+    </w:p>
+    <w:p>
+      <w:pPr>
+        <w:rPr>
+          <w:rStyle w:val="Hyperlink"/>
+        </w:rPr>
+      </w:pPr>
+      <w:hyperlink r:id="rId41" w:history="1">
+        <w:r>
+          <w:rPr>
+            <w:rStyle w:val="Hyperlink"/>
+          </w:rPr>
+          <w:t>https://tecadmin.net/get-current-date-and-time-in-bash/</w:t>
+        </w:r>
+      </w:hyperlink>
+      <w:r>
+        <w:rPr>
+          <w:rStyle w:val="Hyperlink"/>
+        </w:rPr>
+        <w:t xml:space="preserve">     </w:t>
+      </w:r>
+      <w:proofErr w:type="gramStart"/>
+      <w:r>
+        <w:rPr>
+          <w:rStyle w:val="Hyperlink"/>
+        </w:rPr>
+        <w:t xml:space="preserve">-  </w:t>
+      </w:r>
+      <w:r>
+        <w:rPr>
+          <w:rStyle w:val="Hyperlink"/>
+          <w:color w:val="FF0000"/>
+        </w:rPr>
+        <w:t>in</w:t>
+      </w:r>
+      <w:proofErr w:type="gramEnd"/>
+      <w:r>
+        <w:rPr>
+          <w:rStyle w:val="Hyperlink"/>
+          <w:color w:val="FF0000"/>
+        </w:rPr>
+        <w:t xml:space="preserve"> git bash</w:t>
+      </w:r>
+    </w:p>
+    <w:p>
+      <w:r>
+        <w:rPr>
+          <w:noProof/>
+          <w:lang w:eastAsia="en-AU"/>
+        </w:rPr>
+        <w:drawing>
+          <wp:inline distT="0" distB="0" distL="0" distR="0" wp14:anchorId="2547E8EE" wp14:editId="43AEE5B1">
+            <wp:extent cx="5705475" cy="1384482"/>
+            <wp:effectExtent l="0" t="0" r="0" b="6350"/>
+            <wp:docPr id="6" name="Picture 6"/>
+            <wp:cNvGraphicFramePr>
+              <a:graphicFrameLocks xmlns:a="http://schemas.openxmlformats.org/drawingml/2006/main" noChangeAspect="1"/>
+            </wp:cNvGraphicFramePr>
+            <a:graphic xmlns:a="http://schemas.openxmlformats.org/drawingml/2006/main">
+              <a:graphicData uri="http://schemas.openxmlformats.org/drawingml/2006/picture">
+                <pic:pic xmlns:pic="http://schemas.openxmlformats.org/drawingml/2006/picture">
+                  <pic:nvPicPr>
+                    <pic:cNvPr id="1" name=""/>
+                    <pic:cNvPicPr/>
+                  </pic:nvPicPr>
+                  <pic:blipFill>
+                    <a:blip r:embed="rId30"/>
+                    <a:stretch>
+                      <a:fillRect/>
+                    </a:stretch>
+                  </pic:blipFill>
+                  <pic:spPr>
+                    <a:xfrm>
+                      <a:off x="0" y="0"/>
+                      <a:ext cx="5718429" cy="1387625"/>
+                    </a:xfrm>
+                    <a:prstGeom prst="rect">
+                      <a:avLst/>
+                    </a:prstGeom>
+                  </pic:spPr>
+                </pic:pic>
+              </a:graphicData>
+            </a:graphic>
+          </wp:inline>
+        </w:drawing>
+      </w:r>
+    </w:p>
+    <w:p/>
+    <w:p/>
+    <w:p>
+      <w:r>
+        <w:rPr>
+          <w:noProof/>
+          <w:lang w:eastAsia="en-AU"/>
+        </w:rPr>
+        <w:drawing>
+          <wp:inline distT="0" distB="0" distL="0" distR="0" wp14:anchorId="13B51681" wp14:editId="545B6EE9">
+            <wp:extent cx="6210935" cy="2435860"/>
+            <wp:effectExtent l="0" t="0" r="0" b="2540"/>
+            <wp:docPr id="5" name="Picture 5"/>
+            <wp:cNvGraphicFramePr>
+              <a:graphicFrameLocks xmlns:a="http://schemas.openxmlformats.org/drawingml/2006/main" noChangeAspect="1"/>
+            </wp:cNvGraphicFramePr>
+            <a:graphic xmlns:a="http://schemas.openxmlformats.org/drawingml/2006/main">
+              <a:graphicData uri="http://schemas.openxmlformats.org/drawingml/2006/picture">
+                <pic:pic xmlns:pic="http://schemas.openxmlformats.org/drawingml/2006/picture">
+                  <pic:nvPicPr>
+                    <pic:cNvPr id="1" name=""/>
+                    <pic:cNvPicPr/>
+                  </pic:nvPicPr>
+                  <pic:blipFill>
+                    <a:blip r:embed="rId42"/>
+                    <a:stretch>
+                      <a:fillRect/>
+                    </a:stretch>
+                  </pic:blipFill>
+                  <pic:spPr>
+                    <a:xfrm>
+                      <a:off x="0" y="0"/>
+                      <a:ext cx="6210935" cy="2435860"/>
+                    </a:xfrm>
+                    <a:prstGeom prst="rect">
+                      <a:avLst/>
+                    </a:prstGeom>
+                  </pic:spPr>
+                </pic:pic>
+              </a:graphicData>
+            </a:graphic>
+          </wp:inline>
+        </w:drawing>
+      </w:r>
+    </w:p>
+    <w:p/>
     <w:sectPr>
       <w:pgSz w:w="11906" w:h="16838"/>
-      <w:pgMar w:top="851" w:right="991" w:bottom="709" w:left="1134" w:header="708" w:footer="708" w:gutter="0"/>
+      <w:pgMar w:top="851" w:right="991" w:bottom="568" w:left="1134" w:header="708" w:footer="708" w:gutter="0"/>
       <w:cols w:space="708"/>
       <w:docGrid w:linePitch="360"/>
     </w:sectPr>
   </w:body>
 </w:document>
+</file>
+
+<file path=word/numbering.xml><?xml version="1.0" encoding="utf-8"?>
+<w:numbering xmlns:wpc="http://schemas.microsoft.com/office/word/2010/wordprocessingCanvas" xmlns:mc="http://schemas.openxmlformats.org/markup-compatibility/2006" xmlns:o="urn:schemas-microsoft-com:office:office" xmlns:r="http://schemas.openxmlformats.org/officeDocument/2006/relationships" xmlns:m="http://schemas.openxmlformats.org/officeDocument/2006/math" xmlns:v="urn:schemas-microsoft-com:vml" xmlns:wp14="http://schemas.microsoft.com/office/word/2010/wordprocessingDrawing" xmlns:wp="http://schemas.openxmlformats.org/drawingml/2006/wordprocessingDrawing" xmlns:w10="urn:schemas-microsoft-com:office:word" xmlns:w="http://schemas.openxmlformats.org/wordprocessingml/2006/main" xmlns:w14="http://schemas.microsoft.com/office/word/2010/wordml" xmlns:w15="http://schemas.microsoft.com/office/word/2012/wordml" xmlns:wpg="http://schemas.microsoft.com/office/word/2010/wordprocessingGroup" xmlns:wpi="http://schemas.microsoft.com/office/word/2010/wordprocessingInk" xmlns:wne="http://schemas.microsoft.com/office/word/2006/wordml" xmlns:wps="http://schemas.microsoft.com/office/word/2010/wordprocessingShape" mc:Ignorable="w14 w15 wp14">
+  <w:abstractNum w:abstractNumId="0" w15:restartNumberingAfterBreak="0">
+    <w:nsid w:val="0F0E4E58"/>
+    <w:multiLevelType w:val="hybridMultilevel"/>
+    <w:tmpl w:val="9F96BB36"/>
+    <w:lvl w:ilvl="0" w:tplc="AABA178C">
+      <w:numFmt w:val="bullet"/>
+      <w:lvlText w:val=""/>
+      <w:lvlJc w:val="left"/>
+      <w:pPr>
+        <w:ind w:left="720" w:hanging="360"/>
+      </w:pPr>
+      <w:rPr>
+        <w:rFonts w:ascii="Wingdings" w:eastAsiaTheme="minorHAnsi" w:hAnsi="Wingdings" w:cstheme="minorBidi" w:hint="default"/>
+      </w:rPr>
+    </w:lvl>
+    <w:lvl w:ilvl="1" w:tplc="0C090003" w:tentative="1">
+      <w:start w:val="1"/>
+      <w:numFmt w:val="bullet"/>
+      <w:lvlText w:val="o"/>
+      <w:lvlJc w:val="left"/>
+      <w:pPr>
+        <w:ind w:left="1440" w:hanging="360"/>
+      </w:pPr>
+      <w:rPr>
+        <w:rFonts w:ascii="Courier New" w:hAnsi="Courier New" w:cs="Courier New" w:hint="default"/>
+      </w:rPr>
+    </w:lvl>
+    <w:lvl w:ilvl="2" w:tplc="0C090005" w:tentative="1">
+      <w:start w:val="1"/>
+      <w:numFmt w:val="bullet"/>
+      <w:lvlText w:val=""/>
+      <w:lvlJc w:val="left"/>
+      <w:pPr>
+        <w:ind w:left="2160" w:hanging="360"/>
+      </w:pPr>
+      <w:rPr>
+        <w:rFonts w:ascii="Wingdings" w:hAnsi="Wingdings" w:hint="default"/>
+      </w:rPr>
+    </w:lvl>
+    <w:lvl w:ilvl="3" w:tplc="0C090001" w:tentative="1">
+      <w:start w:val="1"/>
+      <w:numFmt w:val="bullet"/>
+      <w:lvlText w:val=""/>
+      <w:lvlJc w:val="left"/>
+      <w:pPr>
+        <w:ind w:left="2880" w:hanging="360"/>
+      </w:pPr>
+      <w:rPr>
+        <w:rFonts w:ascii="Symbol" w:hAnsi="Symbol" w:hint="default"/>
+      </w:rPr>
+    </w:lvl>
+    <w:lvl w:ilvl="4" w:tplc="0C090003" w:tentative="1">
+      <w:start w:val="1"/>
+      <w:numFmt w:val="bullet"/>
+      <w:lvlText w:val="o"/>
+      <w:lvlJc w:val="left"/>
+      <w:pPr>
+        <w:ind w:left="3600" w:hanging="360"/>
+      </w:pPr>
+      <w:rPr>
+        <w:rFonts w:ascii="Courier New" w:hAnsi="Courier New" w:cs="Courier New" w:hint="default"/>
+      </w:rPr>
+    </w:lvl>
+    <w:lvl w:ilvl="5" w:tplc="0C090005" w:tentative="1">
+      <w:start w:val="1"/>
+      <w:numFmt w:val="bullet"/>
+      <w:lvlText w:val=""/>
+      <w:lvlJc w:val="left"/>
+      <w:pPr>
+        <w:ind w:left="4320" w:hanging="360"/>
+      </w:pPr>
+      <w:rPr>
+        <w:rFonts w:ascii="Wingdings" w:hAnsi="Wingdings" w:hint="default"/>
+      </w:rPr>
+    </w:lvl>
+    <w:lvl w:ilvl="6" w:tplc="0C090001" w:tentative="1">
+      <w:start w:val="1"/>
+      <w:numFmt w:val="bullet"/>
+      <w:lvlText w:val=""/>
+      <w:lvlJc w:val="left"/>
+      <w:pPr>
+        <w:ind w:left="5040" w:hanging="360"/>
+      </w:pPr>
+      <w:rPr>
+        <w:rFonts w:ascii="Symbol" w:hAnsi="Symbol" w:hint="default"/>
+      </w:rPr>
+    </w:lvl>
+    <w:lvl w:ilvl="7" w:tplc="0C090003" w:tentative="1">
+      <w:start w:val="1"/>
+      <w:numFmt w:val="bullet"/>
+      <w:lvlText w:val="o"/>
+      <w:lvlJc w:val="left"/>
+      <w:pPr>
+        <w:ind w:left="5760" w:hanging="360"/>
+      </w:pPr>
+      <w:rPr>
+        <w:rFonts w:ascii="Courier New" w:hAnsi="Courier New" w:cs="Courier New" w:hint="default"/>
+      </w:rPr>
+    </w:lvl>
+    <w:lvl w:ilvl="8" w:tplc="0C090005" w:tentative="1">
+      <w:start w:val="1"/>
+      <w:numFmt w:val="bullet"/>
+      <w:lvlText w:val=""/>
+      <w:lvlJc w:val="left"/>
+      <w:pPr>
+        <w:ind w:left="6480" w:hanging="360"/>
+      </w:pPr>
+      <w:rPr>
+        <w:rFonts w:ascii="Wingdings" w:hAnsi="Wingdings" w:hint="default"/>
+      </w:rPr>
+    </w:lvl>
+  </w:abstractNum>
+  <w:abstractNum w:abstractNumId="1" w15:restartNumberingAfterBreak="0">
+    <w:nsid w:val="1D1F5FF0"/>
+    <w:multiLevelType w:val="hybridMultilevel"/>
+    <w:tmpl w:val="481E3BB8"/>
+    <w:lvl w:ilvl="0" w:tplc="0C09000F">
+      <w:start w:val="1"/>
+      <w:numFmt w:val="decimal"/>
+      <w:lvlText w:val="%1."/>
+      <w:lvlJc w:val="left"/>
+      <w:pPr>
+        <w:ind w:left="720" w:hanging="360"/>
+      </w:pPr>
+      <w:rPr>
+        <w:rFonts w:hint="default"/>
+      </w:rPr>
+    </w:lvl>
+    <w:lvl w:ilvl="1" w:tplc="0C090019" w:tentative="1">
+      <w:start w:val="1"/>
+      <w:numFmt w:val="lowerLetter"/>
+      <w:lvlText w:val="%2."/>
+      <w:lvlJc w:val="left"/>
+      <w:pPr>
+        <w:ind w:left="1440" w:hanging="360"/>
+      </w:pPr>
+    </w:lvl>
+    <w:lvl w:ilvl="2" w:tplc="0C09001B" w:tentative="1">
+      <w:start w:val="1"/>
+      <w:numFmt w:val="lowerRoman"/>
+      <w:lvlText w:val="%3."/>
+      <w:lvlJc w:val="right"/>
+      <w:pPr>
+        <w:ind w:left="2160" w:hanging="180"/>
+      </w:pPr>
+    </w:lvl>
+    <w:lvl w:ilvl="3" w:tplc="0C09000F" w:tentative="1">
+      <w:start w:val="1"/>
+      <w:numFmt w:val="decimal"/>
+      <w:lvlText w:val="%4."/>
+      <w:lvlJc w:val="left"/>
+      <w:pPr>
+        <w:ind w:left="2880" w:hanging="360"/>
+      </w:pPr>
+    </w:lvl>
+    <w:lvl w:ilvl="4" w:tplc="0C090019" w:tentative="1">
+      <w:start w:val="1"/>
+      <w:numFmt w:val="lowerLetter"/>
+      <w:lvlText w:val="%5."/>
+      <w:lvlJc w:val="left"/>
+      <w:pPr>
+        <w:ind w:left="3600" w:hanging="360"/>
+      </w:pPr>
+    </w:lvl>
+    <w:lvl w:ilvl="5" w:tplc="0C09001B" w:tentative="1">
+      <w:start w:val="1"/>
+      <w:numFmt w:val="lowerRoman"/>
+      <w:lvlText w:val="%6."/>
+      <w:lvlJc w:val="right"/>
+      <w:pPr>
+        <w:ind w:left="4320" w:hanging="180"/>
+      </w:pPr>
+    </w:lvl>
+    <w:lvl w:ilvl="6" w:tplc="0C09000F" w:tentative="1">
+      <w:start w:val="1"/>
+      <w:numFmt w:val="decimal"/>
+      <w:lvlText w:val="%7."/>
+      <w:lvlJc w:val="left"/>
+      <w:pPr>
+        <w:ind w:left="5040" w:hanging="360"/>
+      </w:pPr>
+    </w:lvl>
+    <w:lvl w:ilvl="7" w:tplc="0C090019" w:tentative="1">
+      <w:start w:val="1"/>
+      <w:numFmt w:val="lowerLetter"/>
+      <w:lvlText w:val="%8."/>
+      <w:lvlJc w:val="left"/>
+      <w:pPr>
+        <w:ind w:left="5760" w:hanging="360"/>
+      </w:pPr>
+    </w:lvl>
+    <w:lvl w:ilvl="8" w:tplc="0C09001B" w:tentative="1">
+      <w:start w:val="1"/>
+      <w:numFmt w:val="lowerRoman"/>
+      <w:lvlText w:val="%9."/>
+      <w:lvlJc w:val="right"/>
+      <w:pPr>
+        <w:ind w:left="6480" w:hanging="180"/>
+      </w:pPr>
+    </w:lvl>
+  </w:abstractNum>
+  <w:abstractNum w:abstractNumId="2" w15:restartNumberingAfterBreak="0">
+    <w:nsid w:val="432A6042"/>
+    <w:multiLevelType w:val="hybridMultilevel"/>
+    <w:tmpl w:val="3688869E"/>
+    <w:lvl w:ilvl="0" w:tplc="D936AFA0">
+      <w:numFmt w:val="bullet"/>
+      <w:lvlText w:val=""/>
+      <w:lvlJc w:val="left"/>
+      <w:pPr>
+        <w:ind w:left="720" w:hanging="360"/>
+      </w:pPr>
+      <w:rPr>
+        <w:rFonts w:ascii="Wingdings" w:eastAsiaTheme="minorHAnsi" w:hAnsi="Wingdings" w:cstheme="minorBidi" w:hint="default"/>
+      </w:rPr>
+    </w:lvl>
+    <w:lvl w:ilvl="1" w:tplc="0C090003" w:tentative="1">
+      <w:start w:val="1"/>
+      <w:numFmt w:val="bullet"/>
+      <w:lvlText w:val="o"/>
+      <w:lvlJc w:val="left"/>
+      <w:pPr>
+        <w:ind w:left="1440" w:hanging="360"/>
+      </w:pPr>
+      <w:rPr>
+        <w:rFonts w:ascii="Courier New" w:hAnsi="Courier New" w:cs="Courier New" w:hint="default"/>
+      </w:rPr>
+    </w:lvl>
+    <w:lvl w:ilvl="2" w:tplc="0C090005" w:tentative="1">
+      <w:start w:val="1"/>
+      <w:numFmt w:val="bullet"/>
+      <w:lvlText w:val=""/>
+      <w:lvlJc w:val="left"/>
+      <w:pPr>
+        <w:ind w:left="2160" w:hanging="360"/>
+      </w:pPr>
+      <w:rPr>
+        <w:rFonts w:ascii="Wingdings" w:hAnsi="Wingdings" w:hint="default"/>
+      </w:rPr>
+    </w:lvl>
+    <w:lvl w:ilvl="3" w:tplc="0C090001" w:tentative="1">
+      <w:start w:val="1"/>
+      <w:numFmt w:val="bullet"/>
+      <w:lvlText w:val=""/>
+      <w:lvlJc w:val="left"/>
+      <w:pPr>
+        <w:ind w:left="2880" w:hanging="360"/>
+      </w:pPr>
+      <w:rPr>
+        <w:rFonts w:ascii="Symbol" w:hAnsi="Symbol" w:hint="default"/>
+      </w:rPr>
+    </w:lvl>
+    <w:lvl w:ilvl="4" w:tplc="0C090003" w:tentative="1">
+      <w:start w:val="1"/>
+      <w:numFmt w:val="bullet"/>
+      <w:lvlText w:val="o"/>
+      <w:lvlJc w:val="left"/>
+      <w:pPr>
+        <w:ind w:left="3600" w:hanging="360"/>
+      </w:pPr>
+      <w:rPr>
+        <w:rFonts w:ascii="Courier New" w:hAnsi="Courier New" w:cs="Courier New" w:hint="default"/>
+      </w:rPr>
+    </w:lvl>
+    <w:lvl w:ilvl="5" w:tplc="0C090005" w:tentative="1">
+      <w:start w:val="1"/>
+      <w:numFmt w:val="bullet"/>
+      <w:lvlText w:val=""/>
+      <w:lvlJc w:val="left"/>
+      <w:pPr>
+        <w:ind w:left="4320" w:hanging="360"/>
+      </w:pPr>
+      <w:rPr>
+        <w:rFonts w:ascii="Wingdings" w:hAnsi="Wingdings" w:hint="default"/>
+      </w:rPr>
+    </w:lvl>
+    <w:lvl w:ilvl="6" w:tplc="0C090001" w:tentative="1">
+      <w:start w:val="1"/>
+      <w:numFmt w:val="bullet"/>
+      <w:lvlText w:val=""/>
+      <w:lvlJc w:val="left"/>
+      <w:pPr>
+        <w:ind w:left="5040" w:hanging="360"/>
+      </w:pPr>
+      <w:rPr>
+        <w:rFonts w:ascii="Symbol" w:hAnsi="Symbol" w:hint="default"/>
+      </w:rPr>
+    </w:lvl>
+    <w:lvl w:ilvl="7" w:tplc="0C090003" w:tentative="1">
+      <w:start w:val="1"/>
+      <w:numFmt w:val="bullet"/>
+      <w:lvlText w:val="o"/>
+      <w:lvlJc w:val="left"/>
+      <w:pPr>
+        <w:ind w:left="5760" w:hanging="360"/>
+      </w:pPr>
+      <w:rPr>
+        <w:rFonts w:ascii="Courier New" w:hAnsi="Courier New" w:cs="Courier New" w:hint="default"/>
+      </w:rPr>
+    </w:lvl>
+    <w:lvl w:ilvl="8" w:tplc="0C090005" w:tentative="1">
+      <w:start w:val="1"/>
+      <w:numFmt w:val="bullet"/>
+      <w:lvlText w:val=""/>
+      <w:lvlJc w:val="left"/>
+      <w:pPr>
+        <w:ind w:left="6480" w:hanging="360"/>
+      </w:pPr>
+      <w:rPr>
+        <w:rFonts w:ascii="Wingdings" w:hAnsi="Wingdings" w:hint="default"/>
+      </w:rPr>
+    </w:lvl>
+  </w:abstractNum>
+  <w:abstractNum w:abstractNumId="3" w15:restartNumberingAfterBreak="0">
+    <w:nsid w:val="5E104B98"/>
+    <w:multiLevelType w:val="hybridMultilevel"/>
+    <w:tmpl w:val="C5DAB784"/>
+    <w:lvl w:ilvl="0" w:tplc="2086FCD2">
+      <w:numFmt w:val="bullet"/>
+      <w:lvlText w:val=""/>
+      <w:lvlJc w:val="left"/>
+      <w:pPr>
+        <w:ind w:left="720" w:hanging="360"/>
+      </w:pPr>
+      <w:rPr>
+        <w:rFonts w:ascii="Wingdings" w:eastAsiaTheme="minorHAnsi" w:hAnsi="Wingdings" w:cstheme="minorBidi" w:hint="default"/>
+      </w:rPr>
+    </w:lvl>
+    <w:lvl w:ilvl="1" w:tplc="0C090003" w:tentative="1">
+      <w:start w:val="1"/>
+      <w:numFmt w:val="bullet"/>
+      <w:lvlText w:val="o"/>
+      <w:lvlJc w:val="left"/>
+      <w:pPr>
+        <w:ind w:left="1440" w:hanging="360"/>
+      </w:pPr>
+      <w:rPr>
+        <w:rFonts w:ascii="Courier New" w:hAnsi="Courier New" w:cs="Courier New" w:hint="default"/>
+      </w:rPr>
+    </w:lvl>
+    <w:lvl w:ilvl="2" w:tplc="0C090005" w:tentative="1">
+      <w:start w:val="1"/>
+      <w:numFmt w:val="bullet"/>
+      <w:lvlText w:val=""/>
+      <w:lvlJc w:val="left"/>
+      <w:pPr>
+        <w:ind w:left="2160" w:hanging="360"/>
+      </w:pPr>
+      <w:rPr>
+        <w:rFonts w:ascii="Wingdings" w:hAnsi="Wingdings" w:hint="default"/>
+      </w:rPr>
+    </w:lvl>
+    <w:lvl w:ilvl="3" w:tplc="0C090001" w:tentative="1">
+      <w:start w:val="1"/>
+      <w:numFmt w:val="bullet"/>
+      <w:lvlText w:val=""/>
+      <w:lvlJc w:val="left"/>
+      <w:pPr>
+        <w:ind w:left="2880" w:hanging="360"/>
+      </w:pPr>
+      <w:rPr>
+        <w:rFonts w:ascii="Symbol" w:hAnsi="Symbol" w:hint="default"/>
+      </w:rPr>
+    </w:lvl>
+    <w:lvl w:ilvl="4" w:tplc="0C090003" w:tentative="1">
+      <w:start w:val="1"/>
+      <w:numFmt w:val="bullet"/>
+      <w:lvlText w:val="o"/>
+      <w:lvlJc w:val="left"/>
+      <w:pPr>
+        <w:ind w:left="3600" w:hanging="360"/>
+      </w:pPr>
+      <w:rPr>
+        <w:rFonts w:ascii="Courier New" w:hAnsi="Courier New" w:cs="Courier New" w:hint="default"/>
+      </w:rPr>
+    </w:lvl>
+    <w:lvl w:ilvl="5" w:tplc="0C090005" w:tentative="1">
+      <w:start w:val="1"/>
+      <w:numFmt w:val="bullet"/>
+      <w:lvlText w:val=""/>
+      <w:lvlJc w:val="left"/>
+      <w:pPr>
+        <w:ind w:left="4320" w:hanging="360"/>
+      </w:pPr>
+      <w:rPr>
+        <w:rFonts w:ascii="Wingdings" w:hAnsi="Wingdings" w:hint="default"/>
+      </w:rPr>
+    </w:lvl>
+    <w:lvl w:ilvl="6" w:tplc="0C090001" w:tentative="1">
+      <w:start w:val="1"/>
+      <w:numFmt w:val="bullet"/>
+      <w:lvlText w:val=""/>
+      <w:lvlJc w:val="left"/>
+      <w:pPr>
+        <w:ind w:left="5040" w:hanging="360"/>
+      </w:pPr>
+      <w:rPr>
+        <w:rFonts w:ascii="Symbol" w:hAnsi="Symbol" w:hint="default"/>
+      </w:rPr>
+    </w:lvl>
+    <w:lvl w:ilvl="7" w:tplc="0C090003" w:tentative="1">
+      <w:start w:val="1"/>
+      <w:numFmt w:val="bullet"/>
+      <w:lvlText w:val="o"/>
+      <w:lvlJc w:val="left"/>
+      <w:pPr>
+        <w:ind w:left="5760" w:hanging="360"/>
+      </w:pPr>
+      <w:rPr>
+        <w:rFonts w:ascii="Courier New" w:hAnsi="Courier New" w:cs="Courier New" w:hint="default"/>
+      </w:rPr>
+    </w:lvl>
+    <w:lvl w:ilvl="8" w:tplc="0C090005" w:tentative="1">
+      <w:start w:val="1"/>
+      <w:numFmt w:val="bullet"/>
+      <w:lvlText w:val=""/>
+      <w:lvlJc w:val="left"/>
+      <w:pPr>
+        <w:ind w:left="6480" w:hanging="360"/>
+      </w:pPr>
+      <w:rPr>
+        <w:rFonts w:ascii="Wingdings" w:hAnsi="Wingdings" w:hint="default"/>
+      </w:rPr>
+    </w:lvl>
+  </w:abstractNum>
+  <w:abstractNum w:abstractNumId="4" w15:restartNumberingAfterBreak="0">
+    <w:nsid w:val="750C19A0"/>
+    <w:multiLevelType w:val="multilevel"/>
+    <w:tmpl w:val="83B411E6"/>
+    <w:lvl w:ilvl="0">
+      <w:start w:val="1"/>
+      <w:numFmt w:val="bullet"/>
+      <w:lvlText w:val=""/>
+      <w:lvlJc w:val="left"/>
+      <w:pPr>
+        <w:tabs>
+          <w:tab w:val="num" w:pos="720"/>
+        </w:tabs>
+        <w:ind w:left="720" w:hanging="360"/>
+      </w:pPr>
+      <w:rPr>
+        <w:rFonts w:ascii="Symbol" w:hAnsi="Symbol" w:hint="default"/>
+        <w:sz w:val="20"/>
+      </w:rPr>
+    </w:lvl>
+    <w:lvl w:ilvl="1" w:tentative="1">
+      <w:start w:val="1"/>
+      <w:numFmt w:val="bullet"/>
+      <w:lvlText w:val="o"/>
+      <w:lvlJc w:val="left"/>
+      <w:pPr>
+        <w:tabs>
+          <w:tab w:val="num" w:pos="1440"/>
+        </w:tabs>
+        <w:ind w:left="1440" w:hanging="360"/>
+      </w:pPr>
+      <w:rPr>
+        <w:rFonts w:ascii="Courier New" w:hAnsi="Courier New" w:hint="default"/>
+        <w:sz w:val="20"/>
+      </w:rPr>
+    </w:lvl>
+    <w:lvl w:ilvl="2" w:tentative="1">
+      <w:start w:val="1"/>
+      <w:numFmt w:val="bullet"/>
+      <w:lvlText w:val=""/>
+      <w:lvlJc w:val="left"/>
+      <w:pPr>
+        <w:tabs>
+          <w:tab w:val="num" w:pos="2160"/>
+        </w:tabs>
+        <w:ind w:left="2160" w:hanging="360"/>
+      </w:pPr>
+      <w:rPr>
+        <w:rFonts w:ascii="Wingdings" w:hAnsi="Wingdings" w:hint="default"/>
+        <w:sz w:val="20"/>
+      </w:rPr>
+    </w:lvl>
+    <w:lvl w:ilvl="3" w:tentative="1">
+      <w:start w:val="1"/>
+      <w:numFmt w:val="bullet"/>
+      <w:lvlText w:val=""/>
+      <w:lvlJc w:val="left"/>
+      <w:pPr>
+        <w:tabs>
+          <w:tab w:val="num" w:pos="2880"/>
+        </w:tabs>
+        <w:ind w:left="2880" w:hanging="360"/>
+      </w:pPr>
+      <w:rPr>
+        <w:rFonts w:ascii="Wingdings" w:hAnsi="Wingdings" w:hint="default"/>
+        <w:sz w:val="20"/>
+      </w:rPr>
+    </w:lvl>
+    <w:lvl w:ilvl="4" w:tentative="1">
+      <w:start w:val="1"/>
+      <w:numFmt w:val="bullet"/>
+      <w:lvlText w:val=""/>
+      <w:lvlJc w:val="left"/>
+      <w:pPr>
+        <w:tabs>
+          <w:tab w:val="num" w:pos="3600"/>
+        </w:tabs>
+        <w:ind w:left="3600" w:hanging="360"/>
+      </w:pPr>
+      <w:rPr>
+        <w:rFonts w:ascii="Wingdings" w:hAnsi="Wingdings" w:hint="default"/>
+        <w:sz w:val="20"/>
+      </w:rPr>
+    </w:lvl>
+    <w:lvl w:ilvl="5" w:tentative="1">
+      <w:start w:val="1"/>
+      <w:numFmt w:val="bullet"/>
+      <w:lvlText w:val=""/>
+      <w:lvlJc w:val="left"/>
+      <w:pPr>
+        <w:tabs>
+          <w:tab w:val="num" w:pos="4320"/>
+        </w:tabs>
+        <w:ind w:left="4320" w:hanging="360"/>
+      </w:pPr>
+      <w:rPr>
+        <w:rFonts w:ascii="Wingdings" w:hAnsi="Wingdings" w:hint="default"/>
+        <w:sz w:val="20"/>
+      </w:rPr>
+    </w:lvl>
+    <w:lvl w:ilvl="6" w:tentative="1">
+      <w:start w:val="1"/>
+      <w:numFmt w:val="bullet"/>
+      <w:lvlText w:val=""/>
+      <w:lvlJc w:val="left"/>
+      <w:pPr>
+        <w:tabs>
+          <w:tab w:val="num" w:pos="5040"/>
+        </w:tabs>
+        <w:ind w:left="5040" w:hanging="360"/>
+      </w:pPr>
+      <w:rPr>
+        <w:rFonts w:ascii="Wingdings" w:hAnsi="Wingdings" w:hint="default"/>
+        <w:sz w:val="20"/>
+      </w:rPr>
+    </w:lvl>
+    <w:lvl w:ilvl="7" w:tentative="1">
+      <w:start w:val="1"/>
+      <w:numFmt w:val="bullet"/>
+      <w:lvlText w:val=""/>
+      <w:lvlJc w:val="left"/>
+      <w:pPr>
+        <w:tabs>
+          <w:tab w:val="num" w:pos="5760"/>
+        </w:tabs>
+        <w:ind w:left="5760" w:hanging="360"/>
+      </w:pPr>
+      <w:rPr>
+        <w:rFonts w:ascii="Wingdings" w:hAnsi="Wingdings" w:hint="default"/>
+        <w:sz w:val="20"/>
+      </w:rPr>
+    </w:lvl>
+    <w:lvl w:ilvl="8" w:tentative="1">
+      <w:start w:val="1"/>
+      <w:numFmt w:val="bullet"/>
+      <w:lvlText w:val=""/>
+      <w:lvlJc w:val="left"/>
+      <w:pPr>
+        <w:tabs>
+          <w:tab w:val="num" w:pos="6480"/>
+        </w:tabs>
+        <w:ind w:left="6480" w:hanging="360"/>
+      </w:pPr>
+      <w:rPr>
+        <w:rFonts w:ascii="Wingdings" w:hAnsi="Wingdings" w:hint="default"/>
+        <w:sz w:val="20"/>
+      </w:rPr>
+    </w:lvl>
+  </w:abstractNum>
+  <w:num w:numId="1">
+    <w:abstractNumId w:val="4"/>
+  </w:num>
+  <w:num w:numId="2">
+    <w:abstractNumId w:val="2"/>
+  </w:num>
+  <w:num w:numId="3">
+    <w:abstractNumId w:val="3"/>
+  </w:num>
+  <w:num w:numId="4">
+    <w:abstractNumId w:val="0"/>
+  </w:num>
+  <w:num w:numId="5">
+    <w:abstractNumId w:val="1"/>
+  </w:num>
+</w:numbering>
 </file>
 
 <file path=word/styles.xml><?xml version="1.0" encoding="utf-8"?>
@@ -3357,6 +6158,50 @@
     <w:name w:val="Normal"/>
     <w:qFormat/>
   </w:style>
+  <w:style w:type="paragraph" w:styleId="Heading1">
+    <w:name w:val="heading 1"/>
+    <w:basedOn w:val="Normal"/>
+    <w:next w:val="Normal"/>
+    <w:link w:val="Heading1Char"/>
+    <w:uiPriority w:val="9"/>
+    <w:qFormat/>
+    <w:rsid w:val="00027696"/>
+    <w:pPr>
+      <w:keepNext/>
+      <w:keepLines/>
+      <w:spacing w:before="240" w:after="0"/>
+      <w:outlineLvl w:val="0"/>
+    </w:pPr>
+    <w:rPr>
+      <w:rFonts w:asciiTheme="majorHAnsi" w:eastAsiaTheme="majorEastAsia" w:hAnsiTheme="majorHAnsi" w:cstheme="majorBidi"/>
+      <w:color w:val="2E74B5" w:themeColor="accent1" w:themeShade="BF"/>
+      <w:sz w:val="32"/>
+      <w:szCs w:val="32"/>
+    </w:rPr>
+  </w:style>
+  <w:style w:type="paragraph" w:styleId="Heading2">
+    <w:name w:val="heading 2"/>
+    <w:basedOn w:val="Normal"/>
+    <w:next w:val="Normal"/>
+    <w:link w:val="Heading2Char"/>
+    <w:uiPriority w:val="9"/>
+    <w:semiHidden/>
+    <w:unhideWhenUsed/>
+    <w:qFormat/>
+    <w:rsid w:val="003E7B5E"/>
+    <w:pPr>
+      <w:keepNext/>
+      <w:keepLines/>
+      <w:spacing w:before="40" w:after="0"/>
+      <w:outlineLvl w:val="1"/>
+    </w:pPr>
+    <w:rPr>
+      <w:rFonts w:asciiTheme="majorHAnsi" w:eastAsiaTheme="majorEastAsia" w:hAnsiTheme="majorHAnsi" w:cstheme="majorBidi"/>
+      <w:color w:val="2E74B5" w:themeColor="accent1" w:themeShade="BF"/>
+      <w:sz w:val="26"/>
+      <w:szCs w:val="26"/>
+    </w:rPr>
+  </w:style>
   <w:style w:type="paragraph" w:styleId="Heading3">
     <w:name w:val="heading 3"/>
     <w:basedOn w:val="Normal"/>
@@ -3574,6 +6419,38 @@
     <w:name w:val="relativetime-clean"/>
     <w:basedOn w:val="DefaultParagraphFont"/>
     <w:rsid w:val="00631F45"/>
+  </w:style>
+  <w:style w:type="character" w:customStyle="1" w:styleId="Heading2Char">
+    <w:name w:val="Heading 2 Char"/>
+    <w:basedOn w:val="DefaultParagraphFont"/>
+    <w:link w:val="Heading2"/>
+    <w:uiPriority w:val="9"/>
+    <w:semiHidden/>
+    <w:rsid w:val="003E7B5E"/>
+    <w:rPr>
+      <w:rFonts w:asciiTheme="majorHAnsi" w:eastAsiaTheme="majorEastAsia" w:hAnsiTheme="majorHAnsi" w:cstheme="majorBidi"/>
+      <w:color w:val="2E74B5" w:themeColor="accent1" w:themeShade="BF"/>
+      <w:sz w:val="26"/>
+      <w:szCs w:val="26"/>
+    </w:rPr>
+  </w:style>
+  <w:style w:type="character" w:customStyle="1" w:styleId="pl-c1">
+    <w:name w:val="pl-c1"/>
+    <w:basedOn w:val="DefaultParagraphFont"/>
+    <w:rsid w:val="003E7B5E"/>
+  </w:style>
+  <w:style w:type="character" w:customStyle="1" w:styleId="Heading1Char">
+    <w:name w:val="Heading 1 Char"/>
+    <w:basedOn w:val="DefaultParagraphFont"/>
+    <w:link w:val="Heading1"/>
+    <w:uiPriority w:val="9"/>
+    <w:rsid w:val="00027696"/>
+    <w:rPr>
+      <w:rFonts w:asciiTheme="majorHAnsi" w:eastAsiaTheme="majorEastAsia" w:hAnsiTheme="majorHAnsi" w:cstheme="majorBidi"/>
+      <w:color w:val="2E74B5" w:themeColor="accent1" w:themeShade="BF"/>
+      <w:sz w:val="32"/>
+      <w:szCs w:val="32"/>
+    </w:rPr>
   </w:style>
 </w:styles>
 </file>

</xml_diff>

<commit_message>
update VBA code & Knowledgebase & Git_Cmd History file
</commit_message>
<xml_diff>
--- a/Git_Cmd_Knowledgebase.docx
+++ b/Git_Cmd_Knowledgebase.docx
@@ -174,8 +174,20 @@
           <w:bdr w:val="none" w:sz="0" w:space="0" w:color="auto" w:frame="1"/>
           <w:shd w:val="clear" w:color="auto" w:fill="EFF0F1"/>
         </w:rPr>
-        <w:t xml:space="preserve"> git rm</w:t>
-      </w:r>
+        <w:t xml:space="preserve"> git </w:t>
+      </w:r>
+      <w:proofErr w:type="spellStart"/>
+      <w:r>
+        <w:rPr>
+          <w:rStyle w:val="HTMLCode"/>
+          <w:rFonts w:ascii="Consolas" w:eastAsiaTheme="minorHAnsi" w:hAnsi="Consolas" w:cs="Consolas"/>
+          <w:color w:val="242729"/>
+          <w:bdr w:val="none" w:sz="0" w:space="0" w:color="auto" w:frame="1"/>
+          <w:shd w:val="clear" w:color="auto" w:fill="EFF0F1"/>
+        </w:rPr>
+        <w:t>rm</w:t>
+      </w:r>
+      <w:proofErr w:type="spellEnd"/>
       <w:r>
         <w:rPr>
           <w:rStyle w:val="comment-copy"/>
@@ -207,7 +219,18 @@
             <w:bdr w:val="none" w:sz="0" w:space="0" w:color="auto" w:frame="1"/>
             <w:shd w:val="clear" w:color="auto" w:fill="FFFFFF"/>
           </w:rPr>
-          <w:t>Keith Thompson</w:t>
+          <w:t xml:space="preserve">Keith </w:t>
+        </w:r>
+        <w:proofErr w:type="spellStart"/>
+        <w:r>
+          <w:rPr>
+            <w:rStyle w:val="Hyperlink"/>
+            <w:rFonts w:ascii="Arial" w:hAnsi="Arial" w:cs="Arial"/>
+            <w:color w:val="0077CC"/>
+            <w:bdr w:val="none" w:sz="0" w:space="0" w:color="auto" w:frame="1"/>
+            <w:shd w:val="clear" w:color="auto" w:fill="FFFFFF"/>
+          </w:rPr>
+          <w:t>Thompson</w:t>
         </w:r>
       </w:hyperlink>
       <w:hyperlink r:id="rId9" w:anchor="comment23856805_2047465" w:history="1">
@@ -221,7 +244,20 @@
             <w:bdr w:val="none" w:sz="0" w:space="0" w:color="auto" w:frame="1"/>
             <w:shd w:val="clear" w:color="auto" w:fill="FFFFFF"/>
           </w:rPr>
-          <w:t>May 16 '13 at 21:06</w:t>
+          <w:t>May</w:t>
+        </w:r>
+        <w:proofErr w:type="spellEnd"/>
+        <w:r>
+          <w:rPr>
+            <w:rStyle w:val="relativetime-clean"/>
+            <w:rFonts w:ascii="inherit" w:hAnsi="inherit" w:cs="Arial"/>
+            <w:color w:val="005999"/>
+            <w:sz w:val="20"/>
+            <w:szCs w:val="20"/>
+            <w:bdr w:val="none" w:sz="0" w:space="0" w:color="auto" w:frame="1"/>
+            <w:shd w:val="clear" w:color="auto" w:fill="FFFFFF"/>
+          </w:rPr>
+          <w:t xml:space="preserve"> 16 '13 at 21:06</w:t>
         </w:r>
       </w:hyperlink>
       <w:r>
@@ -244,139 +280,215 @@
       <w:pPr>
         <w:spacing w:after="0"/>
       </w:pPr>
+      <w:proofErr w:type="gramStart"/>
       <w:r>
         <w:t>2.</w:t>
       </w:r>
+      <w:proofErr w:type="gramEnd"/>
+      <w:r>
+        <w:fldChar w:fldCharType="begin"/>
+      </w:r>
+      <w:r>
+        <w:instrText xml:space="preserve"> HYPERLINK "https://git-scm.com/docs/git-rm" </w:instrText>
+      </w:r>
+      <w:r>
+        <w:fldChar w:fldCharType="separate"/>
+      </w:r>
+      <w:r>
+        <w:rPr>
+          <w:rStyle w:val="Hyperlink"/>
+        </w:rPr>
+        <w:t>https://git-scm.com/docs/git-rm</w:t>
+      </w:r>
+      <w:r>
+        <w:rPr>
+          <w:rStyle w:val="Hyperlink"/>
+        </w:rPr>
+        <w:fldChar w:fldCharType="end"/>
+      </w:r>
+    </w:p>
+    <w:p>
+      <w:pPr>
+        <w:spacing w:after="0"/>
+      </w:pPr>
+    </w:p>
+    <w:p>
+      <w:pPr>
+        <w:spacing w:after="0"/>
+        <w:rPr>
+          <w:rStyle w:val="Hyperlink"/>
+        </w:rPr>
+      </w:pPr>
+      <w:proofErr w:type="gramStart"/>
+      <w:r>
+        <w:t>3.</w:t>
+      </w:r>
+      <w:proofErr w:type="gramEnd"/>
+      <w:r>
+        <w:fldChar w:fldCharType="begin"/>
+      </w:r>
+      <w:r>
+        <w:instrText xml:space="preserve"> HYPERLINK "https://www.google.com.au/search?source=hp&amp;ei=M5dpW_WiJtP4hwOG3rzQDA&amp;q=git+how+to+ignore+files+already+in+repository&amp;oq=git+how+to+ignore+&amp;gs_l=mobile-gws-wiz-hp.1.1.0l5.1191.14383..16832...9.0..0.317.5752.0j16j11j1......0....1.......0..5j46j0i</w:instrText>
+      </w:r>
+      <w:r>
+        <w:instrText xml:space="preserve">131j46i131j0i10.0-4Az-hZTOc" </w:instrText>
+      </w:r>
+      <w:r>
+        <w:fldChar w:fldCharType="separate"/>
+      </w:r>
+      <w:r>
+        <w:rPr>
+          <w:rStyle w:val="Hyperlink"/>
+        </w:rPr>
+        <w:t>https://www.google.com.au/search?source=hp&amp;ei=M5dpW_WiJtP4hwOG3rzQDA&amp;q=git+how+to+ignore+files+already+in+repository&amp;oq=git+how+to+ignore+&amp;gs_l=mobile-gws-wiz-hp.1.1.0l5.1191.14383..16832...9.0..0.317.5752.0j16j11j1......0....1.......0..5j46j0i131j46i131j0i10.0-4Az-hZTOc</w:t>
+      </w:r>
+      <w:r>
+        <w:rPr>
+          <w:rStyle w:val="Hyperlink"/>
+        </w:rPr>
+        <w:fldChar w:fldCharType="end"/>
+      </w:r>
+    </w:p>
+    <w:p>
+      <w:pPr>
+        <w:spacing w:after="0"/>
+      </w:pPr>
+    </w:p>
+    <w:p>
+      <w:pPr>
+        <w:spacing w:after="0"/>
+      </w:pPr>
+    </w:p>
+    <w:p>
+      <w:pPr>
+        <w:spacing w:after="0"/>
+      </w:pPr>
+      <w:r>
+        <w:rPr>
+          <w:color w:val="FF0000"/>
+        </w:rPr>
+        <w:t>.</w:t>
+      </w:r>
+      <w:proofErr w:type="spellStart"/>
+      <w:r>
+        <w:rPr>
+          <w:color w:val="FF0000"/>
+        </w:rPr>
+        <w:t>gitignore</w:t>
+      </w:r>
+      <w:proofErr w:type="spellEnd"/>
+      <w:r>
+        <w:rPr>
+          <w:color w:val="FF0000"/>
+        </w:rPr>
+        <w:t xml:space="preserve"> when Project and </w:t>
+      </w:r>
+      <w:proofErr w:type="gramStart"/>
+      <w:r>
+        <w:rPr>
+          <w:color w:val="FF0000"/>
+        </w:rPr>
+        <w:t>it’s</w:t>
+      </w:r>
+      <w:proofErr w:type="gramEnd"/>
+      <w:r>
+        <w:rPr>
+          <w:color w:val="FF0000"/>
+        </w:rPr>
+        <w:t xml:space="preserve"> files has been pushed...</w:t>
+      </w:r>
+      <w:r>
+        <w:rPr>
+          <w:color w:val="FF0000"/>
+        </w:rPr>
+        <w:t xml:space="preserve">  Good</w:t>
+      </w:r>
+    </w:p>
+    <w:p>
+      <w:pPr>
+        <w:spacing w:after="0"/>
+      </w:pPr>
+      <w:proofErr w:type="gramStart"/>
+      <w:r>
+        <w:t>4.</w:t>
+      </w:r>
+      <w:proofErr w:type="gramEnd"/>
+      <w:r>
+        <w:fldChar w:fldCharType="begin"/>
+      </w:r>
+      <w:r>
+        <w:instrText xml:space="preserve"> HYPERLINK "https://gist.github.com/tsrivishnu/a2f3adbbca9fcad5f3597af301ad1abb" </w:instrText>
+      </w:r>
+      <w:r>
+        <w:fldChar w:fldCharType="separate"/>
+      </w:r>
+      <w:r>
+        <w:rPr>
+          <w:rStyle w:val="Hyperlink"/>
+        </w:rPr>
+        <w:t>https://gist.github.com/tsrivishnu/a2f3adbbca9fcad5f3597af301ad1abb</w:t>
+      </w:r>
+      <w:r>
+        <w:rPr>
+          <w:rStyle w:val="Hyperlink"/>
+        </w:rPr>
+        <w:fldChar w:fldCharType="end"/>
+      </w:r>
+    </w:p>
+    <w:p>
+      <w:pPr>
+        <w:tabs>
+          <w:tab w:val="left" w:pos="284"/>
+        </w:tabs>
+      </w:pPr>
+    </w:p>
+    <w:p>
+      <w:pPr>
+        <w:tabs>
+          <w:tab w:val="left" w:pos="284"/>
+        </w:tabs>
+      </w:pPr>
+    </w:p>
+    <w:p>
+      <w:pPr>
+        <w:tabs>
+          <w:tab w:val="left" w:pos="284"/>
+        </w:tabs>
+        <w:rPr>
+          <w:color w:val="FF0000"/>
+        </w:rPr>
+      </w:pPr>
+      <w:r>
+        <w:rPr>
+          <w:color w:val="FF0000"/>
+        </w:rPr>
+        <w:t>8/8/2018</w:t>
+      </w:r>
+    </w:p>
+    <w:p>
+      <w:pPr>
+        <w:tabs>
+          <w:tab w:val="left" w:pos="284"/>
+        </w:tabs>
+        <w:rPr>
+          <w:color w:val="FF0000"/>
+        </w:rPr>
+      </w:pPr>
+      <w:r>
+        <w:rPr>
+          <w:color w:val="FF0000"/>
+          <w:highlight w:val="green"/>
+        </w:rPr>
+        <w:t>Popular git command</w:t>
+      </w:r>
+    </w:p>
+    <w:p>
+      <w:pPr>
+        <w:tabs>
+          <w:tab w:val="left" w:pos="284"/>
+        </w:tabs>
+      </w:pPr>
       <w:hyperlink r:id="rId10" w:history="1">
-        <w:r>
-          <w:rPr>
-            <w:rStyle w:val="Hyperlink"/>
-          </w:rPr>
-          <w:t>https://git-scm.com/docs/git-rm</w:t>
-        </w:r>
-      </w:hyperlink>
-    </w:p>
-    <w:p>
-      <w:pPr>
-        <w:spacing w:after="0"/>
-      </w:pPr>
-    </w:p>
-    <w:p>
-      <w:pPr>
-        <w:spacing w:after="0"/>
-        <w:rPr>
-          <w:rStyle w:val="Hyperlink"/>
-        </w:rPr>
-      </w:pPr>
-      <w:r>
-        <w:t>3.</w:t>
-      </w:r>
-      <w:hyperlink r:id="rId11" w:history="1">
-        <w:r>
-          <w:rPr>
-            <w:rStyle w:val="Hyperlink"/>
-          </w:rPr>
-          <w:t>https://www.google.com.au/search?source=hp&amp;ei=M5dpW_WiJtP4hwOG3rzQDA&amp;q=git+how+to+ignore+files+already+in+repository&amp;oq=git+how+to+ignore+&amp;gs_l=mobile-gws-wiz-hp.1.1.0l5.1191.14383..16832...9.0..0.317.5752.0j16j11j1......0....1.......0..5j46j0i131j46i131j0i10.0-4Az-hZTOc</w:t>
-        </w:r>
-      </w:hyperlink>
-    </w:p>
-    <w:p>
-      <w:pPr>
-        <w:spacing w:after="0"/>
-      </w:pPr>
-    </w:p>
-    <w:p>
-      <w:pPr>
-        <w:spacing w:after="0"/>
-      </w:pPr>
-    </w:p>
-    <w:p>
-      <w:pPr>
-        <w:spacing w:after="0"/>
-      </w:pPr>
-      <w:r>
-        <w:rPr>
-          <w:color w:val="FF0000"/>
-        </w:rPr>
-        <w:t>.gitignore when Project and it’s files has been pushed...</w:t>
-      </w:r>
-      <w:r>
-        <w:rPr>
-          <w:color w:val="FF0000"/>
-        </w:rPr>
-        <w:t xml:space="preserve">  Good</w:t>
-      </w:r>
-    </w:p>
-    <w:p>
-      <w:pPr>
-        <w:spacing w:after="0"/>
-      </w:pPr>
-      <w:r>
-        <w:t>4.</w:t>
-      </w:r>
-      <w:hyperlink r:id="rId12" w:history="1">
-        <w:r>
-          <w:rPr>
-            <w:rStyle w:val="Hyperlink"/>
-          </w:rPr>
-          <w:t>https://gist.github.com/tsrivishnu/a2f3adbbca9fcad5f3597af301ad1abb</w:t>
-        </w:r>
-      </w:hyperlink>
-    </w:p>
-    <w:p>
-      <w:pPr>
-        <w:tabs>
-          <w:tab w:val="left" w:pos="284"/>
-        </w:tabs>
-      </w:pPr>
-    </w:p>
-    <w:p>
-      <w:pPr>
-        <w:tabs>
-          <w:tab w:val="left" w:pos="284"/>
-        </w:tabs>
-      </w:pPr>
-    </w:p>
-    <w:p>
-      <w:pPr>
-        <w:tabs>
-          <w:tab w:val="left" w:pos="284"/>
-        </w:tabs>
-        <w:rPr>
-          <w:color w:val="FF0000"/>
-        </w:rPr>
-      </w:pPr>
-      <w:r>
-        <w:rPr>
-          <w:color w:val="FF0000"/>
-        </w:rPr>
-        <w:t>8/8/2018</w:t>
-      </w:r>
-    </w:p>
-    <w:p>
-      <w:pPr>
-        <w:tabs>
-          <w:tab w:val="left" w:pos="284"/>
-        </w:tabs>
-        <w:rPr>
-          <w:color w:val="FF0000"/>
-        </w:rPr>
-      </w:pPr>
-      <w:r>
-        <w:rPr>
-          <w:color w:val="FF0000"/>
-          <w:highlight w:val="green"/>
-        </w:rPr>
-        <w:t>Popular git command</w:t>
-      </w:r>
-    </w:p>
-    <w:p>
-      <w:pPr>
-        <w:tabs>
-          <w:tab w:val="left" w:pos="284"/>
-        </w:tabs>
-      </w:pPr>
-      <w:hyperlink r:id="rId13" w:history="1">
         <w:r>
           <w:rPr>
             <w:rStyle w:val="Hyperlink"/>
@@ -401,11 +513,19 @@
           <w:color w:val="FF0000"/>
         </w:rPr>
       </w:pPr>
-      <w:r>
-        <w:rPr>
-          <w:color w:val="FF0000"/>
-        </w:rPr>
-        <w:t>what does git cat –file stand for</w:t>
+      <w:proofErr w:type="gramStart"/>
+      <w:r>
+        <w:rPr>
+          <w:color w:val="FF0000"/>
+        </w:rPr>
+        <w:t>what</w:t>
+      </w:r>
+      <w:proofErr w:type="gramEnd"/>
+      <w:r>
+        <w:rPr>
+          <w:color w:val="FF0000"/>
+        </w:rPr>
+        <w:t xml:space="preserve"> does git cat –file stand for</w:t>
       </w:r>
     </w:p>
     <w:p>
@@ -414,7 +534,7 @@
           <w:tab w:val="left" w:pos="284"/>
         </w:tabs>
       </w:pPr>
-      <w:hyperlink r:id="rId14" w:history="1">
+      <w:hyperlink r:id="rId11" w:history="1">
         <w:r>
           <w:rPr>
             <w:rStyle w:val="Hyperlink"/>
@@ -494,6 +614,7 @@
           <w:lang w:eastAsia="en-AU"/>
         </w:rPr>
       </w:pPr>
+      <w:proofErr w:type="gramStart"/>
       <w:r>
         <w:rPr>
           <w:rFonts w:ascii="Courier New" w:eastAsia="Times New Roman" w:hAnsi="Courier New" w:cs="Courier New"/>
@@ -502,7 +623,62 @@
           <w:szCs w:val="19"/>
           <w:lang w:eastAsia="en-AU"/>
         </w:rPr>
-        <w:t>git rm removeme.txt tmp/crap.txt</w:t>
+        <w:t>git</w:t>
+      </w:r>
+      <w:proofErr w:type="gramEnd"/>
+      <w:r>
+        <w:rPr>
+          <w:rFonts w:ascii="Courier New" w:eastAsia="Times New Roman" w:hAnsi="Courier New" w:cs="Courier New"/>
+          <w:color w:val="3F3F3F"/>
+          <w:sz w:val="19"/>
+          <w:szCs w:val="19"/>
+          <w:lang w:eastAsia="en-AU"/>
+        </w:rPr>
+        <w:t xml:space="preserve"> </w:t>
+      </w:r>
+      <w:proofErr w:type="spellStart"/>
+      <w:r>
+        <w:rPr>
+          <w:rFonts w:ascii="Courier New" w:eastAsia="Times New Roman" w:hAnsi="Courier New" w:cs="Courier New"/>
+          <w:color w:val="3F3F3F"/>
+          <w:sz w:val="19"/>
+          <w:szCs w:val="19"/>
+          <w:lang w:eastAsia="en-AU"/>
+        </w:rPr>
+        <w:t>rm</w:t>
+      </w:r>
+      <w:proofErr w:type="spellEnd"/>
+      <w:r>
+        <w:rPr>
+          <w:rFonts w:ascii="Courier New" w:eastAsia="Times New Roman" w:hAnsi="Courier New" w:cs="Courier New"/>
+          <w:color w:val="3F3F3F"/>
+          <w:sz w:val="19"/>
+          <w:szCs w:val="19"/>
+          <w:lang w:eastAsia="en-AU"/>
+        </w:rPr>
+        <w:t xml:space="preserve"> removeme.txt </w:t>
+      </w:r>
+      <w:proofErr w:type="spellStart"/>
+      <w:r>
+        <w:rPr>
+          <w:rFonts w:ascii="Courier New" w:eastAsia="Times New Roman" w:hAnsi="Courier New" w:cs="Courier New"/>
+          <w:color w:val="3F3F3F"/>
+          <w:sz w:val="19"/>
+          <w:szCs w:val="19"/>
+          <w:lang w:eastAsia="en-AU"/>
+        </w:rPr>
+        <w:t>tmp</w:t>
+      </w:r>
+      <w:proofErr w:type="spellEnd"/>
+      <w:r>
+        <w:rPr>
+          <w:rFonts w:ascii="Courier New" w:eastAsia="Times New Roman" w:hAnsi="Courier New" w:cs="Courier New"/>
+          <w:color w:val="3F3F3F"/>
+          <w:sz w:val="19"/>
+          <w:szCs w:val="19"/>
+          <w:lang w:eastAsia="en-AU"/>
+        </w:rPr>
+        <w:t>/crap.txt</w:t>
       </w:r>
     </w:p>
     <w:p>
@@ -534,6 +710,7 @@
           <w:lang w:eastAsia="en-AU"/>
         </w:rPr>
       </w:pPr>
+      <w:proofErr w:type="gramStart"/>
       <w:r>
         <w:rPr>
           <w:rFonts w:ascii="Courier New" w:eastAsia="Times New Roman" w:hAnsi="Courier New" w:cs="Courier New"/>
@@ -542,7 +719,18 @@
           <w:szCs w:val="19"/>
           <w:lang w:eastAsia="en-AU"/>
         </w:rPr>
-        <w:t>git mv file_oldname.txt file_newname.txt</w:t>
+        <w:t>git</w:t>
+      </w:r>
+      <w:proofErr w:type="gramEnd"/>
+      <w:r>
+        <w:rPr>
+          <w:rFonts w:ascii="Courier New" w:eastAsia="Times New Roman" w:hAnsi="Courier New" w:cs="Courier New"/>
+          <w:color w:val="3F3F3F"/>
+          <w:sz w:val="19"/>
+          <w:szCs w:val="19"/>
+          <w:lang w:eastAsia="en-AU"/>
+        </w:rPr>
+        <w:t xml:space="preserve"> mv file_oldname.txt file_newname.txt</w:t>
       </w:r>
     </w:p>
     <w:p>
@@ -574,6 +762,7 @@
           <w:lang w:eastAsia="en-AU"/>
         </w:rPr>
       </w:pPr>
+      <w:proofErr w:type="gramStart"/>
       <w:r>
         <w:rPr>
           <w:rFonts w:ascii="Courier New" w:eastAsia="Times New Roman" w:hAnsi="Courier New" w:cs="Courier New"/>
@@ -582,7 +771,18 @@
           <w:szCs w:val="19"/>
           <w:lang w:eastAsia="en-AU"/>
         </w:rPr>
-        <w:t>git commit -m "deleting 2 files, renaming 1"</w:t>
+        <w:t>git</w:t>
+      </w:r>
+      <w:proofErr w:type="gramEnd"/>
+      <w:r>
+        <w:rPr>
+          <w:rFonts w:ascii="Courier New" w:eastAsia="Times New Roman" w:hAnsi="Courier New" w:cs="Courier New"/>
+          <w:color w:val="3F3F3F"/>
+          <w:sz w:val="19"/>
+          <w:szCs w:val="19"/>
+          <w:lang w:eastAsia="en-AU"/>
+        </w:rPr>
+        <w:t xml:space="preserve"> commit -m "deleting 2 files, renaming 1"</w:t>
       </w:r>
     </w:p>
     <w:p>
@@ -608,11 +808,19 @@
           <w:color w:val="FF0000"/>
         </w:rPr>
       </w:pPr>
-      <w:r>
-        <w:rPr>
-          <w:color w:val="FF0000"/>
-        </w:rPr>
-        <w:t xml:space="preserve">show content of a file – very good </w:t>
+      <w:proofErr w:type="gramStart"/>
+      <w:r>
+        <w:rPr>
+          <w:color w:val="FF0000"/>
+        </w:rPr>
+        <w:t>show</w:t>
+      </w:r>
+      <w:proofErr w:type="gramEnd"/>
+      <w:r>
+        <w:rPr>
+          <w:color w:val="FF0000"/>
+        </w:rPr>
+        <w:t xml:space="preserve"> content of a file – very good </w:t>
       </w:r>
     </w:p>
     <w:p>
@@ -621,7 +829,7 @@
           <w:tab w:val="left" w:pos="284"/>
         </w:tabs>
       </w:pPr>
-      <w:hyperlink r:id="rId15" w:history="1">
+      <w:hyperlink r:id="rId12" w:history="1">
         <w:r>
           <w:rPr>
             <w:rStyle w:val="Hyperlink"/>
@@ -636,8 +844,13 @@
           <w:tab w:val="left" w:pos="284"/>
         </w:tabs>
       </w:pPr>
-      <w:r>
-        <w:t>cat myhdfile.txt</w:t>
+      <w:proofErr w:type="gramStart"/>
+      <w:r>
+        <w:t>cat</w:t>
+      </w:r>
+      <w:proofErr w:type="gramEnd"/>
+      <w:r>
+        <w:t xml:space="preserve"> myhdfile.txt</w:t>
       </w:r>
     </w:p>
     <w:p>
@@ -646,8 +859,13 @@
           <w:tab w:val="left" w:pos="284"/>
         </w:tabs>
       </w:pPr>
-      <w:r>
-        <w:t>git show :myhdfile.txt</w:t>
+      <w:proofErr w:type="gramStart"/>
+      <w:r>
+        <w:t>git</w:t>
+      </w:r>
+      <w:proofErr w:type="gramEnd"/>
+      <w:r>
+        <w:t xml:space="preserve"> show :myhdfile.txt</w:t>
       </w:r>
     </w:p>
     <w:p>
@@ -701,7 +919,7 @@
           <w:tab w:val="left" w:pos="284"/>
         </w:tabs>
       </w:pPr>
-      <w:hyperlink r:id="rId16" w:history="1">
+      <w:hyperlink r:id="rId13" w:history="1">
         <w:r>
           <w:rPr>
             <w:rStyle w:val="Hyperlink"/>
@@ -719,11 +937,19 @@
           <w:color w:val="FF0000"/>
         </w:rPr>
       </w:pPr>
-      <w:r>
-        <w:rPr>
-          <w:color w:val="FF0000"/>
-        </w:rPr>
-        <w:t>can change to Chinese !</w:t>
+      <w:proofErr w:type="gramStart"/>
+      <w:r>
+        <w:rPr>
+          <w:color w:val="FF0000"/>
+        </w:rPr>
+        <w:t>can</w:t>
+      </w:r>
+      <w:proofErr w:type="gramEnd"/>
+      <w:r>
+        <w:rPr>
+          <w:color w:val="FF0000"/>
+        </w:rPr>
+        <w:t xml:space="preserve"> change to Chinese !</w:t>
       </w:r>
     </w:p>
     <w:p>
@@ -766,7 +992,7 @@
                     <pic:cNvPicPr/>
                   </pic:nvPicPr>
                   <pic:blipFill>
-                    <a:blip r:embed="rId17"/>
+                    <a:blip r:embed="rId14"/>
                     <a:stretch>
                       <a:fillRect/>
                     </a:stretch>
@@ -822,7 +1048,7 @@
                     <pic:cNvPicPr/>
                   </pic:nvPicPr>
                   <pic:blipFill>
-                    <a:blip r:embed="rId18"/>
+                    <a:blip r:embed="rId15"/>
                     <a:stretch>
                       <a:fillRect/>
                     </a:stretch>
@@ -879,7 +1105,7 @@
           <w:tab w:val="left" w:pos="284"/>
         </w:tabs>
       </w:pPr>
-      <w:hyperlink r:id="rId19" w:history="1">
+      <w:hyperlink r:id="rId16" w:history="1">
         <w:r>
           <w:rPr>
             <w:rStyle w:val="Hyperlink"/>
@@ -904,12 +1130,21 @@
           <w:color w:val="FF0000"/>
         </w:rPr>
       </w:pPr>
+      <w:proofErr w:type="gramStart"/>
       <w:r>
         <w:rPr>
           <w:color w:val="FF0000"/>
           <w:highlight w:val="green"/>
         </w:rPr>
-        <w:t>check difference in different version of files  with diff</w:t>
+        <w:t>check</w:t>
+      </w:r>
+      <w:proofErr w:type="gramEnd"/>
+      <w:r>
+        <w:rPr>
+          <w:color w:val="FF0000"/>
+          <w:highlight w:val="green"/>
+        </w:rPr>
+        <w:t xml:space="preserve"> difference in different version of files  with diff</w:t>
       </w:r>
       <w:r>
         <w:rPr>
@@ -930,7 +1165,7 @@
           <w:tab w:val="left" w:pos="284"/>
         </w:tabs>
       </w:pPr>
-      <w:hyperlink r:id="rId20" w:history="1">
+      <w:hyperlink r:id="rId17" w:history="1">
         <w:r>
           <w:rPr>
             <w:rStyle w:val="Hyperlink"/>
@@ -955,12 +1190,21 @@
           <w:color w:val="FF0000"/>
         </w:rPr>
       </w:pPr>
+      <w:proofErr w:type="gramStart"/>
       <w:r>
         <w:rPr>
           <w:color w:val="FF0000"/>
           <w:highlight w:val="green"/>
         </w:rPr>
-        <w:t>what is origin/master , master , origin</w:t>
+        <w:t>what</w:t>
+      </w:r>
+      <w:proofErr w:type="gramEnd"/>
+      <w:r>
+        <w:rPr>
+          <w:color w:val="FF0000"/>
+          <w:highlight w:val="green"/>
+        </w:rPr>
+        <w:t xml:space="preserve"> is origin/master , master , origin</w:t>
       </w:r>
     </w:p>
     <w:p>
@@ -972,7 +1216,7 @@
           <w:rStyle w:val="Hyperlink"/>
         </w:rPr>
       </w:pPr>
-      <w:hyperlink r:id="rId21" w:history="1">
+      <w:hyperlink r:id="rId18" w:history="1">
         <w:r>
           <w:rPr>
             <w:rStyle w:val="Hyperlink"/>
@@ -994,7 +1238,7 @@
           <w:tab w:val="left" w:pos="284"/>
         </w:tabs>
       </w:pPr>
-      <w:hyperlink r:id="rId22" w:history="1">
+      <w:hyperlink r:id="rId19" w:history="1">
         <w:r>
           <w:rPr>
             <w:rStyle w:val="Hyperlink"/>
@@ -1038,7 +1282,7 @@
           <w:szCs w:val="22"/>
         </w:rPr>
       </w:pPr>
-      <w:hyperlink r:id="rId23" w:history="1">
+      <w:hyperlink r:id="rId20" w:history="1">
         <w:r>
           <w:rPr>
             <w:rStyle w:val="Hyperlink"/>
@@ -1056,7 +1300,7 @@
     </w:p>
     <w:p/>
     <w:p>
-      <w:hyperlink r:id="rId24" w:history="1">
+      <w:hyperlink r:id="rId21" w:history="1">
         <w:r>
           <w:rPr>
             <w:rStyle w:val="Hyperlink"/>
@@ -1076,8 +1320,16 @@
         <w:rPr>
           <w:b/>
         </w:rPr>
-        <w:t>Error message :</w:t>
-      </w:r>
+        <w:t xml:space="preserve">Error </w:t>
+      </w:r>
+      <w:proofErr w:type="gramStart"/>
+      <w:r>
+        <w:rPr>
+          <w:b/>
+        </w:rPr>
+        <w:t>message :</w:t>
+      </w:r>
+      <w:proofErr w:type="gramEnd"/>
     </w:p>
     <w:p>
       <w:pPr>
@@ -1092,7 +1344,7 @@
           <w:szCs w:val="22"/>
         </w:rPr>
       </w:pPr>
-      <w:hyperlink r:id="rId25" w:history="1">
+      <w:hyperlink r:id="rId22" w:history="1">
         <w:r>
           <w:rPr>
             <w:rStyle w:val="Hyperlink"/>
@@ -1137,7 +1389,7 @@
     </w:p>
     <w:p/>
     <w:p>
-      <w:hyperlink r:id="rId26" w:history="1">
+      <w:hyperlink r:id="rId23" w:history="1">
         <w:r>
           <w:rPr>
             <w:rStyle w:val="Hyperlink"/>
@@ -1170,17 +1422,27 @@
           <w:color w:val="FF0000"/>
         </w:rPr>
       </w:pPr>
+      <w:proofErr w:type="gramStart"/>
       <w:r>
         <w:rPr>
           <w:b/>
           <w:color w:val="FF0000"/>
           <w:highlight w:val="green"/>
         </w:rPr>
-        <w:t>about Git Stash</w:t>
-      </w:r>
-    </w:p>
-    <w:p>
-      <w:hyperlink r:id="rId27" w:history="1">
+        <w:t>about</w:t>
+      </w:r>
+      <w:proofErr w:type="gramEnd"/>
+      <w:r>
+        <w:rPr>
+          <w:b/>
+          <w:color w:val="FF0000"/>
+          <w:highlight w:val="green"/>
+        </w:rPr>
+        <w:t xml:space="preserve"> Git Stash</w:t>
+      </w:r>
+    </w:p>
+    <w:p>
+      <w:hyperlink r:id="rId24" w:history="1">
         <w:r>
           <w:rPr>
             <w:rStyle w:val="Hyperlink"/>
@@ -1196,8 +1458,16 @@
         <w:rPr>
           <w:b/>
         </w:rPr>
-        <w:t>Error message :</w:t>
-      </w:r>
+        <w:t xml:space="preserve">Error </w:t>
+      </w:r>
+      <w:proofErr w:type="gramStart"/>
+      <w:r>
+        <w:rPr>
+          <w:b/>
+        </w:rPr>
+        <w:t>message :</w:t>
+      </w:r>
+      <w:proofErr w:type="gramEnd"/>
     </w:p>
     <w:p>
       <w:pPr>
@@ -1212,7 +1482,7 @@
           <w:szCs w:val="22"/>
         </w:rPr>
       </w:pPr>
-      <w:hyperlink r:id="rId28" w:history="1">
+      <w:hyperlink r:id="rId25" w:history="1">
         <w:r>
           <w:rPr>
             <w:rStyle w:val="Hyperlink"/>
@@ -1224,7 +1494,35 @@
             <w:szCs w:val="22"/>
             <w:bdr w:val="none" w:sz="0" w:space="0" w:color="auto" w:frame="1"/>
           </w:rPr>
-          <w:t>Why does git say “</w:t>
+          <w:t xml:space="preserve">Why does </w:t>
+        </w:r>
+        <w:proofErr w:type="spellStart"/>
+        <w:r>
+          <w:rPr>
+            <w:rStyle w:val="Hyperlink"/>
+            <w:rFonts w:ascii="inherit" w:hAnsi="inherit" w:cs="Arial"/>
+            <w:b/>
+            <w:bCs/>
+            <w:color w:val="FF0000"/>
+            <w:sz w:val="22"/>
+            <w:szCs w:val="22"/>
+            <w:bdr w:val="none" w:sz="0" w:space="0" w:color="auto" w:frame="1"/>
+          </w:rPr>
+          <w:t>git</w:t>
+        </w:r>
+        <w:proofErr w:type="spellEnd"/>
+        <w:r>
+          <w:rPr>
+            <w:rStyle w:val="Hyperlink"/>
+            <w:rFonts w:ascii="inherit" w:hAnsi="inherit" w:cs="Arial"/>
+            <w:b/>
+            <w:bCs/>
+            <w:color w:val="FF0000"/>
+            <w:sz w:val="22"/>
+            <w:szCs w:val="22"/>
+            <w:bdr w:val="none" w:sz="0" w:space="0" w:color="auto" w:frame="1"/>
+          </w:rPr>
+          <w:t xml:space="preserve"> say “</w:t>
         </w:r>
         <w:r>
           <w:rPr>
@@ -1257,7 +1555,7 @@
     </w:p>
     <w:p/>
     <w:p>
-      <w:hyperlink r:id="rId29" w:history="1">
+      <w:hyperlink r:id="rId26" w:history="1">
         <w:r>
           <w:rPr>
             <w:rStyle w:val="Hyperlink"/>
@@ -1269,7 +1567,23 @@
     <w:p/>
     <w:p>
       <w:r>
-        <w:t>Remember that if you need to ignore a file or a folder , you need to add it after ignore file created, any file created before this file  ( gitignore )was created , it will not be ignored but still showing up.</w:t>
+        <w:t xml:space="preserve">Remember that if you need to ignore a file or a </w:t>
+      </w:r>
+      <w:proofErr w:type="gramStart"/>
+      <w:r>
+        <w:t>folder ,</w:t>
+      </w:r>
+      <w:proofErr w:type="gramEnd"/>
+      <w:r>
+        <w:t xml:space="preserve"> you need to add it after ignore file created, any file created before this file  ( </w:t>
+      </w:r>
+      <w:proofErr w:type="spellStart"/>
+      <w:r>
+        <w:t>gitignore</w:t>
+      </w:r>
+      <w:proofErr w:type="spellEnd"/>
+      <w:r>
+        <w:t xml:space="preserve"> )was created , it will not be ignored but still showing up.</w:t>
       </w:r>
     </w:p>
     <w:p/>
@@ -1308,13 +1622,20 @@
       </w:r>
     </w:p>
     <w:p>
+      <w:proofErr w:type="spellStart"/>
       <w:r>
         <w:t>Pwd</w:t>
       </w:r>
-    </w:p>
-    <w:p>
-      <w:r>
-        <w:t>Git  - - version</w:t>
+      <w:proofErr w:type="spellEnd"/>
+    </w:p>
+    <w:p>
+      <w:proofErr w:type="gramStart"/>
+      <w:r>
+        <w:t>Git  -</w:t>
+      </w:r>
+      <w:proofErr w:type="gramEnd"/>
+      <w:r>
+        <w:t xml:space="preserve"> - version</w:t>
       </w:r>
     </w:p>
     <w:p>
@@ -1324,16 +1645,45 @@
     </w:p>
     <w:p>
       <w:r>
-        <w:t>Git add  .   git –A</w:t>
-      </w:r>
-    </w:p>
-    <w:p>
-      <w:r>
-        <w:t>Touch .gitignore</w:t>
-      </w:r>
+        <w:t xml:space="preserve">Git </w:t>
+      </w:r>
+      <w:proofErr w:type="gramStart"/>
+      <w:r>
+        <w:t>add  .</w:t>
+      </w:r>
+      <w:proofErr w:type="gramEnd"/>
+      <w:r>
+        <w:t xml:space="preserve">   </w:t>
+      </w:r>
+      <w:proofErr w:type="gramStart"/>
+      <w:r>
+        <w:t>git</w:t>
+      </w:r>
+      <w:proofErr w:type="gramEnd"/>
+      <w:r>
+        <w:t xml:space="preserve"> –A</w:t>
+      </w:r>
+    </w:p>
+    <w:p>
+      <w:r>
+        <w:t>Touch .</w:t>
+      </w:r>
+      <w:proofErr w:type="spellStart"/>
+      <w:r>
+        <w:t>gitignore</w:t>
+      </w:r>
+      <w:proofErr w:type="spellEnd"/>
       <w:r>
         <w:tab/>
-        <w:t>-- create .gitignore file</w:t>
+        <w:t>-- create .</w:t>
+      </w:r>
+      <w:proofErr w:type="spellStart"/>
+      <w:r>
+        <w:t>gitignore</w:t>
+      </w:r>
+      <w:proofErr w:type="spellEnd"/>
+      <w:r>
+        <w:t xml:space="preserve"> file</w:t>
       </w:r>
     </w:p>
     <w:p>
@@ -1353,8 +1703,13 @@
     </w:p>
     <w:p>
       <w:r>
-        <w:t>Git init</w:t>
-      </w:r>
+        <w:t xml:space="preserve">Git </w:t>
+      </w:r>
+      <w:proofErr w:type="spellStart"/>
+      <w:r>
+        <w:t>init</w:t>
+      </w:r>
+      <w:proofErr w:type="spellEnd"/>
     </w:p>
     <w:p>
       <w:r>
@@ -1383,17 +1738,51 @@
     </w:p>
     <w:p>
       <w:r>
-        <w:t>Git diff  - - staged</w:t>
-      </w:r>
-    </w:p>
-    <w:p>
-      <w:r>
-        <w:t xml:space="preserve">Git rm       </w:t>
-      </w:r>
-    </w:p>
-    <w:p>
-      <w:r>
-        <w:t>Git rm –rf .git</w:t>
+        <w:t xml:space="preserve">Git </w:t>
+      </w:r>
+      <w:proofErr w:type="gramStart"/>
+      <w:r>
+        <w:t>diff  -</w:t>
+      </w:r>
+      <w:proofErr w:type="gramEnd"/>
+      <w:r>
+        <w:t xml:space="preserve"> - staged</w:t>
+      </w:r>
+    </w:p>
+    <w:p>
+      <w:r>
+        <w:t xml:space="preserve">Git </w:t>
+      </w:r>
+      <w:proofErr w:type="spellStart"/>
+      <w:r>
+        <w:t>rm</w:t>
+      </w:r>
+      <w:proofErr w:type="spellEnd"/>
+      <w:r>
+        <w:t xml:space="preserve">       </w:t>
+      </w:r>
+    </w:p>
+    <w:p>
+      <w:r>
+        <w:t xml:space="preserve">Git </w:t>
+      </w:r>
+      <w:proofErr w:type="spellStart"/>
+      <w:r>
+        <w:t>rm</w:t>
+      </w:r>
+      <w:proofErr w:type="spellEnd"/>
+      <w:r>
+        <w:t xml:space="preserve"> –</w:t>
+      </w:r>
+      <w:proofErr w:type="spellStart"/>
+      <w:proofErr w:type="gramStart"/>
+      <w:r>
+        <w:t>rf</w:t>
+      </w:r>
+      <w:proofErr w:type="spellEnd"/>
+      <w:proofErr w:type="gramEnd"/>
+      <w:r>
+        <w:t xml:space="preserve"> .git</w:t>
       </w:r>
       <w:r>
         <w:tab/>
@@ -1407,7 +1796,15 @@
     <w:p>
       <w:r>
         <w:lastRenderedPageBreak/>
-        <w:t xml:space="preserve">Git init </w:t>
+        <w:t xml:space="preserve">Git </w:t>
+      </w:r>
+      <w:proofErr w:type="spellStart"/>
+      <w:r>
+        <w:t>init</w:t>
+      </w:r>
+      <w:proofErr w:type="spellEnd"/>
+      <w:r>
+        <w:t xml:space="preserve"> </w:t>
       </w:r>
       <w:r>
         <w:tab/>
@@ -1440,14 +1837,25 @@
           <w:color w:val="FFFFFF"/>
         </w:rPr>
       </w:pPr>
+      <w:proofErr w:type="gramStart"/>
       <w:r>
         <w:rPr>
           <w:rStyle w:val="command"/>
           <w:color w:val="FFFFFF"/>
           <w:bdr w:val="none" w:sz="0" w:space="0" w:color="auto" w:frame="1"/>
         </w:rPr>
-        <w:t xml:space="preserve">git mv </w:t>
-      </w:r>
+        <w:t>git</w:t>
+      </w:r>
+      <w:proofErr w:type="gramEnd"/>
+      <w:r>
+        <w:rPr>
+          <w:rStyle w:val="command"/>
+          <w:color w:val="FFFFFF"/>
+          <w:bdr w:val="none" w:sz="0" w:space="0" w:color="auto" w:frame="1"/>
+        </w:rPr>
+        <w:t xml:space="preserve"> mv </w:t>
+      </w:r>
+      <w:proofErr w:type="spellStart"/>
       <w:r>
         <w:rPr>
           <w:rStyle w:val="Emphasis"/>
@@ -1457,6 +1865,7 @@
         </w:rPr>
         <w:t>old_filename</w:t>
       </w:r>
+      <w:proofErr w:type="spellEnd"/>
       <w:r>
         <w:rPr>
           <w:rStyle w:val="command"/>
@@ -1465,6 +1874,7 @@
         </w:rPr>
         <w:t xml:space="preserve"> </w:t>
       </w:r>
+      <w:proofErr w:type="spellStart"/>
       <w:r>
         <w:rPr>
           <w:rStyle w:val="Emphasis"/>
@@ -1474,6 +1884,7 @@
         </w:rPr>
         <w:t>new_filename</w:t>
       </w:r>
+      <w:proofErr w:type="spellEnd"/>
     </w:p>
     <w:p/>
     <w:p>
@@ -1491,13 +1902,23 @@
           <w:color w:val="FFFFFF"/>
         </w:rPr>
       </w:pPr>
+      <w:proofErr w:type="gramStart"/>
       <w:r>
         <w:rPr>
           <w:rStyle w:val="command"/>
           <w:color w:val="FFFFFF"/>
           <w:bdr w:val="none" w:sz="0" w:space="0" w:color="auto" w:frame="1"/>
         </w:rPr>
-        <w:t>git status</w:t>
+        <w:t>git</w:t>
+      </w:r>
+      <w:proofErr w:type="gramEnd"/>
+      <w:r>
+        <w:rPr>
+          <w:rStyle w:val="command"/>
+          <w:color w:val="FFFFFF"/>
+          <w:bdr w:val="none" w:sz="0" w:space="0" w:color="auto" w:frame="1"/>
+        </w:rPr>
+        <w:t xml:space="preserve"> status</w:t>
       </w:r>
     </w:p>
     <w:p/>
@@ -1516,13 +1937,23 @@
           <w:color w:val="FFFFFF"/>
         </w:rPr>
       </w:pPr>
+      <w:proofErr w:type="gramStart"/>
       <w:r>
         <w:rPr>
           <w:rStyle w:val="command"/>
           <w:color w:val="FFFFFF"/>
           <w:bdr w:val="none" w:sz="0" w:space="0" w:color="auto" w:frame="1"/>
         </w:rPr>
-        <w:t>git commit -m "Rename file"</w:t>
+        <w:t>git</w:t>
+      </w:r>
+      <w:proofErr w:type="gramEnd"/>
+      <w:r>
+        <w:rPr>
+          <w:rStyle w:val="command"/>
+          <w:color w:val="FFFFFF"/>
+          <w:bdr w:val="none" w:sz="0" w:space="0" w:color="auto" w:frame="1"/>
+        </w:rPr>
+        <w:t xml:space="preserve"> commit -m "Rename file"</w:t>
       </w:r>
     </w:p>
     <w:p/>
@@ -1541,13 +1972,23 @@
           <w:color w:val="FFFFFF"/>
         </w:rPr>
       </w:pPr>
+      <w:proofErr w:type="gramStart"/>
       <w:r>
         <w:rPr>
           <w:rStyle w:val="command"/>
           <w:color w:val="FFFFFF"/>
           <w:bdr w:val="none" w:sz="0" w:space="0" w:color="auto" w:frame="1"/>
         </w:rPr>
-        <w:t xml:space="preserve">git push origin </w:t>
+        <w:t>git</w:t>
+      </w:r>
+      <w:proofErr w:type="gramEnd"/>
+      <w:r>
+        <w:rPr>
+          <w:rStyle w:val="command"/>
+          <w:color w:val="FFFFFF"/>
+          <w:bdr w:val="none" w:sz="0" w:space="0" w:color="auto" w:frame="1"/>
+        </w:rPr>
+        <w:t xml:space="preserve"> push origin </w:t>
       </w:r>
       <w:r>
         <w:rPr>
@@ -1585,7 +2026,31 @@
     <w:p/>
     <w:p>
       <w:r>
-        <w:t>History ( git ) / doskey /history ( cmd )</w:t>
+        <w:t xml:space="preserve">History </w:t>
+      </w:r>
+      <w:proofErr w:type="gramStart"/>
+      <w:r>
+        <w:t>( git</w:t>
+      </w:r>
+      <w:proofErr w:type="gramEnd"/>
+      <w:r>
+        <w:t xml:space="preserve"> ) / </w:t>
+      </w:r>
+      <w:proofErr w:type="spellStart"/>
+      <w:r>
+        <w:t>doskey</w:t>
+      </w:r>
+      <w:proofErr w:type="spellEnd"/>
+      <w:r>
+        <w:t xml:space="preserve"> /history ( </w:t>
+      </w:r>
+      <w:proofErr w:type="spellStart"/>
+      <w:r>
+        <w:t>cmd</w:t>
+      </w:r>
+      <w:proofErr w:type="spellEnd"/>
+      <w:r>
+        <w:t xml:space="preserve"> )</w:t>
       </w:r>
       <w:r>
         <w:tab/>
@@ -1596,13 +2061,20 @@
       </w:r>
     </w:p>
     <w:p>
+      <w:proofErr w:type="gramStart"/>
       <w:r>
         <w:t>clear</w:t>
       </w:r>
-    </w:p>
-    <w:p>
-      <w:r>
-        <w:t xml:space="preserve">git show : f2.txt </w:t>
+      <w:proofErr w:type="gramEnd"/>
+    </w:p>
+    <w:p>
+      <w:proofErr w:type="gramStart"/>
+      <w:r>
+        <w:t>git</w:t>
+      </w:r>
+      <w:proofErr w:type="gramEnd"/>
+      <w:r>
+        <w:t xml:space="preserve"> show : f2.txt </w:t>
       </w:r>
       <w:r>
         <w:tab/>
@@ -1613,8 +2085,13 @@
       </w:r>
     </w:p>
     <w:p>
-      <w:r>
-        <w:t>cat f2.txt</w:t>
+      <w:proofErr w:type="gramStart"/>
+      <w:r>
+        <w:t>cat</w:t>
+      </w:r>
+      <w:proofErr w:type="gramEnd"/>
+      <w:r>
+        <w:t xml:space="preserve"> f2.txt</w:t>
       </w:r>
     </w:p>
     <w:p>
@@ -1630,7 +2107,15 @@
     <w:p/>
     <w:p>
       <w:r>
-        <w:t>Git config –global</w:t>
+        <w:t xml:space="preserve">Git </w:t>
+      </w:r>
+      <w:proofErr w:type="spellStart"/>
+      <w:r>
+        <w:t>config</w:t>
+      </w:r>
+      <w:proofErr w:type="spellEnd"/>
+      <w:r>
+        <w:t xml:space="preserve"> –global</w:t>
       </w:r>
     </w:p>
     <w:p>
@@ -1664,6 +2149,7 @@
           <w:lang w:eastAsia="en-AU"/>
         </w:rPr>
       </w:pPr>
+      <w:proofErr w:type="gramStart"/>
       <w:r>
         <w:rPr>
           <w:rFonts w:ascii="Consolas" w:eastAsia="Times New Roman" w:hAnsi="Consolas" w:cs="Consolas"/>
@@ -1674,8 +2160,35 @@
           <w:shd w:val="clear" w:color="auto" w:fill="EFF0F1"/>
           <w:lang w:eastAsia="en-AU"/>
         </w:rPr>
-        <w:t>git reflog</w:t>
-      </w:r>
+        <w:t>git</w:t>
+      </w:r>
+      <w:proofErr w:type="gramEnd"/>
+      <w:r>
+        <w:rPr>
+          <w:rFonts w:ascii="Consolas" w:eastAsia="Times New Roman" w:hAnsi="Consolas" w:cs="Consolas"/>
+          <w:color w:val="242729"/>
+          <w:sz w:val="20"/>
+          <w:szCs w:val="20"/>
+          <w:bdr w:val="none" w:sz="0" w:space="0" w:color="auto" w:frame="1"/>
+          <w:shd w:val="clear" w:color="auto" w:fill="EFF0F1"/>
+          <w:lang w:eastAsia="en-AU"/>
+        </w:rPr>
+        <w:t xml:space="preserve"> </w:t>
+      </w:r>
+      <w:proofErr w:type="spellStart"/>
+      <w:r>
+        <w:rPr>
+          <w:rFonts w:ascii="Consolas" w:eastAsia="Times New Roman" w:hAnsi="Consolas" w:cs="Consolas"/>
+          <w:color w:val="242729"/>
+          <w:sz w:val="20"/>
+          <w:szCs w:val="20"/>
+          <w:bdr w:val="none" w:sz="0" w:space="0" w:color="auto" w:frame="1"/>
+          <w:shd w:val="clear" w:color="auto" w:fill="EFF0F1"/>
+          <w:lang w:eastAsia="en-AU"/>
+        </w:rPr>
+        <w:t>reflog</w:t>
+      </w:r>
+      <w:proofErr w:type="spellEnd"/>
     </w:p>
     <w:p/>
     <w:p/>
@@ -1706,8 +2219,17 @@
           <w:color w:val="FF0000"/>
           <w:highlight w:val="yellow"/>
         </w:rPr>
-        <w:t>Working directory</w:t>
-      </w:r>
+        <w:t xml:space="preserve">Working </w:t>
+      </w:r>
+      <w:proofErr w:type="gramStart"/>
+      <w:r>
+        <w:rPr>
+          <w:color w:val="FF0000"/>
+          <w:highlight w:val="yellow"/>
+        </w:rPr>
+        <w:t>directory</w:t>
+      </w:r>
+      <w:proofErr w:type="gramEnd"/>
       <w:r>
         <w:rPr>
           <w:color w:val="FF0000"/>
@@ -1737,32 +2259,156 @@
         <w:rPr>
           <w:color w:val="FF0000"/>
         </w:rPr>
-        <w:t>When use  .gitignore , after you add file names to .gitignore, you need to add this .gitignore file to staging area striaight away to make it take effect, otherwise it will not work ( however you might add txt file to staging area already )</w:t>
-      </w:r>
-      <w:bookmarkStart w:id="0" w:name="_GoBack"/>
-      <w:bookmarkEnd w:id="0"/>
+        <w:t>When use  .</w:t>
+      </w:r>
+      <w:proofErr w:type="spellStart"/>
+      <w:r>
+        <w:rPr>
+          <w:color w:val="FF0000"/>
+        </w:rPr>
+        <w:t>gitignore</w:t>
+      </w:r>
+      <w:proofErr w:type="spellEnd"/>
+      <w:r>
+        <w:rPr>
+          <w:color w:val="FF0000"/>
+        </w:rPr>
+        <w:t xml:space="preserve"> , after you add file names to .</w:t>
+      </w:r>
+      <w:proofErr w:type="spellStart"/>
+      <w:r>
+        <w:rPr>
+          <w:color w:val="FF0000"/>
+        </w:rPr>
+        <w:t>gitignore</w:t>
+      </w:r>
+      <w:proofErr w:type="spellEnd"/>
+      <w:r>
+        <w:rPr>
+          <w:color w:val="FF0000"/>
+        </w:rPr>
+        <w:t>, you need to add this .</w:t>
+      </w:r>
+      <w:proofErr w:type="spellStart"/>
+      <w:r>
+        <w:rPr>
+          <w:color w:val="FF0000"/>
+        </w:rPr>
+        <w:t>gitignore</w:t>
+      </w:r>
+      <w:proofErr w:type="spellEnd"/>
+      <w:r>
+        <w:rPr>
+          <w:color w:val="FF0000"/>
+        </w:rPr>
+        <w:t xml:space="preserve"> file to staging area </w:t>
+      </w:r>
+      <w:proofErr w:type="spellStart"/>
+      <w:r>
+        <w:rPr>
+          <w:color w:val="FF0000"/>
+        </w:rPr>
+        <w:t>striaight</w:t>
+      </w:r>
+      <w:proofErr w:type="spellEnd"/>
+      <w:r>
+        <w:rPr>
+          <w:color w:val="FF0000"/>
+        </w:rPr>
+        <w:t xml:space="preserve"> away to make it take effect, otherwise it will not work ( however you might add txt file to staging area already )</w:t>
+      </w:r>
     </w:p>
     <w:p>
       <w:r>
         <w:rPr>
           <w:highlight w:val="yellow"/>
         </w:rPr>
-        <w:t>Use .gitignore Before</w:t>
-      </w:r>
-      <w:r>
-        <w:t xml:space="preserve"> you add file to staging area or make commit.. then effectively it will include those files in ignore area to Not track its change.</w:t>
-      </w:r>
-    </w:p>
-    <w:p>
-      <w:r>
-        <w:t>Also you cannot .ignore file once it is commited to repository or push to remote</w:t>
+        <w:t>Use .</w:t>
+      </w:r>
+      <w:proofErr w:type="spellStart"/>
+      <w:r>
+        <w:rPr>
+          <w:highlight w:val="yellow"/>
+        </w:rPr>
+        <w:t>gitignore</w:t>
+      </w:r>
+      <w:proofErr w:type="spellEnd"/>
+      <w:r>
+        <w:rPr>
+          <w:highlight w:val="yellow"/>
+        </w:rPr>
+        <w:t xml:space="preserve"> Before</w:t>
+      </w:r>
+      <w:r>
+        <w:t xml:space="preserve"> you add file to staging area or make commit</w:t>
+      </w:r>
+      <w:proofErr w:type="gramStart"/>
+      <w:r>
+        <w:t>..</w:t>
+      </w:r>
+      <w:proofErr w:type="gramEnd"/>
+      <w:r>
+        <w:t xml:space="preserve"> </w:t>
+      </w:r>
+      <w:proofErr w:type="gramStart"/>
+      <w:r>
+        <w:t>then</w:t>
+      </w:r>
+      <w:proofErr w:type="gramEnd"/>
+      <w:r>
+        <w:t xml:space="preserve"> effectively it will include those files in ignore area to Not track its change.</w:t>
+      </w:r>
+    </w:p>
+    <w:p>
+      <w:r>
+        <w:t xml:space="preserve">Also you cannot .ignore file once it is </w:t>
+      </w:r>
+      <w:proofErr w:type="spellStart"/>
+      <w:r>
+        <w:t>commited</w:t>
+      </w:r>
+      <w:proofErr w:type="spellEnd"/>
+      <w:r>
+        <w:t xml:space="preserve"> to repository or push to remote</w:t>
       </w:r>
     </w:p>
     <w:p/>
     <w:p>
       <w:r>
         <w:lastRenderedPageBreak/>
-        <w:t>Note that if you already commit the change to the file, you can git rm the file, but if you just add . or create the file, you have to use git rm –f to force to delete the file.</w:t>
+        <w:t xml:space="preserve">Note that if you already commit the change to the file, you can git </w:t>
+      </w:r>
+      <w:proofErr w:type="spellStart"/>
+      <w:r>
+        <w:t>rm</w:t>
+      </w:r>
+      <w:proofErr w:type="spellEnd"/>
+      <w:r>
+        <w:t xml:space="preserve"> the file, but if you just </w:t>
+      </w:r>
+      <w:proofErr w:type="gramStart"/>
+      <w:r>
+        <w:t>add .</w:t>
+      </w:r>
+      <w:proofErr w:type="gramEnd"/>
+      <w:r>
+        <w:t xml:space="preserve"> </w:t>
+      </w:r>
+      <w:proofErr w:type="gramStart"/>
+      <w:r>
+        <w:t>or</w:t>
+      </w:r>
+      <w:proofErr w:type="gramEnd"/>
+      <w:r>
+        <w:t xml:space="preserve"> create the file, you have to use git </w:t>
+      </w:r>
+      <w:proofErr w:type="spellStart"/>
+      <w:r>
+        <w:t>rm</w:t>
+      </w:r>
+      <w:proofErr w:type="spellEnd"/>
+      <w:r>
+        <w:t xml:space="preserve"> –f to force to delete the file.</w:t>
       </w:r>
     </w:p>
     <w:p/>
@@ -1783,33 +2429,77 @@
         <w:rPr>
           <w:color w:val="FF0000"/>
         </w:rPr>
-        <w:t>Rm –r &lt;folder name&gt; to remove a folder in a Git environment ( folder is physically gone )</w:t>
-      </w:r>
-    </w:p>
-    <w:p>
-      <w:pPr>
-        <w:rPr>
-          <w:color w:val="FF0000"/>
-        </w:rPr>
-      </w:pPr>
-      <w:r>
-        <w:rPr>
-          <w:color w:val="FF0000"/>
-        </w:rPr>
-        <w:t>Rm &lt;file name &gt; to remove a file in a Git environment ( folder is physically gone )</w:t>
-      </w:r>
-    </w:p>
-    <w:p>
-      <w:pPr>
-        <w:rPr>
-          <w:color w:val="FF0000"/>
-        </w:rPr>
-      </w:pPr>
-      <w:r>
-        <w:rPr>
-          <w:color w:val="FF0000"/>
-        </w:rPr>
-        <w:t>Mkdir  &lt;folder name&gt; to physically add a folder in a Git environment</w:t>
+        <w:t xml:space="preserve">Rm –r &lt;folder name&gt; to remove a folder in a Git environment </w:t>
+      </w:r>
+      <w:proofErr w:type="gramStart"/>
+      <w:r>
+        <w:rPr>
+          <w:color w:val="FF0000"/>
+        </w:rPr>
+        <w:t>( folder</w:t>
+      </w:r>
+      <w:proofErr w:type="gramEnd"/>
+      <w:r>
+        <w:rPr>
+          <w:color w:val="FF0000"/>
+        </w:rPr>
+        <w:t xml:space="preserve"> is physically gone )</w:t>
+      </w:r>
+    </w:p>
+    <w:p>
+      <w:pPr>
+        <w:rPr>
+          <w:color w:val="FF0000"/>
+        </w:rPr>
+      </w:pPr>
+      <w:r>
+        <w:rPr>
+          <w:color w:val="FF0000"/>
+        </w:rPr>
+        <w:t xml:space="preserve">Rm &lt;file name &gt; to remove a file in a Git environment </w:t>
+      </w:r>
+      <w:proofErr w:type="gramStart"/>
+      <w:r>
+        <w:rPr>
+          <w:color w:val="FF0000"/>
+        </w:rPr>
+        <w:t>( folder</w:t>
+      </w:r>
+      <w:proofErr w:type="gramEnd"/>
+      <w:r>
+        <w:rPr>
+          <w:color w:val="FF0000"/>
+        </w:rPr>
+        <w:t xml:space="preserve"> is physically gone )</w:t>
+      </w:r>
+    </w:p>
+    <w:p>
+      <w:pPr>
+        <w:rPr>
+          <w:color w:val="FF0000"/>
+        </w:rPr>
+      </w:pPr>
+      <w:proofErr w:type="spellStart"/>
+      <w:proofErr w:type="gramStart"/>
+      <w:r>
+        <w:rPr>
+          <w:color w:val="FF0000"/>
+        </w:rPr>
+        <w:t>Mkdir</w:t>
+      </w:r>
+      <w:proofErr w:type="spellEnd"/>
+      <w:r>
+        <w:rPr>
+          <w:color w:val="FF0000"/>
+        </w:rPr>
+        <w:t xml:space="preserve">  &lt;</w:t>
+      </w:r>
+      <w:proofErr w:type="gramEnd"/>
+      <w:r>
+        <w:rPr>
+          <w:color w:val="FF0000"/>
+        </w:rPr>
+        <w:t>folder name&gt; to physically add a folder in a Git environment</w:t>
       </w:r>
     </w:p>
     <w:p>
@@ -1904,8 +2594,13 @@
         </w:tabs>
       </w:pPr>
       <w:r>
-        <w:t>.gitignore</w:t>
-      </w:r>
+        <w:t>.</w:t>
+      </w:r>
+      <w:proofErr w:type="spellStart"/>
+      <w:r>
+        <w:t>gitignore</w:t>
+      </w:r>
+      <w:proofErr w:type="spellEnd"/>
     </w:p>
     <w:p>
       <w:pPr>
@@ -1914,7 +2609,15 @@
         </w:tabs>
       </w:pPr>
       <w:r>
-        <w:t>Note: when you want to revive a file from ignore file and put it back into active condition, git will treat it as new file; so even if you make some change to this newly revived file ( F2.txt ) , you will not be able to use git diff to tell the difference between this file in working directory and file in remote.</w:t>
+        <w:t xml:space="preserve">Note: when you want to revive a file from ignore file and put it back into active condition, git will treat it as new file; so even if you make some change to this newly revived file </w:t>
+      </w:r>
+      <w:proofErr w:type="gramStart"/>
+      <w:r>
+        <w:t>( F2.txt</w:t>
+      </w:r>
+      <w:proofErr w:type="gramEnd"/>
+      <w:r>
+        <w:t xml:space="preserve"> ) , you will not be able to use git diff to tell the difference between this file in working directory and file in remote.</w:t>
       </w:r>
     </w:p>
     <w:p>
@@ -1934,8 +2637,13 @@
         </w:tabs>
       </w:pPr>
       <w:r>
-        <w:t>.gitignore</w:t>
-      </w:r>
+        <w:t>.</w:t>
+      </w:r>
+      <w:proofErr w:type="spellStart"/>
+      <w:r>
+        <w:t>gitignore</w:t>
+      </w:r>
+      <w:proofErr w:type="spellEnd"/>
     </w:p>
     <w:p>
       <w:pPr>
@@ -1971,7 +2679,23 @@
           <w:rFonts w:ascii="Segoe UI" w:hAnsi="Segoe UI" w:cs="Segoe UI"/>
           <w:color w:val="24292E"/>
         </w:rPr>
-        <w:t>Below are the steps on how to ignore this file (lets say the filename is </w:t>
+        <w:t>Below are the steps on how to ignore this file (</w:t>
+      </w:r>
+      <w:proofErr w:type="spellStart"/>
+      <w:r>
+        <w:rPr>
+          <w:rFonts w:ascii="Segoe UI" w:hAnsi="Segoe UI" w:cs="Segoe UI"/>
+          <w:color w:val="24292E"/>
+        </w:rPr>
+        <w:t>lets</w:t>
+      </w:r>
+      <w:proofErr w:type="spellEnd"/>
+      <w:r>
+        <w:rPr>
+          <w:rFonts w:ascii="Segoe UI" w:hAnsi="Segoe UI" w:cs="Segoe UI"/>
+          <w:color w:val="24292E"/>
+        </w:rPr>
+        <w:t xml:space="preserve"> say the filename is </w:t>
       </w:r>
       <w:r>
         <w:rPr>
@@ -2015,8 +2739,18 @@
           <w:rFonts w:ascii="Consolas" w:hAnsi="Consolas" w:cs="Consolas"/>
           <w:color w:val="24292E"/>
         </w:rPr>
-        <w:t>.gitignore</w:t>
-      </w:r>
+        <w:t>.</w:t>
+      </w:r>
+      <w:proofErr w:type="spellStart"/>
+      <w:r>
+        <w:rPr>
+          <w:rStyle w:val="HTMLCode"/>
+          <w:rFonts w:ascii="Consolas" w:hAnsi="Consolas" w:cs="Consolas"/>
+          <w:color w:val="24292E"/>
+        </w:rPr>
+        <w:t>gitignore</w:t>
+      </w:r>
+      <w:proofErr w:type="spellEnd"/>
       <w:r>
         <w:rPr>
           <w:rFonts w:ascii="Segoe UI" w:hAnsi="Segoe UI" w:cs="Segoe UI"/>
@@ -2041,8 +2775,18 @@
           <w:rFonts w:ascii="Consolas" w:hAnsi="Consolas" w:cs="Consolas"/>
           <w:color w:val="005CC5"/>
         </w:rPr>
-        <w:t xml:space="preserve">   $ echo "config.py" &gt;&gt; .gitignore</w:t>
-      </w:r>
+        <w:t xml:space="preserve">   $ echo "config.py" &gt;&gt; .</w:t>
+      </w:r>
+      <w:proofErr w:type="spellStart"/>
+      <w:r>
+        <w:rPr>
+          <w:rStyle w:val="pl-c1"/>
+          <w:rFonts w:ascii="Consolas" w:hAnsi="Consolas" w:cs="Consolas"/>
+          <w:color w:val="005CC5"/>
+        </w:rPr>
+        <w:t>gitignore</w:t>
+      </w:r>
+      <w:proofErr w:type="spellEnd"/>
     </w:p>
     <w:p>
       <w:pPr>
@@ -2081,7 +2825,43 @@
           <w:rFonts w:ascii="Consolas" w:hAnsi="Consolas" w:cs="Consolas"/>
           <w:color w:val="005CC5"/>
         </w:rPr>
-        <w:t xml:space="preserve">   $ git rm --cached config.py</w:t>
+        <w:t xml:space="preserve">   $ </w:t>
+      </w:r>
+      <w:proofErr w:type="gramStart"/>
+      <w:r>
+        <w:rPr>
+          <w:rStyle w:val="pl-c1"/>
+          <w:rFonts w:ascii="Consolas" w:hAnsi="Consolas" w:cs="Consolas"/>
+          <w:color w:val="005CC5"/>
+        </w:rPr>
+        <w:t>git</w:t>
+      </w:r>
+      <w:proofErr w:type="gramEnd"/>
+      <w:r>
+        <w:rPr>
+          <w:rStyle w:val="pl-c1"/>
+          <w:rFonts w:ascii="Consolas" w:hAnsi="Consolas" w:cs="Consolas"/>
+          <w:color w:val="005CC5"/>
+        </w:rPr>
+        <w:t xml:space="preserve"> </w:t>
+      </w:r>
+      <w:proofErr w:type="spellStart"/>
+      <w:r>
+        <w:rPr>
+          <w:rStyle w:val="pl-c1"/>
+          <w:rFonts w:ascii="Consolas" w:hAnsi="Consolas" w:cs="Consolas"/>
+          <w:color w:val="005CC5"/>
+        </w:rPr>
+        <w:t>rm</w:t>
+      </w:r>
+      <w:proofErr w:type="spellEnd"/>
+      <w:r>
+        <w:rPr>
+          <w:rStyle w:val="pl-c1"/>
+          <w:rFonts w:ascii="Consolas" w:hAnsi="Consolas" w:cs="Consolas"/>
+          <w:color w:val="005CC5"/>
+        </w:rPr>
+        <w:t xml:space="preserve"> --cached config.py</w:t>
       </w:r>
     </w:p>
     <w:p>
@@ -2132,7 +2912,23 @@
           <w:rFonts w:ascii="Segoe UI" w:hAnsi="Segoe UI" w:cs="Segoe UI"/>
           <w:color w:val="24292E"/>
         </w:rPr>
-        <w:t> you will still see the file is still present on your local filesytem.</w:t>
+        <w:t xml:space="preserve"> you will still see the file is still present on your local </w:t>
+      </w:r>
+      <w:proofErr w:type="spellStart"/>
+      <w:r>
+        <w:rPr>
+          <w:rFonts w:ascii="Segoe UI" w:hAnsi="Segoe UI" w:cs="Segoe UI"/>
+          <w:color w:val="24292E"/>
+        </w:rPr>
+        <w:t>filesytem</w:t>
+      </w:r>
+      <w:proofErr w:type="spellEnd"/>
+      <w:r>
+        <w:rPr>
+          <w:rFonts w:ascii="Segoe UI" w:hAnsi="Segoe UI" w:cs="Segoe UI"/>
+          <w:color w:val="24292E"/>
+        </w:rPr>
+        <w:t>.</w:t>
       </w:r>
     </w:p>
     <w:p>
@@ -2161,8 +2957,18 @@
           <w:rFonts w:ascii="Consolas" w:hAnsi="Consolas" w:cs="Consolas"/>
           <w:color w:val="24292E"/>
         </w:rPr>
-        <w:t>.gitignore</w:t>
-      </w:r>
+        <w:t>.</w:t>
+      </w:r>
+      <w:proofErr w:type="spellStart"/>
+      <w:r>
+        <w:rPr>
+          <w:rStyle w:val="HTMLCode"/>
+          <w:rFonts w:ascii="Consolas" w:hAnsi="Consolas" w:cs="Consolas"/>
+          <w:color w:val="24292E"/>
+        </w:rPr>
+        <w:t>gitignore</w:t>
+      </w:r>
+      <w:proofErr w:type="spellEnd"/>
       <w:r>
         <w:rPr>
           <w:rFonts w:ascii="Segoe UI" w:hAnsi="Segoe UI" w:cs="Segoe UI"/>
@@ -2193,8 +2999,18 @@
           <w:rFonts w:ascii="Consolas" w:hAnsi="Consolas" w:cs="Consolas"/>
           <w:color w:val="005CC5"/>
         </w:rPr>
-        <w:t xml:space="preserve">  $ git add .gitignore</w:t>
-      </w:r>
+        <w:t xml:space="preserve">  $ git add .</w:t>
+      </w:r>
+      <w:proofErr w:type="spellStart"/>
+      <w:r>
+        <w:rPr>
+          <w:rStyle w:val="pl-c1"/>
+          <w:rFonts w:ascii="Consolas" w:hAnsi="Consolas" w:cs="Consolas"/>
+          <w:color w:val="005CC5"/>
+        </w:rPr>
+        <w:t>gitignore</w:t>
+      </w:r>
+      <w:proofErr w:type="spellEnd"/>
     </w:p>
     <w:p>
       <w:pPr>
@@ -2212,7 +3028,25 @@
           <w:rFonts w:ascii="Consolas" w:hAnsi="Consolas" w:cs="Consolas"/>
           <w:color w:val="005CC5"/>
         </w:rPr>
-        <w:t xml:space="preserve">  $ git commit -m "Ignore config.py"</w:t>
+        <w:t xml:space="preserve">  $ </w:t>
+      </w:r>
+      <w:proofErr w:type="gramStart"/>
+      <w:r>
+        <w:rPr>
+          <w:rStyle w:val="pl-c1"/>
+          <w:rFonts w:ascii="Consolas" w:hAnsi="Consolas" w:cs="Consolas"/>
+          <w:color w:val="005CC5"/>
+        </w:rPr>
+        <w:t>git</w:t>
+      </w:r>
+      <w:proofErr w:type="gramEnd"/>
+      <w:r>
+        <w:rPr>
+          <w:rStyle w:val="pl-c1"/>
+          <w:rFonts w:ascii="Consolas" w:hAnsi="Consolas" w:cs="Consolas"/>
+          <w:color w:val="005CC5"/>
+        </w:rPr>
+        <w:t xml:space="preserve"> commit -m "Ignore config.py"</w:t>
       </w:r>
     </w:p>
     <w:p>
@@ -2332,7 +3166,7 @@
           <w:tab w:val="left" w:pos="284"/>
         </w:tabs>
       </w:pPr>
-      <w:hyperlink r:id="rId30" w:history="1">
+      <w:hyperlink r:id="rId27" w:history="1">
         <w:r>
           <w:rPr>
             <w:rStyle w:val="Hyperlink"/>
@@ -2375,7 +3209,7 @@
                     <pic:cNvPicPr/>
                   </pic:nvPicPr>
                   <pic:blipFill>
-                    <a:blip r:embed="rId31"/>
+                    <a:blip r:embed="rId28"/>
                     <a:stretch>
                       <a:fillRect/>
                     </a:stretch>
@@ -2398,10 +3232,91 @@
     </w:p>
     <w:p>
       <w:pPr>
+        <w:autoSpaceDE w:val="0"/>
+        <w:autoSpaceDN w:val="0"/>
+        <w:adjustRightInd w:val="0"/>
+        <w:spacing w:after="0" w:line="240" w:lineRule="auto"/>
+        <w:rPr>
+          <w:rFonts w:ascii="Lucida Console" w:hAnsi="Lucida Console" w:cs="Lucida Console"/>
+          <w:color w:val="FF0000"/>
+          <w:sz w:val="18"/>
+          <w:szCs w:val="18"/>
+        </w:rPr>
+      </w:pPr>
+      <w:r>
+        <w:rPr>
+          <w:rFonts w:ascii="Lucida Console" w:hAnsi="Lucida Console" w:cs="Lucida Console"/>
+          <w:color w:val="FF0000"/>
+          <w:sz w:val="18"/>
+          <w:szCs w:val="18"/>
+        </w:rPr>
+        <w:t xml:space="preserve">$ </w:t>
+      </w:r>
+      <w:proofErr w:type="gramStart"/>
+      <w:r>
+        <w:rPr>
+          <w:rFonts w:ascii="Lucida Console" w:hAnsi="Lucida Console" w:cs="Lucida Console"/>
+          <w:color w:val="FF0000"/>
+          <w:sz w:val="18"/>
+          <w:szCs w:val="18"/>
+        </w:rPr>
+        <w:t>date</w:t>
+      </w:r>
+      <w:proofErr w:type="gramEnd"/>
+      <w:r>
+        <w:rPr>
+          <w:rFonts w:ascii="Lucida Console" w:hAnsi="Lucida Console" w:cs="Lucida Console"/>
+          <w:color w:val="FF0000"/>
+          <w:sz w:val="18"/>
+          <w:szCs w:val="18"/>
+        </w:rPr>
+        <w:t xml:space="preserve"> +"------</w:t>
+      </w:r>
+      <w:r>
+        <w:rPr>
+          <w:rFonts w:ascii="Lucida Console" w:hAnsi="Lucida Console" w:cs="Lucida Console"/>
+          <w:color w:val="FF0000"/>
+          <w:sz w:val="18"/>
+          <w:szCs w:val="18"/>
+        </w:rPr>
+        <w:t>-------------------------</w:t>
+      </w:r>
+      <w:r>
+        <w:rPr>
+          <w:rFonts w:ascii="Lucida Console" w:hAnsi="Lucida Console" w:cs="Lucida Console"/>
+          <w:color w:val="FF0000"/>
+          <w:sz w:val="18"/>
+          <w:szCs w:val="18"/>
+        </w:rPr>
+        <w:t>-%Y-%m-%d %T -----------------------</w:t>
+      </w:r>
+      <w:r>
+        <w:rPr>
+          <w:rFonts w:ascii="Lucida Console" w:hAnsi="Lucida Console" w:cs="Lucida Console"/>
+          <w:color w:val="FF0000"/>
+          <w:sz w:val="18"/>
+          <w:szCs w:val="18"/>
+        </w:rPr>
+        <w:t>----------</w:t>
+      </w:r>
+      <w:r>
+        <w:rPr>
+          <w:rFonts w:ascii="Lucida Console" w:hAnsi="Lucida Console" w:cs="Lucida Console"/>
+          <w:color w:val="FF0000"/>
+          <w:sz w:val="18"/>
+          <w:szCs w:val="18"/>
+        </w:rPr>
+        <w:t>---"</w:t>
+      </w:r>
+    </w:p>
+    <w:p>
+      <w:pPr>
         <w:tabs>
           <w:tab w:val="left" w:pos="284"/>
         </w:tabs>
       </w:pPr>
+      <w:bookmarkStart w:id="0" w:name="_GoBack"/>
+      <w:bookmarkEnd w:id="0"/>
     </w:p>
     <w:p>
       <w:pPr>
@@ -2417,7 +3332,7 @@
           <w:rStyle w:val="Hyperlink"/>
         </w:rPr>
       </w:pPr>
-      <w:hyperlink r:id="rId32" w:history="1">
+      <w:hyperlink r:id="rId29" w:history="1">
         <w:r>
           <w:rPr>
             <w:rStyle w:val="Hyperlink"/>
@@ -2429,14 +3344,29 @@
         <w:rPr>
           <w:rStyle w:val="Hyperlink"/>
         </w:rPr>
-        <w:t xml:space="preserve">     -  </w:t>
-      </w:r>
+        <w:t xml:space="preserve">     </w:t>
+      </w:r>
+      <w:proofErr w:type="gramStart"/>
       <w:r>
         <w:rPr>
           <w:rStyle w:val="Hyperlink"/>
-          <w:color w:val="FF0000"/>
-        </w:rPr>
-        <w:t>in git bash</w:t>
+        </w:rPr>
+        <w:t xml:space="preserve">-  </w:t>
+      </w:r>
+      <w:r>
+        <w:rPr>
+          <w:rStyle w:val="Hyperlink"/>
+          <w:color w:val="FF0000"/>
+        </w:rPr>
+        <w:t>in</w:t>
+      </w:r>
+      <w:proofErr w:type="gramEnd"/>
+      <w:r>
+        <w:rPr>
+          <w:rStyle w:val="Hyperlink"/>
+          <w:color w:val="FF0000"/>
+        </w:rPr>
+        <w:t xml:space="preserve"> git bash</w:t>
       </w:r>
     </w:p>
     <w:p>
@@ -2466,7 +3396,7 @@
                     <pic:cNvPicPr/>
                   </pic:nvPicPr>
                   <pic:blipFill>
-                    <a:blip r:embed="rId33"/>
+                    <a:blip r:embed="rId30"/>
                     <a:stretch>
                       <a:fillRect/>
                     </a:stretch>
@@ -2503,6 +3433,8 @@
           <w:u w:val="single"/>
         </w:rPr>
       </w:pPr>
+      <w:proofErr w:type="spellStart"/>
+      <w:proofErr w:type="gramStart"/>
       <w:r>
         <w:rPr>
           <w:b/>
@@ -2511,18 +3443,34 @@
           <w:highlight w:val="yellow"/>
           <w:u w:val="single"/>
         </w:rPr>
-        <w:t>Cmd  command</w:t>
-      </w:r>
-    </w:p>
-    <w:p>
+        <w:t>Cmd</w:t>
+      </w:r>
+      <w:proofErr w:type="spellEnd"/>
+      <w:r>
+        <w:rPr>
+          <w:b/>
+          <w:color w:val="FF0000"/>
+          <w:sz w:val="36"/>
+          <w:highlight w:val="yellow"/>
+          <w:u w:val="single"/>
+        </w:rPr>
+        <w:t xml:space="preserve">  command</w:t>
+      </w:r>
+      <w:proofErr w:type="gramEnd"/>
+    </w:p>
+    <w:p>
+      <w:proofErr w:type="spellStart"/>
       <w:r>
         <w:t>Pwd</w:t>
       </w:r>
-    </w:p>
-    <w:p>
+      <w:proofErr w:type="spellEnd"/>
+    </w:p>
+    <w:p>
+      <w:proofErr w:type="gramStart"/>
       <w:r>
         <w:t>Cd ..</w:t>
       </w:r>
+      <w:proofErr w:type="gramEnd"/>
     </w:p>
     <w:p>
       <w:r>
@@ -2551,7 +3499,15 @@
     </w:p>
     <w:p>
       <w:r>
-        <w:t>Echo “  ‘’ &gt;&gt;  myfile.txt</w:t>
+        <w:t xml:space="preserve">Echo </w:t>
+      </w:r>
+      <w:proofErr w:type="gramStart"/>
+      <w:r>
+        <w:t>“  ‘’</w:t>
+      </w:r>
+      <w:proofErr w:type="gramEnd"/>
+      <w:r>
+        <w:t xml:space="preserve"> &gt;&gt;  myfile.txt</w:t>
       </w:r>
       <w:r>
         <w:tab/>
@@ -2563,7 +3519,15 @@
     </w:p>
     <w:p>
       <w:r>
-        <w:t>Echo “  ‘’ &gt;  myfile.txt</w:t>
+        <w:t xml:space="preserve">Echo </w:t>
+      </w:r>
+      <w:proofErr w:type="gramStart"/>
+      <w:r>
+        <w:t>“  ‘’</w:t>
+      </w:r>
+      <w:proofErr w:type="gramEnd"/>
+      <w:r>
+        <w:t xml:space="preserve"> &gt;  myfile.txt</w:t>
       </w:r>
       <w:r>
         <w:tab/>
@@ -2572,12 +3536,12 @@
     </w:p>
     <w:p>
       <w:r>
+        <w:lastRenderedPageBreak/>
         <w:t>Type f2.txt         -- Open &amp; Display the file content</w:t>
       </w:r>
     </w:p>
     <w:p>
       <w:r>
-        <w:lastRenderedPageBreak/>
         <w:t xml:space="preserve">Or simple </w:t>
       </w:r>
     </w:p>
@@ -2589,23 +3553,51 @@
         <w:sym w:font="Wingdings" w:char="F0E0"/>
       </w:r>
       <w:r>
-        <w:t xml:space="preserve"> then ‘Enter’  to Open &amp; Display the text file</w:t>
-      </w:r>
-    </w:p>
-    <w:p>
-      <w:r>
-        <w:t>Del txt.file</w:t>
-      </w:r>
-    </w:p>
-    <w:p>
+        <w:t xml:space="preserve"> then </w:t>
+      </w:r>
+      <w:proofErr w:type="gramStart"/>
+      <w:r>
+        <w:t>‘Enter’  to</w:t>
+      </w:r>
+      <w:proofErr w:type="gramEnd"/>
+      <w:r>
+        <w:t xml:space="preserve"> Open &amp; Display the text file</w:t>
+      </w:r>
+    </w:p>
+    <w:p>
+      <w:r>
+        <w:t xml:space="preserve">Del </w:t>
+      </w:r>
+      <w:proofErr w:type="spellStart"/>
+      <w:r>
+        <w:t>txt.file</w:t>
+      </w:r>
+      <w:proofErr w:type="spellEnd"/>
+    </w:p>
+    <w:p>
+      <w:proofErr w:type="spellStart"/>
       <w:r>
         <w:t>Color</w:t>
       </w:r>
+      <w:proofErr w:type="spellEnd"/>
     </w:p>
     <w:p/>
     <w:p>
-      <w:r>
-        <w:t>Cls ( to clear command history )</w:t>
+      <w:proofErr w:type="spellStart"/>
+      <w:r>
+        <w:t>Cls</w:t>
+      </w:r>
+      <w:proofErr w:type="spellEnd"/>
+      <w:r>
+        <w:t xml:space="preserve"> </w:t>
+      </w:r>
+      <w:proofErr w:type="gramStart"/>
+      <w:r>
+        <w:t>( to</w:t>
+      </w:r>
+      <w:proofErr w:type="gramEnd"/>
+      <w:r>
+        <w:t xml:space="preserve"> clear command history )</w:t>
       </w:r>
     </w:p>
     <w:p>
@@ -2617,16 +3609,40 @@
       </w:pPr>
     </w:p>
     <w:p>
-      <w:r>
-        <w:rPr>
-          <w:color w:val="FF0000"/>
-        </w:rPr>
-        <w:t>doskey /history ( cmd )   - show command history</w:t>
+      <w:proofErr w:type="spellStart"/>
+      <w:proofErr w:type="gramStart"/>
+      <w:r>
+        <w:rPr>
+          <w:color w:val="FF0000"/>
+        </w:rPr>
+        <w:t>doskey</w:t>
+      </w:r>
+      <w:proofErr w:type="spellEnd"/>
+      <w:proofErr w:type="gramEnd"/>
+      <w:r>
+        <w:rPr>
+          <w:color w:val="FF0000"/>
+        </w:rPr>
+        <w:t xml:space="preserve"> /history ( </w:t>
+      </w:r>
+      <w:proofErr w:type="spellStart"/>
+      <w:r>
+        <w:rPr>
+          <w:color w:val="FF0000"/>
+        </w:rPr>
+        <w:t>cmd</w:t>
+      </w:r>
+      <w:proofErr w:type="spellEnd"/>
+      <w:r>
+        <w:rPr>
+          <w:color w:val="FF0000"/>
+        </w:rPr>
+        <w:t xml:space="preserve"> )   - show command history</w:t>
       </w:r>
     </w:p>
     <w:p/>
     <w:p>
-      <w:hyperlink r:id="rId34" w:history="1">
+      <w:hyperlink r:id="rId31" w:history="1">
         <w:r>
           <w:rPr>
             <w:rStyle w:val="Hyperlink"/>
@@ -2681,6 +3697,8 @@
           <w:lang w:eastAsia="en-AU"/>
         </w:rPr>
       </w:pPr>
+      <w:proofErr w:type="spellStart"/>
+      <w:proofErr w:type="gramStart"/>
       <w:r>
         <w:rPr>
           <w:rFonts w:ascii="Courier New" w:eastAsia="Times New Roman" w:hAnsi="Courier New" w:cs="Courier New"/>
@@ -2689,7 +3707,41 @@
           <w:szCs w:val="20"/>
           <w:lang w:eastAsia="en-AU"/>
         </w:rPr>
-        <w:t>doskey /listsize=0</w:t>
+        <w:t>doskey</w:t>
+      </w:r>
+      <w:proofErr w:type="spellEnd"/>
+      <w:proofErr w:type="gramEnd"/>
+      <w:r>
+        <w:rPr>
+          <w:rFonts w:ascii="Courier New" w:eastAsia="Times New Roman" w:hAnsi="Courier New" w:cs="Courier New"/>
+          <w:color w:val="000000"/>
+          <w:sz w:val="20"/>
+          <w:szCs w:val="20"/>
+          <w:lang w:eastAsia="en-AU"/>
+        </w:rPr>
+        <w:t xml:space="preserve"> /</w:t>
+      </w:r>
+      <w:proofErr w:type="spellStart"/>
+      <w:r>
+        <w:rPr>
+          <w:rFonts w:ascii="Courier New" w:eastAsia="Times New Roman" w:hAnsi="Courier New" w:cs="Courier New"/>
+          <w:color w:val="000000"/>
+          <w:sz w:val="20"/>
+          <w:szCs w:val="20"/>
+          <w:lang w:eastAsia="en-AU"/>
+        </w:rPr>
+        <w:t>listsize</w:t>
+      </w:r>
+      <w:proofErr w:type="spellEnd"/>
+      <w:r>
+        <w:rPr>
+          <w:rFonts w:ascii="Courier New" w:eastAsia="Times New Roman" w:hAnsi="Courier New" w:cs="Courier New"/>
+          <w:color w:val="000000"/>
+          <w:sz w:val="20"/>
+          <w:szCs w:val="20"/>
+          <w:lang w:eastAsia="en-AU"/>
+        </w:rPr>
+        <w:t>=0</w:t>
       </w:r>
     </w:p>
     <w:p/>
@@ -2699,11 +3751,19 @@
           <w:color w:val="FF0000"/>
         </w:rPr>
       </w:pPr>
-      <w:r>
-        <w:rPr>
-          <w:color w:val="FF0000"/>
-        </w:rPr>
-        <w:t>save  command history to a file</w:t>
+      <w:proofErr w:type="gramStart"/>
+      <w:r>
+        <w:rPr>
+          <w:color w:val="FF0000"/>
+        </w:rPr>
+        <w:t>save  command</w:t>
+      </w:r>
+      <w:proofErr w:type="gramEnd"/>
+      <w:r>
+        <w:rPr>
+          <w:color w:val="FF0000"/>
+        </w:rPr>
+        <w:t xml:space="preserve"> history to a file</w:t>
       </w:r>
     </w:p>
     <w:p>
@@ -2721,11 +3781,21 @@
           <w:color w:val="000000"/>
         </w:rPr>
       </w:pPr>
+      <w:proofErr w:type="spellStart"/>
+      <w:proofErr w:type="gramStart"/>
       <w:r>
         <w:rPr>
           <w:color w:val="000000"/>
         </w:rPr>
-        <w:t>doskey /history &gt; C:\Users\name\Desktop\commands.txt</w:t>
+        <w:t>doskey</w:t>
+      </w:r>
+      <w:proofErr w:type="spellEnd"/>
+      <w:proofErr w:type="gramEnd"/>
+      <w:r>
+        <w:rPr>
+          <w:color w:val="000000"/>
+        </w:rPr>
+        <w:t xml:space="preserve"> /history &gt; C:\Users\name\Desktop\commands.txt</w:t>
       </w:r>
     </w:p>
     <w:p/>
@@ -2735,11 +3805,27 @@
           <w:color w:val="FF0000"/>
         </w:rPr>
       </w:pPr>
-      <w:r>
-        <w:rPr>
-          <w:color w:val="FF0000"/>
-        </w:rPr>
-        <w:t>out put file:</w:t>
+      <w:proofErr w:type="spellStart"/>
+      <w:proofErr w:type="gramStart"/>
+      <w:r>
+        <w:rPr>
+          <w:color w:val="FF0000"/>
+        </w:rPr>
+        <w:t>out</w:t>
+      </w:r>
+      <w:proofErr w:type="gramEnd"/>
+      <w:r>
+        <w:rPr>
+          <w:color w:val="FF0000"/>
+        </w:rPr>
+        <w:t xml:space="preserve"> put</w:t>
+      </w:r>
+      <w:proofErr w:type="spellEnd"/>
+      <w:r>
+        <w:rPr>
+          <w:color w:val="FF0000"/>
+        </w:rPr>
+        <w:t xml:space="preserve"> file:</w:t>
       </w:r>
     </w:p>
     <w:p>
@@ -2752,18 +3838,32 @@
           <w:color w:val="1C1E1F"/>
         </w:rPr>
       </w:pPr>
+      <w:proofErr w:type="gramStart"/>
       <w:r>
         <w:rPr>
           <w:rFonts w:ascii="Consolas" w:hAnsi="Consolas" w:cs="Consolas"/>
           <w:color w:val="1C1E1F"/>
         </w:rPr>
-        <w:t>ipconfig /all &gt; c:\my_directory\network_info.txt</w:t>
+        <w:t>ipconfig</w:t>
+      </w:r>
+      <w:proofErr w:type="gramEnd"/>
+      <w:r>
+        <w:rPr>
+          <w:rFonts w:ascii="Consolas" w:hAnsi="Consolas" w:cs="Consolas"/>
+          <w:color w:val="1C1E1F"/>
+        </w:rPr>
+        <w:t xml:space="preserve"> /all &gt; c:\my_directory\network_info.txt</w:t>
       </w:r>
     </w:p>
     <w:p/>
     <w:p>
-      <w:r>
-        <w:t>output file :</w:t>
+      <w:proofErr w:type="gramStart"/>
+      <w:r>
+        <w:t>output</w:t>
+      </w:r>
+      <w:proofErr w:type="gramEnd"/>
+      <w:r>
+        <w:t xml:space="preserve"> file :</w:t>
       </w:r>
     </w:p>
     <w:p>
@@ -2902,12 +4002,24 @@
           <w:color w:val="1C1E1F"/>
         </w:rPr>
       </w:pPr>
+      <w:proofErr w:type="spellStart"/>
+      <w:proofErr w:type="gramStart"/>
       <w:r>
         <w:rPr>
           <w:rFonts w:ascii="Consolas" w:hAnsi="Consolas" w:cs="Consolas"/>
           <w:color w:val="1C1E1F"/>
         </w:rPr>
-        <w:t>dir c:\my_music &gt;&gt; network_info.txt</w:t>
+        <w:lastRenderedPageBreak/>
+        <w:t>dir</w:t>
+      </w:r>
+      <w:proofErr w:type="spellEnd"/>
+      <w:proofErr w:type="gramEnd"/>
+      <w:r>
+        <w:rPr>
+          <w:rFonts w:ascii="Consolas" w:hAnsi="Consolas" w:cs="Consolas"/>
+          <w:color w:val="1C1E1F"/>
+        </w:rPr>
+        <w:t xml:space="preserve"> c:\my_music &gt;&gt; network_info.txt</w:t>
       </w:r>
     </w:p>
     <w:p>
@@ -2930,7 +4042,6 @@
           <w:sz w:val="23"/>
           <w:szCs w:val="23"/>
         </w:rPr>
-        <w:lastRenderedPageBreak/>
         <w:t>NOTE:</w:t>
       </w:r>
       <w:r>
@@ -2991,11 +4102,19 @@
       </w:r>
       <w:r>
         <w:tab/>
-        <w:t xml:space="preserve">-- cmd command line to display file content. Cat stand for concatenate </w:t>
-      </w:r>
-    </w:p>
-    <w:p>
-      <w:hyperlink r:id="rId35" w:history="1">
+        <w:t xml:space="preserve">-- </w:t>
+      </w:r>
+      <w:proofErr w:type="spellStart"/>
+      <w:r>
+        <w:t>cmd</w:t>
+      </w:r>
+      <w:proofErr w:type="spellEnd"/>
+      <w:r>
+        <w:t xml:space="preserve"> command line to display file content. Cat stand for concatenate </w:t>
+      </w:r>
+    </w:p>
+    <w:p>
+      <w:hyperlink r:id="rId32" w:history="1">
         <w:r>
           <w:rPr>
             <w:rStyle w:val="Hyperlink"/>
@@ -3027,7 +4146,7 @@
         </w:rPr>
         <w:t>While </w:t>
       </w:r>
-      <w:hyperlink r:id="rId36" w:history="1">
+      <w:hyperlink r:id="rId33" w:history="1">
         <w:r>
           <w:rPr>
             <w:rFonts w:ascii="Consolas" w:eastAsia="Times New Roman" w:hAnsi="Consolas" w:cs="Consolas"/>
@@ -3073,6 +4192,7 @@
         </w:rPr>
         <w:t>. The common pattern to </w:t>
       </w:r>
+      <w:proofErr w:type="spellStart"/>
       <w:r>
         <w:rPr>
           <w:rFonts w:ascii="inherit" w:eastAsia="Times New Roman" w:hAnsi="inherit" w:cs="Arial"/>
@@ -3094,7 +4214,18 @@
           <w:szCs w:val="23"/>
           <w:lang w:eastAsia="en-AU"/>
         </w:rPr>
-        <w:t>the contents of a file on Linux or *nix systems is:</w:t>
+        <w:t>the</w:t>
+      </w:r>
+      <w:proofErr w:type="spellEnd"/>
+      <w:r>
+        <w:rPr>
+          <w:rFonts w:ascii="Arial" w:eastAsia="Times New Roman" w:hAnsi="Arial" w:cs="Arial"/>
+          <w:color w:val="242729"/>
+          <w:sz w:val="23"/>
+          <w:szCs w:val="23"/>
+          <w:lang w:eastAsia="en-AU"/>
+        </w:rPr>
+        <w:t xml:space="preserve"> contents of a file on Linux or *nix systems is:</w:t>
       </w:r>
     </w:p>
     <w:p>
@@ -3130,6 +4261,7 @@
           <w:lang w:eastAsia="en-AU"/>
         </w:rPr>
       </w:pPr>
+      <w:proofErr w:type="gramStart"/>
       <w:r>
         <w:rPr>
           <w:rFonts w:ascii="Consolas" w:eastAsia="Times New Roman" w:hAnsi="Consolas" w:cs="Consolas"/>
@@ -3140,32 +4272,9 @@
           <w:shd w:val="clear" w:color="auto" w:fill="EFF0F1"/>
           <w:lang w:eastAsia="en-AU"/>
         </w:rPr>
-        <w:t>cat &lt;file&gt;</w:t>
-      </w:r>
-    </w:p>
-    <w:p>
-      <w:pPr>
-        <w:shd w:val="clear" w:color="auto" w:fill="FFFFFF"/>
-        <w:spacing w:after="0" w:line="240" w:lineRule="auto"/>
-        <w:textAlignment w:val="baseline"/>
-        <w:rPr>
-          <w:rFonts w:ascii="Arial" w:eastAsia="Times New Roman" w:hAnsi="Arial" w:cs="Arial"/>
-          <w:color w:val="242729"/>
-          <w:sz w:val="23"/>
-          <w:szCs w:val="23"/>
-          <w:lang w:eastAsia="en-AU"/>
-        </w:rPr>
-      </w:pPr>
-      <w:r>
-        <w:rPr>
-          <w:rFonts w:ascii="Arial" w:eastAsia="Times New Roman" w:hAnsi="Arial" w:cs="Arial"/>
-          <w:color w:val="242729"/>
-          <w:sz w:val="23"/>
-          <w:szCs w:val="23"/>
-          <w:lang w:eastAsia="en-AU"/>
-        </w:rPr>
-        <w:t>The main difference between </w:t>
-      </w:r>
+        <w:t>cat</w:t>
+      </w:r>
+      <w:proofErr w:type="gramEnd"/>
       <w:r>
         <w:rPr>
           <w:rFonts w:ascii="Consolas" w:eastAsia="Times New Roman" w:hAnsi="Consolas" w:cs="Consolas"/>
@@ -3176,9 +4285,14 @@
           <w:shd w:val="clear" w:color="auto" w:fill="EFF0F1"/>
           <w:lang w:eastAsia="en-AU"/>
         </w:rPr>
-        <w:t>cat</w:t>
-      </w:r>
-      <w:r>
+        <w:t xml:space="preserve"> &lt;file&gt;</w:t>
+      </w:r>
+    </w:p>
+    <w:p>
+      <w:pPr>
+        <w:shd w:val="clear" w:color="auto" w:fill="FFFFFF"/>
+        <w:spacing w:after="0" w:line="240" w:lineRule="auto"/>
+        <w:textAlignment w:val="baseline"/>
         <w:rPr>
           <w:rFonts w:ascii="Arial" w:eastAsia="Times New Roman" w:hAnsi="Arial" w:cs="Arial"/>
           <w:color w:val="242729"/>
@@ -3186,9 +4300,40 @@
           <w:szCs w:val="23"/>
           <w:lang w:eastAsia="en-AU"/>
         </w:rPr>
+      </w:pPr>
+      <w:r>
+        <w:rPr>
+          <w:rFonts w:ascii="Arial" w:eastAsia="Times New Roman" w:hAnsi="Arial" w:cs="Arial"/>
+          <w:color w:val="242729"/>
+          <w:sz w:val="23"/>
+          <w:szCs w:val="23"/>
+          <w:lang w:eastAsia="en-AU"/>
+        </w:rPr>
+        <w:t>The main difference between </w:t>
+      </w:r>
+      <w:r>
+        <w:rPr>
+          <w:rFonts w:ascii="Consolas" w:eastAsia="Times New Roman" w:hAnsi="Consolas" w:cs="Consolas"/>
+          <w:color w:val="242729"/>
+          <w:sz w:val="20"/>
+          <w:szCs w:val="20"/>
+          <w:bdr w:val="none" w:sz="0" w:space="0" w:color="auto" w:frame="1"/>
+          <w:shd w:val="clear" w:color="auto" w:fill="EFF0F1"/>
+          <w:lang w:eastAsia="en-AU"/>
+        </w:rPr>
+        <w:t>cat</w:t>
+      </w:r>
+      <w:r>
+        <w:rPr>
+          <w:rFonts w:ascii="Arial" w:eastAsia="Times New Roman" w:hAnsi="Arial" w:cs="Arial"/>
+          <w:color w:val="242729"/>
+          <w:sz w:val="23"/>
+          <w:szCs w:val="23"/>
+          <w:lang w:eastAsia="en-AU"/>
+        </w:rPr>
         <w:t> and Git's </w:t>
       </w:r>
-      <w:hyperlink r:id="rId37" w:history="1">
+      <w:hyperlink r:id="rId34" w:history="1">
         <w:r>
           <w:rPr>
             <w:rFonts w:ascii="Consolas" w:eastAsia="Times New Roman" w:hAnsi="Consolas" w:cs="Consolas"/>
@@ -3254,7 +4399,29 @@
           <w:szCs w:val="23"/>
           <w:lang w:eastAsia="en-AU"/>
         </w:rPr>
-        <w:t> doesn't really stand for "concatenate"; it simply is a reference to the behavior of the </w:t>
+        <w:t xml:space="preserve"> doesn't really stand for "concatenate"; it simply is a reference to the </w:t>
+      </w:r>
+      <w:proofErr w:type="spellStart"/>
+      <w:r>
+        <w:rPr>
+          <w:rFonts w:ascii="Arial" w:eastAsia="Times New Roman" w:hAnsi="Arial" w:cs="Arial"/>
+          <w:color w:val="242729"/>
+          <w:sz w:val="23"/>
+          <w:szCs w:val="23"/>
+          <w:lang w:eastAsia="en-AU"/>
+        </w:rPr>
+        <w:t>behavior</w:t>
+      </w:r>
+      <w:proofErr w:type="spellEnd"/>
+      <w:r>
+        <w:rPr>
+          <w:rFonts w:ascii="Arial" w:eastAsia="Times New Roman" w:hAnsi="Arial" w:cs="Arial"/>
+          <w:color w:val="242729"/>
+          <w:sz w:val="23"/>
+          <w:szCs w:val="23"/>
+          <w:lang w:eastAsia="en-AU"/>
+        </w:rPr>
+        <w:t xml:space="preserve"> of the </w:t>
       </w:r>
       <w:r>
         <w:rPr>
@@ -3286,7 +4453,7 @@
         <w:shd w:val="clear" w:color="auto" w:fill="FFFFFF"/>
         <w:spacing w:before="150" w:after="300"/>
       </w:pPr>
-      <w:hyperlink r:id="rId38" w:history="1">
+      <w:hyperlink r:id="rId35" w:history="1">
         <w:r>
           <w:rPr>
             <w:rStyle w:val="Hyperlink"/>
@@ -3315,7 +4482,7 @@
       </w:r>
     </w:p>
     <w:p>
-      <w:hyperlink r:id="rId39" w:history="1">
+      <w:hyperlink r:id="rId36" w:history="1">
         <w:r>
           <w:rPr>
             <w:rStyle w:val="Hyperlink"/>
@@ -3337,8 +4504,17 @@
           <w:b/>
           <w:color w:val="FF0000"/>
         </w:rPr>
-        <w:t>Enter data and time in Cmd</w:t>
-      </w:r>
+        <w:t xml:space="preserve">Enter data and time in </w:t>
+      </w:r>
+      <w:proofErr w:type="spellStart"/>
+      <w:r>
+        <w:rPr>
+          <w:b/>
+          <w:color w:val="FF0000"/>
+        </w:rPr>
+        <w:t>Cmd</w:t>
+      </w:r>
+      <w:proofErr w:type="spellEnd"/>
     </w:p>
     <w:p/>
     <w:p>
@@ -3411,7 +4587,21 @@
         <w:rPr>
           <w:color w:val="FF0000"/>
         </w:rPr>
-        <w:t xml:space="preserve">Jump out Ctrl + U then enter twice to jump out : enter new time </w:t>
+        <w:t xml:space="preserve">Jump out Ctrl + U then enter twice to jump </w:t>
+      </w:r>
+      <w:proofErr w:type="gramStart"/>
+      <w:r>
+        <w:rPr>
+          <w:color w:val="FF0000"/>
+        </w:rPr>
+        <w:t>out :</w:t>
+      </w:r>
+      <w:proofErr w:type="gramEnd"/>
+      <w:r>
+        <w:rPr>
+          <w:color w:val="FF0000"/>
+        </w:rPr>
+        <w:t xml:space="preserve"> enter new time </w:t>
       </w:r>
     </w:p>
     <w:p>
@@ -3437,7 +4627,7 @@
                     <pic:cNvPicPr/>
                   </pic:nvPicPr>
                   <pic:blipFill>
-                    <a:blip r:embed="rId40"/>
+                    <a:blip r:embed="rId37"/>
                     <a:stretch>
                       <a:fillRect/>
                     </a:stretch>
@@ -3485,7 +4675,21 @@
         <w:rPr>
           <w:color w:val="FF0000"/>
         </w:rPr>
-        <w:t>--- get current data time in CMD</w:t>
+        <w:t xml:space="preserve">--- </w:t>
+      </w:r>
+      <w:proofErr w:type="gramStart"/>
+      <w:r>
+        <w:rPr>
+          <w:color w:val="FF0000"/>
+        </w:rPr>
+        <w:t>get</w:t>
+      </w:r>
+      <w:proofErr w:type="gramEnd"/>
+      <w:r>
+        <w:rPr>
+          <w:color w:val="FF0000"/>
+        </w:rPr>
+        <w:t xml:space="preserve"> current data time in CMD</w:t>
       </w:r>
     </w:p>
     <w:p>
@@ -3521,6 +4725,7 @@
           <w:lang w:eastAsia="en-AU"/>
         </w:rPr>
       </w:pPr>
+      <w:proofErr w:type="gramStart"/>
       <w:r>
         <w:rPr>
           <w:rFonts w:ascii="Consolas" w:eastAsia="Times New Roman" w:hAnsi="Consolas" w:cs="Consolas"/>
@@ -3531,7 +4736,20 @@
           <w:shd w:val="clear" w:color="auto" w:fill="EFF0F1"/>
           <w:lang w:eastAsia="en-AU"/>
         </w:rPr>
-        <w:t>echo %DATE%</w:t>
+        <w:t>echo</w:t>
+      </w:r>
+      <w:proofErr w:type="gramEnd"/>
+      <w:r>
+        <w:rPr>
+          <w:rFonts w:ascii="Consolas" w:eastAsia="Times New Roman" w:hAnsi="Consolas" w:cs="Consolas"/>
+          <w:color w:val="242729"/>
+          <w:sz w:val="20"/>
+          <w:szCs w:val="20"/>
+          <w:bdr w:val="none" w:sz="0" w:space="0" w:color="auto" w:frame="1"/>
+          <w:shd w:val="clear" w:color="auto" w:fill="EFF0F1"/>
+          <w:lang w:eastAsia="en-AU"/>
+        </w:rPr>
+        <w:t xml:space="preserve"> %DATE%</w:t>
       </w:r>
     </w:p>
     <w:p>
@@ -3567,6 +4785,7 @@
           <w:lang w:eastAsia="en-AU"/>
         </w:rPr>
       </w:pPr>
+      <w:proofErr w:type="gramStart"/>
       <w:r>
         <w:rPr>
           <w:rFonts w:ascii="Consolas" w:eastAsia="Times New Roman" w:hAnsi="Consolas" w:cs="Consolas"/>
@@ -3577,7 +4796,20 @@
           <w:shd w:val="clear" w:color="auto" w:fill="EFF0F1"/>
           <w:lang w:eastAsia="en-AU"/>
         </w:rPr>
-        <w:t>echo %TIME%</w:t>
+        <w:t>echo</w:t>
+      </w:r>
+      <w:proofErr w:type="gramEnd"/>
+      <w:r>
+        <w:rPr>
+          <w:rFonts w:ascii="Consolas" w:eastAsia="Times New Roman" w:hAnsi="Consolas" w:cs="Consolas"/>
+          <w:color w:val="242729"/>
+          <w:sz w:val="20"/>
+          <w:szCs w:val="20"/>
+          <w:bdr w:val="none" w:sz="0" w:space="0" w:color="auto" w:frame="1"/>
+          <w:shd w:val="clear" w:color="auto" w:fill="EFF0F1"/>
+          <w:lang w:eastAsia="en-AU"/>
+        </w:rPr>
+        <w:t xml:space="preserve"> %TIME%</w:t>
       </w:r>
     </w:p>
     <w:p>
@@ -3659,6 +4891,7 @@
           <w:lang w:eastAsia="en-AU"/>
         </w:rPr>
       </w:pPr>
+      <w:proofErr w:type="gramStart"/>
       <w:r>
         <w:rPr>
           <w:rFonts w:ascii="Consolas" w:eastAsia="Times New Roman" w:hAnsi="Consolas" w:cs="Consolas"/>
@@ -3669,7 +4902,46 @@
           <w:shd w:val="clear" w:color="auto" w:fill="EFF0F1"/>
           <w:lang w:eastAsia="en-AU"/>
         </w:rPr>
-        <w:t>echo %datetimef%</w:t>
+        <w:t>echo</w:t>
+      </w:r>
+      <w:proofErr w:type="gramEnd"/>
+      <w:r>
+        <w:rPr>
+          <w:rFonts w:ascii="Consolas" w:eastAsia="Times New Roman" w:hAnsi="Consolas" w:cs="Consolas"/>
+          <w:color w:val="242729"/>
+          <w:sz w:val="20"/>
+          <w:szCs w:val="20"/>
+          <w:bdr w:val="none" w:sz="0" w:space="0" w:color="auto" w:frame="1"/>
+          <w:shd w:val="clear" w:color="auto" w:fill="EFF0F1"/>
+          <w:lang w:eastAsia="en-AU"/>
+        </w:rPr>
+        <w:t xml:space="preserve"> %</w:t>
+      </w:r>
+      <w:proofErr w:type="spellStart"/>
+      <w:r>
+        <w:rPr>
+          <w:rFonts w:ascii="Consolas" w:eastAsia="Times New Roman" w:hAnsi="Consolas" w:cs="Consolas"/>
+          <w:color w:val="242729"/>
+          <w:sz w:val="20"/>
+          <w:szCs w:val="20"/>
+          <w:bdr w:val="none" w:sz="0" w:space="0" w:color="auto" w:frame="1"/>
+          <w:shd w:val="clear" w:color="auto" w:fill="EFF0F1"/>
+          <w:lang w:eastAsia="en-AU"/>
+        </w:rPr>
+        <w:t>datetimef</w:t>
+      </w:r>
+      <w:proofErr w:type="spellEnd"/>
+      <w:r>
+        <w:rPr>
+          <w:rFonts w:ascii="Consolas" w:eastAsia="Times New Roman" w:hAnsi="Consolas" w:cs="Consolas"/>
+          <w:color w:val="242729"/>
+          <w:sz w:val="20"/>
+          <w:szCs w:val="20"/>
+          <w:bdr w:val="none" w:sz="0" w:space="0" w:color="auto" w:frame="1"/>
+          <w:shd w:val="clear" w:color="auto" w:fill="EFF0F1"/>
+          <w:lang w:eastAsia="en-AU"/>
+        </w:rPr>
+        <w:t>%</w:t>
       </w:r>
     </w:p>
     <w:p>
@@ -3699,6 +4971,7 @@
           <w:lang w:eastAsia="en-AU"/>
         </w:rPr>
       </w:pPr>
+      <w:proofErr w:type="gramStart"/>
       <w:r>
         <w:rPr>
           <w:rFonts w:ascii="Arial" w:eastAsia="Times New Roman" w:hAnsi="Arial" w:cs="Arial"/>
@@ -3707,7 +4980,18 @@
           <w:szCs w:val="23"/>
           <w:lang w:eastAsia="en-AU"/>
         </w:rPr>
-        <w:t>which gives:</w:t>
+        <w:t>which</w:t>
+      </w:r>
+      <w:proofErr w:type="gramEnd"/>
+      <w:r>
+        <w:rPr>
+          <w:rFonts w:ascii="Arial" w:eastAsia="Times New Roman" w:hAnsi="Arial" w:cs="Arial"/>
+          <w:color w:val="242729"/>
+          <w:sz w:val="23"/>
+          <w:szCs w:val="23"/>
+          <w:lang w:eastAsia="en-AU"/>
+        </w:rPr>
+        <w:t xml:space="preserve"> gives:</w:t>
       </w:r>
     </w:p>
     <w:p>
@@ -3848,7 +5132,7 @@
     </w:p>
     <w:p/>
     <w:p>
-      <w:hyperlink r:id="rId41" w:history="1">
+      <w:hyperlink r:id="rId38" w:history="1">
         <w:r>
           <w:rPr>
             <w:rStyle w:val="Hyperlink"/>
@@ -3874,13 +5158,23 @@
           <w:sz w:val="24"/>
         </w:rPr>
       </w:pPr>
+      <w:proofErr w:type="spellStart"/>
       <w:r>
         <w:rPr>
           <w:b/>
           <w:color w:val="FF0000"/>
           <w:sz w:val="24"/>
         </w:rPr>
-        <w:t>CMd – how to display time, date as your requirement</w:t>
+        <w:t>CMd</w:t>
+      </w:r>
+      <w:proofErr w:type="spellEnd"/>
+      <w:r>
+        <w:rPr>
+          <w:b/>
+          <w:color w:val="FF0000"/>
+          <w:sz w:val="24"/>
+        </w:rPr>
+        <w:t xml:space="preserve"> – how to display time, date as your requirement</w:t>
       </w:r>
     </w:p>
     <w:p>
@@ -3907,7 +5201,7 @@
       </w:pPr>
     </w:p>
     <w:p>
-      <w:hyperlink r:id="rId42" w:history="1">
+      <w:hyperlink r:id="rId39" w:history="1">
         <w:r>
           <w:rPr>
             <w:rStyle w:val="Hyperlink"/>
@@ -3978,7 +5272,7 @@
       </w:r>
     </w:p>
     <w:p>
-      <w:hyperlink r:id="rId43" w:history="1">
+      <w:hyperlink r:id="rId40" w:history="1">
         <w:r>
           <w:rPr>
             <w:rStyle w:val="Hyperlink"/>
@@ -4004,18 +5298,60 @@
     </w:p>
     <w:p/>
     <w:p>
-      <w:r>
-        <w:t>set backupcmd=c:windowssystem32xcopy.exe /c /d /e /h /r /y</w:t>
-      </w:r>
-    </w:p>
-    <w:p>
-      <w:r>
-        <w:t>set dt=%date:~10,4%%date:~4,2%%date:~7,2%</w:t>
-      </w:r>
-    </w:p>
-    <w:p>
-      <w:r>
-        <w:t>%backupcmd% C:stuff*%dt%.txt D:backupstuff</w:t>
+      <w:proofErr w:type="gramStart"/>
+      <w:r>
+        <w:t>set</w:t>
+      </w:r>
+      <w:proofErr w:type="gramEnd"/>
+      <w:r>
+        <w:t xml:space="preserve"> </w:t>
+      </w:r>
+      <w:proofErr w:type="spellStart"/>
+      <w:r>
+        <w:t>backupcmd</w:t>
+      </w:r>
+      <w:proofErr w:type="spellEnd"/>
+      <w:r>
+        <w:t>=c:windowssystem32xcopy.exe /c /d /e /h /r /y</w:t>
+      </w:r>
+    </w:p>
+    <w:p>
+      <w:proofErr w:type="gramStart"/>
+      <w:r>
+        <w:t>set</w:t>
+      </w:r>
+      <w:proofErr w:type="gramEnd"/>
+      <w:r>
+        <w:t xml:space="preserve"> </w:t>
+      </w:r>
+      <w:proofErr w:type="spellStart"/>
+      <w:r>
+        <w:t>dt</w:t>
+      </w:r>
+      <w:proofErr w:type="spellEnd"/>
+      <w:r>
+        <w:t>=%date:~10,4%%date:~4,2%%date:~7,2%</w:t>
+      </w:r>
+    </w:p>
+    <w:p>
+      <w:r>
+        <w:t>%</w:t>
+      </w:r>
+      <w:proofErr w:type="spellStart"/>
+      <w:r>
+        <w:t>backupcmd</w:t>
+      </w:r>
+      <w:proofErr w:type="spellEnd"/>
+      <w:r>
+        <w:t>% C</w:t>
+      </w:r>
+      <w:proofErr w:type="gramStart"/>
+      <w:r>
+        <w:t>:stuff</w:t>
+      </w:r>
+      <w:proofErr w:type="gramEnd"/>
+      <w:r>
+        <w:t>*%dt%.txt D:backupstuff</w:t>
       </w:r>
     </w:p>
     <w:p/>
@@ -4042,7 +5378,7 @@
           <w:rStyle w:val="Hyperlink"/>
         </w:rPr>
       </w:pPr>
-      <w:hyperlink r:id="rId44" w:history="1">
+      <w:hyperlink r:id="rId41" w:history="1">
         <w:r>
           <w:rPr>
             <w:rStyle w:val="Hyperlink"/>
@@ -4054,14 +5390,29 @@
         <w:rPr>
           <w:rStyle w:val="Hyperlink"/>
         </w:rPr>
-        <w:t xml:space="preserve">     -  </w:t>
-      </w:r>
+        <w:t xml:space="preserve">     </w:t>
+      </w:r>
+      <w:proofErr w:type="gramStart"/>
       <w:r>
         <w:rPr>
           <w:rStyle w:val="Hyperlink"/>
-          <w:color w:val="FF0000"/>
-        </w:rPr>
-        <w:t>in git bash</w:t>
+        </w:rPr>
+        <w:t xml:space="preserve">-  </w:t>
+      </w:r>
+      <w:r>
+        <w:rPr>
+          <w:rStyle w:val="Hyperlink"/>
+          <w:color w:val="FF0000"/>
+        </w:rPr>
+        <w:t>in</w:t>
+      </w:r>
+      <w:proofErr w:type="gramEnd"/>
+      <w:r>
+        <w:rPr>
+          <w:rStyle w:val="Hyperlink"/>
+          <w:color w:val="FF0000"/>
+        </w:rPr>
+        <w:t xml:space="preserve"> git bash</w:t>
       </w:r>
     </w:p>
     <w:p>
@@ -4087,7 +5438,7 @@
                     <pic:cNvPicPr/>
                   </pic:nvPicPr>
                   <pic:blipFill>
-                    <a:blip r:embed="rId33"/>
+                    <a:blip r:embed="rId30"/>
                     <a:stretch>
                       <a:fillRect/>
                     </a:stretch>
@@ -4132,7 +5483,7 @@
                     <pic:cNvPicPr/>
                   </pic:nvPicPr>
                   <pic:blipFill>
-                    <a:blip r:embed="rId45"/>
+                    <a:blip r:embed="rId42"/>
                     <a:stretch>
                       <a:fillRect/>
                     </a:stretch>
@@ -4176,28 +5527,46 @@
       </w:r>
     </w:p>
     <w:p>
-      <w:r>
-        <w:t>Rm  -r &lt;folder name&gt;</w:t>
+      <w:proofErr w:type="gramStart"/>
+      <w:r>
+        <w:t>Rm  -</w:t>
+      </w:r>
+      <w:proofErr w:type="gramEnd"/>
+      <w:r>
+        <w:t>r &lt;folder name&gt;</w:t>
       </w:r>
     </w:p>
     <w:p/>
     <w:p/>
     <w:p>
       <w:r>
-        <w:t xml:space="preserve">Add a folder – Mkdir d1 </w:t>
-      </w:r>
-    </w:p>
-    <w:p>
-      <w:r>
-        <w:t>Del a folder – del  d1</w:t>
-      </w:r>
+        <w:t xml:space="preserve">Add a folder – </w:t>
+      </w:r>
+      <w:proofErr w:type="spellStart"/>
+      <w:r>
+        <w:t>Mkdir</w:t>
+      </w:r>
+      <w:proofErr w:type="spellEnd"/>
+      <w:r>
+        <w:t xml:space="preserve"> d1 </w:t>
+      </w:r>
+    </w:p>
+    <w:p>
+      <w:r>
+        <w:t xml:space="preserve">Del a folder – </w:t>
+      </w:r>
+      <w:proofErr w:type="gramStart"/>
+      <w:r>
+        <w:t>del  d1</w:t>
+      </w:r>
+      <w:proofErr w:type="gramEnd"/>
     </w:p>
     <w:p/>
     <w:p/>
     <w:p/>
     <w:sectPr>
       <w:pgSz w:w="11906" w:h="16838"/>
-      <w:pgMar w:top="851" w:right="991" w:bottom="568" w:left="1134" w:header="708" w:footer="708" w:gutter="0"/>
+      <w:pgMar w:top="851" w:right="707" w:bottom="568" w:left="1134" w:header="708" w:footer="708" w:gutter="0"/>
       <w:cols w:space="708"/>
       <w:docGrid w:linePitch="360"/>
     </w:sectPr>

</xml_diff>

<commit_message>
updated 18-03-2019, updated text about Git Command
</commit_message>
<xml_diff>
--- a/Git_Cmd_Knowledgebase.docx
+++ b/Git_Cmd_Knowledgebase.docx
@@ -42,11 +42,111 @@
         <w:rPr>
           <w:color w:val="FF0000"/>
         </w:rPr>
+        <w:t>18/3/2019</w:t>
+      </w:r>
+    </w:p>
+    <w:p>
+      <w:pPr>
+        <w:rPr>
+          <w:color w:val="FF0000"/>
+        </w:rPr>
+      </w:pPr>
+    </w:p>
+    <w:p>
+      <w:pPr>
+        <w:rPr>
+          <w:color w:val="FF0000"/>
+        </w:rPr>
+      </w:pPr>
+      <w:hyperlink r:id="rId5" w:history="1">
+        <w:r>
+          <w:rPr>
+            <w:rStyle w:val="Hyperlink"/>
+          </w:rPr>
+          <w:t>https://www.git-tower.com/learn/git/ebook/en/command-line/appendix/command-line-101</w:t>
+        </w:r>
+      </w:hyperlink>
+    </w:p>
+    <w:p>
+      <w:pPr>
+        <w:rPr>
+          <w:color w:val="FF0000"/>
+        </w:rPr>
+      </w:pPr>
+      <w:r>
+        <w:rPr>
+          <w:color w:val="FF0000"/>
+        </w:rPr>
+        <w:t xml:space="preserve">Command line 101 for Git – very </w:t>
+      </w:r>
+      <w:proofErr w:type="spellStart"/>
+      <w:r>
+        <w:rPr>
+          <w:color w:val="FF0000"/>
+        </w:rPr>
+        <w:t>goodcd</w:t>
+      </w:r>
+      <w:proofErr w:type="spellEnd"/>
+      <w:r>
+        <w:rPr>
+          <w:color w:val="FF0000"/>
+        </w:rPr>
+        <w:t xml:space="preserve"> </w:t>
+      </w:r>
+    </w:p>
+    <w:p>
+      <w:pPr>
+        <w:rPr>
+          <w:color w:val="FF0000"/>
+        </w:rPr>
+      </w:pPr>
+    </w:p>
+    <w:p>
+      <w:pPr>
+        <w:rPr>
+          <w:color w:val="FF0000"/>
+        </w:rPr>
+      </w:pPr>
+      <w:hyperlink r:id="rId6" w:history="1">
+        <w:r>
+          <w:rPr>
+            <w:rStyle w:val="Hyperlink"/>
+          </w:rPr>
+          <w:t>http://johnatten.com/2012/09/08/basic-git-command-line-reference-for-windows-users/</w:t>
+        </w:r>
+      </w:hyperlink>
+    </w:p>
+    <w:p>
+      <w:pPr>
+        <w:rPr>
+          <w:color w:val="FF0000"/>
+        </w:rPr>
+      </w:pPr>
+    </w:p>
+    <w:p>
+      <w:pPr>
+        <w:rPr>
+          <w:color w:val="FF0000"/>
+        </w:rPr>
+      </w:pPr>
+      <w:bookmarkStart w:id="0" w:name="_GoBack"/>
+      <w:bookmarkEnd w:id="0"/>
+    </w:p>
+    <w:p>
+      <w:pPr>
+        <w:rPr>
+          <w:color w:val="FF0000"/>
+        </w:rPr>
+      </w:pPr>
+      <w:r>
+        <w:rPr>
+          <w:color w:val="FF0000"/>
+        </w:rPr>
         <w:t>6/8/2018</w:t>
       </w:r>
     </w:p>
     <w:p>
-      <w:hyperlink r:id="rId5" w:history="1">
+      <w:hyperlink r:id="rId7" w:history="1">
         <w:r>
           <w:rPr>
             <w:rStyle w:val="Hyperlink"/>
@@ -56,7 +156,7 @@
       </w:hyperlink>
     </w:p>
     <w:p>
-      <w:hyperlink r:id="rId6" w:history="1">
+      <w:hyperlink r:id="rId8" w:history="1">
         <w:r>
           <w:rPr>
             <w:rStyle w:val="Hyperlink"/>
@@ -136,7 +236,7 @@
       <w:r>
         <w:t xml:space="preserve">1. </w:t>
       </w:r>
-      <w:hyperlink r:id="rId7" w:history="1">
+      <w:hyperlink r:id="rId9" w:history="1">
         <w:r>
           <w:rPr>
             <w:rStyle w:val="Hyperlink"/>
@@ -210,7 +310,7 @@
         </w:rPr>
         <w:t> – </w:t>
       </w:r>
-      <w:hyperlink r:id="rId8" w:tooltip="182,774 reputation" w:history="1">
+      <w:hyperlink r:id="rId10" w:tooltip="182,774 reputation" w:history="1">
         <w:r>
           <w:rPr>
             <w:rStyle w:val="Hyperlink"/>
@@ -233,7 +333,7 @@
           <w:t>Thompson</w:t>
         </w:r>
       </w:hyperlink>
-      <w:hyperlink r:id="rId9" w:anchor="comment23856805_2047465" w:history="1">
+      <w:hyperlink r:id="rId11" w:anchor="comment23856805_2047465" w:history="1">
         <w:r>
           <w:rPr>
             <w:rStyle w:val="relativetime-clean"/>
@@ -488,7 +588,7 @@
           <w:tab w:val="left" w:pos="284"/>
         </w:tabs>
       </w:pPr>
-      <w:hyperlink r:id="rId10" w:history="1">
+      <w:hyperlink r:id="rId12" w:history="1">
         <w:r>
           <w:rPr>
             <w:rStyle w:val="Hyperlink"/>
@@ -534,7 +634,7 @@
           <w:tab w:val="left" w:pos="284"/>
         </w:tabs>
       </w:pPr>
-      <w:hyperlink r:id="rId11" w:history="1">
+      <w:hyperlink r:id="rId13" w:history="1">
         <w:r>
           <w:rPr>
             <w:rStyle w:val="Hyperlink"/>
@@ -829,7 +929,7 @@
           <w:tab w:val="left" w:pos="284"/>
         </w:tabs>
       </w:pPr>
-      <w:hyperlink r:id="rId12" w:history="1">
+      <w:hyperlink r:id="rId14" w:history="1">
         <w:r>
           <w:rPr>
             <w:rStyle w:val="Hyperlink"/>
@@ -919,7 +1019,7 @@
           <w:tab w:val="left" w:pos="284"/>
         </w:tabs>
       </w:pPr>
-      <w:hyperlink r:id="rId13" w:history="1">
+      <w:hyperlink r:id="rId15" w:history="1">
         <w:r>
           <w:rPr>
             <w:rStyle w:val="Hyperlink"/>
@@ -976,6 +1076,7 @@
           <w:noProof/>
           <w:lang w:eastAsia="en-AU"/>
         </w:rPr>
+        <w:lastRenderedPageBreak/>
         <w:drawing>
           <wp:inline distT="0" distB="0" distL="0" distR="0" wp14:anchorId="4BB64206" wp14:editId="25D34F42">
             <wp:extent cx="6210935" cy="4023995"/>
@@ -992,7 +1093,7 @@
                     <pic:cNvPicPr/>
                   </pic:nvPicPr>
                   <pic:blipFill>
-                    <a:blip r:embed="rId14"/>
+                    <a:blip r:embed="rId16"/>
                     <a:stretch>
                       <a:fillRect/>
                     </a:stretch>
@@ -1031,7 +1132,6 @@
           <w:noProof/>
           <w:lang w:eastAsia="en-AU"/>
         </w:rPr>
-        <w:lastRenderedPageBreak/>
         <w:drawing>
           <wp:inline distT="0" distB="0" distL="0" distR="0" wp14:anchorId="0D00A5B7" wp14:editId="27FB1464">
             <wp:extent cx="6210935" cy="3830320"/>
@@ -1048,7 +1148,7 @@
                     <pic:cNvPicPr/>
                   </pic:nvPicPr>
                   <pic:blipFill>
-                    <a:blip r:embed="rId15"/>
+                    <a:blip r:embed="rId17"/>
                     <a:stretch>
                       <a:fillRect/>
                     </a:stretch>
@@ -1105,7 +1205,7 @@
           <w:tab w:val="left" w:pos="284"/>
         </w:tabs>
       </w:pPr>
-      <w:hyperlink r:id="rId16" w:history="1">
+      <w:hyperlink r:id="rId18" w:history="1">
         <w:r>
           <w:rPr>
             <w:rStyle w:val="Hyperlink"/>
@@ -1165,7 +1265,7 @@
           <w:tab w:val="left" w:pos="284"/>
         </w:tabs>
       </w:pPr>
-      <w:hyperlink r:id="rId17" w:history="1">
+      <w:hyperlink r:id="rId19" w:history="1">
         <w:r>
           <w:rPr>
             <w:rStyle w:val="Hyperlink"/>
@@ -1216,7 +1316,7 @@
           <w:rStyle w:val="Hyperlink"/>
         </w:rPr>
       </w:pPr>
-      <w:hyperlink r:id="rId18" w:history="1">
+      <w:hyperlink r:id="rId20" w:history="1">
         <w:r>
           <w:rPr>
             <w:rStyle w:val="Hyperlink"/>
@@ -1238,7 +1338,7 @@
           <w:tab w:val="left" w:pos="284"/>
         </w:tabs>
       </w:pPr>
-      <w:hyperlink r:id="rId19" w:history="1">
+      <w:hyperlink r:id="rId21" w:history="1">
         <w:r>
           <w:rPr>
             <w:rStyle w:val="Hyperlink"/>
@@ -1282,7 +1382,7 @@
           <w:szCs w:val="22"/>
         </w:rPr>
       </w:pPr>
-      <w:hyperlink r:id="rId20" w:history="1">
+      <w:hyperlink r:id="rId22" w:history="1">
         <w:r>
           <w:rPr>
             <w:rStyle w:val="Hyperlink"/>
@@ -1300,7 +1400,7 @@
     </w:p>
     <w:p/>
     <w:p>
-      <w:hyperlink r:id="rId21" w:history="1">
+      <w:hyperlink r:id="rId23" w:history="1">
         <w:r>
           <w:rPr>
             <w:rStyle w:val="Hyperlink"/>
@@ -1344,7 +1444,7 @@
           <w:szCs w:val="22"/>
         </w:rPr>
       </w:pPr>
-      <w:hyperlink r:id="rId22" w:history="1">
+      <w:hyperlink r:id="rId24" w:history="1">
         <w:r>
           <w:rPr>
             <w:rStyle w:val="Hyperlink"/>
@@ -1389,7 +1489,7 @@
     </w:p>
     <w:p/>
     <w:p>
-      <w:hyperlink r:id="rId23" w:history="1">
+      <w:hyperlink r:id="rId25" w:history="1">
         <w:r>
           <w:rPr>
             <w:rStyle w:val="Hyperlink"/>
@@ -1442,7 +1542,7 @@
       </w:r>
     </w:p>
     <w:p>
-      <w:hyperlink r:id="rId24" w:history="1">
+      <w:hyperlink r:id="rId26" w:history="1">
         <w:r>
           <w:rPr>
             <w:rStyle w:val="Hyperlink"/>
@@ -1482,7 +1582,7 @@
           <w:szCs w:val="22"/>
         </w:rPr>
       </w:pPr>
-      <w:hyperlink r:id="rId25" w:history="1">
+      <w:hyperlink r:id="rId27" w:history="1">
         <w:r>
           <w:rPr>
             <w:rStyle w:val="Hyperlink"/>
@@ -1555,7 +1655,7 @@
     </w:p>
     <w:p/>
     <w:p>
-      <w:hyperlink r:id="rId26" w:history="1">
+      <w:hyperlink r:id="rId28" w:history="1">
         <w:r>
           <w:rPr>
             <w:rStyle w:val="Hyperlink"/>
@@ -1645,6 +1745,7 @@
     </w:p>
     <w:p>
       <w:r>
+        <w:lastRenderedPageBreak/>
         <w:t xml:space="preserve">Git </w:t>
       </w:r>
       <w:proofErr w:type="gramStart"/>
@@ -1795,7 +1896,6 @@
     <w:p/>
     <w:p>
       <w:r>
-        <w:lastRenderedPageBreak/>
         <w:t xml:space="preserve">Git </w:t>
       </w:r>
       <w:proofErr w:type="spellStart"/>
@@ -2096,6 +2196,7 @@
     </w:p>
     <w:p>
       <w:r>
+        <w:lastRenderedPageBreak/>
         <w:t>--</w:t>
       </w:r>
     </w:p>
@@ -2375,7 +2476,6 @@
     <w:p/>
     <w:p>
       <w:r>
-        <w:lastRenderedPageBreak/>
         <w:t xml:space="preserve">Note that if you already commit the change to the file, you can git </w:t>
       </w:r>
       <w:proofErr w:type="spellStart"/>
@@ -2627,6 +2727,7 @@
         </w:tabs>
       </w:pPr>
       <w:r>
+        <w:lastRenderedPageBreak/>
         <w:t>You have to add and commit  and push make it an active file ( like complete its life cycle) then if you make further changes after initialization, you are good to go – any further changes you make to F2.txt ( as re-activated ) you can use ‘git diff ‘ command.</w:t>
       </w:r>
     </w:p>
@@ -3110,7 +3211,6 @@
         </w:tabs>
       </w:pPr>
       <w:r>
-        <w:lastRenderedPageBreak/>
         <w:t>--</w:t>
       </w:r>
     </w:p>
@@ -3165,172 +3265,6 @@
         <w:tabs>
           <w:tab w:val="left" w:pos="284"/>
         </w:tabs>
-      </w:pPr>
-      <w:hyperlink r:id="rId27" w:history="1">
-        <w:r>
-          <w:rPr>
-            <w:rStyle w:val="Hyperlink"/>
-          </w:rPr>
-          <w:t>https://tecadmin.net/get-current-date-and-time-in-bash/</w:t>
-        </w:r>
-      </w:hyperlink>
-    </w:p>
-    <w:p>
-      <w:pPr>
-        <w:tabs>
-          <w:tab w:val="left" w:pos="284"/>
-        </w:tabs>
-      </w:pPr>
-    </w:p>
-    <w:p>
-      <w:pPr>
-        <w:tabs>
-          <w:tab w:val="left" w:pos="284"/>
-        </w:tabs>
-      </w:pPr>
-      <w:r>
-        <w:rPr>
-          <w:noProof/>
-          <w:lang w:eastAsia="en-AU"/>
-        </w:rPr>
-        <w:drawing>
-          <wp:inline distT="0" distB="0" distL="0" distR="0" wp14:anchorId="204E5815" wp14:editId="61B7FA63">
-            <wp:extent cx="4486275" cy="1790700"/>
-            <wp:effectExtent l="0" t="0" r="9525" b="0"/>
-            <wp:docPr id="4" name="Picture 4"/>
-            <wp:cNvGraphicFramePr>
-              <a:graphicFrameLocks xmlns:a="http://schemas.openxmlformats.org/drawingml/2006/main" noChangeAspect="1"/>
-            </wp:cNvGraphicFramePr>
-            <a:graphic xmlns:a="http://schemas.openxmlformats.org/drawingml/2006/main">
-              <a:graphicData uri="http://schemas.openxmlformats.org/drawingml/2006/picture">
-                <pic:pic xmlns:pic="http://schemas.openxmlformats.org/drawingml/2006/picture">
-                  <pic:nvPicPr>
-                    <pic:cNvPr id="1" name=""/>
-                    <pic:cNvPicPr/>
-                  </pic:nvPicPr>
-                  <pic:blipFill>
-                    <a:blip r:embed="rId28"/>
-                    <a:stretch>
-                      <a:fillRect/>
-                    </a:stretch>
-                  </pic:blipFill>
-                  <pic:spPr>
-                    <a:xfrm>
-                      <a:off x="0" y="0"/>
-                      <a:ext cx="4486275" cy="1790700"/>
-                    </a:xfrm>
-                    <a:prstGeom prst="rect">
-                      <a:avLst/>
-                    </a:prstGeom>
-                  </pic:spPr>
-                </pic:pic>
-              </a:graphicData>
-            </a:graphic>
-          </wp:inline>
-        </w:drawing>
-      </w:r>
-    </w:p>
-    <w:p>
-      <w:pPr>
-        <w:autoSpaceDE w:val="0"/>
-        <w:autoSpaceDN w:val="0"/>
-        <w:adjustRightInd w:val="0"/>
-        <w:spacing w:after="0" w:line="240" w:lineRule="auto"/>
-        <w:rPr>
-          <w:rFonts w:ascii="Lucida Console" w:hAnsi="Lucida Console" w:cs="Lucida Console"/>
-          <w:color w:val="FF0000"/>
-          <w:sz w:val="18"/>
-          <w:szCs w:val="18"/>
-        </w:rPr>
-      </w:pPr>
-      <w:r>
-        <w:rPr>
-          <w:rFonts w:ascii="Lucida Console" w:hAnsi="Lucida Console" w:cs="Lucida Console"/>
-          <w:color w:val="FF0000"/>
-          <w:sz w:val="18"/>
-          <w:szCs w:val="18"/>
-        </w:rPr>
-        <w:t xml:space="preserve">$ </w:t>
-      </w:r>
-      <w:proofErr w:type="gramStart"/>
-      <w:r>
-        <w:rPr>
-          <w:rFonts w:ascii="Lucida Console" w:hAnsi="Lucida Console" w:cs="Lucida Console"/>
-          <w:color w:val="FF0000"/>
-          <w:sz w:val="18"/>
-          <w:szCs w:val="18"/>
-        </w:rPr>
-        <w:t>date</w:t>
-      </w:r>
-      <w:proofErr w:type="gramEnd"/>
-      <w:r>
-        <w:rPr>
-          <w:rFonts w:ascii="Lucida Console" w:hAnsi="Lucida Console" w:cs="Lucida Console"/>
-          <w:color w:val="FF0000"/>
-          <w:sz w:val="18"/>
-          <w:szCs w:val="18"/>
-        </w:rPr>
-        <w:t xml:space="preserve"> +"------</w:t>
-      </w:r>
-      <w:r>
-        <w:rPr>
-          <w:rFonts w:ascii="Lucida Console" w:hAnsi="Lucida Console" w:cs="Lucida Console"/>
-          <w:color w:val="FF0000"/>
-          <w:sz w:val="18"/>
-          <w:szCs w:val="18"/>
-        </w:rPr>
-        <w:t>-------------------------</w:t>
-      </w:r>
-      <w:r>
-        <w:rPr>
-          <w:rFonts w:ascii="Lucida Console" w:hAnsi="Lucida Console" w:cs="Lucida Console"/>
-          <w:color w:val="FF0000"/>
-          <w:sz w:val="18"/>
-          <w:szCs w:val="18"/>
-        </w:rPr>
-        <w:t>-%Y-%m-%d %T -----------------------</w:t>
-      </w:r>
-      <w:r>
-        <w:rPr>
-          <w:rFonts w:ascii="Lucida Console" w:hAnsi="Lucida Console" w:cs="Lucida Console"/>
-          <w:color w:val="FF0000"/>
-          <w:sz w:val="18"/>
-          <w:szCs w:val="18"/>
-        </w:rPr>
-        <w:t>----------</w:t>
-      </w:r>
-      <w:r>
-        <w:rPr>
-          <w:rFonts w:ascii="Lucida Console" w:hAnsi="Lucida Console" w:cs="Lucida Console"/>
-          <w:color w:val="FF0000"/>
-          <w:sz w:val="18"/>
-          <w:szCs w:val="18"/>
-        </w:rPr>
-        <w:t>---"</w:t>
-      </w:r>
-    </w:p>
-    <w:p>
-      <w:pPr>
-        <w:tabs>
-          <w:tab w:val="left" w:pos="284"/>
-        </w:tabs>
-      </w:pPr>
-      <w:bookmarkStart w:id="0" w:name="_GoBack"/>
-      <w:bookmarkEnd w:id="0"/>
-    </w:p>
-    <w:p>
-      <w:pPr>
-        <w:tabs>
-          <w:tab w:val="left" w:pos="284"/>
-        </w:tabs>
-      </w:pPr>
-    </w:p>
-    <w:p/>
-    <w:p>
-      <w:pPr>
-        <w:rPr>
-          <w:rStyle w:val="Hyperlink"/>
-        </w:rPr>
       </w:pPr>
       <w:hyperlink r:id="rId29" w:history="1">
         <w:r>
@@ -3340,34 +3274,6 @@
           <w:t>https://tecadmin.net/get-current-date-and-time-in-bash/</w:t>
         </w:r>
       </w:hyperlink>
-      <w:r>
-        <w:rPr>
-          <w:rStyle w:val="Hyperlink"/>
-        </w:rPr>
-        <w:t xml:space="preserve">     </w:t>
-      </w:r>
-      <w:proofErr w:type="gramStart"/>
-      <w:r>
-        <w:rPr>
-          <w:rStyle w:val="Hyperlink"/>
-        </w:rPr>
-        <w:t xml:space="preserve">-  </w:t>
-      </w:r>
-      <w:r>
-        <w:rPr>
-          <w:rStyle w:val="Hyperlink"/>
-          <w:color w:val="FF0000"/>
-        </w:rPr>
-        <w:t>in</w:t>
-      </w:r>
-      <w:proofErr w:type="gramEnd"/>
-      <w:r>
-        <w:rPr>
-          <w:rStyle w:val="Hyperlink"/>
-          <w:color w:val="FF0000"/>
-        </w:rPr>
-        <w:t xml:space="preserve"> git bash</w:t>
-      </w:r>
     </w:p>
     <w:p>
       <w:pPr>
@@ -3375,16 +3281,23 @@
           <w:tab w:val="left" w:pos="284"/>
         </w:tabs>
       </w:pPr>
+    </w:p>
+    <w:p>
+      <w:pPr>
+        <w:tabs>
+          <w:tab w:val="left" w:pos="284"/>
+        </w:tabs>
+      </w:pPr>
       <w:r>
         <w:rPr>
           <w:noProof/>
           <w:lang w:eastAsia="en-AU"/>
         </w:rPr>
         <w:drawing>
-          <wp:inline distT="0" distB="0" distL="0" distR="0" wp14:anchorId="41324639" wp14:editId="40BCC549">
-            <wp:extent cx="5705475" cy="1384482"/>
-            <wp:effectExtent l="0" t="0" r="0" b="6350"/>
-            <wp:docPr id="7" name="Picture 7"/>
+          <wp:inline distT="0" distB="0" distL="0" distR="0" wp14:anchorId="204E5815" wp14:editId="61B7FA63">
+            <wp:extent cx="4486275" cy="1790700"/>
+            <wp:effectExtent l="0" t="0" r="9525" b="0"/>
+            <wp:docPr id="4" name="Picture 4"/>
             <wp:cNvGraphicFramePr>
               <a:graphicFrameLocks xmlns:a="http://schemas.openxmlformats.org/drawingml/2006/main" noChangeAspect="1"/>
             </wp:cNvGraphicFramePr>
@@ -3404,6 +3317,156 @@
                   <pic:spPr>
                     <a:xfrm>
                       <a:off x="0" y="0"/>
+                      <a:ext cx="4486275" cy="1790700"/>
+                    </a:xfrm>
+                    <a:prstGeom prst="rect">
+                      <a:avLst/>
+                    </a:prstGeom>
+                  </pic:spPr>
+                </pic:pic>
+              </a:graphicData>
+            </a:graphic>
+          </wp:inline>
+        </w:drawing>
+      </w:r>
+    </w:p>
+    <w:p>
+      <w:pPr>
+        <w:autoSpaceDE w:val="0"/>
+        <w:autoSpaceDN w:val="0"/>
+        <w:adjustRightInd w:val="0"/>
+        <w:spacing w:after="0" w:line="240" w:lineRule="auto"/>
+        <w:rPr>
+          <w:rFonts w:ascii="Lucida Console" w:hAnsi="Lucida Console" w:cs="Lucida Console"/>
+          <w:color w:val="FF0000"/>
+          <w:sz w:val="18"/>
+          <w:szCs w:val="18"/>
+        </w:rPr>
+      </w:pPr>
+      <w:r>
+        <w:rPr>
+          <w:rFonts w:ascii="Lucida Console" w:hAnsi="Lucida Console" w:cs="Lucida Console"/>
+          <w:color w:val="FF0000"/>
+          <w:sz w:val="18"/>
+          <w:szCs w:val="18"/>
+        </w:rPr>
+        <w:t xml:space="preserve">$ </w:t>
+      </w:r>
+      <w:proofErr w:type="gramStart"/>
+      <w:r>
+        <w:rPr>
+          <w:rFonts w:ascii="Lucida Console" w:hAnsi="Lucida Console" w:cs="Lucida Console"/>
+          <w:color w:val="FF0000"/>
+          <w:sz w:val="18"/>
+          <w:szCs w:val="18"/>
+        </w:rPr>
+        <w:t>date</w:t>
+      </w:r>
+      <w:proofErr w:type="gramEnd"/>
+      <w:r>
+        <w:rPr>
+          <w:rFonts w:ascii="Lucida Console" w:hAnsi="Lucida Console" w:cs="Lucida Console"/>
+          <w:color w:val="FF0000"/>
+          <w:sz w:val="18"/>
+          <w:szCs w:val="18"/>
+        </w:rPr>
+        <w:t xml:space="preserve"> +"--------------------------------%Y-%m-%d %T ------------------------------------"</w:t>
+      </w:r>
+    </w:p>
+    <w:p>
+      <w:pPr>
+        <w:tabs>
+          <w:tab w:val="left" w:pos="284"/>
+        </w:tabs>
+      </w:pPr>
+    </w:p>
+    <w:p>
+      <w:pPr>
+        <w:tabs>
+          <w:tab w:val="left" w:pos="284"/>
+        </w:tabs>
+      </w:pPr>
+    </w:p>
+    <w:p/>
+    <w:p>
+      <w:pPr>
+        <w:rPr>
+          <w:rStyle w:val="Hyperlink"/>
+        </w:rPr>
+      </w:pPr>
+      <w:hyperlink r:id="rId31" w:history="1">
+        <w:r>
+          <w:rPr>
+            <w:rStyle w:val="Hyperlink"/>
+          </w:rPr>
+          <w:t>https://tecadmin.net/get-current-date-and-time-in-bash/</w:t>
+        </w:r>
+      </w:hyperlink>
+      <w:r>
+        <w:rPr>
+          <w:rStyle w:val="Hyperlink"/>
+        </w:rPr>
+        <w:t xml:space="preserve">     </w:t>
+      </w:r>
+      <w:proofErr w:type="gramStart"/>
+      <w:r>
+        <w:rPr>
+          <w:rStyle w:val="Hyperlink"/>
+        </w:rPr>
+        <w:t xml:space="preserve">-  </w:t>
+      </w:r>
+      <w:r>
+        <w:rPr>
+          <w:rStyle w:val="Hyperlink"/>
+          <w:color w:val="FF0000"/>
+        </w:rPr>
+        <w:t>in</w:t>
+      </w:r>
+      <w:proofErr w:type="gramEnd"/>
+      <w:r>
+        <w:rPr>
+          <w:rStyle w:val="Hyperlink"/>
+          <w:color w:val="FF0000"/>
+        </w:rPr>
+        <w:t xml:space="preserve"> git bash</w:t>
+      </w:r>
+    </w:p>
+    <w:p>
+      <w:pPr>
+        <w:tabs>
+          <w:tab w:val="left" w:pos="284"/>
+        </w:tabs>
+      </w:pPr>
+      <w:r>
+        <w:rPr>
+          <w:noProof/>
+          <w:lang w:eastAsia="en-AU"/>
+        </w:rPr>
+        <w:lastRenderedPageBreak/>
+        <w:drawing>
+          <wp:inline distT="0" distB="0" distL="0" distR="0" wp14:anchorId="41324639" wp14:editId="40BCC549">
+            <wp:extent cx="5705475" cy="1384482"/>
+            <wp:effectExtent l="0" t="0" r="0" b="6350"/>
+            <wp:docPr id="7" name="Picture 7"/>
+            <wp:cNvGraphicFramePr>
+              <a:graphicFrameLocks xmlns:a="http://schemas.openxmlformats.org/drawingml/2006/main" noChangeAspect="1"/>
+            </wp:cNvGraphicFramePr>
+            <a:graphic xmlns:a="http://schemas.openxmlformats.org/drawingml/2006/main">
+              <a:graphicData uri="http://schemas.openxmlformats.org/drawingml/2006/picture">
+                <pic:pic xmlns:pic="http://schemas.openxmlformats.org/drawingml/2006/picture">
+                  <pic:nvPicPr>
+                    <pic:cNvPr id="1" name=""/>
+                    <pic:cNvPicPr/>
+                  </pic:nvPicPr>
+                  <pic:blipFill>
+                    <a:blip r:embed="rId32"/>
+                    <a:stretch>
+                      <a:fillRect/>
+                    </a:stretch>
+                  </pic:blipFill>
+                  <pic:spPr>
+                    <a:xfrm>
+                      <a:off x="0" y="0"/>
                       <a:ext cx="5718429" cy="1387625"/>
                     </a:xfrm>
                     <a:prstGeom prst="rect">
@@ -3536,7 +3599,6 @@
     </w:p>
     <w:p>
       <w:r>
-        <w:lastRenderedPageBreak/>
         <w:t>Type f2.txt         -- Open &amp; Display the file content</w:t>
       </w:r>
     </w:p>
@@ -3642,7 +3704,7 @@
     </w:p>
     <w:p/>
     <w:p>
-      <w:hyperlink r:id="rId31" w:history="1">
+      <w:hyperlink r:id="rId33" w:history="1">
         <w:r>
           <w:rPr>
             <w:rStyle w:val="Hyperlink"/>
@@ -3787,6 +3849,7 @@
         <w:rPr>
           <w:color w:val="000000"/>
         </w:rPr>
+        <w:lastRenderedPageBreak/>
         <w:t>doskey</w:t>
       </w:r>
       <w:proofErr w:type="spellEnd"/>
@@ -4009,7 +4072,6 @@
           <w:rFonts w:ascii="Consolas" w:hAnsi="Consolas" w:cs="Consolas"/>
           <w:color w:val="1C1E1F"/>
         </w:rPr>
-        <w:lastRenderedPageBreak/>
         <w:t>dir</w:t>
       </w:r>
       <w:proofErr w:type="spellEnd"/>
@@ -4114,7 +4176,7 @@
       </w:r>
     </w:p>
     <w:p>
-      <w:hyperlink r:id="rId32" w:history="1">
+      <w:hyperlink r:id="rId34" w:history="1">
         <w:r>
           <w:rPr>
             <w:rStyle w:val="Hyperlink"/>
@@ -4146,7 +4208,7 @@
         </w:rPr>
         <w:t>While </w:t>
       </w:r>
-      <w:hyperlink r:id="rId33" w:history="1">
+      <w:hyperlink r:id="rId35" w:history="1">
         <w:r>
           <w:rPr>
             <w:rFonts w:ascii="Consolas" w:eastAsia="Times New Roman" w:hAnsi="Consolas" w:cs="Consolas"/>
@@ -4333,7 +4395,7 @@
         </w:rPr>
         <w:t> and Git's </w:t>
       </w:r>
-      <w:hyperlink r:id="rId34" w:history="1">
+      <w:hyperlink r:id="rId36" w:history="1">
         <w:r>
           <w:rPr>
             <w:rFonts w:ascii="Consolas" w:eastAsia="Times New Roman" w:hAnsi="Consolas" w:cs="Consolas"/>
@@ -4453,7 +4515,7 @@
         <w:shd w:val="clear" w:color="auto" w:fill="FFFFFF"/>
         <w:spacing w:before="150" w:after="300"/>
       </w:pPr>
-      <w:hyperlink r:id="rId35" w:history="1">
+      <w:hyperlink r:id="rId37" w:history="1">
         <w:r>
           <w:rPr>
             <w:rStyle w:val="Hyperlink"/>
@@ -4482,7 +4544,7 @@
       </w:r>
     </w:p>
     <w:p>
-      <w:hyperlink r:id="rId36" w:history="1">
+      <w:hyperlink r:id="rId38" w:history="1">
         <w:r>
           <w:rPr>
             <w:rStyle w:val="Hyperlink"/>
@@ -4504,6 +4566,7 @@
           <w:b/>
           <w:color w:val="FF0000"/>
         </w:rPr>
+        <w:lastRenderedPageBreak/>
         <w:t xml:space="preserve">Enter data and time in </w:t>
       </w:r>
       <w:proofErr w:type="spellStart"/>
@@ -4610,7 +4673,6 @@
           <w:noProof/>
           <w:lang w:eastAsia="en-AU"/>
         </w:rPr>
-        <w:lastRenderedPageBreak/>
         <w:drawing>
           <wp:inline distT="0" distB="0" distL="0" distR="0" wp14:anchorId="22780986" wp14:editId="3EE20BE7">
             <wp:extent cx="5886450" cy="1028700"/>
@@ -4627,7 +4689,7 @@
                     <pic:cNvPicPr/>
                   </pic:nvPicPr>
                   <pic:blipFill>
-                    <a:blip r:embed="rId37"/>
+                    <a:blip r:embed="rId39"/>
                     <a:stretch>
                       <a:fillRect/>
                     </a:stretch>
@@ -5132,7 +5194,7 @@
     </w:p>
     <w:p/>
     <w:p>
-      <w:hyperlink r:id="rId38" w:history="1">
+      <w:hyperlink r:id="rId40" w:history="1">
         <w:r>
           <w:rPr>
             <w:rStyle w:val="Hyperlink"/>
@@ -5201,7 +5263,7 @@
       </w:pPr>
     </w:p>
     <w:p>
-      <w:hyperlink r:id="rId39" w:history="1">
+      <w:hyperlink r:id="rId41" w:history="1">
         <w:r>
           <w:rPr>
             <w:rStyle w:val="Hyperlink"/>
@@ -5272,7 +5334,7 @@
       </w:r>
     </w:p>
     <w:p>
-      <w:hyperlink r:id="rId40" w:history="1">
+      <w:hyperlink r:id="rId42" w:history="1">
         <w:r>
           <w:rPr>
             <w:rStyle w:val="Hyperlink"/>
@@ -5378,7 +5440,7 @@
           <w:rStyle w:val="Hyperlink"/>
         </w:rPr>
       </w:pPr>
-      <w:hyperlink r:id="rId41" w:history="1">
+      <w:hyperlink r:id="rId43" w:history="1">
         <w:r>
           <w:rPr>
             <w:rStyle w:val="Hyperlink"/>
@@ -5421,7 +5483,6 @@
           <w:noProof/>
           <w:lang w:eastAsia="en-AU"/>
         </w:rPr>
-        <w:lastRenderedPageBreak/>
         <w:drawing>
           <wp:inline distT="0" distB="0" distL="0" distR="0" wp14:anchorId="2547E8EE" wp14:editId="43AEE5B1">
             <wp:extent cx="5705475" cy="1384482"/>
@@ -5438,7 +5499,7 @@
                     <pic:cNvPicPr/>
                   </pic:nvPicPr>
                   <pic:blipFill>
-                    <a:blip r:embed="rId30"/>
+                    <a:blip r:embed="rId32"/>
                     <a:stretch>
                       <a:fillRect/>
                     </a:stretch>
@@ -5483,7 +5544,7 @@
                     <pic:cNvPicPr/>
                   </pic:nvPicPr>
                   <pic:blipFill>
-                    <a:blip r:embed="rId42"/>
+                    <a:blip r:embed="rId44"/>
                     <a:stretch>
                       <a:fillRect/>
                     </a:stretch>
@@ -5529,6 +5590,7 @@
     <w:p>
       <w:proofErr w:type="gramStart"/>
       <w:r>
+        <w:lastRenderedPageBreak/>
         <w:t>Rm  -</w:t>
       </w:r>
       <w:proofErr w:type="gramEnd"/>
@@ -5560,10 +5622,543 @@
         <w:t>del  d1</w:t>
       </w:r>
       <w:proofErr w:type="gramEnd"/>
+    </w:p>
+    <w:p/>
+    <w:p>
+      <w:pPr>
+        <w:rPr>
+          <w:b/>
+          <w:color w:val="FF0000"/>
+        </w:rPr>
+      </w:pPr>
+      <w:r>
+        <w:rPr>
+          <w:b/>
+          <w:color w:val="FF0000"/>
+        </w:rPr>
+        <w:t>18/3/2019</w:t>
+      </w:r>
+    </w:p>
+    <w:p>
+      <w:pPr>
+        <w:rPr>
+          <w:sz w:val="18"/>
+        </w:rPr>
+      </w:pPr>
+    </w:p>
+    <w:p>
+      <w:pPr>
+        <w:pStyle w:val="Heading1"/>
+        <w:shd w:val="clear" w:color="auto" w:fill="FFFFFF"/>
+        <w:spacing w:before="0"/>
+        <w:textAlignment w:val="baseline"/>
+        <w:rPr>
+          <w:rFonts w:ascii="Arial" w:hAnsi="Arial" w:cs="Arial"/>
+          <w:color w:val="242729"/>
+          <w:sz w:val="24"/>
+        </w:rPr>
+      </w:pPr>
+      <w:hyperlink r:id="rId45" w:history="1">
+        <w:r>
+          <w:rPr>
+            <w:rStyle w:val="Hyperlink"/>
+            <w:rFonts w:ascii="Arial" w:hAnsi="Arial" w:cs="Arial"/>
+            <w:b/>
+            <w:bCs/>
+            <w:color w:val="242729"/>
+            <w:sz w:val="24"/>
+            <w:bdr w:val="none" w:sz="0" w:space="0" w:color="auto" w:frame="1"/>
+          </w:rPr>
+          <w:t>How do I exit the results of 'git diff' in Git Bash on windows? [</w:t>
+        </w:r>
+        <w:proofErr w:type="gramStart"/>
+        <w:r>
+          <w:rPr>
+            <w:rStyle w:val="Hyperlink"/>
+            <w:rFonts w:ascii="Arial" w:hAnsi="Arial" w:cs="Arial"/>
+            <w:b/>
+            <w:bCs/>
+            <w:color w:val="242729"/>
+            <w:sz w:val="24"/>
+            <w:bdr w:val="none" w:sz="0" w:space="0" w:color="auto" w:frame="1"/>
+          </w:rPr>
+          <w:t>duplicate</w:t>
+        </w:r>
+        <w:proofErr w:type="gramEnd"/>
+        <w:r>
+          <w:rPr>
+            <w:rStyle w:val="Hyperlink"/>
+            <w:rFonts w:ascii="Arial" w:hAnsi="Arial" w:cs="Arial"/>
+            <w:b/>
+            <w:bCs/>
+            <w:color w:val="242729"/>
+            <w:sz w:val="24"/>
+            <w:bdr w:val="none" w:sz="0" w:space="0" w:color="auto" w:frame="1"/>
+          </w:rPr>
+          <w:t>]</w:t>
+        </w:r>
+      </w:hyperlink>
+    </w:p>
+    <w:p/>
+    <w:p/>
+    <w:p>
+      <w:pPr>
+        <w:shd w:val="clear" w:color="auto" w:fill="FFFFFF"/>
+        <w:spacing w:after="30" w:line="240" w:lineRule="auto"/>
+        <w:textAlignment w:val="baseline"/>
+        <w:rPr>
+          <w:rFonts w:ascii="inherit" w:eastAsia="Times New Roman" w:hAnsi="inherit" w:cs="Arial"/>
+          <w:color w:val="242729"/>
+          <w:sz w:val="20"/>
+          <w:szCs w:val="20"/>
+          <w:lang w:eastAsia="en-AU"/>
+        </w:rPr>
+      </w:pPr>
+      <w:r>
+        <w:rPr>
+          <w:rFonts w:ascii="inherit" w:eastAsia="Times New Roman" w:hAnsi="inherit" w:cs="Arial"/>
+          <w:color w:val="242729"/>
+          <w:sz w:val="20"/>
+          <w:szCs w:val="20"/>
+          <w:lang w:eastAsia="en-AU"/>
+        </w:rPr>
+        <w:t>957</w:t>
+      </w:r>
+    </w:p>
+    <w:p>
+      <w:pPr>
+        <w:shd w:val="clear" w:color="auto" w:fill="FFFFFF"/>
+        <w:spacing w:after="75" w:line="240" w:lineRule="auto"/>
+        <w:textAlignment w:val="baseline"/>
+        <w:rPr>
+          <w:rFonts w:ascii="inherit" w:eastAsia="Times New Roman" w:hAnsi="inherit" w:cs="Arial"/>
+          <w:color w:val="242729"/>
+          <w:sz w:val="23"/>
+          <w:szCs w:val="23"/>
+          <w:lang w:eastAsia="en-AU"/>
+        </w:rPr>
+      </w:pPr>
+      <w:r>
+        <w:rPr>
+          <w:rFonts w:ascii="inherit" w:eastAsia="Times New Roman" w:hAnsi="inherit" w:cs="Arial"/>
+          <w:color w:val="242729"/>
+          <w:sz w:val="23"/>
+          <w:szCs w:val="23"/>
+          <w:lang w:eastAsia="en-AU"/>
+        </w:rPr>
+        <w:t>I think pressing </w:t>
+      </w:r>
+      <w:r>
+        <w:rPr>
+          <w:rFonts w:ascii="Arial" w:eastAsia="Times New Roman" w:hAnsi="Arial" w:cs="Arial"/>
+          <w:color w:val="242729"/>
+          <w:sz w:val="17"/>
+          <w:szCs w:val="17"/>
+          <w:bdr w:val="single" w:sz="6" w:space="1" w:color="ADB3B9" w:frame="1"/>
+          <w:shd w:val="clear" w:color="auto" w:fill="E1E3E5"/>
+          <w:lang w:eastAsia="en-AU"/>
+        </w:rPr>
+        <w:t>Q</w:t>
+      </w:r>
+      <w:r>
+        <w:rPr>
+          <w:rFonts w:ascii="inherit" w:eastAsia="Times New Roman" w:hAnsi="inherit" w:cs="Arial"/>
+          <w:color w:val="242729"/>
+          <w:sz w:val="23"/>
+          <w:szCs w:val="23"/>
+          <w:lang w:eastAsia="en-AU"/>
+        </w:rPr>
+        <w:t> should work.</w:t>
+      </w:r>
     </w:p>
     <w:p/>
     <w:p/>
     <w:p/>
+    <w:p/>
+    <w:p/>
+    <w:p>
+      <w:r>
+        <w:t xml:space="preserve">--- </w:t>
+      </w:r>
+    </w:p>
+    <w:p/>
+    <w:p/>
+    <w:p>
+      <w:pPr>
+        <w:rPr>
+          <w:b/>
+          <w:color w:val="FF0000"/>
+          <w:sz w:val="32"/>
+        </w:rPr>
+      </w:pPr>
+      <w:r>
+        <w:rPr>
+          <w:b/>
+          <w:color w:val="FF0000"/>
+          <w:sz w:val="32"/>
+        </w:rPr>
+        <w:t>How to traverse with different folder and file using Git command</w:t>
+      </w:r>
+    </w:p>
+    <w:p/>
+    <w:p>
+      <w:r>
+        <w:rPr>
+          <w:noProof/>
+          <w:lang w:eastAsia="en-AU"/>
+        </w:rPr>
+        <w:lastRenderedPageBreak/>
+        <w:drawing>
+          <wp:inline distT="0" distB="0" distL="0" distR="0" wp14:anchorId="34F2C7AC" wp14:editId="595CCCAA">
+            <wp:extent cx="6391275" cy="6363335"/>
+            <wp:effectExtent l="0" t="0" r="9525" b="0"/>
+            <wp:docPr id="9" name="Picture 9"/>
+            <wp:cNvGraphicFramePr>
+              <a:graphicFrameLocks xmlns:a="http://schemas.openxmlformats.org/drawingml/2006/main" noChangeAspect="1"/>
+            </wp:cNvGraphicFramePr>
+            <a:graphic xmlns:a="http://schemas.openxmlformats.org/drawingml/2006/main">
+              <a:graphicData uri="http://schemas.openxmlformats.org/drawingml/2006/picture">
+                <pic:pic xmlns:pic="http://schemas.openxmlformats.org/drawingml/2006/picture">
+                  <pic:nvPicPr>
+                    <pic:cNvPr id="1" name=""/>
+                    <pic:cNvPicPr/>
+                  </pic:nvPicPr>
+                  <pic:blipFill>
+                    <a:blip r:embed="rId46"/>
+                    <a:stretch>
+                      <a:fillRect/>
+                    </a:stretch>
+                  </pic:blipFill>
+                  <pic:spPr>
+                    <a:xfrm>
+                      <a:off x="0" y="0"/>
+                      <a:ext cx="6391275" cy="6363335"/>
+                    </a:xfrm>
+                    <a:prstGeom prst="rect">
+                      <a:avLst/>
+                    </a:prstGeom>
+                  </pic:spPr>
+                </pic:pic>
+              </a:graphicData>
+            </a:graphic>
+          </wp:inline>
+        </w:drawing>
+      </w:r>
+    </w:p>
+    <w:p/>
+    <w:p>
+      <w:r>
+        <w:rPr>
+          <w:noProof/>
+          <w:lang w:eastAsia="en-AU"/>
+        </w:rPr>
+        <w:lastRenderedPageBreak/>
+        <w:drawing>
+          <wp:inline distT="0" distB="0" distL="0" distR="0" wp14:anchorId="140BDFC9" wp14:editId="2726D493">
+            <wp:extent cx="6391275" cy="7421880"/>
+            <wp:effectExtent l="0" t="0" r="9525" b="7620"/>
+            <wp:docPr id="10" name="Picture 10"/>
+            <wp:cNvGraphicFramePr>
+              <a:graphicFrameLocks xmlns:a="http://schemas.openxmlformats.org/drawingml/2006/main" noChangeAspect="1"/>
+            </wp:cNvGraphicFramePr>
+            <a:graphic xmlns:a="http://schemas.openxmlformats.org/drawingml/2006/main">
+              <a:graphicData uri="http://schemas.openxmlformats.org/drawingml/2006/picture">
+                <pic:pic xmlns:pic="http://schemas.openxmlformats.org/drawingml/2006/picture">
+                  <pic:nvPicPr>
+                    <pic:cNvPr id="1" name=""/>
+                    <pic:cNvPicPr/>
+                  </pic:nvPicPr>
+                  <pic:blipFill>
+                    <a:blip r:embed="rId47"/>
+                    <a:stretch>
+                      <a:fillRect/>
+                    </a:stretch>
+                  </pic:blipFill>
+                  <pic:spPr>
+                    <a:xfrm>
+                      <a:off x="0" y="0"/>
+                      <a:ext cx="6391275" cy="7421880"/>
+                    </a:xfrm>
+                    <a:prstGeom prst="rect">
+                      <a:avLst/>
+                    </a:prstGeom>
+                  </pic:spPr>
+                </pic:pic>
+              </a:graphicData>
+            </a:graphic>
+          </wp:inline>
+        </w:drawing>
+      </w:r>
+    </w:p>
+    <w:p/>
+    <w:p>
+      <w:r>
+        <w:rPr>
+          <w:noProof/>
+          <w:lang w:eastAsia="en-AU"/>
+        </w:rPr>
+        <w:lastRenderedPageBreak/>
+        <w:drawing>
+          <wp:inline distT="0" distB="0" distL="0" distR="0" wp14:anchorId="239E1C15" wp14:editId="67A9B12E">
+            <wp:extent cx="6391275" cy="5814695"/>
+            <wp:effectExtent l="0" t="0" r="9525" b="0"/>
+            <wp:docPr id="11" name="Picture 11"/>
+            <wp:cNvGraphicFramePr>
+              <a:graphicFrameLocks xmlns:a="http://schemas.openxmlformats.org/drawingml/2006/main" noChangeAspect="1"/>
+            </wp:cNvGraphicFramePr>
+            <a:graphic xmlns:a="http://schemas.openxmlformats.org/drawingml/2006/main">
+              <a:graphicData uri="http://schemas.openxmlformats.org/drawingml/2006/picture">
+                <pic:pic xmlns:pic="http://schemas.openxmlformats.org/drawingml/2006/picture">
+                  <pic:nvPicPr>
+                    <pic:cNvPr id="1" name=""/>
+                    <pic:cNvPicPr/>
+                  </pic:nvPicPr>
+                  <pic:blipFill>
+                    <a:blip r:embed="rId48"/>
+                    <a:stretch>
+                      <a:fillRect/>
+                    </a:stretch>
+                  </pic:blipFill>
+                  <pic:spPr>
+                    <a:xfrm>
+                      <a:off x="0" y="0"/>
+                      <a:ext cx="6391275" cy="5814695"/>
+                    </a:xfrm>
+                    <a:prstGeom prst="rect">
+                      <a:avLst/>
+                    </a:prstGeom>
+                  </pic:spPr>
+                </pic:pic>
+              </a:graphicData>
+            </a:graphic>
+          </wp:inline>
+        </w:drawing>
+      </w:r>
+    </w:p>
+    <w:p/>
+    <w:p/>
+    <w:p>
+      <w:r>
+        <w:rPr>
+          <w:noProof/>
+          <w:lang w:eastAsia="en-AU"/>
+        </w:rPr>
+        <w:lastRenderedPageBreak/>
+        <w:drawing>
+          <wp:inline distT="0" distB="0" distL="0" distR="0" wp14:anchorId="3E0B2FD3" wp14:editId="1FB4C16A">
+            <wp:extent cx="6391275" cy="6879590"/>
+            <wp:effectExtent l="0" t="0" r="9525" b="0"/>
+            <wp:docPr id="12" name="Picture 12"/>
+            <wp:cNvGraphicFramePr>
+              <a:graphicFrameLocks xmlns:a="http://schemas.openxmlformats.org/drawingml/2006/main" noChangeAspect="1"/>
+            </wp:cNvGraphicFramePr>
+            <a:graphic xmlns:a="http://schemas.openxmlformats.org/drawingml/2006/main">
+              <a:graphicData uri="http://schemas.openxmlformats.org/drawingml/2006/picture">
+                <pic:pic xmlns:pic="http://schemas.openxmlformats.org/drawingml/2006/picture">
+                  <pic:nvPicPr>
+                    <pic:cNvPr id="1" name=""/>
+                    <pic:cNvPicPr/>
+                  </pic:nvPicPr>
+                  <pic:blipFill>
+                    <a:blip r:embed="rId49"/>
+                    <a:stretch>
+                      <a:fillRect/>
+                    </a:stretch>
+                  </pic:blipFill>
+                  <pic:spPr>
+                    <a:xfrm>
+                      <a:off x="0" y="0"/>
+                      <a:ext cx="6391275" cy="6879590"/>
+                    </a:xfrm>
+                    <a:prstGeom prst="rect">
+                      <a:avLst/>
+                    </a:prstGeom>
+                  </pic:spPr>
+                </pic:pic>
+              </a:graphicData>
+            </a:graphic>
+          </wp:inline>
+        </w:drawing>
+      </w:r>
+    </w:p>
+    <w:p/>
+    <w:p>
+      <w:r>
+        <w:rPr>
+          <w:noProof/>
+          <w:lang w:eastAsia="en-AU"/>
+        </w:rPr>
+        <w:lastRenderedPageBreak/>
+        <w:drawing>
+          <wp:inline distT="0" distB="0" distL="0" distR="0" wp14:anchorId="3F5B5820" wp14:editId="1B073EDA">
+            <wp:extent cx="6391275" cy="5450840"/>
+            <wp:effectExtent l="0" t="0" r="9525" b="0"/>
+            <wp:docPr id="13" name="Picture 13"/>
+            <wp:cNvGraphicFramePr>
+              <a:graphicFrameLocks xmlns:a="http://schemas.openxmlformats.org/drawingml/2006/main" noChangeAspect="1"/>
+            </wp:cNvGraphicFramePr>
+            <a:graphic xmlns:a="http://schemas.openxmlformats.org/drawingml/2006/main">
+              <a:graphicData uri="http://schemas.openxmlformats.org/drawingml/2006/picture">
+                <pic:pic xmlns:pic="http://schemas.openxmlformats.org/drawingml/2006/picture">
+                  <pic:nvPicPr>
+                    <pic:cNvPr id="1" name=""/>
+                    <pic:cNvPicPr/>
+                  </pic:nvPicPr>
+                  <pic:blipFill>
+                    <a:blip r:embed="rId50"/>
+                    <a:stretch>
+                      <a:fillRect/>
+                    </a:stretch>
+                  </pic:blipFill>
+                  <pic:spPr>
+                    <a:xfrm>
+                      <a:off x="0" y="0"/>
+                      <a:ext cx="6391275" cy="5450840"/>
+                    </a:xfrm>
+                    <a:prstGeom prst="rect">
+                      <a:avLst/>
+                    </a:prstGeom>
+                  </pic:spPr>
+                </pic:pic>
+              </a:graphicData>
+            </a:graphic>
+          </wp:inline>
+        </w:drawing>
+      </w:r>
+    </w:p>
+    <w:p/>
+    <w:p/>
+    <w:p/>
+    <w:p>
+      <w:pPr>
+        <w:pStyle w:val="ListParagraph"/>
+        <w:numPr>
+          <w:ilvl w:val="0"/>
+          <w:numId w:val="5"/>
+        </w:numPr>
+      </w:pPr>
+      <w:hyperlink r:id="rId51" w:history="1">
+        <w:r>
+          <w:rPr>
+            <w:rStyle w:val="Hyperlink"/>
+          </w:rPr>
+          <w:t>https://ss64.com/bash/cd.html</w:t>
+        </w:r>
+      </w:hyperlink>
+    </w:p>
+    <w:p>
+      <w:pPr>
+        <w:pStyle w:val="ListParagraph"/>
+      </w:pPr>
+    </w:p>
+    <w:p/>
+    <w:p>
+      <w:r>
+        <w:rPr>
+          <w:noProof/>
+          <w:lang w:eastAsia="en-AU"/>
+        </w:rPr>
+        <w:lastRenderedPageBreak/>
+        <w:drawing>
+          <wp:inline distT="0" distB="0" distL="0" distR="0" wp14:anchorId="6ADE93EA" wp14:editId="55EA4262">
+            <wp:extent cx="6391275" cy="4176395"/>
+            <wp:effectExtent l="0" t="0" r="9525" b="0"/>
+            <wp:docPr id="14" name="Picture 14"/>
+            <wp:cNvGraphicFramePr>
+              <a:graphicFrameLocks xmlns:a="http://schemas.openxmlformats.org/drawingml/2006/main" noChangeAspect="1"/>
+            </wp:cNvGraphicFramePr>
+            <a:graphic xmlns:a="http://schemas.openxmlformats.org/drawingml/2006/main">
+              <a:graphicData uri="http://schemas.openxmlformats.org/drawingml/2006/picture">
+                <pic:pic xmlns:pic="http://schemas.openxmlformats.org/drawingml/2006/picture">
+                  <pic:nvPicPr>
+                    <pic:cNvPr id="1" name=""/>
+                    <pic:cNvPicPr/>
+                  </pic:nvPicPr>
+                  <pic:blipFill>
+                    <a:blip r:embed="rId52"/>
+                    <a:stretch>
+                      <a:fillRect/>
+                    </a:stretch>
+                  </pic:blipFill>
+                  <pic:spPr>
+                    <a:xfrm>
+                      <a:off x="0" y="0"/>
+                      <a:ext cx="6391275" cy="4176395"/>
+                    </a:xfrm>
+                    <a:prstGeom prst="rect">
+                      <a:avLst/>
+                    </a:prstGeom>
+                  </pic:spPr>
+                </pic:pic>
+              </a:graphicData>
+            </a:graphic>
+          </wp:inline>
+        </w:drawing>
+      </w:r>
+    </w:p>
+    <w:p/>
+    <w:p/>
+    <w:p>
+      <w:pPr>
+        <w:pStyle w:val="ListParagraph"/>
+        <w:numPr>
+          <w:ilvl w:val="0"/>
+          <w:numId w:val="5"/>
+        </w:numPr>
+      </w:pPr>
+      <w:hyperlink r:id="rId53" w:history="1">
+        <w:r>
+          <w:rPr>
+            <w:rStyle w:val="Hyperlink"/>
+          </w:rPr>
+          <w:t>https://stackoverflow.com/questions/40396613/forward-slash-vs-backward-slash-for-file-path-in-git-bash</w:t>
+        </w:r>
+      </w:hyperlink>
+    </w:p>
+    <w:p>
+      <w:r>
+        <w:rPr>
+          <w:noProof/>
+          <w:lang w:eastAsia="en-AU"/>
+        </w:rPr>
+        <w:lastRenderedPageBreak/>
+        <w:drawing>
+          <wp:inline distT="0" distB="0" distL="0" distR="0" wp14:anchorId="3F8194FE" wp14:editId="04D8BBA5">
+            <wp:extent cx="6391275" cy="5004435"/>
+            <wp:effectExtent l="0" t="0" r="9525" b="5715"/>
+            <wp:docPr id="15" name="Picture 15"/>
+            <wp:cNvGraphicFramePr>
+              <a:graphicFrameLocks xmlns:a="http://schemas.openxmlformats.org/drawingml/2006/main" noChangeAspect="1"/>
+            </wp:cNvGraphicFramePr>
+            <a:graphic xmlns:a="http://schemas.openxmlformats.org/drawingml/2006/main">
+              <a:graphicData uri="http://schemas.openxmlformats.org/drawingml/2006/picture">
+                <pic:pic xmlns:pic="http://schemas.openxmlformats.org/drawingml/2006/picture">
+                  <pic:nvPicPr>
+                    <pic:cNvPr id="1" name=""/>
+                    <pic:cNvPicPr/>
+                  </pic:nvPicPr>
+                  <pic:blipFill>
+                    <a:blip r:embed="rId54"/>
+                    <a:stretch>
+                      <a:fillRect/>
+                    </a:stretch>
+                  </pic:blipFill>
+                  <pic:spPr>
+                    <a:xfrm>
+                      <a:off x="0" y="0"/>
+                      <a:ext cx="6391275" cy="5004435"/>
+                    </a:xfrm>
+                    <a:prstGeom prst="rect">
+                      <a:avLst/>
+                    </a:prstGeom>
+                  </pic:spPr>
+                </pic:pic>
+              </a:graphicData>
+            </a:graphic>
+          </wp:inline>
+        </w:drawing>
+      </w:r>
+    </w:p>
     <w:sectPr>
       <w:pgSz w:w="11906" w:h="16838"/>
       <w:pgMar w:top="851" w:right="707" w:bottom="568" w:left="1134" w:header="708" w:footer="708" w:gutter="0"/>
@@ -6948,6 +7543,19 @@
       <w:szCs w:val="32"/>
     </w:rPr>
   </w:style>
+  <w:style w:type="character" w:styleId="HTMLKeyboard">
+    <w:name w:val="HTML Keyboard"/>
+    <w:basedOn w:val="DefaultParagraphFont"/>
+    <w:uiPriority w:val="99"/>
+    <w:semiHidden/>
+    <w:unhideWhenUsed/>
+    <w:rsid w:val="00796768"/>
+    <w:rPr>
+      <w:rFonts w:ascii="Courier New" w:eastAsia="Times New Roman" w:hAnsi="Courier New" w:cs="Courier New"/>
+      <w:sz w:val="20"/>
+      <w:szCs w:val="20"/>
+    </w:rPr>
+  </w:style>
 </w:styles>
 </file>
 

</xml_diff>